<commit_message>
Need to switch branches
</commit_message>
<xml_diff>
--- a/paper/draft01.docx
+++ b/paper/draft01.docx
@@ -20,7 +20,17 @@
           <w:sz w:val="30"/>
           <w:szCs w:val="30"/>
         </w:rPr>
-        <w:t>North American methane emissions inferred at high-resolution from an inversion of 2019 TROPOMI satellite data</w:t>
+        <w:t xml:space="preserve">High-resolution </w:t>
+      </w:r>
+      <w:r>
+        <w:rPr>
+          <w:rFonts w:ascii="Times" w:hAnsi="Times" w:cs="Times New Roman"/>
+          <w:b/>
+          <w:bCs/>
+          <w:sz w:val="30"/>
+          <w:szCs w:val="30"/>
+        </w:rPr>
+        <w:t>North American methane emissions inferred from an inversion of 2019 TROPOMI satellite data</w:t>
       </w:r>
     </w:p>
     <w:p>
@@ -66,59 +76,73 @@
         <w:rPr>
           <w:rFonts w:ascii="Times" w:hAnsi="Times" w:cs="Times New Roman"/>
         </w:rPr>
+        <w:t>, Xiao Lu</w:t>
+      </w:r>
+      <w:r>
+        <w:rPr>
+          <w:rFonts w:ascii="Times" w:hAnsi="Times" w:cs="Times New Roman"/>
+          <w:vertAlign w:val="superscript"/>
+        </w:rPr>
+        <w:t>1</w:t>
+      </w:r>
+      <w:r>
+        <w:rPr>
+          <w:rFonts w:ascii="Times" w:hAnsi="Times" w:cs="Times New Roman"/>
+        </w:rPr>
         <w:t xml:space="preserve">, </w:t>
       </w:r>
-      <w:r>
-        <w:rPr>
-          <w:rFonts w:ascii="Times" w:hAnsi="Times" w:cs="Times New Roman"/>
-        </w:rPr>
-        <w:t>Xiao Lu</w:t>
+      <w:proofErr w:type="spellStart"/>
+      <w:r>
+        <w:rPr>
+          <w:rFonts w:ascii="Times" w:hAnsi="Times" w:cs="Times New Roman"/>
+        </w:rPr>
+        <w:t>Joannes</w:t>
+      </w:r>
+      <w:proofErr w:type="spellEnd"/>
+      <w:r>
+        <w:rPr>
+          <w:rFonts w:ascii="Times" w:hAnsi="Times" w:cs="Times New Roman"/>
+        </w:rPr>
+        <w:t xml:space="preserve"> D. Maasakkers</w:t>
       </w:r>
       <w:r>
         <w:rPr>
           <w:rFonts w:ascii="Times" w:hAnsi="Times" w:cs="Times New Roman"/>
           <w:vertAlign w:val="superscript"/>
         </w:rPr>
+        <w:t>2</w:t>
+      </w:r>
+      <w:r>
+        <w:rPr>
+          <w:rFonts w:ascii="Times" w:hAnsi="Times" w:cs="Times New Roman"/>
+        </w:rPr>
+        <w:t>, Melissa P. Sulprizio</w:t>
+      </w:r>
+      <w:r>
+        <w:rPr>
+          <w:rFonts w:ascii="Times" w:hAnsi="Times" w:cs="Times New Roman"/>
+          <w:vertAlign w:val="superscript"/>
+        </w:rPr>
         <w:t>1</w:t>
       </w:r>
       <w:r>
         <w:rPr>
           <w:rFonts w:ascii="Times" w:hAnsi="Times" w:cs="Times New Roman"/>
         </w:rPr>
-        <w:t>,</w:t>
-      </w:r>
-      <w:r>
-        <w:rPr>
-          <w:rFonts w:ascii="Times" w:hAnsi="Times" w:cs="Times New Roman"/>
-        </w:rPr>
-        <w:t xml:space="preserve"> </w:t>
-      </w:r>
-      <w:proofErr w:type="spellStart"/>
-      <w:r>
-        <w:rPr>
-          <w:rFonts w:ascii="Times" w:hAnsi="Times" w:cs="Times New Roman"/>
-        </w:rPr>
-        <w:t>Joannes</w:t>
-      </w:r>
-      <w:proofErr w:type="spellEnd"/>
-      <w:r>
-        <w:rPr>
-          <w:rFonts w:ascii="Times" w:hAnsi="Times" w:cs="Times New Roman"/>
-        </w:rPr>
-        <w:t xml:space="preserve"> D. Maasakkers</w:t>
+        <w:t>, Tia R. Scarpelli</w:t>
       </w:r>
       <w:r>
         <w:rPr>
           <w:rFonts w:ascii="Times" w:hAnsi="Times" w:cs="Times New Roman"/>
           <w:vertAlign w:val="superscript"/>
         </w:rPr>
-        <w:t>2</w:t>
-      </w:r>
-      <w:r>
-        <w:rPr>
-          <w:rFonts w:ascii="Times" w:hAnsi="Times" w:cs="Times New Roman"/>
-        </w:rPr>
-        <w:t>, Melissa P. Sulprizio</w:t>
+        <w:t>1</w:t>
+      </w:r>
+      <w:r>
+        <w:rPr>
+          <w:rFonts w:ascii="Times" w:hAnsi="Times" w:cs="Times New Roman"/>
+        </w:rPr>
+        <w:t>, Lu Shen</w:t>
       </w:r>
       <w:r>
         <w:rPr>
@@ -131,7 +155,7 @@
         <w:rPr>
           <w:rFonts w:ascii="Times" w:hAnsi="Times" w:cs="Times New Roman"/>
         </w:rPr>
-        <w:t>, Tia R. Scarpelli</w:t>
+        <w:t>, Zhen Qu</w:t>
       </w:r>
       <w:r>
         <w:rPr>
@@ -144,7 +168,13 @@
         <w:rPr>
           <w:rFonts w:ascii="Times" w:hAnsi="Times" w:cs="Times New Roman"/>
         </w:rPr>
-        <w:t>, Lu Shen</w:t>
+        <w:t xml:space="preserve">, </w:t>
+      </w:r>
+      <w:r>
+        <w:rPr>
+          <w:rFonts w:ascii="Times" w:hAnsi="Times" w:cs="Times New Roman"/>
+        </w:rPr>
+        <w:t>Margaux Winter</w:t>
       </w:r>
       <w:r>
         <w:rPr>
@@ -157,45 +187,39 @@
         <w:rPr>
           <w:rFonts w:ascii="Times" w:hAnsi="Times" w:cs="Times New Roman"/>
         </w:rPr>
-        <w:t>, Zhen Qu</w:t>
+        <w:t xml:space="preserve">, </w:t>
+      </w:r>
+      <w:r>
+        <w:rPr>
+          <w:rFonts w:ascii="Times" w:hAnsi="Times" w:cs="Times New Roman"/>
+        </w:rPr>
+        <w:t>A. Anthony Bloom</w:t>
       </w:r>
       <w:r>
         <w:rPr>
           <w:rFonts w:ascii="Times" w:hAnsi="Times" w:cs="Times New Roman"/>
           <w:vertAlign w:val="superscript"/>
         </w:rPr>
-        <w:t>1</w:t>
-      </w:r>
-      <w:r>
-        <w:rPr>
-          <w:rFonts w:ascii="Times" w:hAnsi="Times" w:cs="Times New Roman"/>
-        </w:rPr>
-        <w:t xml:space="preserve">, </w:t>
-      </w:r>
-      <w:r>
-        <w:rPr>
-          <w:rFonts w:ascii="Times" w:hAnsi="Times" w:cs="Times New Roman"/>
-        </w:rPr>
-        <w:t>Margaux Winter</w:t>
+        <w:t>3</w:t>
+      </w:r>
+      <w:r>
+        <w:rPr>
+          <w:rFonts w:ascii="Times" w:hAnsi="Times" w:cs="Times New Roman"/>
+        </w:rPr>
+        <w:t>, Shuang Ma</w:t>
       </w:r>
       <w:r>
         <w:rPr>
           <w:rFonts w:ascii="Times" w:hAnsi="Times" w:cs="Times New Roman"/>
           <w:vertAlign w:val="superscript"/>
         </w:rPr>
-        <w:t>1</w:t>
-      </w:r>
-      <w:r>
-        <w:rPr>
-          <w:rFonts w:ascii="Times" w:hAnsi="Times" w:cs="Times New Roman"/>
-        </w:rPr>
-        <w:t xml:space="preserve">, </w:t>
-      </w:r>
-      <w:r>
-        <w:rPr>
-          <w:rFonts w:ascii="Times" w:hAnsi="Times" w:cs="Times New Roman"/>
-        </w:rPr>
-        <w:t>A. Anthony Bloom, Shuang Ma, …</w:t>
+        <w:t>3</w:t>
+      </w:r>
+      <w:r>
+        <w:rPr>
+          <w:rFonts w:ascii="Times" w:hAnsi="Times" w:cs="Times New Roman"/>
+        </w:rPr>
+        <w:t>, …</w:t>
       </w:r>
     </w:p>
     <w:p>
@@ -879,19 +903,7 @@
         <w:rPr>
           <w:rFonts w:ascii="Times" w:hAnsi="Times" w:cs="Times New Roman"/>
         </w:rPr>
-        <w:t>Nested version of the GEOS-Chem chemical transport model v 12.7 (CHECK) at 0.25° x 0.3125</w:t>
-      </w:r>
-      <w:r>
-        <w:rPr>
-          <w:rFonts w:ascii="Times" w:hAnsi="Times" w:cs="Times New Roman"/>
-        </w:rPr>
-        <w:t>°</w:t>
-      </w:r>
-      <w:r>
-        <w:rPr>
-          <w:rFonts w:ascii="Times" w:hAnsi="Times" w:cs="Times New Roman"/>
-        </w:rPr>
-        <w:t xml:space="preserve"> resolution over North America</w:t>
+        <w:t>Nested version of the GEOS-Chem chemical transport model v 12.7 (CHECK) at 0.25° x 0.3125° resolution over North America</w:t>
       </w:r>
     </w:p>
     <w:p>
@@ -945,31 +957,7 @@
         <w:rPr>
           <w:rFonts w:ascii="Times" w:hAnsi="Times" w:cs="Times New Roman"/>
         </w:rPr>
-        <w:t xml:space="preserve"> The simulation is initialized in January 2019 with concentration fields from the posterior of Qu et al. (in prep), a global 2</w:t>
-      </w:r>
-      <w:r>
-        <w:rPr>
-          <w:rFonts w:ascii="Times" w:hAnsi="Times" w:cs="Times New Roman"/>
-        </w:rPr>
-        <w:t>°</w:t>
-      </w:r>
-      <w:r>
-        <w:rPr>
-          <w:rFonts w:ascii="Times" w:hAnsi="Times" w:cs="Times New Roman"/>
-        </w:rPr>
-        <w:t xml:space="preserve"> x 2.5</w:t>
-      </w:r>
-      <w:r>
-        <w:rPr>
-          <w:rFonts w:ascii="Times" w:hAnsi="Times" w:cs="Times New Roman"/>
-        </w:rPr>
-        <w:t>°</w:t>
-      </w:r>
-      <w:r>
-        <w:rPr>
-          <w:rFonts w:ascii="Times" w:hAnsi="Times" w:cs="Times New Roman"/>
-        </w:rPr>
-        <w:t xml:space="preserve"> inversion of TROPOMI observations for 2019.</w:t>
+        <w:t xml:space="preserve"> The simulation is initialized in January 2019 with concentration fields from the posterior of Qu et al. (in prep), a global 2° x 2.5° inversion of TROPOMI observations for 2019.</w:t>
       </w:r>
     </w:p>
     <w:p>
@@ -1795,6 +1783,7 @@
     <w:lsdException w:name="HTML Sample" w:semiHidden="1" w:unhideWhenUsed="1"/>
     <w:lsdException w:name="HTML Typewriter" w:semiHidden="1" w:unhideWhenUsed="1"/>
     <w:lsdException w:name="HTML Variable" w:semiHidden="1" w:unhideWhenUsed="1"/>
+    <w:lsdException w:name="Normal Table" w:semiHidden="1" w:unhideWhenUsed="1"/>
     <w:lsdException w:name="annotation subject" w:semiHidden="1" w:unhideWhenUsed="1"/>
     <w:lsdException w:name="No List" w:semiHidden="1" w:unhideWhenUsed="1"/>
     <w:lsdException w:name="Outline List 1" w:semiHidden="1" w:unhideWhenUsed="1"/>
@@ -1841,8 +1830,10 @@
     <w:lsdException w:name="Table Subtle 2" w:semiHidden="1" w:unhideWhenUsed="1"/>
     <w:lsdException w:name="Table Web 1" w:semiHidden="1" w:unhideWhenUsed="1"/>
     <w:lsdException w:name="Table Web 2" w:semiHidden="1" w:unhideWhenUsed="1"/>
+    <w:lsdException w:name="Table Web 3" w:semiHidden="1" w:unhideWhenUsed="1"/>
     <w:lsdException w:name="Balloon Text" w:semiHidden="1" w:unhideWhenUsed="1"/>
     <w:lsdException w:name="Table Grid" w:uiPriority="39"/>
+    <w:lsdException w:name="Table Theme" w:semiHidden="1" w:unhideWhenUsed="1"/>
     <w:lsdException w:name="Placeholder Text" w:semiHidden="1"/>
     <w:lsdException w:name="No Spacing" w:uiPriority="1" w:qFormat="1"/>
     <w:lsdException w:name="Light Shading" w:uiPriority="60"/>

</xml_diff>

<commit_message>
updating branch to match main changes
</commit_message>
<xml_diff>
--- a/paper/draft01.docx
+++ b/paper/draft01.docx
@@ -20,17 +20,7 @@
           <w:sz w:val="30"/>
           <w:szCs w:val="30"/>
         </w:rPr>
-        <w:t xml:space="preserve">High-resolution </w:t>
-      </w:r>
-      <w:r>
-        <w:rPr>
-          <w:rFonts w:ascii="Times" w:hAnsi="Times" w:cs="Times New Roman"/>
-          <w:b/>
-          <w:bCs/>
-          <w:sz w:val="30"/>
-          <w:szCs w:val="30"/>
-        </w:rPr>
-        <w:t>North American methane emissions inferred from an inversion of 2019 TROPOMI satellite data</w:t>
+        <w:t>North American methane emissions inferred at high-resolution from an inversion of 2019 TROPOMI satellite data</w:t>
       </w:r>
     </w:p>
     <w:p>
@@ -76,7 +66,13 @@
         <w:rPr>
           <w:rFonts w:ascii="Times" w:hAnsi="Times" w:cs="Times New Roman"/>
         </w:rPr>
-        <w:t>, Xiao Lu</w:t>
+        <w:t xml:space="preserve">, </w:t>
+      </w:r>
+      <w:r>
+        <w:rPr>
+          <w:rFonts w:ascii="Times" w:hAnsi="Times" w:cs="Times New Roman"/>
+        </w:rPr>
+        <w:t>Xiao Lu</w:t>
       </w:r>
       <w:r>
         <w:rPr>
@@ -89,137 +85,117 @@
         <w:rPr>
           <w:rFonts w:ascii="Times" w:hAnsi="Times" w:cs="Times New Roman"/>
         </w:rPr>
+        <w:t>,</w:t>
+      </w:r>
+      <w:r>
+        <w:rPr>
+          <w:rFonts w:ascii="Times" w:hAnsi="Times" w:cs="Times New Roman"/>
+        </w:rPr>
+        <w:t xml:space="preserve"> </w:t>
+      </w:r>
+      <w:proofErr w:type="spellStart"/>
+      <w:r>
+        <w:rPr>
+          <w:rFonts w:ascii="Times" w:hAnsi="Times" w:cs="Times New Roman"/>
+        </w:rPr>
+        <w:t>Joannes</w:t>
+      </w:r>
+      <w:proofErr w:type="spellEnd"/>
+      <w:r>
+        <w:rPr>
+          <w:rFonts w:ascii="Times" w:hAnsi="Times" w:cs="Times New Roman"/>
+        </w:rPr>
+        <w:t xml:space="preserve"> D. Maasakkers</w:t>
+      </w:r>
+      <w:r>
+        <w:rPr>
+          <w:rFonts w:ascii="Times" w:hAnsi="Times" w:cs="Times New Roman"/>
+          <w:vertAlign w:val="superscript"/>
+        </w:rPr>
+        <w:t>2</w:t>
+      </w:r>
+      <w:r>
+        <w:rPr>
+          <w:rFonts w:ascii="Times" w:hAnsi="Times" w:cs="Times New Roman"/>
+        </w:rPr>
+        <w:t>, Melissa P. Sulprizio</w:t>
+      </w:r>
+      <w:r>
+        <w:rPr>
+          <w:rFonts w:ascii="Times" w:hAnsi="Times" w:cs="Times New Roman"/>
+          <w:vertAlign w:val="superscript"/>
+        </w:rPr>
+        <w:t>1</w:t>
+      </w:r>
+      <w:r>
+        <w:rPr>
+          <w:rFonts w:ascii="Times" w:hAnsi="Times" w:cs="Times New Roman"/>
+        </w:rPr>
+        <w:t>, Tia R. Scarpelli</w:t>
+      </w:r>
+      <w:r>
+        <w:rPr>
+          <w:rFonts w:ascii="Times" w:hAnsi="Times" w:cs="Times New Roman"/>
+          <w:vertAlign w:val="superscript"/>
+        </w:rPr>
+        <w:t>1</w:t>
+      </w:r>
+      <w:r>
+        <w:rPr>
+          <w:rFonts w:ascii="Times" w:hAnsi="Times" w:cs="Times New Roman"/>
+        </w:rPr>
+        <w:t>, Lu Shen</w:t>
+      </w:r>
+      <w:r>
+        <w:rPr>
+          <w:rFonts w:ascii="Times" w:hAnsi="Times" w:cs="Times New Roman"/>
+          <w:vertAlign w:val="superscript"/>
+        </w:rPr>
+        <w:t>1</w:t>
+      </w:r>
+      <w:r>
+        <w:rPr>
+          <w:rFonts w:ascii="Times" w:hAnsi="Times" w:cs="Times New Roman"/>
+        </w:rPr>
+        <w:t>, Zhen Qu</w:t>
+      </w:r>
+      <w:r>
+        <w:rPr>
+          <w:rFonts w:ascii="Times" w:hAnsi="Times" w:cs="Times New Roman"/>
+          <w:vertAlign w:val="superscript"/>
+        </w:rPr>
+        <w:t>1</w:t>
+      </w:r>
+      <w:r>
+        <w:rPr>
+          <w:rFonts w:ascii="Times" w:hAnsi="Times" w:cs="Times New Roman"/>
+        </w:rPr>
         <w:t xml:space="preserve">, </w:t>
       </w:r>
-      <w:proofErr w:type="spellStart"/>
-      <w:r>
-        <w:rPr>
-          <w:rFonts w:ascii="Times" w:hAnsi="Times" w:cs="Times New Roman"/>
-        </w:rPr>
-        <w:t>Joannes</w:t>
-      </w:r>
-      <w:proofErr w:type="spellEnd"/>
-      <w:r>
-        <w:rPr>
-          <w:rFonts w:ascii="Times" w:hAnsi="Times" w:cs="Times New Roman"/>
-        </w:rPr>
-        <w:t xml:space="preserve"> D. Maasakkers</w:t>
+      <w:r>
+        <w:rPr>
+          <w:rFonts w:ascii="Times" w:hAnsi="Times" w:cs="Times New Roman"/>
+        </w:rPr>
+        <w:t>Margaux Winter</w:t>
       </w:r>
       <w:r>
         <w:rPr>
           <w:rFonts w:ascii="Times" w:hAnsi="Times" w:cs="Times New Roman"/>
           <w:vertAlign w:val="superscript"/>
         </w:rPr>
-        <w:t>2</w:t>
-      </w:r>
-      <w:r>
-        <w:rPr>
-          <w:rFonts w:ascii="Times" w:hAnsi="Times" w:cs="Times New Roman"/>
-        </w:rPr>
-        <w:t>, Melissa P. Sulprizio</w:t>
-      </w:r>
-      <w:r>
-        <w:rPr>
-          <w:rFonts w:ascii="Times" w:hAnsi="Times" w:cs="Times New Roman"/>
-          <w:vertAlign w:val="superscript"/>
-        </w:rPr>
         <w:t>1</w:t>
       </w:r>
       <w:r>
         <w:rPr>
           <w:rFonts w:ascii="Times" w:hAnsi="Times" w:cs="Times New Roman"/>
         </w:rPr>
-        <w:t>, Tia R. Scarpelli</w:t>
-      </w:r>
-      <w:r>
-        <w:rPr>
-          <w:rFonts w:ascii="Times" w:hAnsi="Times" w:cs="Times New Roman"/>
-          <w:vertAlign w:val="superscript"/>
-        </w:rPr>
-        <w:t>1</w:t>
-      </w:r>
-      <w:r>
-        <w:rPr>
-          <w:rFonts w:ascii="Times" w:hAnsi="Times" w:cs="Times New Roman"/>
-        </w:rPr>
-        <w:t>, Lu Shen</w:t>
-      </w:r>
-      <w:r>
-        <w:rPr>
-          <w:rFonts w:ascii="Times" w:hAnsi="Times" w:cs="Times New Roman"/>
-          <w:vertAlign w:val="superscript"/>
-        </w:rPr>
-        <w:t>1</w:t>
-      </w:r>
-      <w:r>
-        <w:rPr>
-          <w:rFonts w:ascii="Times" w:hAnsi="Times" w:cs="Times New Roman"/>
-        </w:rPr>
-        <w:t>, Zhen Qu</w:t>
-      </w:r>
-      <w:r>
-        <w:rPr>
-          <w:rFonts w:ascii="Times" w:hAnsi="Times" w:cs="Times New Roman"/>
-          <w:vertAlign w:val="superscript"/>
-        </w:rPr>
-        <w:t>1</w:t>
-      </w:r>
-      <w:r>
-        <w:rPr>
-          <w:rFonts w:ascii="Times" w:hAnsi="Times" w:cs="Times New Roman"/>
-        </w:rPr>
         <w:t xml:space="preserve">, </w:t>
       </w:r>
       <w:r>
         <w:rPr>
           <w:rFonts w:ascii="Times" w:hAnsi="Times" w:cs="Times New Roman"/>
         </w:rPr>
-        <w:t>Margaux Winter</w:t>
-      </w:r>
-      <w:r>
-        <w:rPr>
-          <w:rFonts w:ascii="Times" w:hAnsi="Times" w:cs="Times New Roman"/>
-          <w:vertAlign w:val="superscript"/>
-        </w:rPr>
-        <w:t>1</w:t>
-      </w:r>
-      <w:r>
-        <w:rPr>
-          <w:rFonts w:ascii="Times" w:hAnsi="Times" w:cs="Times New Roman"/>
-        </w:rPr>
-        <w:t xml:space="preserve">, </w:t>
-      </w:r>
-      <w:r>
-        <w:rPr>
-          <w:rFonts w:ascii="Times" w:hAnsi="Times" w:cs="Times New Roman"/>
-        </w:rPr>
-        <w:t>A. Anthony Bloom</w:t>
-      </w:r>
-      <w:r>
-        <w:rPr>
-          <w:rFonts w:ascii="Times" w:hAnsi="Times" w:cs="Times New Roman"/>
-          <w:vertAlign w:val="superscript"/>
-        </w:rPr>
-        <w:t>3</w:t>
-      </w:r>
-      <w:r>
-        <w:rPr>
-          <w:rFonts w:ascii="Times" w:hAnsi="Times" w:cs="Times New Roman"/>
-        </w:rPr>
-        <w:t>, Shuang Ma</w:t>
-      </w:r>
-      <w:r>
-        <w:rPr>
-          <w:rFonts w:ascii="Times" w:hAnsi="Times" w:cs="Times New Roman"/>
-          <w:vertAlign w:val="superscript"/>
-        </w:rPr>
-        <w:t>3</w:t>
-      </w:r>
-      <w:r>
-        <w:rPr>
-          <w:rFonts w:ascii="Times" w:hAnsi="Times" w:cs="Times New Roman"/>
-        </w:rPr>
-        <w:t>, …</w:t>
+        <w:t>A. Anthony Bloom, Shuang Ma, …</w:t>
       </w:r>
     </w:p>
     <w:p>
@@ -903,7 +879,19 @@
         <w:rPr>
           <w:rFonts w:ascii="Times" w:hAnsi="Times" w:cs="Times New Roman"/>
         </w:rPr>
-        <w:t>Nested version of the GEOS-Chem chemical transport model v 12.7 (CHECK) at 0.25° x 0.3125° resolution over North America</w:t>
+        <w:t>Nested version of the GEOS-Chem chemical transport model v 12.7 (CHECK) at 0.25° x 0.3125</w:t>
+      </w:r>
+      <w:r>
+        <w:rPr>
+          <w:rFonts w:ascii="Times" w:hAnsi="Times" w:cs="Times New Roman"/>
+        </w:rPr>
+        <w:t>°</w:t>
+      </w:r>
+      <w:r>
+        <w:rPr>
+          <w:rFonts w:ascii="Times" w:hAnsi="Times" w:cs="Times New Roman"/>
+        </w:rPr>
+        <w:t xml:space="preserve"> resolution over North America</w:t>
       </w:r>
     </w:p>
     <w:p>
@@ -957,7 +945,31 @@
         <w:rPr>
           <w:rFonts w:ascii="Times" w:hAnsi="Times" w:cs="Times New Roman"/>
         </w:rPr>
-        <w:t xml:space="preserve"> The simulation is initialized in January 2019 with concentration fields from the posterior of Qu et al. (in prep), a global 2° x 2.5° inversion of TROPOMI observations for 2019.</w:t>
+        <w:t xml:space="preserve"> The simulation is initialized in January 2019 with concentration fields from the posterior of Qu et al. (in prep), a global 2</w:t>
+      </w:r>
+      <w:r>
+        <w:rPr>
+          <w:rFonts w:ascii="Times" w:hAnsi="Times" w:cs="Times New Roman"/>
+        </w:rPr>
+        <w:t>°</w:t>
+      </w:r>
+      <w:r>
+        <w:rPr>
+          <w:rFonts w:ascii="Times" w:hAnsi="Times" w:cs="Times New Roman"/>
+        </w:rPr>
+        <w:t xml:space="preserve"> x 2.5</w:t>
+      </w:r>
+      <w:r>
+        <w:rPr>
+          <w:rFonts w:ascii="Times" w:hAnsi="Times" w:cs="Times New Roman"/>
+        </w:rPr>
+        <w:t>°</w:t>
+      </w:r>
+      <w:r>
+        <w:rPr>
+          <w:rFonts w:ascii="Times" w:hAnsi="Times" w:cs="Times New Roman"/>
+        </w:rPr>
+        <w:t xml:space="preserve"> inversion of TROPOMI observations for 2019.</w:t>
       </w:r>
     </w:p>
     <w:p>
@@ -1783,7 +1795,6 @@
     <w:lsdException w:name="HTML Sample" w:semiHidden="1" w:unhideWhenUsed="1"/>
     <w:lsdException w:name="HTML Typewriter" w:semiHidden="1" w:unhideWhenUsed="1"/>
     <w:lsdException w:name="HTML Variable" w:semiHidden="1" w:unhideWhenUsed="1"/>
-    <w:lsdException w:name="Normal Table" w:semiHidden="1" w:unhideWhenUsed="1"/>
     <w:lsdException w:name="annotation subject" w:semiHidden="1" w:unhideWhenUsed="1"/>
     <w:lsdException w:name="No List" w:semiHidden="1" w:unhideWhenUsed="1"/>
     <w:lsdException w:name="Outline List 1" w:semiHidden="1" w:unhideWhenUsed="1"/>
@@ -1830,10 +1841,8 @@
     <w:lsdException w:name="Table Subtle 2" w:semiHidden="1" w:unhideWhenUsed="1"/>
     <w:lsdException w:name="Table Web 1" w:semiHidden="1" w:unhideWhenUsed="1"/>
     <w:lsdException w:name="Table Web 2" w:semiHidden="1" w:unhideWhenUsed="1"/>
-    <w:lsdException w:name="Table Web 3" w:semiHidden="1" w:unhideWhenUsed="1"/>
     <w:lsdException w:name="Balloon Text" w:semiHidden="1" w:unhideWhenUsed="1"/>
     <w:lsdException w:name="Table Grid" w:uiPriority="39"/>
-    <w:lsdException w:name="Table Theme" w:semiHidden="1" w:unhideWhenUsed="1"/>
     <w:lsdException w:name="Placeholder Text" w:semiHidden="1"/>
     <w:lsdException w:name="No Spacing" w:uiPriority="1" w:qFormat="1"/>
     <w:lsdException w:name="Light Shading" w:uiPriority="60"/>

</xml_diff>

<commit_message>
Fixed path to python directory (and made negligible progress on draft paper)
</commit_message>
<xml_diff>
--- a/paper/draft01.docx
+++ b/paper/draft01.docx
@@ -20,303 +20,371 @@
           <w:sz w:val="30"/>
           <w:szCs w:val="30"/>
         </w:rPr>
-        <w:t>North American methane emissions inferred at high-resolution from an inversion of 2019 TROPOMI satellite data</w:t>
-      </w:r>
-    </w:p>
-    <w:p>
-      <w:pPr>
-        <w:rPr>
-          <w:rFonts w:ascii="Times" w:hAnsi="Times" w:cs="Times New Roman"/>
-        </w:rPr>
-      </w:pPr>
-    </w:p>
-    <w:p>
-      <w:pPr>
-        <w:rPr>
-          <w:rFonts w:ascii="Times" w:hAnsi="Times" w:cs="Times New Roman"/>
-        </w:rPr>
-      </w:pPr>
-      <w:r>
-        <w:rPr>
-          <w:rFonts w:ascii="Times" w:hAnsi="Times" w:cs="Times New Roman"/>
-        </w:rPr>
-        <w:t>Hannah Nesser</w:t>
-      </w:r>
-      <w:r>
-        <w:rPr>
-          <w:rFonts w:ascii="Times" w:hAnsi="Times" w:cs="Times New Roman"/>
-          <w:vertAlign w:val="superscript"/>
-        </w:rPr>
-        <w:t>1</w:t>
-      </w:r>
-      <w:r>
-        <w:rPr>
-          <w:rFonts w:ascii="Times" w:hAnsi="Times" w:cs="Times New Roman"/>
-        </w:rPr>
-        <w:t>, Daniel J. Jacob</w:t>
-      </w:r>
-      <w:r>
-        <w:rPr>
-          <w:rFonts w:ascii="Times" w:hAnsi="Times" w:cs="Times New Roman"/>
-          <w:vertAlign w:val="superscript"/>
-        </w:rPr>
-        <w:t>1</w:t>
-      </w:r>
-      <w:r>
-        <w:rPr>
-          <w:rFonts w:ascii="Times" w:hAnsi="Times" w:cs="Times New Roman"/>
-        </w:rPr>
-        <w:t xml:space="preserve">, </w:t>
-      </w:r>
-      <w:r>
-        <w:rPr>
-          <w:rFonts w:ascii="Times" w:hAnsi="Times" w:cs="Times New Roman"/>
-        </w:rPr>
-        <w:t>Xiao Lu</w:t>
-      </w:r>
-      <w:r>
-        <w:rPr>
-          <w:rFonts w:ascii="Times" w:hAnsi="Times" w:cs="Times New Roman"/>
-          <w:vertAlign w:val="superscript"/>
-        </w:rPr>
-        <w:t>1</w:t>
-      </w:r>
-      <w:r>
-        <w:rPr>
-          <w:rFonts w:ascii="Times" w:hAnsi="Times" w:cs="Times New Roman"/>
-        </w:rPr>
-        <w:t>,</w:t>
-      </w:r>
-      <w:r>
-        <w:rPr>
-          <w:rFonts w:ascii="Times" w:hAnsi="Times" w:cs="Times New Roman"/>
-        </w:rPr>
-        <w:t xml:space="preserve"> </w:t>
-      </w:r>
-      <w:proofErr w:type="spellStart"/>
-      <w:r>
-        <w:rPr>
-          <w:rFonts w:ascii="Times" w:hAnsi="Times" w:cs="Times New Roman"/>
-        </w:rPr>
-        <w:t>Joannes</w:t>
-      </w:r>
-      <w:proofErr w:type="spellEnd"/>
-      <w:r>
-        <w:rPr>
-          <w:rFonts w:ascii="Times" w:hAnsi="Times" w:cs="Times New Roman"/>
-        </w:rPr>
-        <w:t xml:space="preserve"> D. Maasakkers</w:t>
-      </w:r>
-      <w:r>
-        <w:rPr>
-          <w:rFonts w:ascii="Times" w:hAnsi="Times" w:cs="Times New Roman"/>
-          <w:vertAlign w:val="superscript"/>
-        </w:rPr>
-        <w:t>2</w:t>
-      </w:r>
-      <w:r>
-        <w:rPr>
-          <w:rFonts w:ascii="Times" w:hAnsi="Times" w:cs="Times New Roman"/>
-        </w:rPr>
-        <w:t>, Melissa P. Sulprizio</w:t>
-      </w:r>
-      <w:r>
-        <w:rPr>
-          <w:rFonts w:ascii="Times" w:hAnsi="Times" w:cs="Times New Roman"/>
-          <w:vertAlign w:val="superscript"/>
-        </w:rPr>
-        <w:t>1</w:t>
-      </w:r>
-      <w:r>
-        <w:rPr>
-          <w:rFonts w:ascii="Times" w:hAnsi="Times" w:cs="Times New Roman"/>
-        </w:rPr>
-        <w:t>, Tia R. Scarpelli</w:t>
-      </w:r>
-      <w:r>
-        <w:rPr>
-          <w:rFonts w:ascii="Times" w:hAnsi="Times" w:cs="Times New Roman"/>
-          <w:vertAlign w:val="superscript"/>
-        </w:rPr>
-        <w:t>1</w:t>
-      </w:r>
-      <w:r>
-        <w:rPr>
-          <w:rFonts w:ascii="Times" w:hAnsi="Times" w:cs="Times New Roman"/>
-        </w:rPr>
-        <w:t>, Lu Shen</w:t>
-      </w:r>
-      <w:r>
-        <w:rPr>
-          <w:rFonts w:ascii="Times" w:hAnsi="Times" w:cs="Times New Roman"/>
-          <w:vertAlign w:val="superscript"/>
-        </w:rPr>
-        <w:t>1</w:t>
-      </w:r>
-      <w:r>
-        <w:rPr>
-          <w:rFonts w:ascii="Times" w:hAnsi="Times" w:cs="Times New Roman"/>
-        </w:rPr>
-        <w:t>, Zhen Qu</w:t>
-      </w:r>
-      <w:r>
-        <w:rPr>
-          <w:rFonts w:ascii="Times" w:hAnsi="Times" w:cs="Times New Roman"/>
-          <w:vertAlign w:val="superscript"/>
-        </w:rPr>
-        <w:t>1</w:t>
-      </w:r>
-      <w:r>
-        <w:rPr>
-          <w:rFonts w:ascii="Times" w:hAnsi="Times" w:cs="Times New Roman"/>
-        </w:rPr>
-        <w:t xml:space="preserve">, </w:t>
-      </w:r>
-      <w:r>
-        <w:rPr>
-          <w:rFonts w:ascii="Times" w:hAnsi="Times" w:cs="Times New Roman"/>
-        </w:rPr>
-        <w:t>Margaux Winter</w:t>
-      </w:r>
-      <w:r>
-        <w:rPr>
-          <w:rFonts w:ascii="Times" w:hAnsi="Times" w:cs="Times New Roman"/>
-          <w:vertAlign w:val="superscript"/>
-        </w:rPr>
-        <w:t>1</w:t>
-      </w:r>
-      <w:r>
-        <w:rPr>
-          <w:rFonts w:ascii="Times" w:hAnsi="Times" w:cs="Times New Roman"/>
-        </w:rPr>
-        <w:t xml:space="preserve">, </w:t>
-      </w:r>
-      <w:r>
-        <w:rPr>
-          <w:rFonts w:ascii="Times" w:hAnsi="Times" w:cs="Times New Roman"/>
-        </w:rPr>
-        <w:t>A. Anthony Bloom, Shuang Ma, …</w:t>
-      </w:r>
-    </w:p>
-    <w:p>
-      <w:pPr>
-        <w:rPr>
-          <w:rFonts w:ascii="Times" w:hAnsi="Times" w:cs="Times New Roman"/>
-        </w:rPr>
-      </w:pPr>
-    </w:p>
-    <w:p>
-      <w:pPr>
-        <w:rPr>
-          <w:rFonts w:ascii="Times" w:hAnsi="Times" w:cs="Times New Roman"/>
-        </w:rPr>
-      </w:pPr>
-      <w:r>
-        <w:rPr>
-          <w:rFonts w:ascii="Times" w:hAnsi="Times" w:cs="Times New Roman"/>
-          <w:vertAlign w:val="superscript"/>
-        </w:rPr>
-        <w:t>1</w:t>
-      </w:r>
-      <w:r>
-        <w:rPr>
-          <w:rFonts w:ascii="Times" w:hAnsi="Times" w:cs="Times New Roman"/>
-        </w:rPr>
-        <w:t>Harvard University, Cambridge, Massachusetts, United States</w:t>
-      </w:r>
-    </w:p>
-    <w:p>
-      <w:pPr>
-        <w:rPr>
-          <w:rFonts w:ascii="Times" w:hAnsi="Times" w:cs="Times New Roman"/>
-        </w:rPr>
-      </w:pPr>
-      <w:r>
-        <w:rPr>
-          <w:rFonts w:ascii="Times" w:hAnsi="Times" w:cs="Times New Roman"/>
-          <w:vertAlign w:val="superscript"/>
-        </w:rPr>
-        <w:t>2</w:t>
-      </w:r>
-      <w:r>
-        <w:rPr>
-          <w:rFonts w:ascii="Times" w:hAnsi="Times" w:cs="Times New Roman"/>
-        </w:rPr>
-        <w:t>SRON Netherlands Institute for Space Research, Utrecht, The Netherlands</w:t>
-      </w:r>
-    </w:p>
-    <w:p>
-      <w:pPr>
-        <w:rPr>
-          <w:rFonts w:ascii="Times" w:hAnsi="Times" w:cs="Times New Roman"/>
-        </w:rPr>
-      </w:pPr>
-      <w:r>
-        <w:rPr>
-          <w:rFonts w:ascii="Times" w:hAnsi="Times" w:cs="Times New Roman"/>
-          <w:vertAlign w:val="superscript"/>
-        </w:rPr>
-        <w:t>3</w:t>
-      </w:r>
-      <w:r>
-        <w:rPr>
-          <w:rFonts w:ascii="Times" w:hAnsi="Times" w:cs="Times New Roman"/>
-        </w:rPr>
-        <w:t>Jet Propulsion Laboratory, California Institute of Technology, Pasadena, California, United States</w:t>
-      </w:r>
-    </w:p>
-    <w:p>
-      <w:pPr>
-        <w:rPr>
-          <w:rFonts w:ascii="Times" w:hAnsi="Times" w:cs="Times New Roman"/>
-        </w:rPr>
-      </w:pPr>
-    </w:p>
-    <w:p>
-      <w:pPr>
-        <w:rPr>
-          <w:rFonts w:ascii="Times" w:hAnsi="Times" w:cs="Times New Roman"/>
-        </w:rPr>
-      </w:pPr>
+        <w:t xml:space="preserve">High-resolution </w:t>
+      </w:r>
       <w:r>
         <w:rPr>
           <w:rFonts w:ascii="Times" w:hAnsi="Times" w:cs="Times New Roman"/>
           <w:b/>
           <w:bCs/>
-        </w:rPr>
-        <w:t>Abstract.</w:t>
-      </w:r>
-      <w:r>
-        <w:rPr>
-          <w:rFonts w:ascii="Times" w:hAnsi="Times" w:cs="Times New Roman"/>
-        </w:rPr>
-        <w:t xml:space="preserve"> …</w:t>
-      </w:r>
-    </w:p>
-    <w:p>
-      <w:pPr>
-        <w:rPr>
-          <w:rFonts w:ascii="Times" w:hAnsi="Times" w:cs="Times New Roman"/>
-        </w:rPr>
-      </w:pPr>
-    </w:p>
-    <w:p>
-      <w:pPr>
-        <w:rPr>
-          <w:rFonts w:ascii="Times" w:hAnsi="Times" w:cs="Times New Roman"/>
-        </w:rPr>
-      </w:pPr>
-      <w:r>
-        <w:rPr>
-          <w:rFonts w:ascii="Times" w:hAnsi="Times" w:cs="Times New Roman"/>
-        </w:rPr>
-        <w:br w:type="page"/>
-      </w:r>
+          <w:sz w:val="30"/>
+          <w:szCs w:val="30"/>
+        </w:rPr>
+        <w:t xml:space="preserve">North American methane emissions inferred from an inversion of 2019 TROPOMI satellite </w:t>
+      </w:r>
+      <w:proofErr w:type="spellStart"/>
       <w:r>
         <w:rPr>
           <w:rFonts w:ascii="Times" w:hAnsi="Times" w:cs="Times New Roman"/>
           <w:b/>
           <w:bCs/>
+          <w:sz w:val="30"/>
+          <w:szCs w:val="30"/>
+        </w:rPr>
+        <w:t>d</w:t>
+      </w:r>
+      <w:r>
+        <w:rPr>
+          <w:rFonts w:ascii="Times" w:hAnsi="Times" w:cs="Times New Roman"/>
+          <w:b/>
+          <w:bCs/>
+          <w:sz w:val="30"/>
+          <w:szCs w:val="30"/>
+        </w:rPr>
+        <w:t>this</w:t>
+      </w:r>
+      <w:proofErr w:type="spellEnd"/>
+      <w:r>
+        <w:rPr>
+          <w:rFonts w:ascii="Times" w:hAnsi="Times" w:cs="Times New Roman"/>
+          <w:b/>
+          <w:bCs/>
+          <w:sz w:val="30"/>
+          <w:szCs w:val="30"/>
+        </w:rPr>
+        <w:t xml:space="preserve"> </w:t>
+      </w:r>
+      <w:proofErr w:type="spellStart"/>
+      <w:r>
+        <w:rPr>
+          <w:rFonts w:ascii="Times" w:hAnsi="Times" w:cs="Times New Roman"/>
+          <w:b/>
+          <w:bCs/>
+          <w:sz w:val="30"/>
+          <w:szCs w:val="30"/>
+        </w:rPr>
+        <w:t>ata</w:t>
+      </w:r>
+      <w:proofErr w:type="spellEnd"/>
+    </w:p>
+    <w:p>
+      <w:pPr>
+        <w:rPr>
+          <w:rFonts w:ascii="Times" w:hAnsi="Times" w:cs="Times New Roman"/>
+        </w:rPr>
+      </w:pPr>
+    </w:p>
+    <w:p>
+      <w:pPr>
+        <w:rPr>
+          <w:rFonts w:ascii="Times" w:hAnsi="Times" w:cs="Times New Roman"/>
+        </w:rPr>
+      </w:pPr>
+      <w:r>
+        <w:rPr>
+          <w:rFonts w:ascii="Times" w:hAnsi="Times" w:cs="Times New Roman"/>
+        </w:rPr>
+        <w:t>Hannah Nesser</w:t>
+      </w:r>
+      <w:r>
+        <w:rPr>
+          <w:rFonts w:ascii="Times" w:hAnsi="Times" w:cs="Times New Roman"/>
+          <w:vertAlign w:val="superscript"/>
+        </w:rPr>
+        <w:t>1</w:t>
+      </w:r>
+      <w:r>
+        <w:rPr>
+          <w:rFonts w:ascii="Times" w:hAnsi="Times" w:cs="Times New Roman"/>
+        </w:rPr>
+        <w:t>, Daniel J. Jacob</w:t>
+      </w:r>
+      <w:r>
+        <w:rPr>
+          <w:rFonts w:ascii="Times" w:hAnsi="Times" w:cs="Times New Roman"/>
+          <w:vertAlign w:val="superscript"/>
+        </w:rPr>
+        <w:t>1</w:t>
+      </w:r>
+      <w:r>
+        <w:rPr>
+          <w:rFonts w:ascii="Times" w:hAnsi="Times" w:cs="Times New Roman"/>
+        </w:rPr>
+        <w:t>, Xiao Lu</w:t>
+      </w:r>
+      <w:r>
+        <w:rPr>
+          <w:rFonts w:ascii="Times" w:hAnsi="Times" w:cs="Times New Roman"/>
+          <w:vertAlign w:val="superscript"/>
+        </w:rPr>
+        <w:t>1</w:t>
+      </w:r>
+      <w:r>
+        <w:rPr>
+          <w:rFonts w:ascii="Times" w:hAnsi="Times" w:cs="Times New Roman"/>
+        </w:rPr>
+        <w:t xml:space="preserve">, </w:t>
+      </w:r>
+      <w:proofErr w:type="spellStart"/>
+      <w:r>
+        <w:rPr>
+          <w:rFonts w:ascii="Times" w:hAnsi="Times" w:cs="Times New Roman"/>
+        </w:rPr>
+        <w:t>Joannes</w:t>
+      </w:r>
+      <w:proofErr w:type="spellEnd"/>
+      <w:r>
+        <w:rPr>
+          <w:rFonts w:ascii="Times" w:hAnsi="Times" w:cs="Times New Roman"/>
+        </w:rPr>
+        <w:t xml:space="preserve"> D. Maasakkers</w:t>
+      </w:r>
+      <w:r>
+        <w:rPr>
+          <w:rFonts w:ascii="Times" w:hAnsi="Times" w:cs="Times New Roman"/>
+          <w:vertAlign w:val="superscript"/>
+        </w:rPr>
+        <w:t>2</w:t>
+      </w:r>
+      <w:r>
+        <w:rPr>
+          <w:rFonts w:ascii="Times" w:hAnsi="Times" w:cs="Times New Roman"/>
+        </w:rPr>
+        <w:t>, Melissa P. Sulprizio</w:t>
+      </w:r>
+      <w:r>
+        <w:rPr>
+          <w:rFonts w:ascii="Times" w:hAnsi="Times" w:cs="Times New Roman"/>
+          <w:vertAlign w:val="superscript"/>
+        </w:rPr>
+        <w:t>1</w:t>
+      </w:r>
+      <w:r>
+        <w:rPr>
+          <w:rFonts w:ascii="Times" w:hAnsi="Times" w:cs="Times New Roman"/>
+        </w:rPr>
+        <w:t>, Tia R. Scarpelli</w:t>
+      </w:r>
+      <w:r>
+        <w:rPr>
+          <w:rFonts w:ascii="Times" w:hAnsi="Times" w:cs="Times New Roman"/>
+          <w:vertAlign w:val="superscript"/>
+        </w:rPr>
+        <w:t>1</w:t>
+      </w:r>
+      <w:r>
+        <w:rPr>
+          <w:rFonts w:ascii="Times" w:hAnsi="Times" w:cs="Times New Roman"/>
+        </w:rPr>
+        <w:t>, Lu Shen</w:t>
+      </w:r>
+      <w:r>
+        <w:rPr>
+          <w:rFonts w:ascii="Times" w:hAnsi="Times" w:cs="Times New Roman"/>
+          <w:vertAlign w:val="superscript"/>
+        </w:rPr>
+        <w:t>1</w:t>
+      </w:r>
+      <w:r>
+        <w:rPr>
+          <w:rFonts w:ascii="Times" w:hAnsi="Times" w:cs="Times New Roman"/>
+        </w:rPr>
+        <w:t>, Zhen Qu</w:t>
+      </w:r>
+      <w:r>
+        <w:rPr>
+          <w:rFonts w:ascii="Times" w:hAnsi="Times" w:cs="Times New Roman"/>
+          <w:vertAlign w:val="superscript"/>
+        </w:rPr>
+        <w:t>1</w:t>
+      </w:r>
+      <w:r>
+        <w:rPr>
+          <w:rFonts w:ascii="Times" w:hAnsi="Times" w:cs="Times New Roman"/>
+        </w:rPr>
+        <w:t xml:space="preserve">, </w:t>
+      </w:r>
+      <w:r>
+        <w:rPr>
+          <w:rFonts w:ascii="Times" w:hAnsi="Times" w:cs="Times New Roman"/>
+        </w:rPr>
+        <w:t>Margaux Winter</w:t>
+      </w:r>
+      <w:r>
+        <w:rPr>
+          <w:rFonts w:ascii="Times" w:hAnsi="Times" w:cs="Times New Roman"/>
+          <w:vertAlign w:val="superscript"/>
+        </w:rPr>
+        <w:t>1</w:t>
+      </w:r>
+      <w:r>
+        <w:rPr>
+          <w:rFonts w:ascii="Times" w:hAnsi="Times" w:cs="Times New Roman"/>
+        </w:rPr>
+        <w:t xml:space="preserve">, </w:t>
+      </w:r>
+      <w:r>
+        <w:rPr>
+          <w:rFonts w:ascii="Times" w:hAnsi="Times" w:cs="Times New Roman"/>
+        </w:rPr>
+        <w:t>A. Anthony Bloom</w:t>
+      </w:r>
+      <w:r>
+        <w:rPr>
+          <w:rFonts w:ascii="Times" w:hAnsi="Times" w:cs="Times New Roman"/>
+          <w:vertAlign w:val="superscript"/>
+        </w:rPr>
+        <w:t>3</w:t>
+      </w:r>
+      <w:r>
+        <w:rPr>
+          <w:rFonts w:ascii="Times" w:hAnsi="Times" w:cs="Times New Roman"/>
+        </w:rPr>
+        <w:t>, Shuang Ma</w:t>
+      </w:r>
+      <w:r>
+        <w:rPr>
+          <w:rFonts w:ascii="Times" w:hAnsi="Times" w:cs="Times New Roman"/>
+          <w:vertAlign w:val="superscript"/>
+        </w:rPr>
+        <w:t>3</w:t>
+      </w:r>
+      <w:r>
+        <w:rPr>
+          <w:rFonts w:ascii="Times" w:hAnsi="Times" w:cs="Times New Roman"/>
+        </w:rPr>
+        <w:t>, …</w:t>
+      </w:r>
+    </w:p>
+    <w:p>
+      <w:pPr>
+        <w:rPr>
+          <w:rFonts w:ascii="Times" w:hAnsi="Times" w:cs="Times New Roman"/>
+        </w:rPr>
+      </w:pPr>
+    </w:p>
+    <w:p>
+      <w:pPr>
+        <w:rPr>
+          <w:rFonts w:ascii="Times" w:hAnsi="Times" w:cs="Times New Roman"/>
+        </w:rPr>
+      </w:pPr>
+      <w:r>
+        <w:rPr>
+          <w:rFonts w:ascii="Times" w:hAnsi="Times" w:cs="Times New Roman"/>
+          <w:vertAlign w:val="superscript"/>
+        </w:rPr>
+        <w:t>1</w:t>
+      </w:r>
+      <w:r>
+        <w:rPr>
+          <w:rFonts w:ascii="Times" w:hAnsi="Times" w:cs="Times New Roman"/>
+        </w:rPr>
+        <w:t>Harvard University, Cambridge, Massachusetts, United States</w:t>
+      </w:r>
+    </w:p>
+    <w:p>
+      <w:pPr>
+        <w:rPr>
+          <w:rFonts w:ascii="Times" w:hAnsi="Times" w:cs="Times New Roman"/>
+        </w:rPr>
+      </w:pPr>
+      <w:r>
+        <w:rPr>
+          <w:rFonts w:ascii="Times" w:hAnsi="Times" w:cs="Times New Roman"/>
+          <w:vertAlign w:val="superscript"/>
+        </w:rPr>
+        <w:t>2</w:t>
+      </w:r>
+      <w:r>
+        <w:rPr>
+          <w:rFonts w:ascii="Times" w:hAnsi="Times" w:cs="Times New Roman"/>
+        </w:rPr>
+        <w:t>SRON Netherlands Institute for Space Research, Utrecht, The Netherlands</w:t>
+      </w:r>
+    </w:p>
+    <w:p>
+      <w:pPr>
+        <w:rPr>
+          <w:rFonts w:ascii="Times" w:hAnsi="Times" w:cs="Times New Roman"/>
+        </w:rPr>
+      </w:pPr>
+      <w:r>
+        <w:rPr>
+          <w:rFonts w:ascii="Times" w:hAnsi="Times" w:cs="Times New Roman"/>
+          <w:vertAlign w:val="superscript"/>
+        </w:rPr>
+        <w:t>3</w:t>
+      </w:r>
+      <w:r>
+        <w:rPr>
+          <w:rFonts w:ascii="Times" w:hAnsi="Times" w:cs="Times New Roman"/>
+        </w:rPr>
+        <w:t>Jet Propulsion Laboratory, California Institute of Technology, Pasadena, California, United States</w:t>
+      </w:r>
+    </w:p>
+    <w:p>
+      <w:pPr>
+        <w:rPr>
+          <w:rFonts w:ascii="Times" w:hAnsi="Times" w:cs="Times New Roman"/>
+        </w:rPr>
+      </w:pPr>
+    </w:p>
+    <w:p>
+      <w:pPr>
+        <w:rPr>
+          <w:rFonts w:ascii="Times" w:hAnsi="Times" w:cs="Times New Roman"/>
+        </w:rPr>
+      </w:pPr>
+      <w:r>
+        <w:rPr>
+          <w:rFonts w:ascii="Times" w:hAnsi="Times" w:cs="Times New Roman"/>
+          <w:b/>
+          <w:bCs/>
+        </w:rPr>
+        <w:t>Abstract.</w:t>
+      </w:r>
+      <w:r>
+        <w:rPr>
+          <w:rFonts w:ascii="Times" w:hAnsi="Times" w:cs="Times New Roman"/>
+        </w:rPr>
+        <w:t xml:space="preserve"> …</w:t>
+      </w:r>
+    </w:p>
+    <w:p>
+      <w:pPr>
+        <w:rPr>
+          <w:rFonts w:ascii="Times" w:hAnsi="Times" w:cs="Times New Roman"/>
+        </w:rPr>
+      </w:pPr>
+    </w:p>
+    <w:p>
+      <w:pPr>
+        <w:rPr>
+          <w:rFonts w:ascii="Times" w:hAnsi="Times" w:cs="Times New Roman"/>
+        </w:rPr>
+      </w:pPr>
+      <w:r>
+        <w:rPr>
+          <w:rFonts w:ascii="Times" w:hAnsi="Times" w:cs="Times New Roman"/>
+        </w:rPr>
+        <w:br w:type="page"/>
+      </w:r>
+      <w:r>
+        <w:rPr>
+          <w:rFonts w:ascii="Times" w:hAnsi="Times" w:cs="Times New Roman"/>
+          <w:b/>
+          <w:bCs/>
         </w:rPr>
         <w:lastRenderedPageBreak/>
         <w:t>1 Introduction</w:t>
@@ -364,18 +432,374 @@
       <w:pPr>
         <w:rPr>
           <w:rFonts w:ascii="Times" w:hAnsi="Times" w:cs="Times New Roman"/>
+        </w:rPr>
+      </w:pPr>
+      <w:r>
+        <w:rPr>
+          <w:rFonts w:ascii="Times" w:hAnsi="Times" w:cs="Times New Roman"/>
+        </w:rPr>
+        <w:t xml:space="preserve">We fit TROPOMI methane columns to simulated concentrations from the GEOS-Chem chemical transport model (CTM, </w:t>
+      </w:r>
+      <w:hyperlink r:id="rId5" w:history="1">
+        <w:r>
+          <w:rPr>
+            <w:rStyle w:val="Hyperlink"/>
+            <w:rFonts w:ascii="Times" w:hAnsi="Times" w:cs="Times New Roman"/>
+          </w:rPr>
+          <w:t>www.geos-chem.org</w:t>
+        </w:r>
+      </w:hyperlink>
+      <w:r>
+        <w:rPr>
+          <w:rFonts w:ascii="Times" w:hAnsi="Times" w:cs="Times New Roman"/>
+        </w:rPr>
+        <w:t xml:space="preserve">) to infer the emissions that best explain the observations. We calculate the optimal emissions by finding the analytical minimum of a Bayesian cost function regularized by a prior emissions estimate. The cost function minimizes the distance between the observation vector </w:t>
+      </w:r>
+      <m:oMath>
+        <m:r>
+          <m:rPr>
+            <m:sty m:val="b"/>
+          </m:rPr>
+          <w:rPr>
+            <w:rFonts w:ascii="Cambria Math" w:hAnsi="Cambria Math" w:cs="Times New Roman"/>
+          </w:rPr>
+          <m:t>y</m:t>
+        </m:r>
+      </m:oMath>
+      <w:r>
+        <w:rPr>
+          <w:rFonts w:ascii="Times" w:hAnsi="Times" w:cs="Times New Roman"/>
+        </w:rPr>
+        <w:t xml:space="preserve">, which contains the 2019 TROPOMI observations over North America, </w:t>
+      </w:r>
+    </w:p>
+    <w:p>
+      <w:pPr>
+        <w:rPr>
+          <w:rFonts w:ascii="Times" w:hAnsi="Times" w:cs="Times New Roman"/>
+        </w:rPr>
+      </w:pPr>
+    </w:p>
+    <w:p>
+      <w:pPr>
+        <w:rPr>
+          <w:rFonts w:ascii="Times" w:hAnsi="Times" w:cs="Times New Roman"/>
+        </w:rPr>
+      </w:pPr>
+      <w:r>
+        <w:rPr>
+          <w:rFonts w:ascii="Times" w:hAnsi="Times" w:cs="Times New Roman"/>
+        </w:rPr>
+        <w:t>How to describe an inversion in 30 seconds</w:t>
+      </w:r>
+    </w:p>
+    <w:p>
+      <w:pPr>
+        <w:pStyle w:val="ListParagraph"/>
+        <w:numPr>
+          <w:ilvl w:val="0"/>
+          <w:numId w:val="6"/>
+        </w:numPr>
+        <w:rPr>
+          <w:rFonts w:ascii="Times" w:hAnsi="Times" w:cs="Times New Roman"/>
+        </w:rPr>
+      </w:pPr>
+      <w:r>
+        <w:rPr>
+          <w:rFonts w:ascii="Times" w:hAnsi="Times" w:cs="Times New Roman"/>
+        </w:rPr>
+        <w:t xml:space="preserve">We fit observed methane columns to simulated atmospheric concentrations </w:t>
+      </w:r>
+    </w:p>
+    <w:p>
+      <w:pPr>
+        <w:pStyle w:val="ListParagraph"/>
+        <w:numPr>
+          <w:ilvl w:val="0"/>
+          <w:numId w:val="6"/>
+        </w:numPr>
+        <w:rPr>
+          <w:rFonts w:ascii="Times" w:hAnsi="Times" w:cs="Times New Roman"/>
+        </w:rPr>
+      </w:pPr>
+    </w:p>
+    <w:p>
+      <w:pPr>
+        <w:rPr>
+          <w:rFonts w:ascii="Times" w:hAnsi="Times" w:cs="Times New Roman"/>
+        </w:rPr>
+      </w:pPr>
+    </w:p>
+    <w:p>
+      <w:pPr>
+        <w:rPr>
+          <w:rFonts w:ascii="Times" w:hAnsi="Times" w:cs="Times New Roman"/>
+        </w:rPr>
+      </w:pPr>
+    </w:p>
+    <w:p>
+      <w:pPr>
+        <w:pStyle w:val="ListParagraph"/>
+        <w:numPr>
+          <w:ilvl w:val="1"/>
+          <w:numId w:val="5"/>
+        </w:numPr>
+        <w:rPr>
+          <w:rFonts w:ascii="Times" w:hAnsi="Times" w:cs="Times New Roman"/>
           <w:b/>
           <w:bCs/>
         </w:rPr>
       </w:pPr>
-    </w:p>
-    <w:p>
-      <w:pPr>
+      <w:r>
         <w:rPr>
           <w:rFonts w:ascii="Times" w:hAnsi="Times" w:cs="Times New Roman"/>
           <w:b/>
           <w:bCs/>
         </w:rPr>
+        <w:t>State vector and error covariance</w:t>
+      </w:r>
+    </w:p>
+    <w:p>
+      <w:pPr>
+        <w:rPr>
+          <w:rFonts w:ascii="Times" w:hAnsi="Times" w:cs="Times New Roman"/>
+        </w:rPr>
+      </w:pPr>
+      <w:r>
+        <w:rPr>
+          <w:rFonts w:ascii="Times" w:hAnsi="Times" w:cs="Times New Roman"/>
+        </w:rPr>
+        <w:t xml:space="preserve">We optimize emissions in </w:t>
+      </w:r>
+      <w:r>
+        <w:rPr>
+          <w:rFonts w:ascii="Times" w:hAnsi="Times" w:cs="Times New Roman"/>
+        </w:rPr>
+        <w:t>23,691</w:t>
+      </w:r>
+      <w:r>
+        <w:rPr>
+          <w:rFonts w:ascii="Times" w:hAnsi="Times" w:cs="Times New Roman"/>
+        </w:rPr>
+        <w:t xml:space="preserve"> grid cells at 0.25° x 0.3125° resolution over</w:t>
+      </w:r>
+      <w:r>
+        <w:rPr>
+          <w:rFonts w:ascii="Times" w:hAnsi="Times" w:cs="Times New Roman"/>
+        </w:rPr>
+        <w:t xml:space="preserve"> </w:t>
+      </w:r>
+      <w:r>
+        <w:rPr>
+          <w:rFonts w:ascii="Times" w:hAnsi="Times" w:cs="Times New Roman"/>
+        </w:rPr>
+        <w:t>North America</w:t>
+      </w:r>
+      <w:r>
+        <w:rPr>
+          <w:rFonts w:ascii="Times" w:hAnsi="Times" w:cs="Times New Roman"/>
+        </w:rPr>
+        <w:t xml:space="preserve">, including all terrestrial grid cells and any oceanic grid cells with sufficiently large methane emissions in the prior estimate. </w:t>
+      </w:r>
+    </w:p>
+    <w:p>
+      <w:pPr>
+        <w:pStyle w:val="ListParagraph"/>
+        <w:numPr>
+          <w:ilvl w:val="0"/>
+          <w:numId w:val="1"/>
+        </w:numPr>
+        <w:rPr>
+          <w:rFonts w:ascii="Times" w:hAnsi="Times" w:cs="Times New Roman"/>
+        </w:rPr>
+      </w:pPr>
+      <w:r>
+        <w:rPr>
+          <w:rFonts w:ascii="Times" w:hAnsi="Times" w:cs="Times New Roman"/>
+        </w:rPr>
+        <w:t>Figure 1 (REMAKE with December 2019 emissions)</w:t>
+      </w:r>
+    </w:p>
+    <w:p>
+      <w:pPr>
+        <w:pStyle w:val="ListParagraph"/>
+        <w:numPr>
+          <w:ilvl w:val="0"/>
+          <w:numId w:val="1"/>
+        </w:numPr>
+        <w:rPr>
+          <w:rFonts w:ascii="Times" w:hAnsi="Times" w:cs="Times New Roman"/>
+        </w:rPr>
+      </w:pPr>
+      <w:r>
+        <w:rPr>
+          <w:rFonts w:ascii="Times" w:hAnsi="Times" w:cs="Times New Roman"/>
+        </w:rPr>
+        <w:t xml:space="preserve">anthropogenic emissions provided by the national inventories prepared by </w:t>
+      </w:r>
+      <w:proofErr w:type="spellStart"/>
+      <w:r>
+        <w:rPr>
+          <w:rFonts w:ascii="Times" w:hAnsi="Times" w:cs="Times New Roman"/>
+        </w:rPr>
+        <w:t>Scarpelli</w:t>
+      </w:r>
+      <w:proofErr w:type="spellEnd"/>
+      <w:r>
+        <w:rPr>
+          <w:rFonts w:ascii="Times" w:hAnsi="Times" w:cs="Times New Roman"/>
+        </w:rPr>
+        <w:t xml:space="preserve"> et al. and </w:t>
+      </w:r>
+      <w:proofErr w:type="spellStart"/>
+      <w:r>
+        <w:rPr>
+          <w:rFonts w:ascii="Times" w:hAnsi="Times" w:cs="Times New Roman"/>
+        </w:rPr>
+        <w:t>Maasakers</w:t>
+      </w:r>
+      <w:proofErr w:type="spellEnd"/>
+      <w:r>
+        <w:rPr>
+          <w:rFonts w:ascii="Times" w:hAnsi="Times" w:cs="Times New Roman"/>
+        </w:rPr>
+        <w:t xml:space="preserve"> et al. (2016)</w:t>
+      </w:r>
+    </w:p>
+    <w:p>
+      <w:pPr>
+        <w:pStyle w:val="ListParagraph"/>
+        <w:numPr>
+          <w:ilvl w:val="1"/>
+          <w:numId w:val="1"/>
+        </w:numPr>
+        <w:rPr>
+          <w:rFonts w:ascii="Times" w:hAnsi="Times" w:cs="Times New Roman"/>
+        </w:rPr>
+      </w:pPr>
+      <w:r>
+        <w:rPr>
+          <w:rFonts w:ascii="Times" w:hAnsi="Times" w:cs="Times New Roman"/>
+        </w:rPr>
+        <w:t>EPA oil and natural gas emissions are replaced by Bram’s updated estimate</w:t>
+      </w:r>
+    </w:p>
+    <w:p>
+      <w:pPr>
+        <w:pStyle w:val="ListParagraph"/>
+        <w:numPr>
+          <w:ilvl w:val="1"/>
+          <w:numId w:val="1"/>
+        </w:numPr>
+        <w:rPr>
+          <w:rFonts w:ascii="Times" w:hAnsi="Times" w:cs="Times New Roman"/>
+        </w:rPr>
+      </w:pPr>
+      <w:r>
+        <w:rPr>
+          <w:rFonts w:ascii="Times" w:hAnsi="Times" w:cs="Times New Roman"/>
+        </w:rPr>
+        <w:t>(Hopefully eventually we’ll have the new EPA inventory)</w:t>
+      </w:r>
+    </w:p>
+    <w:p>
+      <w:pPr>
+        <w:pStyle w:val="ListParagraph"/>
+        <w:numPr>
+          <w:ilvl w:val="0"/>
+          <w:numId w:val="1"/>
+        </w:numPr>
+        <w:rPr>
+          <w:rFonts w:ascii="Times" w:hAnsi="Times" w:cs="Times New Roman"/>
+        </w:rPr>
+      </w:pPr>
+      <w:r>
+        <w:rPr>
+          <w:rFonts w:ascii="Times" w:hAnsi="Times" w:cs="Times New Roman"/>
+        </w:rPr>
+        <w:t xml:space="preserve">wetland emissions provided by the high performance </w:t>
+      </w:r>
+      <w:proofErr w:type="spellStart"/>
+      <w:r>
+        <w:rPr>
+          <w:rFonts w:ascii="Times" w:hAnsi="Times" w:cs="Times New Roman"/>
+        </w:rPr>
+        <w:t>WETCharts</w:t>
+      </w:r>
+      <w:proofErr w:type="spellEnd"/>
+      <w:r>
+        <w:rPr>
+          <w:rFonts w:ascii="Times" w:hAnsi="Times" w:cs="Times New Roman"/>
+        </w:rPr>
+        <w:t xml:space="preserve"> ensemble v…</w:t>
+      </w:r>
+    </w:p>
+    <w:p>
+      <w:pPr>
+        <w:pStyle w:val="ListParagraph"/>
+        <w:numPr>
+          <w:ilvl w:val="0"/>
+          <w:numId w:val="1"/>
+        </w:numPr>
+        <w:rPr>
+          <w:rFonts w:ascii="Times" w:hAnsi="Times" w:cs="Times New Roman"/>
+        </w:rPr>
+      </w:pPr>
+      <w:r>
+        <w:rPr>
+          <w:rFonts w:ascii="Times" w:hAnsi="Times" w:cs="Times New Roman"/>
+        </w:rPr>
+        <w:t>Fires</w:t>
+      </w:r>
+    </w:p>
+    <w:p>
+      <w:pPr>
+        <w:pStyle w:val="ListParagraph"/>
+        <w:numPr>
+          <w:ilvl w:val="0"/>
+          <w:numId w:val="1"/>
+        </w:numPr>
+        <w:rPr>
+          <w:rFonts w:ascii="Times" w:hAnsi="Times" w:cs="Times New Roman"/>
+        </w:rPr>
+      </w:pPr>
+      <w:r>
+        <w:rPr>
+          <w:rFonts w:ascii="Times" w:hAnsi="Times" w:cs="Times New Roman"/>
+        </w:rPr>
+        <w:t>Termites</w:t>
+      </w:r>
+    </w:p>
+    <w:p>
+      <w:pPr>
+        <w:pStyle w:val="ListParagraph"/>
+        <w:numPr>
+          <w:ilvl w:val="0"/>
+          <w:numId w:val="1"/>
+        </w:numPr>
+        <w:rPr>
+          <w:rFonts w:ascii="Times" w:hAnsi="Times" w:cs="Times New Roman"/>
+        </w:rPr>
+      </w:pPr>
+      <w:r>
+        <w:rPr>
+          <w:rFonts w:ascii="Times" w:hAnsi="Times" w:cs="Times New Roman"/>
+        </w:rPr>
+        <w:t>Geological seeps</w:t>
+      </w:r>
+    </w:p>
+    <w:p>
+      <w:pPr>
+        <w:rPr>
+          <w:rFonts w:ascii="Times" w:hAnsi="Times" w:cs="Times New Roman"/>
+        </w:rPr>
+      </w:pPr>
+    </w:p>
+    <w:p>
+      <w:pPr>
+        <w:rPr>
+          <w:rFonts w:ascii="Times" w:hAnsi="Times" w:cs="Times New Roman"/>
+        </w:rPr>
       </w:pPr>
       <w:r>
         <w:rPr>
@@ -383,15 +807,252 @@
           <w:b/>
           <w:bCs/>
         </w:rPr>
-        <w:t xml:space="preserve">2.1 </w:t>
-      </w:r>
-      <w:r>
+        <w:t>2.2 TROPOMI observations</w:t>
+      </w:r>
+    </w:p>
+    <w:p>
+      <w:pPr>
+        <w:rPr>
+          <w:rFonts w:ascii="Times" w:hAnsi="Times" w:cs="Times New Roman"/>
+        </w:rPr>
+      </w:pPr>
+      <w:r>
+        <w:rPr>
+          <w:rFonts w:ascii="Times" w:hAnsi="Times" w:cs="Times New Roman"/>
+        </w:rPr>
+        <w:t>[This section should probably be slightly longer to include validation]</w:t>
+      </w:r>
+    </w:p>
+    <w:p>
+      <w:pPr>
+        <w:pStyle w:val="ListParagraph"/>
+        <w:numPr>
+          <w:ilvl w:val="0"/>
+          <w:numId w:val="4"/>
+        </w:numPr>
+        <w:rPr>
+          <w:rFonts w:ascii="Times" w:hAnsi="Times" w:cs="Times New Roman"/>
+        </w:rPr>
+      </w:pPr>
+      <w:r>
+        <w:rPr>
+          <w:rFonts w:ascii="Times" w:hAnsi="Times" w:cs="Times New Roman"/>
+        </w:rPr>
+        <w:t>Launched in October 2017, the TROPOMI instrument aboard the Sentinel-5 Precursor satellite has been observing dry column methane mixing ratios in the SWIR since May 2018 (CHECK)</w:t>
+      </w:r>
+    </w:p>
+    <w:p>
+      <w:pPr>
+        <w:pStyle w:val="ListParagraph"/>
+        <w:numPr>
+          <w:ilvl w:val="0"/>
+          <w:numId w:val="4"/>
+        </w:numPr>
+        <w:rPr>
+          <w:rFonts w:ascii="Times" w:hAnsi="Times" w:cs="Times New Roman"/>
+        </w:rPr>
+      </w:pPr>
+      <w:r>
+        <w:rPr>
+          <w:rFonts w:ascii="Times" w:hAnsi="Times" w:cs="Times New Roman"/>
+        </w:rPr>
+        <w:t>TROPOMI</w:t>
+      </w:r>
+      <w:r>
+        <w:rPr>
+          <w:rFonts w:ascii="Times" w:hAnsi="Times" w:cs="Times New Roman"/>
+        </w:rPr>
+        <w:t xml:space="preserve"> retrieves global methane concentrations at </w:t>
+      </w:r>
+      <w:r>
+        <w:rPr>
+          <w:rFonts w:ascii="Times" w:hAnsi="Times" w:cs="Times New Roman"/>
+        </w:rPr>
+        <w:t xml:space="preserve">7x7 km2 pixels, recently updated to 5.5x7 km2 (check that </w:t>
+      </w:r>
+      <w:proofErr w:type="spellStart"/>
+      <w:r>
+        <w:rPr>
+          <w:rFonts w:ascii="Times" w:hAnsi="Times" w:cs="Times New Roman"/>
+        </w:rPr>
+        <w:t>Lorente</w:t>
+      </w:r>
+      <w:proofErr w:type="spellEnd"/>
+      <w:r>
+        <w:rPr>
+          <w:rFonts w:ascii="Times" w:hAnsi="Times" w:cs="Times New Roman"/>
+        </w:rPr>
+        <w:t xml:space="preserve"> et al. uses this retrieval)</w:t>
+      </w:r>
+    </w:p>
+    <w:p>
+      <w:pPr>
+        <w:pStyle w:val="ListParagraph"/>
+        <w:numPr>
+          <w:ilvl w:val="0"/>
+          <w:numId w:val="4"/>
+        </w:numPr>
+        <w:rPr>
+          <w:rFonts w:ascii="Times" w:hAnsi="Times" w:cs="Times New Roman"/>
+        </w:rPr>
+      </w:pPr>
+      <w:r>
+        <w:rPr>
+          <w:rFonts w:ascii="Times" w:hAnsi="Times" w:cs="Times New Roman"/>
+        </w:rPr>
+        <w:t>TROPOMI observes at 2.3 um and uses a full physics retrieval</w:t>
+      </w:r>
+      <w:r>
+        <w:rPr>
+          <w:rFonts w:ascii="Times" w:hAnsi="Times" w:cs="Times New Roman"/>
+        </w:rPr>
+        <w:t xml:space="preserve"> that is limited by cloud cover, variable topography, albedo, and high aerosol loading. As a result, TROPOMI has a %% (CALCULATE) retrieval rate over the North American domain for 2019.</w:t>
+      </w:r>
+    </w:p>
+    <w:p>
+      <w:pPr>
+        <w:pStyle w:val="ListParagraph"/>
+        <w:numPr>
+          <w:ilvl w:val="0"/>
+          <w:numId w:val="4"/>
+        </w:numPr>
+        <w:rPr>
+          <w:rFonts w:ascii="Times" w:hAnsi="Times" w:cs="Times New Roman"/>
+        </w:rPr>
+      </w:pPr>
+      <w:r>
+        <w:rPr>
+          <w:rFonts w:ascii="Times" w:hAnsi="Times" w:cs="Times New Roman"/>
+        </w:rPr>
+        <w:t xml:space="preserve">We use the retrieval described by </w:t>
+      </w:r>
+      <w:proofErr w:type="spellStart"/>
+      <w:r>
+        <w:rPr>
+          <w:rFonts w:ascii="Times" w:hAnsi="Times" w:cs="Times New Roman"/>
+        </w:rPr>
+        <w:t>Lorente</w:t>
+      </w:r>
+      <w:proofErr w:type="spellEnd"/>
+      <w:r>
+        <w:rPr>
+          <w:rFonts w:ascii="Times" w:hAnsi="Times" w:cs="Times New Roman"/>
+        </w:rPr>
+        <w:t xml:space="preserve"> et al. (2021), which includes an updated albedo correction (do I need to describe this?).</w:t>
+      </w:r>
+      <w:r>
+        <w:rPr>
+          <w:rFonts w:ascii="Times" w:hAnsi="Times" w:cs="Times New Roman"/>
+        </w:rPr>
+        <w:t xml:space="preserve"> </w:t>
+      </w:r>
+      <w:proofErr w:type="spellStart"/>
+      <w:r>
+        <w:rPr>
+          <w:rFonts w:ascii="Times" w:hAnsi="Times" w:cs="Times New Roman"/>
+        </w:rPr>
+        <w:t>Lorente</w:t>
+      </w:r>
+      <w:proofErr w:type="spellEnd"/>
+      <w:r>
+        <w:rPr>
+          <w:rFonts w:ascii="Times" w:hAnsi="Times" w:cs="Times New Roman"/>
+        </w:rPr>
+        <w:t xml:space="preserve"> et al. find a precision of … ppb and a relative bias of … ppb compared to the Total Carbon Column Observing Network.</w:t>
+      </w:r>
+    </w:p>
+    <w:p>
+      <w:pPr>
+        <w:pStyle w:val="ListParagraph"/>
+        <w:numPr>
+          <w:ilvl w:val="0"/>
+          <w:numId w:val="4"/>
+        </w:numPr>
+        <w:rPr>
+          <w:rFonts w:ascii="Times" w:hAnsi="Times" w:cs="Times New Roman"/>
+        </w:rPr>
+      </w:pPr>
+      <w:r>
+        <w:rPr>
+          <w:rFonts w:ascii="Times" w:hAnsi="Times" w:cs="Times New Roman"/>
+        </w:rPr>
+        <w:t xml:space="preserve">We also implement the blended albedo filter recommended by </w:t>
+      </w:r>
+      <w:proofErr w:type="spellStart"/>
+      <w:r>
+        <w:rPr>
+          <w:rFonts w:ascii="Times" w:hAnsi="Times" w:cs="Times New Roman"/>
+        </w:rPr>
+        <w:t>Lorente</w:t>
+      </w:r>
+      <w:proofErr w:type="spellEnd"/>
+      <w:r>
+        <w:rPr>
+          <w:rFonts w:ascii="Times" w:hAnsi="Times" w:cs="Times New Roman"/>
+        </w:rPr>
+        <w:t xml:space="preserve"> et al. (2021) and described by Wunch et al. (year?) to filter out snow- and ice-covered scenes, where </w:t>
+      </w:r>
+      <w:r>
+        <w:rPr>
+          <w:rFonts w:ascii="Times" w:hAnsi="Times" w:cs="Times New Roman"/>
+        </w:rPr>
+        <w:lastRenderedPageBreak/>
+        <w:t>albedo biases may persist. We find a blended-albedo threshold of 1, which preserves %% of the data.</w:t>
+      </w:r>
+    </w:p>
+    <w:p>
+      <w:pPr>
+        <w:pStyle w:val="ListParagraph"/>
+        <w:numPr>
+          <w:ilvl w:val="0"/>
+          <w:numId w:val="4"/>
+        </w:numPr>
+        <w:rPr>
+          <w:rFonts w:ascii="Times" w:hAnsi="Times" w:cs="Times New Roman"/>
+        </w:rPr>
+      </w:pPr>
+      <w:r>
+        <w:rPr>
+          <w:rFonts w:ascii="Times" w:hAnsi="Times" w:cs="Times New Roman"/>
+        </w:rPr>
+        <w:t xml:space="preserve">We validate this product by comparing to </w:t>
+      </w:r>
+      <w:r>
+        <w:rPr>
+          <w:rFonts w:ascii="Times" w:hAnsi="Times" w:cs="Times New Roman"/>
+        </w:rPr>
+        <w:t>…</w:t>
+      </w:r>
+    </w:p>
+    <w:p>
+      <w:pPr>
+        <w:rPr>
+          <w:rFonts w:ascii="Times" w:hAnsi="Times" w:cs="Times New Roman"/>
+        </w:rPr>
+      </w:pPr>
+    </w:p>
+    <w:p>
+      <w:pPr>
+        <w:rPr>
+          <w:rFonts w:ascii="Times" w:hAnsi="Times" w:cs="Times New Roman"/>
+        </w:rPr>
+      </w:pPr>
+    </w:p>
+    <w:p>
+      <w:pPr>
         <w:rPr>
           <w:rFonts w:ascii="Times" w:hAnsi="Times" w:cs="Times New Roman"/>
           <w:b/>
           <w:bCs/>
         </w:rPr>
-        <w:t>State vector and error covariance</w:t>
+      </w:pPr>
+      <w:r>
+        <w:rPr>
+          <w:rFonts w:ascii="Times" w:hAnsi="Times" w:cs="Times New Roman"/>
+          <w:b/>
+          <w:bCs/>
+        </w:rPr>
+        <w:t>2.3 Forward model</w:t>
       </w:r>
     </w:p>
     <w:p>
@@ -409,459 +1070,7 @@
         <w:rPr>
           <w:rFonts w:ascii="Times" w:hAnsi="Times" w:cs="Times New Roman"/>
         </w:rPr>
-        <w:t xml:space="preserve">State vector is constituted by 23,472 grid cells at </w:t>
-      </w:r>
-      <w:r>
-        <w:rPr>
-          <w:rFonts w:ascii="Times" w:hAnsi="Times" w:cs="Times New Roman"/>
-        </w:rPr>
-        <w:t>0.25° x 0.3125° resolution over North America</w:t>
-      </w:r>
-    </w:p>
-    <w:p>
-      <w:pPr>
-        <w:pStyle w:val="ListParagraph"/>
-        <w:numPr>
-          <w:ilvl w:val="0"/>
-          <w:numId w:val="1"/>
-        </w:numPr>
-        <w:rPr>
-          <w:rFonts w:ascii="Times" w:hAnsi="Times" w:cs="Times New Roman"/>
-        </w:rPr>
-      </w:pPr>
-      <w:r>
-        <w:rPr>
-          <w:rFonts w:ascii="Times" w:hAnsi="Times" w:cs="Times New Roman"/>
-        </w:rPr>
-        <w:t>Figure 1 (REMAKE with December 2019 emissions)</w:t>
-      </w:r>
-    </w:p>
-    <w:p>
-      <w:pPr>
-        <w:pStyle w:val="ListParagraph"/>
-        <w:numPr>
-          <w:ilvl w:val="0"/>
-          <w:numId w:val="1"/>
-        </w:numPr>
-        <w:rPr>
-          <w:rFonts w:ascii="Times" w:hAnsi="Times" w:cs="Times New Roman"/>
-        </w:rPr>
-      </w:pPr>
-      <w:r>
-        <w:rPr>
-          <w:rFonts w:ascii="Times" w:hAnsi="Times" w:cs="Times New Roman"/>
-        </w:rPr>
-        <w:t xml:space="preserve">anthropogenic emissions provided by the national inventories prepared by </w:t>
-      </w:r>
-      <w:proofErr w:type="spellStart"/>
-      <w:r>
-        <w:rPr>
-          <w:rFonts w:ascii="Times" w:hAnsi="Times" w:cs="Times New Roman"/>
-        </w:rPr>
-        <w:t>Scarpelli</w:t>
-      </w:r>
-      <w:proofErr w:type="spellEnd"/>
-      <w:r>
-        <w:rPr>
-          <w:rFonts w:ascii="Times" w:hAnsi="Times" w:cs="Times New Roman"/>
-        </w:rPr>
-        <w:t xml:space="preserve"> et al. and </w:t>
-      </w:r>
-      <w:proofErr w:type="spellStart"/>
-      <w:r>
-        <w:rPr>
-          <w:rFonts w:ascii="Times" w:hAnsi="Times" w:cs="Times New Roman"/>
-        </w:rPr>
-        <w:t>Maasakers</w:t>
-      </w:r>
-      <w:proofErr w:type="spellEnd"/>
-      <w:r>
-        <w:rPr>
-          <w:rFonts w:ascii="Times" w:hAnsi="Times" w:cs="Times New Roman"/>
-        </w:rPr>
-        <w:t xml:space="preserve"> et al. (2016)</w:t>
-      </w:r>
-    </w:p>
-    <w:p>
-      <w:pPr>
-        <w:pStyle w:val="ListParagraph"/>
-        <w:numPr>
-          <w:ilvl w:val="1"/>
-          <w:numId w:val="1"/>
-        </w:numPr>
-        <w:rPr>
-          <w:rFonts w:ascii="Times" w:hAnsi="Times" w:cs="Times New Roman"/>
-        </w:rPr>
-      </w:pPr>
-      <w:r>
-        <w:rPr>
-          <w:rFonts w:ascii="Times" w:hAnsi="Times" w:cs="Times New Roman"/>
-        </w:rPr>
-        <w:t>EPA oil and natural gas emissions are replaced by Bram’s updated estimate</w:t>
-      </w:r>
-    </w:p>
-    <w:p>
-      <w:pPr>
-        <w:pStyle w:val="ListParagraph"/>
-        <w:numPr>
-          <w:ilvl w:val="1"/>
-          <w:numId w:val="1"/>
-        </w:numPr>
-        <w:rPr>
-          <w:rFonts w:ascii="Times" w:hAnsi="Times" w:cs="Times New Roman"/>
-        </w:rPr>
-      </w:pPr>
-      <w:r>
-        <w:rPr>
-          <w:rFonts w:ascii="Times" w:hAnsi="Times" w:cs="Times New Roman"/>
-        </w:rPr>
-        <w:t>(Hopefully eventually we’ll have the new EPA inventory)</w:t>
-      </w:r>
-    </w:p>
-    <w:p>
-      <w:pPr>
-        <w:pStyle w:val="ListParagraph"/>
-        <w:numPr>
-          <w:ilvl w:val="0"/>
-          <w:numId w:val="1"/>
-        </w:numPr>
-        <w:rPr>
-          <w:rFonts w:ascii="Times" w:hAnsi="Times" w:cs="Times New Roman"/>
-        </w:rPr>
-      </w:pPr>
-      <w:r>
-        <w:rPr>
-          <w:rFonts w:ascii="Times" w:hAnsi="Times" w:cs="Times New Roman"/>
-        </w:rPr>
-        <w:t xml:space="preserve">wetland emissions provided by the high performance </w:t>
-      </w:r>
-      <w:proofErr w:type="spellStart"/>
-      <w:r>
-        <w:rPr>
-          <w:rFonts w:ascii="Times" w:hAnsi="Times" w:cs="Times New Roman"/>
-        </w:rPr>
-        <w:t>WETCharts</w:t>
-      </w:r>
-      <w:proofErr w:type="spellEnd"/>
-      <w:r>
-        <w:rPr>
-          <w:rFonts w:ascii="Times" w:hAnsi="Times" w:cs="Times New Roman"/>
-        </w:rPr>
-        <w:t xml:space="preserve"> ensemble v…</w:t>
-      </w:r>
-    </w:p>
-    <w:p>
-      <w:pPr>
-        <w:pStyle w:val="ListParagraph"/>
-        <w:numPr>
-          <w:ilvl w:val="0"/>
-          <w:numId w:val="1"/>
-        </w:numPr>
-        <w:rPr>
-          <w:rFonts w:ascii="Times" w:hAnsi="Times" w:cs="Times New Roman"/>
-        </w:rPr>
-      </w:pPr>
-      <w:r>
-        <w:rPr>
-          <w:rFonts w:ascii="Times" w:hAnsi="Times" w:cs="Times New Roman"/>
-        </w:rPr>
-        <w:t>Fires</w:t>
-      </w:r>
-    </w:p>
-    <w:p>
-      <w:pPr>
-        <w:pStyle w:val="ListParagraph"/>
-        <w:numPr>
-          <w:ilvl w:val="0"/>
-          <w:numId w:val="1"/>
-        </w:numPr>
-        <w:rPr>
-          <w:rFonts w:ascii="Times" w:hAnsi="Times" w:cs="Times New Roman"/>
-        </w:rPr>
-      </w:pPr>
-      <w:r>
-        <w:rPr>
-          <w:rFonts w:ascii="Times" w:hAnsi="Times" w:cs="Times New Roman"/>
-        </w:rPr>
-        <w:t>Termites</w:t>
-      </w:r>
-    </w:p>
-    <w:p>
-      <w:pPr>
-        <w:pStyle w:val="ListParagraph"/>
-        <w:numPr>
-          <w:ilvl w:val="0"/>
-          <w:numId w:val="1"/>
-        </w:numPr>
-        <w:rPr>
-          <w:rFonts w:ascii="Times" w:hAnsi="Times" w:cs="Times New Roman"/>
-        </w:rPr>
-      </w:pPr>
-      <w:r>
-        <w:rPr>
-          <w:rFonts w:ascii="Times" w:hAnsi="Times" w:cs="Times New Roman"/>
-        </w:rPr>
-        <w:t>Geological seeps</w:t>
-      </w:r>
-    </w:p>
-    <w:p>
-      <w:pPr>
-        <w:rPr>
-          <w:rFonts w:ascii="Times" w:hAnsi="Times" w:cs="Times New Roman"/>
-        </w:rPr>
-      </w:pPr>
-    </w:p>
-    <w:p>
-      <w:pPr>
-        <w:rPr>
-          <w:rFonts w:ascii="Times" w:hAnsi="Times" w:cs="Times New Roman"/>
-        </w:rPr>
-      </w:pPr>
-      <w:r>
-        <w:rPr>
-          <w:rFonts w:ascii="Times" w:hAnsi="Times" w:cs="Times New Roman"/>
-          <w:b/>
-          <w:bCs/>
-        </w:rPr>
-        <w:t>2.2 TROPOMI observations</w:t>
-      </w:r>
-    </w:p>
-    <w:p>
-      <w:pPr>
-        <w:rPr>
-          <w:rFonts w:ascii="Times" w:hAnsi="Times" w:cs="Times New Roman"/>
-        </w:rPr>
-      </w:pPr>
-      <w:r>
-        <w:rPr>
-          <w:rFonts w:ascii="Times" w:hAnsi="Times" w:cs="Times New Roman"/>
-        </w:rPr>
-        <w:t>[This section should probably be slightly longer to include validation]</w:t>
-      </w:r>
-    </w:p>
-    <w:p>
-      <w:pPr>
-        <w:pStyle w:val="ListParagraph"/>
-        <w:numPr>
-          <w:ilvl w:val="0"/>
-          <w:numId w:val="4"/>
-        </w:numPr>
-        <w:rPr>
-          <w:rFonts w:ascii="Times" w:hAnsi="Times" w:cs="Times New Roman"/>
-        </w:rPr>
-      </w:pPr>
-      <w:r>
-        <w:rPr>
-          <w:rFonts w:ascii="Times" w:hAnsi="Times" w:cs="Times New Roman"/>
-        </w:rPr>
-        <w:t>Launched in October 2017, the TROPOMI instrument aboard the Sentinel-5 Precursor satellite has been observing dry column methane mixing ratios in the SWIR since May 2018 (CHECK)</w:t>
-      </w:r>
-    </w:p>
-    <w:p>
-      <w:pPr>
-        <w:pStyle w:val="ListParagraph"/>
-        <w:numPr>
-          <w:ilvl w:val="0"/>
-          <w:numId w:val="4"/>
-        </w:numPr>
-        <w:rPr>
-          <w:rFonts w:ascii="Times" w:hAnsi="Times" w:cs="Times New Roman"/>
-        </w:rPr>
-      </w:pPr>
-      <w:r>
-        <w:rPr>
-          <w:rFonts w:ascii="Times" w:hAnsi="Times" w:cs="Times New Roman"/>
-        </w:rPr>
-        <w:t>TROPOMI</w:t>
-      </w:r>
-      <w:r>
-        <w:rPr>
-          <w:rFonts w:ascii="Times" w:hAnsi="Times" w:cs="Times New Roman"/>
-        </w:rPr>
-        <w:t xml:space="preserve"> retrieves global methane concentrations at </w:t>
-      </w:r>
-      <w:r>
-        <w:rPr>
-          <w:rFonts w:ascii="Times" w:hAnsi="Times" w:cs="Times New Roman"/>
-        </w:rPr>
-        <w:t xml:space="preserve">7x7 km2 pixels, recently updated to 5.5x7 km2 (check that </w:t>
-      </w:r>
-      <w:proofErr w:type="spellStart"/>
-      <w:r>
-        <w:rPr>
-          <w:rFonts w:ascii="Times" w:hAnsi="Times" w:cs="Times New Roman"/>
-        </w:rPr>
-        <w:t>Lorente</w:t>
-      </w:r>
-      <w:proofErr w:type="spellEnd"/>
-      <w:r>
-        <w:rPr>
-          <w:rFonts w:ascii="Times" w:hAnsi="Times" w:cs="Times New Roman"/>
-        </w:rPr>
-        <w:t xml:space="preserve"> et al. uses this retrieval)</w:t>
-      </w:r>
-    </w:p>
-    <w:p>
-      <w:pPr>
-        <w:pStyle w:val="ListParagraph"/>
-        <w:numPr>
-          <w:ilvl w:val="0"/>
-          <w:numId w:val="4"/>
-        </w:numPr>
-        <w:rPr>
-          <w:rFonts w:ascii="Times" w:hAnsi="Times" w:cs="Times New Roman"/>
-        </w:rPr>
-      </w:pPr>
-      <w:r>
-        <w:rPr>
-          <w:rFonts w:ascii="Times" w:hAnsi="Times" w:cs="Times New Roman"/>
-        </w:rPr>
-        <w:t>TROPOMI observes at 2.3 um and uses a full physics retrieval</w:t>
-      </w:r>
-      <w:r>
-        <w:rPr>
-          <w:rFonts w:ascii="Times" w:hAnsi="Times" w:cs="Times New Roman"/>
-        </w:rPr>
-        <w:t xml:space="preserve"> that is limited by cloud cover, variable topography, albedo, and high aerosol loading. As a result, TROPOMI has a %% (CALCULATE) retrieval rate over the North American domain for 2019.</w:t>
-      </w:r>
-    </w:p>
-    <w:p>
-      <w:pPr>
-        <w:pStyle w:val="ListParagraph"/>
-        <w:numPr>
-          <w:ilvl w:val="0"/>
-          <w:numId w:val="4"/>
-        </w:numPr>
-        <w:rPr>
-          <w:rFonts w:ascii="Times" w:hAnsi="Times" w:cs="Times New Roman"/>
-        </w:rPr>
-      </w:pPr>
-      <w:r>
-        <w:rPr>
-          <w:rFonts w:ascii="Times" w:hAnsi="Times" w:cs="Times New Roman"/>
-        </w:rPr>
-        <w:t xml:space="preserve">We use the retrieval described by </w:t>
-      </w:r>
-      <w:proofErr w:type="spellStart"/>
-      <w:r>
-        <w:rPr>
-          <w:rFonts w:ascii="Times" w:hAnsi="Times" w:cs="Times New Roman"/>
-        </w:rPr>
-        <w:t>Lorente</w:t>
-      </w:r>
-      <w:proofErr w:type="spellEnd"/>
-      <w:r>
-        <w:rPr>
-          <w:rFonts w:ascii="Times" w:hAnsi="Times" w:cs="Times New Roman"/>
-        </w:rPr>
-        <w:t xml:space="preserve"> et al. (2021), which includes an updated albedo correction (do I need to describe this?).</w:t>
-      </w:r>
-      <w:r>
-        <w:rPr>
-          <w:rFonts w:ascii="Times" w:hAnsi="Times" w:cs="Times New Roman"/>
-        </w:rPr>
-        <w:t xml:space="preserve"> </w:t>
-      </w:r>
-      <w:proofErr w:type="spellStart"/>
-      <w:r>
-        <w:rPr>
-          <w:rFonts w:ascii="Times" w:hAnsi="Times" w:cs="Times New Roman"/>
-        </w:rPr>
-        <w:t>Lorente</w:t>
-      </w:r>
-      <w:proofErr w:type="spellEnd"/>
-      <w:r>
-        <w:rPr>
-          <w:rFonts w:ascii="Times" w:hAnsi="Times" w:cs="Times New Roman"/>
-        </w:rPr>
-        <w:t xml:space="preserve"> et al. find a precision of … ppb and a relative bias of … ppb compared to the Total Carbon Column Observing Network.</w:t>
-      </w:r>
-    </w:p>
-    <w:p>
-      <w:pPr>
-        <w:pStyle w:val="ListParagraph"/>
-        <w:numPr>
-          <w:ilvl w:val="0"/>
-          <w:numId w:val="4"/>
-        </w:numPr>
-        <w:rPr>
-          <w:rFonts w:ascii="Times" w:hAnsi="Times" w:cs="Times New Roman"/>
-        </w:rPr>
-      </w:pPr>
-      <w:r>
-        <w:rPr>
-          <w:rFonts w:ascii="Times" w:hAnsi="Times" w:cs="Times New Roman"/>
-        </w:rPr>
-        <w:t xml:space="preserve">We also implement the blended albedo filter recommended by </w:t>
-      </w:r>
-      <w:proofErr w:type="spellStart"/>
-      <w:r>
-        <w:rPr>
-          <w:rFonts w:ascii="Times" w:hAnsi="Times" w:cs="Times New Roman"/>
-        </w:rPr>
-        <w:t>Lorente</w:t>
-      </w:r>
-      <w:proofErr w:type="spellEnd"/>
-      <w:r>
-        <w:rPr>
-          <w:rFonts w:ascii="Times" w:hAnsi="Times" w:cs="Times New Roman"/>
-        </w:rPr>
-        <w:t xml:space="preserve"> et al. (2021) and described by Wunch et al. (year?) to filter out snow- and ice-covered scenes, where albedo biases may persist. We find a blended-albedo threshold of 1, which preserves %% of the data.</w:t>
-      </w:r>
-    </w:p>
-    <w:p>
-      <w:pPr>
-        <w:pStyle w:val="ListParagraph"/>
-        <w:numPr>
-          <w:ilvl w:val="0"/>
-          <w:numId w:val="4"/>
-        </w:numPr>
-        <w:rPr>
-          <w:rFonts w:ascii="Times" w:hAnsi="Times" w:cs="Times New Roman"/>
-        </w:rPr>
-      </w:pPr>
-      <w:r>
-        <w:rPr>
-          <w:rFonts w:ascii="Times" w:hAnsi="Times" w:cs="Times New Roman"/>
-        </w:rPr>
-        <w:t xml:space="preserve">We validate this product by comparing to </w:t>
-      </w:r>
-      <w:r>
-        <w:rPr>
-          <w:rFonts w:ascii="Times" w:hAnsi="Times" w:cs="Times New Roman"/>
-        </w:rPr>
-        <w:t>…</w:t>
-      </w:r>
-    </w:p>
-    <w:p>
-      <w:pPr>
-        <w:rPr>
-          <w:rFonts w:ascii="Times" w:hAnsi="Times" w:cs="Times New Roman"/>
-        </w:rPr>
-      </w:pPr>
-    </w:p>
-    <w:p>
-      <w:pPr>
-        <w:rPr>
-          <w:rFonts w:ascii="Times" w:hAnsi="Times" w:cs="Times New Roman"/>
-        </w:rPr>
-      </w:pPr>
-    </w:p>
-    <w:p>
-      <w:pPr>
-        <w:rPr>
-          <w:rFonts w:ascii="Times" w:hAnsi="Times" w:cs="Times New Roman"/>
-          <w:b/>
-          <w:bCs/>
-        </w:rPr>
-      </w:pPr>
-      <w:r>
-        <w:rPr>
-          <w:rFonts w:ascii="Times" w:hAnsi="Times" w:cs="Times New Roman"/>
-          <w:b/>
-          <w:bCs/>
-        </w:rPr>
-        <w:t>2.3 Forward model</w:t>
+        <w:t>Nested version of the GEOS-Chem chemical transport model v 12.7 (CHECK) at 0.25° x 0.3125° resolution over North America</w:t>
       </w:r>
     </w:p>
     <w:p>
@@ -879,19 +1088,7 @@
         <w:rPr>
           <w:rFonts w:ascii="Times" w:hAnsi="Times" w:cs="Times New Roman"/>
         </w:rPr>
-        <w:t>Nested version of the GEOS-Chem chemical transport model v 12.7 (CHECK) at 0.25° x 0.3125</w:t>
-      </w:r>
-      <w:r>
-        <w:rPr>
-          <w:rFonts w:ascii="Times" w:hAnsi="Times" w:cs="Times New Roman"/>
-        </w:rPr>
-        <w:t>°</w:t>
-      </w:r>
-      <w:r>
-        <w:rPr>
-          <w:rFonts w:ascii="Times" w:hAnsi="Times" w:cs="Times New Roman"/>
-        </w:rPr>
-        <w:t xml:space="preserve"> resolution over North America</w:t>
+        <w:t>Driven by GEOSFP (CHECK) meteorological fields from …</w:t>
       </w:r>
     </w:p>
     <w:p>
@@ -909,7 +1106,7 @@
         <w:rPr>
           <w:rFonts w:ascii="Times" w:hAnsi="Times" w:cs="Times New Roman"/>
         </w:rPr>
-        <w:t>Driven by GEOSFP (CHECK) meteorological fields from …</w:t>
+        <w:t>Methane loss …</w:t>
       </w:r>
     </w:p>
     <w:p>
@@ -927,7 +1124,7 @@
         <w:rPr>
           <w:rFonts w:ascii="Times" w:hAnsi="Times" w:cs="Times New Roman"/>
         </w:rPr>
-        <w:t>Methane loss …</w:t>
+        <w:t xml:space="preserve"> The simulation is initialized in January 2019 with concentration fields from the posterior of Qu et al. (in prep), a global 2° x 2.5° inversion of TROPOMI observations for 2019.</w:t>
       </w:r>
     </w:p>
     <w:p>
@@ -945,49 +1142,6 @@
         <w:rPr>
           <w:rFonts w:ascii="Times" w:hAnsi="Times" w:cs="Times New Roman"/>
         </w:rPr>
-        <w:t xml:space="preserve"> The simulation is initialized in January 2019 with concentration fields from the posterior of Qu et al. (in prep), a global 2</w:t>
-      </w:r>
-      <w:r>
-        <w:rPr>
-          <w:rFonts w:ascii="Times" w:hAnsi="Times" w:cs="Times New Roman"/>
-        </w:rPr>
-        <w:t>°</w:t>
-      </w:r>
-      <w:r>
-        <w:rPr>
-          <w:rFonts w:ascii="Times" w:hAnsi="Times" w:cs="Times New Roman"/>
-        </w:rPr>
-        <w:t xml:space="preserve"> x 2.5</w:t>
-      </w:r>
-      <w:r>
-        <w:rPr>
-          <w:rFonts w:ascii="Times" w:hAnsi="Times" w:cs="Times New Roman"/>
-        </w:rPr>
-        <w:t>°</w:t>
-      </w:r>
-      <w:r>
-        <w:rPr>
-          <w:rFonts w:ascii="Times" w:hAnsi="Times" w:cs="Times New Roman"/>
-        </w:rPr>
-        <w:t xml:space="preserve"> inversion of TROPOMI observations for 2019.</w:t>
-      </w:r>
-    </w:p>
-    <w:p>
-      <w:pPr>
-        <w:pStyle w:val="ListParagraph"/>
-        <w:numPr>
-          <w:ilvl w:val="0"/>
-          <w:numId w:val="2"/>
-        </w:numPr>
-        <w:rPr>
-          <w:rFonts w:ascii="Times" w:hAnsi="Times" w:cs="Times New Roman"/>
-        </w:rPr>
-      </w:pPr>
-      <w:r>
-        <w:rPr>
-          <w:rFonts w:ascii="Times" w:hAnsi="Times" w:cs="Times New Roman"/>
-        </w:rPr>
-        <w:lastRenderedPageBreak/>
         <w:t xml:space="preserve">Boundary conditions </w:t>
       </w:r>
       <w:r>
@@ -1210,6 +1364,232 @@
 <file path=word/numbering.xml><?xml version="1.0" encoding="utf-8"?>
 <w:numbering xmlns:wpc="http://schemas.microsoft.com/office/word/2010/wordprocessingCanvas" xmlns:cx="http://schemas.microsoft.com/office/drawing/2014/chartex" xmlns:cx1="http://schemas.microsoft.com/office/drawing/2015/9/8/chartex" xmlns:cx2="http://schemas.microsoft.com/office/drawing/2015/10/21/chartex" xmlns:cx3="http://schemas.microsoft.com/office/drawing/2016/5/9/chartex" xmlns:cx4="http://schemas.microsoft.com/office/drawing/2016/5/10/chartex" xmlns:cx5="http://schemas.microsoft.com/office/drawing/2016/5/11/chartex" xmlns:cx6="http://schemas.microsoft.com/office/drawing/2016/5/12/chartex" xmlns:cx7="http://schemas.microsoft.com/office/drawing/2016/5/13/chartex" xmlns:cx8="http://schemas.microsoft.com/office/drawing/2016/5/14/chartex" xmlns:mc="http://schemas.openxmlformats.org/markup-compatibility/2006" xmlns:aink="http://schemas.microsoft.com/office/drawing/2016/ink" xmlns:am3d="http://schemas.microsoft.com/office/drawing/2017/model3d" xmlns:o="urn:schemas-microsoft-com:office:office" xmlns:r="http://schemas.openxmlformats.org/officeDocument/2006/relationships" xmlns:m="http://schemas.openxmlformats.org/officeDocument/2006/math" xmlns:v="urn:schemas-microsoft-com:vml" xmlns:wp14="http://schemas.microsoft.com/office/word/2010/wordprocessingDrawing" xmlns:wp="http://schemas.openxmlformats.org/drawingml/2006/wordprocessingDrawing" xmlns:w10="urn:schemas-microsoft-com:office:word" xmlns:w="http://schemas.openxmlformats.org/wordprocessingml/2006/main" xmlns:w14="http://schemas.microsoft.com/office/word/2010/wordml" xmlns:w15="http://schemas.microsoft.com/office/word/2012/wordml" xmlns:w16cex="http://schemas.microsoft.com/office/word/2018/wordml/cex" xmlns:w16cid="http://schemas.microsoft.com/office/word/2016/wordml/cid" xmlns:w16="http://schemas.microsoft.com/office/word/2018/wordml" xmlns:w16se="http://schemas.microsoft.com/office/word/2015/wordml/symex" xmlns:wpg="http://schemas.microsoft.com/office/word/2010/wordprocessingGroup" xmlns:wpi="http://schemas.microsoft.com/office/word/2010/wordprocessingInk" xmlns:wne="http://schemas.microsoft.com/office/word/2006/wordml" xmlns:wps="http://schemas.microsoft.com/office/word/2010/wordprocessingShape" mc:Ignorable="w14 w15 w16se w16cid w16 w16cex wp14">
   <w:abstractNum w:abstractNumId="0" w15:restartNumberingAfterBreak="0">
+    <w:nsid w:val="09066A29"/>
+    <w:multiLevelType w:val="multilevel"/>
+    <w:tmpl w:val="DCAA24DC"/>
+    <w:lvl w:ilvl="0">
+      <w:start w:val="2"/>
+      <w:numFmt w:val="decimal"/>
+      <w:lvlText w:val="%1"/>
+      <w:lvlJc w:val="left"/>
+      <w:pPr>
+        <w:ind w:left="360" w:hanging="360"/>
+      </w:pPr>
+      <w:rPr>
+        <w:rFonts w:hint="default"/>
+      </w:rPr>
+    </w:lvl>
+    <w:lvl w:ilvl="1">
+      <w:start w:val="1"/>
+      <w:numFmt w:val="decimal"/>
+      <w:lvlText w:val="%1.%2"/>
+      <w:lvlJc w:val="left"/>
+      <w:pPr>
+        <w:ind w:left="360" w:hanging="360"/>
+      </w:pPr>
+      <w:rPr>
+        <w:rFonts w:hint="default"/>
+      </w:rPr>
+    </w:lvl>
+    <w:lvl w:ilvl="2">
+      <w:start w:val="1"/>
+      <w:numFmt w:val="decimal"/>
+      <w:lvlText w:val="%1.%2.%3"/>
+      <w:lvlJc w:val="left"/>
+      <w:pPr>
+        <w:ind w:left="720" w:hanging="720"/>
+      </w:pPr>
+      <w:rPr>
+        <w:rFonts w:hint="default"/>
+      </w:rPr>
+    </w:lvl>
+    <w:lvl w:ilvl="3">
+      <w:start w:val="1"/>
+      <w:numFmt w:val="decimal"/>
+      <w:lvlText w:val="%1.%2.%3.%4"/>
+      <w:lvlJc w:val="left"/>
+      <w:pPr>
+        <w:ind w:left="720" w:hanging="720"/>
+      </w:pPr>
+      <w:rPr>
+        <w:rFonts w:hint="default"/>
+      </w:rPr>
+    </w:lvl>
+    <w:lvl w:ilvl="4">
+      <w:start w:val="1"/>
+      <w:numFmt w:val="decimal"/>
+      <w:lvlText w:val="%1.%2.%3.%4.%5"/>
+      <w:lvlJc w:val="left"/>
+      <w:pPr>
+        <w:ind w:left="1080" w:hanging="1080"/>
+      </w:pPr>
+      <w:rPr>
+        <w:rFonts w:hint="default"/>
+      </w:rPr>
+    </w:lvl>
+    <w:lvl w:ilvl="5">
+      <w:start w:val="1"/>
+      <w:numFmt w:val="decimal"/>
+      <w:lvlText w:val="%1.%2.%3.%4.%5.%6"/>
+      <w:lvlJc w:val="left"/>
+      <w:pPr>
+        <w:ind w:left="1080" w:hanging="1080"/>
+      </w:pPr>
+      <w:rPr>
+        <w:rFonts w:hint="default"/>
+      </w:rPr>
+    </w:lvl>
+    <w:lvl w:ilvl="6">
+      <w:start w:val="1"/>
+      <w:numFmt w:val="decimal"/>
+      <w:lvlText w:val="%1.%2.%3.%4.%5.%6.%7"/>
+      <w:lvlJc w:val="left"/>
+      <w:pPr>
+        <w:ind w:left="1440" w:hanging="1440"/>
+      </w:pPr>
+      <w:rPr>
+        <w:rFonts w:hint="default"/>
+      </w:rPr>
+    </w:lvl>
+    <w:lvl w:ilvl="7">
+      <w:start w:val="1"/>
+      <w:numFmt w:val="decimal"/>
+      <w:lvlText w:val="%1.%2.%3.%4.%5.%6.%7.%8"/>
+      <w:lvlJc w:val="left"/>
+      <w:pPr>
+        <w:ind w:left="1440" w:hanging="1440"/>
+      </w:pPr>
+      <w:rPr>
+        <w:rFonts w:hint="default"/>
+      </w:rPr>
+    </w:lvl>
+    <w:lvl w:ilvl="8">
+      <w:start w:val="1"/>
+      <w:numFmt w:val="decimal"/>
+      <w:lvlText w:val="%1.%2.%3.%4.%5.%6.%7.%8.%9"/>
+      <w:lvlJc w:val="left"/>
+      <w:pPr>
+        <w:ind w:left="1800" w:hanging="1800"/>
+      </w:pPr>
+      <w:rPr>
+        <w:rFonts w:hint="default"/>
+      </w:rPr>
+    </w:lvl>
+  </w:abstractNum>
+  <w:abstractNum w:abstractNumId="1" w15:restartNumberingAfterBreak="0">
+    <w:nsid w:val="10595CAD"/>
+    <w:multiLevelType w:val="hybridMultilevel"/>
+    <w:tmpl w:val="81C6251E"/>
+    <w:lvl w:ilvl="0" w:tplc="10F4C07A">
+      <w:start w:val="2"/>
+      <w:numFmt w:val="bullet"/>
+      <w:lvlText w:val="-"/>
+      <w:lvlJc w:val="left"/>
+      <w:pPr>
+        <w:ind w:left="720" w:hanging="360"/>
+      </w:pPr>
+      <w:rPr>
+        <w:rFonts w:ascii="Times" w:eastAsiaTheme="minorHAnsi" w:hAnsi="Times" w:cs="Times New Roman" w:hint="default"/>
+      </w:rPr>
+    </w:lvl>
+    <w:lvl w:ilvl="1" w:tplc="04090003" w:tentative="1">
+      <w:start w:val="1"/>
+      <w:numFmt w:val="bullet"/>
+      <w:lvlText w:val="o"/>
+      <w:lvlJc w:val="left"/>
+      <w:pPr>
+        <w:ind w:left="1440" w:hanging="360"/>
+      </w:pPr>
+      <w:rPr>
+        <w:rFonts w:ascii="Courier New" w:hAnsi="Courier New" w:cs="Courier New" w:hint="default"/>
+      </w:rPr>
+    </w:lvl>
+    <w:lvl w:ilvl="2" w:tplc="04090005" w:tentative="1">
+      <w:start w:val="1"/>
+      <w:numFmt w:val="bullet"/>
+      <w:lvlText w:val=""/>
+      <w:lvlJc w:val="left"/>
+      <w:pPr>
+        <w:ind w:left="2160" w:hanging="360"/>
+      </w:pPr>
+      <w:rPr>
+        <w:rFonts w:ascii="Wingdings" w:hAnsi="Wingdings" w:hint="default"/>
+      </w:rPr>
+    </w:lvl>
+    <w:lvl w:ilvl="3" w:tplc="04090001" w:tentative="1">
+      <w:start w:val="1"/>
+      <w:numFmt w:val="bullet"/>
+      <w:lvlText w:val=""/>
+      <w:lvlJc w:val="left"/>
+      <w:pPr>
+        <w:ind w:left="2880" w:hanging="360"/>
+      </w:pPr>
+      <w:rPr>
+        <w:rFonts w:ascii="Symbol" w:hAnsi="Symbol" w:hint="default"/>
+      </w:rPr>
+    </w:lvl>
+    <w:lvl w:ilvl="4" w:tplc="04090003" w:tentative="1">
+      <w:start w:val="1"/>
+      <w:numFmt w:val="bullet"/>
+      <w:lvlText w:val="o"/>
+      <w:lvlJc w:val="left"/>
+      <w:pPr>
+        <w:ind w:left="3600" w:hanging="360"/>
+      </w:pPr>
+      <w:rPr>
+        <w:rFonts w:ascii="Courier New" w:hAnsi="Courier New" w:cs="Courier New" w:hint="default"/>
+      </w:rPr>
+    </w:lvl>
+    <w:lvl w:ilvl="5" w:tplc="04090005" w:tentative="1">
+      <w:start w:val="1"/>
+      <w:numFmt w:val="bullet"/>
+      <w:lvlText w:val=""/>
+      <w:lvlJc w:val="left"/>
+      <w:pPr>
+        <w:ind w:left="4320" w:hanging="360"/>
+      </w:pPr>
+      <w:rPr>
+        <w:rFonts w:ascii="Wingdings" w:hAnsi="Wingdings" w:hint="default"/>
+      </w:rPr>
+    </w:lvl>
+    <w:lvl w:ilvl="6" w:tplc="04090001" w:tentative="1">
+      <w:start w:val="1"/>
+      <w:numFmt w:val="bullet"/>
+      <w:lvlText w:val=""/>
+      <w:lvlJc w:val="left"/>
+      <w:pPr>
+        <w:ind w:left="5040" w:hanging="360"/>
+      </w:pPr>
+      <w:rPr>
+        <w:rFonts w:ascii="Symbol" w:hAnsi="Symbol" w:hint="default"/>
+      </w:rPr>
+    </w:lvl>
+    <w:lvl w:ilvl="7" w:tplc="04090003" w:tentative="1">
+      <w:start w:val="1"/>
+      <w:numFmt w:val="bullet"/>
+      <w:lvlText w:val="o"/>
+      <w:lvlJc w:val="left"/>
+      <w:pPr>
+        <w:ind w:left="5760" w:hanging="360"/>
+      </w:pPr>
+      <w:rPr>
+        <w:rFonts w:ascii="Courier New" w:hAnsi="Courier New" w:cs="Courier New" w:hint="default"/>
+      </w:rPr>
+    </w:lvl>
+    <w:lvl w:ilvl="8" w:tplc="04090005" w:tentative="1">
+      <w:start w:val="1"/>
+      <w:numFmt w:val="bullet"/>
+      <w:lvlText w:val=""/>
+      <w:lvlJc w:val="left"/>
+      <w:pPr>
+        <w:ind w:left="6480" w:hanging="360"/>
+      </w:pPr>
+      <w:rPr>
+        <w:rFonts w:ascii="Wingdings" w:hAnsi="Wingdings" w:hint="default"/>
+      </w:rPr>
+    </w:lvl>
+  </w:abstractNum>
+  <w:abstractNum w:abstractNumId="2" w15:restartNumberingAfterBreak="0">
     <w:nsid w:val="2D0C6823"/>
     <w:multiLevelType w:val="hybridMultilevel"/>
     <w:tmpl w:val="AFCA729A"/>
@@ -1322,7 +1702,7 @@
       </w:rPr>
     </w:lvl>
   </w:abstractNum>
-  <w:abstractNum w:abstractNumId="1" w15:restartNumberingAfterBreak="0">
+  <w:abstractNum w:abstractNumId="3" w15:restartNumberingAfterBreak="0">
     <w:nsid w:val="3D8D7EA9"/>
     <w:multiLevelType w:val="hybridMultilevel"/>
     <w:tmpl w:val="EBACAC4E"/>
@@ -1435,7 +1815,7 @@
       </w:rPr>
     </w:lvl>
   </w:abstractNum>
-  <w:abstractNum w:abstractNumId="2" w15:restartNumberingAfterBreak="0">
+  <w:abstractNum w:abstractNumId="4" w15:restartNumberingAfterBreak="0">
     <w:nsid w:val="43485E6A"/>
     <w:multiLevelType w:val="hybridMultilevel"/>
     <w:tmpl w:val="A622F74E"/>
@@ -1548,7 +1928,7 @@
       </w:rPr>
     </w:lvl>
   </w:abstractNum>
-  <w:abstractNum w:abstractNumId="3" w15:restartNumberingAfterBreak="0">
+  <w:abstractNum w:abstractNumId="5" w15:restartNumberingAfterBreak="0">
     <w:nsid w:val="77E97245"/>
     <w:multiLevelType w:val="hybridMultilevel"/>
     <w:tmpl w:val="4900FE3E"/>
@@ -1662,16 +2042,22 @@
     </w:lvl>
   </w:abstractNum>
   <w:num w:numId="1">
+    <w:abstractNumId w:val="2"/>
+  </w:num>
+  <w:num w:numId="2">
+    <w:abstractNumId w:val="3"/>
+  </w:num>
+  <w:num w:numId="3">
+    <w:abstractNumId w:val="5"/>
+  </w:num>
+  <w:num w:numId="4">
+    <w:abstractNumId w:val="4"/>
+  </w:num>
+  <w:num w:numId="5">
     <w:abstractNumId w:val="0"/>
   </w:num>
-  <w:num w:numId="2">
+  <w:num w:numId="6">
     <w:abstractNumId w:val="1"/>
-  </w:num>
-  <w:num w:numId="3">
-    <w:abstractNumId w:val="3"/>
-  </w:num>
-  <w:num w:numId="4">
-    <w:abstractNumId w:val="2"/>
   </w:num>
 </w:numbering>
 </file>
@@ -1795,6 +2181,7 @@
     <w:lsdException w:name="HTML Sample" w:semiHidden="1" w:unhideWhenUsed="1"/>
     <w:lsdException w:name="HTML Typewriter" w:semiHidden="1" w:unhideWhenUsed="1"/>
     <w:lsdException w:name="HTML Variable" w:semiHidden="1" w:unhideWhenUsed="1"/>
+    <w:lsdException w:name="Normal Table" w:semiHidden="1" w:unhideWhenUsed="1"/>
     <w:lsdException w:name="annotation subject" w:semiHidden="1" w:unhideWhenUsed="1"/>
     <w:lsdException w:name="No List" w:semiHidden="1" w:unhideWhenUsed="1"/>
     <w:lsdException w:name="Outline List 1" w:semiHidden="1" w:unhideWhenUsed="1"/>
@@ -1841,8 +2228,10 @@
     <w:lsdException w:name="Table Subtle 2" w:semiHidden="1" w:unhideWhenUsed="1"/>
     <w:lsdException w:name="Table Web 1" w:semiHidden="1" w:unhideWhenUsed="1"/>
     <w:lsdException w:name="Table Web 2" w:semiHidden="1" w:unhideWhenUsed="1"/>
+    <w:lsdException w:name="Table Web 3" w:semiHidden="1" w:unhideWhenUsed="1"/>
     <w:lsdException w:name="Balloon Text" w:semiHidden="1" w:unhideWhenUsed="1"/>
     <w:lsdException w:name="Table Grid" w:uiPriority="39"/>
+    <w:lsdException w:name="Table Theme" w:semiHidden="1" w:unhideWhenUsed="1"/>
     <w:lsdException w:name="Placeholder Text" w:semiHidden="1"/>
     <w:lsdException w:name="No Spacing" w:uiPriority="1" w:qFormat="1"/>
     <w:lsdException w:name="Light Shading" w:uiPriority="60"/>
@@ -2103,6 +2492,37 @@
       <w:ind w:left="720"/>
       <w:contextualSpacing/>
     </w:pPr>
+  </w:style>
+  <w:style w:type="character" w:styleId="Hyperlink">
+    <w:name w:val="Hyperlink"/>
+    <w:basedOn w:val="DefaultParagraphFont"/>
+    <w:uiPriority w:val="99"/>
+    <w:unhideWhenUsed/>
+    <w:rsid w:val="004040FD"/>
+    <w:rPr>
+      <w:color w:val="0563C1" w:themeColor="hyperlink"/>
+      <w:u w:val="single"/>
+    </w:rPr>
+  </w:style>
+  <w:style w:type="character" w:styleId="UnresolvedMention">
+    <w:name w:val="Unresolved Mention"/>
+    <w:basedOn w:val="DefaultParagraphFont"/>
+    <w:uiPriority w:val="99"/>
+    <w:rsid w:val="004040FD"/>
+    <w:rPr>
+      <w:color w:val="605E5C"/>
+      <w:shd w:val="clear" w:color="auto" w:fill="E1DFDD"/>
+    </w:rPr>
+  </w:style>
+  <w:style w:type="character" w:styleId="PlaceholderText">
+    <w:name w:val="Placeholder Text"/>
+    <w:basedOn w:val="DefaultParagraphFont"/>
+    <w:uiPriority w:val="99"/>
+    <w:semiHidden/>
+    <w:rsid w:val="004040FD"/>
+    <w:rPr>
+      <w:color w:val="808080"/>
+    </w:rPr>
   </w:style>
 </w:styles>
 </file>

</xml_diff>

<commit_message>
Various changes that should have been committed earlier but \n -updated paper \n - debugging eigenvector perturbations to account for relative/absolute differences \n - changed plotting in generate_clusters
</commit_message>
<xml_diff>
--- a/paper/draft01.docx
+++ b/paper/draft01.docx
@@ -438,7 +438,19 @@
         <w:rPr>
           <w:rFonts w:ascii="Times" w:hAnsi="Times" w:cs="Times New Roman"/>
         </w:rPr>
-        <w:t xml:space="preserve">We fit TROPOMI methane columns to simulated concentrations from the GEOS-Chem chemical transport model (CTM, </w:t>
+        <w:t xml:space="preserve">We </w:t>
+      </w:r>
+      <w:r>
+        <w:rPr>
+          <w:rFonts w:ascii="Times" w:hAnsi="Times" w:cs="Times New Roman"/>
+        </w:rPr>
+        <w:t xml:space="preserve">conduct an inversion of 2019 TROPOMI methane observations over North America. The TROPOMI observations are fit to simulated concentrations from the GEOS-Chem chemical transport model </w:t>
+      </w:r>
+      <w:r>
+        <w:rPr>
+          <w:rFonts w:ascii="Times" w:hAnsi="Times" w:cs="Times New Roman"/>
+        </w:rPr>
+        <w:t xml:space="preserve">(CTM, </w:t>
       </w:r>
       <w:hyperlink r:id="rId5" w:history="1">
         <w:r>
@@ -453,82 +465,50 @@
         <w:rPr>
           <w:rFonts w:ascii="Times" w:hAnsi="Times" w:cs="Times New Roman"/>
         </w:rPr>
-        <w:t xml:space="preserve">) to infer the emissions that best explain the observations. We calculate the optimal emissions by finding the analytical minimum of a Bayesian cost function regularized by a prior emissions estimate. The cost function minimizes the distance between the observation vector </w:t>
-      </w:r>
-      <m:oMath>
-        <m:r>
-          <m:rPr>
-            <m:sty m:val="b"/>
-          </m:rPr>
-          <w:rPr>
-            <w:rFonts w:ascii="Cambria Math" w:hAnsi="Cambria Math" w:cs="Times New Roman"/>
-          </w:rPr>
-          <m:t>y</m:t>
-        </m:r>
-      </m:oMath>
-      <w:r>
-        <w:rPr>
-          <w:rFonts w:ascii="Times" w:hAnsi="Times" w:cs="Times New Roman"/>
-        </w:rPr>
-        <w:t xml:space="preserve">, which contains the 2019 TROPOMI observations over North America, </w:t>
-      </w:r>
-    </w:p>
-    <w:p>
-      <w:pPr>
-        <w:rPr>
-          <w:rFonts w:ascii="Times" w:hAnsi="Times" w:cs="Times New Roman"/>
-        </w:rPr>
-      </w:pPr>
-    </w:p>
-    <w:p>
-      <w:pPr>
-        <w:rPr>
-          <w:rFonts w:ascii="Times" w:hAnsi="Times" w:cs="Times New Roman"/>
-        </w:rPr>
-      </w:pPr>
-      <w:r>
-        <w:rPr>
-          <w:rFonts w:ascii="Times" w:hAnsi="Times" w:cs="Times New Roman"/>
-        </w:rPr>
-        <w:t>How to describe an inversion in 30 seconds</w:t>
-      </w:r>
-    </w:p>
-    <w:p>
-      <w:pPr>
-        <w:pStyle w:val="ListParagraph"/>
-        <w:numPr>
-          <w:ilvl w:val="0"/>
-          <w:numId w:val="6"/>
-        </w:numPr>
-        <w:rPr>
-          <w:rFonts w:ascii="Times" w:hAnsi="Times" w:cs="Times New Roman"/>
-        </w:rPr>
-      </w:pPr>
-      <w:r>
-        <w:rPr>
-          <w:rFonts w:ascii="Times" w:hAnsi="Times" w:cs="Times New Roman"/>
-        </w:rPr>
-        <w:t xml:space="preserve">We fit observed methane columns to simulated atmospheric concentrations </w:t>
-      </w:r>
-    </w:p>
-    <w:p>
-      <w:pPr>
-        <w:pStyle w:val="ListParagraph"/>
-        <w:numPr>
-          <w:ilvl w:val="0"/>
-          <w:numId w:val="6"/>
-        </w:numPr>
-        <w:rPr>
-          <w:rFonts w:ascii="Times" w:hAnsi="Times" w:cs="Times New Roman"/>
-        </w:rPr>
-      </w:pPr>
-    </w:p>
-    <w:p>
-      <w:pPr>
-        <w:rPr>
-          <w:rFonts w:ascii="Times" w:hAnsi="Times" w:cs="Times New Roman"/>
-        </w:rPr>
-      </w:pPr>
+        <w:t>)</w:t>
+      </w:r>
+      <w:r>
+        <w:rPr>
+          <w:rFonts w:ascii="Times" w:hAnsi="Times" w:cs="Times New Roman"/>
+        </w:rPr>
+        <w:t xml:space="preserve"> to </w:t>
+      </w:r>
+      <w:r>
+        <w:rPr>
+          <w:rFonts w:ascii="Times" w:hAnsi="Times" w:cs="Times New Roman"/>
+        </w:rPr>
+        <w:t>optimize</w:t>
+      </w:r>
+      <w:r>
+        <w:rPr>
+          <w:rFonts w:ascii="Times" w:hAnsi="Times" w:cs="Times New Roman"/>
+        </w:rPr>
+        <w:t xml:space="preserve"> mean methane emissions at </w:t>
+      </w:r>
+      <w:r>
+        <w:rPr>
+          <w:rFonts w:ascii="Times" w:hAnsi="Times" w:cs="Times New Roman"/>
+        </w:rPr>
+        <w:t xml:space="preserve">0.25° x 0.3125° </w:t>
+      </w:r>
+      <w:r>
+        <w:rPr>
+          <w:rFonts w:ascii="Times" w:hAnsi="Times" w:cs="Times New Roman"/>
+        </w:rPr>
+        <w:t xml:space="preserve">spatial resolution. </w:t>
+      </w:r>
+      <w:r>
+        <w:rPr>
+          <w:rFonts w:ascii="Times" w:hAnsi="Times" w:cs="Times New Roman"/>
+        </w:rPr>
+        <w:t xml:space="preserve">We calculate the optimal emissions by finding the analytical minimum of a Bayesian cost function regularized by a prior emissions estimate. </w:t>
+      </w:r>
+      <w:r>
+        <w:rPr>
+          <w:rFonts w:ascii="Times" w:hAnsi="Times" w:cs="Times New Roman"/>
+        </w:rPr>
+        <w:t>The analytical solution also yields the information content and error covariance of the optimal emissions. We conduct a suite of sensitivity tests to provide additional constraints on the error of the optimized emissions.</w:t>
+      </w:r>
     </w:p>
     <w:p>
       <w:pPr>
@@ -599,49 +579,133 @@
         <w:rPr>
           <w:rFonts w:ascii="Times" w:hAnsi="Times" w:cs="Times New Roman"/>
         </w:rPr>
-        <w:t xml:space="preserve">, including all terrestrial grid cells and any oceanic grid cells with sufficiently large methane emissions in the prior estimate. </w:t>
-      </w:r>
-    </w:p>
-    <w:p>
-      <w:pPr>
-        <w:pStyle w:val="ListParagraph"/>
-        <w:numPr>
-          <w:ilvl w:val="0"/>
-          <w:numId w:val="1"/>
-        </w:numPr>
-        <w:rPr>
-          <w:rFonts w:ascii="Times" w:hAnsi="Times" w:cs="Times New Roman"/>
-        </w:rPr>
-      </w:pPr>
-      <w:r>
-        <w:rPr>
-          <w:rFonts w:ascii="Times" w:hAnsi="Times" w:cs="Times New Roman"/>
-        </w:rPr>
-        <w:t>Figure 1 (REMAKE with December 2019 emissions)</w:t>
-      </w:r>
-    </w:p>
-    <w:p>
-      <w:pPr>
-        <w:pStyle w:val="ListParagraph"/>
-        <w:numPr>
-          <w:ilvl w:val="0"/>
-          <w:numId w:val="1"/>
-        </w:numPr>
-        <w:rPr>
-          <w:rFonts w:ascii="Times" w:hAnsi="Times" w:cs="Times New Roman"/>
-        </w:rPr>
-      </w:pPr>
-      <w:r>
-        <w:rPr>
-          <w:rFonts w:ascii="Times" w:hAnsi="Times" w:cs="Times New Roman"/>
-        </w:rPr>
-        <w:t xml:space="preserve">anthropogenic emissions provided by the national inventories prepared by </w:t>
+        <w:t xml:space="preserve">, including all </w:t>
+      </w:r>
+      <w:r>
+        <w:rPr>
+          <w:rFonts w:ascii="Times" w:hAnsi="Times" w:cs="Times New Roman"/>
+        </w:rPr>
+        <w:t>grid cells containing land or anthropogenic methane emissions larger than 0.1 Mg km</w:t>
+      </w:r>
+      <w:r>
+        <w:rPr>
+          <w:rFonts w:ascii="Times" w:hAnsi="Times" w:cs="Times New Roman"/>
+          <w:vertAlign w:val="superscript"/>
+        </w:rPr>
+        <w:t>-2</w:t>
+      </w:r>
+      <w:r>
+        <w:rPr>
+          <w:rFonts w:ascii="Times" w:hAnsi="Times" w:cs="Times New Roman"/>
+        </w:rPr>
+        <w:t xml:space="preserve"> a</w:t>
+      </w:r>
+      <w:r>
+        <w:rPr>
+          <w:rFonts w:ascii="Times" w:hAnsi="Times" w:cs="Times New Roman"/>
+          <w:vertAlign w:val="superscript"/>
+        </w:rPr>
+        <w:t>-1</w:t>
+      </w:r>
+      <w:r>
+        <w:rPr>
+          <w:rFonts w:ascii="Times" w:hAnsi="Times" w:cs="Times New Roman"/>
+        </w:rPr>
+        <w:t>,</w:t>
+      </w:r>
+      <w:r>
+        <w:rPr>
+          <w:rFonts w:ascii="Times" w:hAnsi="Times" w:cs="Times New Roman"/>
+        </w:rPr>
+        <w:t xml:space="preserve"> </w:t>
+      </w:r>
+      <w:r>
+        <w:rPr>
+          <w:rFonts w:ascii="Times" w:hAnsi="Times" w:cs="Times New Roman"/>
+        </w:rPr>
+        <w:t xml:space="preserve">representing over 99% of methane emissions in North America. </w:t>
+      </w:r>
+      <w:r>
+        <w:rPr>
+          <w:rFonts w:ascii="Times" w:hAnsi="Times" w:cs="Times New Roman"/>
+        </w:rPr>
+        <w:t xml:space="preserve">Methane chemical and soil sinks are not optimized because these loss processes are slow compared to the ventilation timescale. </w:t>
+      </w:r>
+    </w:p>
+    <w:p>
+      <w:pPr>
+        <w:rPr>
+          <w:rFonts w:ascii="Times" w:hAnsi="Times" w:cs="Times New Roman"/>
+        </w:rPr>
+      </w:pPr>
+    </w:p>
+    <w:p>
+      <w:pPr>
+        <w:rPr>
+          <w:rFonts w:ascii="Times" w:hAnsi="Times" w:cs="Times New Roman"/>
+        </w:rPr>
+      </w:pPr>
+      <w:r>
+        <w:rPr>
+          <w:rFonts w:ascii="Times" w:hAnsi="Times" w:cs="Times New Roman"/>
+        </w:rPr>
+        <w:t>Table 1 summarizes the prior e</w:t>
+      </w:r>
+      <w:r>
+        <w:rPr>
+          <w:rFonts w:ascii="Times" w:hAnsi="Times" w:cs="Times New Roman"/>
+        </w:rPr>
+        <w:t xml:space="preserve">missions </w:t>
+      </w:r>
+      <w:r>
+        <w:rPr>
+          <w:rFonts w:ascii="Times" w:hAnsi="Times" w:cs="Times New Roman"/>
+        </w:rPr>
+        <w:t xml:space="preserve">estimates and Figure 2 shows the spatial distribution of major source sectors. Anthropogenic emissions for the United States, Mexico, and Canada are </w:t>
+      </w:r>
+      <w:r>
+        <w:rPr>
+          <w:rFonts w:ascii="Times" w:hAnsi="Times" w:cs="Times New Roman"/>
+        </w:rPr>
+        <w:t>given</w:t>
+      </w:r>
+      <w:r>
+        <w:rPr>
+          <w:rFonts w:ascii="Times" w:hAnsi="Times" w:cs="Times New Roman"/>
+        </w:rPr>
+        <w:t xml:space="preserve"> by </w:t>
+      </w:r>
+      <w:r>
+        <w:rPr>
+          <w:rFonts w:ascii="Times" w:hAnsi="Times" w:cs="Times New Roman"/>
+        </w:rPr>
+        <w:t xml:space="preserve">the </w:t>
+      </w:r>
+      <w:r>
+        <w:rPr>
+          <w:rFonts w:ascii="Times" w:hAnsi="Times" w:cs="Times New Roman"/>
+        </w:rPr>
+        <w:t>spatially disaggregated (gridded) versions of the EPA GHGI for 2012 (</w:t>
       </w:r>
       <w:proofErr w:type="spellStart"/>
       <w:r>
         <w:rPr>
           <w:rFonts w:ascii="Times" w:hAnsi="Times" w:cs="Times New Roman"/>
         </w:rPr>
+        <w:t>Maasakkers</w:t>
+      </w:r>
+      <w:proofErr w:type="spellEnd"/>
+      <w:r>
+        <w:rPr>
+          <w:rFonts w:ascii="Times" w:hAnsi="Times" w:cs="Times New Roman"/>
+        </w:rPr>
+        <w:t xml:space="preserve"> et al., 2016), the INECCC (?) for 20?? (</w:t>
+      </w:r>
+      <w:proofErr w:type="spellStart"/>
+      <w:r>
+        <w:rPr>
+          <w:rFonts w:ascii="Times" w:hAnsi="Times" w:cs="Times New Roman"/>
+        </w:rPr>
         <w:t>Scarpelli</w:t>
       </w:r>
       <w:proofErr w:type="spellEnd"/>
@@ -649,411 +713,764 @@
         <w:rPr>
           <w:rFonts w:ascii="Times" w:hAnsi="Times" w:cs="Times New Roman"/>
         </w:rPr>
-        <w:t xml:space="preserve"> et al. and </w:t>
+        <w:t xml:space="preserve"> </w:t>
+      </w:r>
+      <w:proofErr w:type="gramStart"/>
+      <w:r>
+        <w:rPr>
+          <w:rFonts w:ascii="Times" w:hAnsi="Times" w:cs="Times New Roman"/>
+        </w:rPr>
+        <w:t>et al. ?</w:t>
+      </w:r>
+      <w:proofErr w:type="gramEnd"/>
+      <w:r>
+        <w:rPr>
+          <w:rFonts w:ascii="Times" w:hAnsi="Times" w:cs="Times New Roman"/>
+        </w:rPr>
+        <w:t>), and the ECCC estimates for 20?? (</w:t>
       </w:r>
       <w:proofErr w:type="spellStart"/>
       <w:r>
         <w:rPr>
           <w:rFonts w:ascii="Times" w:hAnsi="Times" w:cs="Times New Roman"/>
         </w:rPr>
-        <w:t>Maasakers</w:t>
+        <w:t>Scarpelli</w:t>
       </w:r>
       <w:proofErr w:type="spellEnd"/>
       <w:r>
         <w:rPr>
           <w:rFonts w:ascii="Times" w:hAnsi="Times" w:cs="Times New Roman"/>
         </w:rPr>
-        <w:t xml:space="preserve"> et al. (2016)</w:t>
-      </w:r>
+        <w:t xml:space="preserve"> </w:t>
+      </w:r>
+      <w:proofErr w:type="gramStart"/>
+      <w:r>
+        <w:rPr>
+          <w:rFonts w:ascii="Times" w:hAnsi="Times" w:cs="Times New Roman"/>
+        </w:rPr>
+        <w:t>et al. ?</w:t>
+      </w:r>
+      <w:proofErr w:type="gramEnd"/>
+      <w:r>
+        <w:rPr>
+          <w:rFonts w:ascii="Times" w:hAnsi="Times" w:cs="Times New Roman"/>
+        </w:rPr>
+        <w:t>), respectively. To account for changes in the distribution and magnitude of oil and natural gas emissions</w:t>
+      </w:r>
+      <w:r>
+        <w:rPr>
+          <w:rFonts w:ascii="Times" w:hAnsi="Times" w:cs="Times New Roman"/>
+        </w:rPr>
+        <w:t xml:space="preserve"> in the United States</w:t>
+      </w:r>
+      <w:r>
+        <w:rPr>
+          <w:rFonts w:ascii="Times" w:hAnsi="Times" w:cs="Times New Roman"/>
+        </w:rPr>
+        <w:t xml:space="preserve"> since 2012, </w:t>
+      </w:r>
+      <w:r>
+        <w:rPr>
+          <w:rFonts w:ascii="Times" w:hAnsi="Times" w:cs="Times New Roman"/>
+        </w:rPr>
+        <w:t xml:space="preserve">we update the distribution of production fields using 2018 </w:t>
+      </w:r>
+      <w:proofErr w:type="spellStart"/>
+      <w:r>
+        <w:rPr>
+          <w:rFonts w:ascii="Times" w:hAnsi="Times" w:cs="Times New Roman"/>
+        </w:rPr>
+        <w:t>DrillingInfo</w:t>
+      </w:r>
+      <w:proofErr w:type="spellEnd"/>
+      <w:r>
+        <w:rPr>
+          <w:rFonts w:ascii="Times" w:hAnsi="Times" w:cs="Times New Roman"/>
+        </w:rPr>
+        <w:t xml:space="preserve"> data and scale the total natural gas transmission, processing, and distribution emissions to match 2018 emissions as reported in the 2020 GHGI. </w:t>
+      </w:r>
+      <w:r>
+        <w:rPr>
+          <w:rFonts w:ascii="Times" w:hAnsi="Times" w:cs="Times New Roman"/>
+        </w:rPr>
+        <w:t xml:space="preserve">All other anthropogenic emissions in the North American domain are </w:t>
+      </w:r>
+      <w:r>
+        <w:rPr>
+          <w:rFonts w:ascii="Times" w:hAnsi="Times" w:cs="Times New Roman"/>
+        </w:rPr>
+        <w:t xml:space="preserve">provided by the EDGAR v4.3.2 (?) global emission inventory for 2012 (?). </w:t>
+      </w:r>
+      <w:r>
+        <w:rPr>
+          <w:rFonts w:ascii="Times" w:hAnsi="Times" w:cs="Times New Roman"/>
+        </w:rPr>
+        <w:t>A</w:t>
+      </w:r>
+      <w:r>
+        <w:rPr>
+          <w:rFonts w:ascii="Times" w:hAnsi="Times" w:cs="Times New Roman"/>
+        </w:rPr>
+        <w:t xml:space="preserve">nthropogenic emissions are assumed </w:t>
+      </w:r>
+      <w:proofErr w:type="spellStart"/>
+      <w:r>
+        <w:rPr>
+          <w:rFonts w:ascii="Times" w:hAnsi="Times" w:cs="Times New Roman"/>
+        </w:rPr>
+        <w:t>aseasonal</w:t>
+      </w:r>
+      <w:proofErr w:type="spellEnd"/>
+      <w:r>
+        <w:rPr>
+          <w:rFonts w:ascii="Times" w:hAnsi="Times" w:cs="Times New Roman"/>
+        </w:rPr>
+        <w:t xml:space="preserve"> except for manure management and rice cultivation, for which we apply seasonal scaling factors as described by </w:t>
+      </w:r>
+      <w:proofErr w:type="spellStart"/>
+      <w:r>
+        <w:rPr>
+          <w:rFonts w:ascii="Times" w:hAnsi="Times" w:cs="Times New Roman"/>
+        </w:rPr>
+        <w:t>Maasakkers</w:t>
+      </w:r>
+      <w:proofErr w:type="spellEnd"/>
+      <w:r>
+        <w:rPr>
+          <w:rFonts w:ascii="Times" w:hAnsi="Times" w:cs="Times New Roman"/>
+        </w:rPr>
+        <w:t xml:space="preserve"> et al. (2016) and Zhang et al. (2016), respectively.</w:t>
+      </w:r>
+    </w:p>
+    <w:p>
+      <w:pPr>
+        <w:rPr>
+          <w:rFonts w:ascii="Times" w:hAnsi="Times" w:cs="Times New Roman"/>
+        </w:rPr>
+      </w:pPr>
+    </w:p>
+    <w:p>
+      <w:pPr>
+        <w:rPr>
+          <w:rFonts w:ascii="Times" w:hAnsi="Times" w:cs="Times New Roman"/>
+        </w:rPr>
+      </w:pPr>
+      <w:r>
+        <w:rPr>
+          <w:rFonts w:ascii="Times" w:hAnsi="Times" w:cs="Times New Roman"/>
+        </w:rPr>
+        <w:t>Wetlands are the dominant natural source of methane emissions. We use the high</w:t>
+      </w:r>
+      <w:r>
+        <w:rPr>
+          <w:rFonts w:ascii="Times" w:hAnsi="Times" w:cs="Times New Roman"/>
+        </w:rPr>
+        <w:t>-</w:t>
+      </w:r>
+      <w:r>
+        <w:rPr>
+          <w:rFonts w:ascii="Times" w:hAnsi="Times" w:cs="Times New Roman"/>
+        </w:rPr>
+        <w:t xml:space="preserve">performance </w:t>
+      </w:r>
+      <w:proofErr w:type="spellStart"/>
+      <w:r>
+        <w:rPr>
+          <w:rFonts w:ascii="Times" w:hAnsi="Times" w:cs="Times New Roman"/>
+        </w:rPr>
+        <w:t>WETCharts</w:t>
+      </w:r>
+      <w:proofErr w:type="spellEnd"/>
+      <w:r>
+        <w:rPr>
+          <w:rFonts w:ascii="Times" w:hAnsi="Times" w:cs="Times New Roman"/>
+        </w:rPr>
+        <w:t xml:space="preserve"> ensemble version </w:t>
+      </w:r>
+      <w:r>
+        <w:rPr>
+          <w:rFonts w:ascii="Times" w:hAnsi="Times" w:cs="Times New Roman"/>
+        </w:rPr>
+        <w:t>1.3.1</w:t>
+      </w:r>
+      <w:r>
+        <w:rPr>
+          <w:rFonts w:ascii="Times" w:hAnsi="Times" w:cs="Times New Roman"/>
+        </w:rPr>
+        <w:t xml:space="preserve">, which </w:t>
+      </w:r>
+      <w:r>
+        <w:rPr>
+          <w:rFonts w:ascii="Times" w:hAnsi="Times" w:cs="Times New Roman"/>
+        </w:rPr>
+        <w:t>selects 10 process-based models on the basis of their correspondence with GOSAT satellite observations (Ma et al. 2021). O</w:t>
+      </w:r>
+      <w:r>
+        <w:rPr>
+          <w:rFonts w:ascii="Times" w:hAnsi="Times" w:cs="Times New Roman"/>
+        </w:rPr>
+        <w:t xml:space="preserve">ther natural methane emission sources include open fires, termites, and geological seeps. Open fire emissions are from the Global Fire Emissions Database version 4 (GFED4, van der Werf et al., 2017), termite emissions from Fung et al. (1991), and geological seepage from </w:t>
+      </w:r>
+      <w:proofErr w:type="spellStart"/>
+      <w:r>
+        <w:rPr>
+          <w:rFonts w:ascii="Times" w:hAnsi="Times" w:cs="Times New Roman"/>
+        </w:rPr>
+        <w:t>Etiope</w:t>
+      </w:r>
+      <w:proofErr w:type="spellEnd"/>
+      <w:r>
+        <w:rPr>
+          <w:rFonts w:ascii="Times" w:hAnsi="Times" w:cs="Times New Roman"/>
+        </w:rPr>
+        <w:t xml:space="preserve"> et al. (2019) scaled to the 2 </w:t>
+      </w:r>
+      <w:proofErr w:type="spellStart"/>
+      <w:r>
+        <w:rPr>
+          <w:rFonts w:ascii="Times" w:hAnsi="Times" w:cs="Times New Roman"/>
+        </w:rPr>
+        <w:t>Tg</w:t>
+      </w:r>
+      <w:proofErr w:type="spellEnd"/>
+      <w:r>
+        <w:rPr>
+          <w:rFonts w:ascii="Times" w:hAnsi="Times" w:cs="Times New Roman"/>
+        </w:rPr>
+        <w:t xml:space="preserve"> a</w:t>
+      </w:r>
+      <w:r>
+        <w:rPr>
+          <w:rFonts w:ascii="Times" w:hAnsi="Times" w:cs="Times New Roman"/>
+          <w:vertAlign w:val="superscript"/>
+        </w:rPr>
+        <w:t>-1</w:t>
+      </w:r>
+      <w:r>
+        <w:rPr>
+          <w:rFonts w:ascii="Times" w:hAnsi="Times" w:cs="Times New Roman"/>
+        </w:rPr>
+        <w:t xml:space="preserve"> global emission magnitude given by </w:t>
+      </w:r>
+      <w:proofErr w:type="spellStart"/>
+      <w:r>
+        <w:rPr>
+          <w:rFonts w:ascii="Times" w:hAnsi="Times" w:cs="Times New Roman"/>
+        </w:rPr>
+        <w:t>Hmiel</w:t>
+      </w:r>
+      <w:proofErr w:type="spellEnd"/>
+      <w:r>
+        <w:rPr>
+          <w:rFonts w:ascii="Times" w:hAnsi="Times" w:cs="Times New Roman"/>
+        </w:rPr>
+        <w:t xml:space="preserve"> et al. (2020).</w:t>
+      </w:r>
+    </w:p>
+    <w:p>
+      <w:pPr>
+        <w:rPr>
+          <w:rFonts w:ascii="Times" w:hAnsi="Times" w:cs="Times New Roman"/>
+        </w:rPr>
+      </w:pPr>
+    </w:p>
+    <w:p>
+      <w:pPr>
+        <w:rPr>
+          <w:rFonts w:ascii="Times" w:hAnsi="Times" w:cs="Times New Roman"/>
+        </w:rPr>
+      </w:pPr>
+      <w:r>
+        <w:rPr>
+          <w:rFonts w:ascii="Times" w:hAnsi="Times" w:cs="Times New Roman"/>
+          <w:b/>
+          <w:bCs/>
+        </w:rPr>
+        <w:t>2.2 TROPOMI observations</w:t>
+      </w:r>
+    </w:p>
+    <w:p>
+      <w:pPr>
+        <w:rPr>
+          <w:rFonts w:ascii="Times" w:hAnsi="Times" w:cs="Times New Roman"/>
+        </w:rPr>
+      </w:pPr>
+      <w:r>
+        <w:rPr>
+          <w:rFonts w:ascii="Times" w:hAnsi="Times" w:cs="Times New Roman"/>
+        </w:rPr>
+        <w:t xml:space="preserve">The Tropospheric Monitoring Instrument (TROPOMI) aboard the Sentinel-5 Precursor satellite has provided </w:t>
+      </w:r>
+      <w:r>
+        <w:rPr>
+          <w:rFonts w:ascii="Times" w:hAnsi="Times" w:cs="Times New Roman"/>
+        </w:rPr>
+        <w:t xml:space="preserve">daily, global </w:t>
+      </w:r>
+      <w:r>
+        <w:rPr>
+          <w:rFonts w:ascii="Times" w:hAnsi="Times" w:cs="Times New Roman"/>
+        </w:rPr>
+        <w:t>observations of dry column methane mixing ratios at 7</w:t>
+      </w:r>
+      <w:r>
+        <w:rPr>
+          <w:rFonts w:ascii="Times" w:hAnsi="Times" w:cs="Times New Roman"/>
+        </w:rPr>
+        <w:t xml:space="preserve"> </w:t>
+      </w:r>
+      <w:r>
+        <w:rPr>
+          <w:rFonts w:ascii="Cambria Math" w:hAnsi="Cambria Math" w:cs="Times New Roman"/>
+        </w:rPr>
+        <w:t xml:space="preserve">⨉ </w:t>
+      </w:r>
+      <w:r>
+        <w:rPr>
+          <w:rFonts w:ascii="Times" w:hAnsi="Times" w:cs="Times New Roman"/>
+        </w:rPr>
+        <w:t xml:space="preserve">7 </w:t>
+      </w:r>
+      <w:r>
+        <w:rPr>
+          <w:rFonts w:ascii="Times" w:hAnsi="Times" w:cs="Times New Roman"/>
+        </w:rPr>
+        <w:t>km</w:t>
+      </w:r>
+      <w:r>
+        <w:rPr>
+          <w:rFonts w:ascii="Times" w:hAnsi="Times" w:cs="Times New Roman"/>
+          <w:vertAlign w:val="superscript"/>
+        </w:rPr>
+        <w:t>2</w:t>
+      </w:r>
+      <w:r>
+        <w:rPr>
+          <w:rFonts w:ascii="Times" w:hAnsi="Times" w:cs="Times New Roman"/>
+        </w:rPr>
+        <w:t xml:space="preserve"> nadir pixel resolution </w:t>
+      </w:r>
+      <w:r>
+        <w:rPr>
+          <w:rFonts w:ascii="Times" w:hAnsi="Times" w:cs="Times New Roman"/>
+        </w:rPr>
+        <w:t>since</w:t>
+      </w:r>
+      <w:r>
+        <w:rPr>
+          <w:rFonts w:ascii="Times" w:hAnsi="Times" w:cs="Times New Roman"/>
+        </w:rPr>
+        <w:t xml:space="preserve"> May 2018</w:t>
+      </w:r>
+      <w:r>
+        <w:rPr>
+          <w:rFonts w:ascii="Times" w:hAnsi="Times" w:cs="Times New Roman"/>
+        </w:rPr>
+        <w:t xml:space="preserve"> and at 5.5</w:t>
+      </w:r>
+      <w:r>
+        <w:rPr>
+          <w:rFonts w:ascii="Times" w:hAnsi="Times" w:cs="Times New Roman"/>
+        </w:rPr>
+        <w:t xml:space="preserve"> </w:t>
+      </w:r>
+      <w:r>
+        <w:rPr>
+          <w:rFonts w:ascii="Cambria Math" w:hAnsi="Cambria Math" w:cs="Times New Roman"/>
+        </w:rPr>
+        <w:t xml:space="preserve">⨉ </w:t>
+      </w:r>
+      <w:r>
+        <w:rPr>
+          <w:rFonts w:ascii="Times" w:hAnsi="Times" w:cs="Times New Roman"/>
+        </w:rPr>
+        <w:t xml:space="preserve">7 </w:t>
+      </w:r>
+      <w:r>
+        <w:rPr>
+          <w:rFonts w:ascii="Times" w:hAnsi="Times" w:cs="Times New Roman"/>
+        </w:rPr>
+        <w:t>km</w:t>
+      </w:r>
+      <w:r>
+        <w:rPr>
+          <w:rFonts w:ascii="Times" w:hAnsi="Times" w:cs="Times New Roman"/>
+          <w:vertAlign w:val="superscript"/>
+        </w:rPr>
+        <w:t>2</w:t>
+      </w:r>
+      <w:r>
+        <w:rPr>
+          <w:rFonts w:ascii="Times" w:hAnsi="Times" w:cs="Times New Roman"/>
+        </w:rPr>
+        <w:t xml:space="preserve"> nadir pixel resolution since August 2019 </w:t>
+      </w:r>
+      <w:r>
+        <w:rPr>
+          <w:rFonts w:ascii="Times" w:hAnsi="Times" w:cs="Times New Roman"/>
+        </w:rPr>
+        <w:t>(</w:t>
+      </w:r>
+      <w:r>
+        <w:rPr>
+          <w:rFonts w:ascii="Times" w:hAnsi="Times" w:cs="Times New Roman"/>
+        </w:rPr>
+        <w:t>citation</w:t>
+      </w:r>
+      <w:r>
+        <w:rPr>
+          <w:rFonts w:ascii="Times" w:hAnsi="Times" w:cs="Times New Roman"/>
+        </w:rPr>
+        <w:t>). TROPOMI is in sun-synchronous orbit with a local overpass time of 13:30 (</w:t>
+      </w:r>
+      <w:proofErr w:type="spellStart"/>
+      <w:r>
+        <w:rPr>
+          <w:rFonts w:ascii="Times" w:hAnsi="Times" w:cs="Times New Roman"/>
+        </w:rPr>
+        <w:t>Veefkind</w:t>
+      </w:r>
+      <w:proofErr w:type="spellEnd"/>
+      <w:r>
+        <w:rPr>
+          <w:rFonts w:ascii="Times" w:hAnsi="Times" w:cs="Times New Roman"/>
+        </w:rPr>
+        <w:t xml:space="preserve"> et al. 2012). TROPOMI uses the 2.3 </w:t>
+      </w:r>
+      <w:proofErr w:type="spellStart"/>
+      <w:r>
+        <w:rPr>
+          <w:rFonts w:ascii="Times" w:hAnsi="Times" w:cs="Times New Roman"/>
+        </w:rPr>
+        <w:t>μm</w:t>
+      </w:r>
+      <w:proofErr w:type="spellEnd"/>
+      <w:r>
+        <w:rPr>
+          <w:rFonts w:ascii="Times" w:hAnsi="Times" w:cs="Times New Roman"/>
+        </w:rPr>
+        <w:t xml:space="preserve"> methane absorption feature and a full-physics retrieval</w:t>
+      </w:r>
+      <w:r>
+        <w:rPr>
+          <w:rFonts w:ascii="Times" w:hAnsi="Times" w:cs="Times New Roman"/>
+        </w:rPr>
+        <w:t xml:space="preserve">, </w:t>
+      </w:r>
+      <w:r>
+        <w:rPr>
+          <w:rFonts w:ascii="Times" w:hAnsi="Times" w:cs="Times New Roman"/>
+        </w:rPr>
+        <w:lastRenderedPageBreak/>
+        <w:t>which</w:t>
+      </w:r>
+      <w:r>
+        <w:rPr>
+          <w:rFonts w:ascii="Times" w:hAnsi="Times" w:cs="Times New Roman"/>
+        </w:rPr>
+        <w:t xml:space="preserve"> is limited by cloud cover, variable topography, albedo, and high aerosol loading</w:t>
+      </w:r>
+      <w:r>
+        <w:rPr>
+          <w:rFonts w:ascii="Times" w:hAnsi="Times" w:cs="Times New Roman"/>
+        </w:rPr>
+        <w:t xml:space="preserve"> (citation)</w:t>
+      </w:r>
+      <w:r>
+        <w:rPr>
+          <w:rFonts w:ascii="Times" w:hAnsi="Times" w:cs="Times New Roman"/>
+        </w:rPr>
+        <w:t xml:space="preserve">. As a result, TROPOMI has a xx% retrieval rate over North America for 2019. </w:t>
+      </w:r>
+      <w:r>
+        <w:rPr>
+          <w:rFonts w:ascii="Times" w:hAnsi="Times" w:cs="Times New Roman"/>
+        </w:rPr>
+        <w:t xml:space="preserve">We use the retrieval described by </w:t>
+      </w:r>
+      <w:proofErr w:type="spellStart"/>
+      <w:r>
+        <w:rPr>
+          <w:rFonts w:ascii="Times" w:hAnsi="Times" w:cs="Times New Roman"/>
+        </w:rPr>
+        <w:t>Lorente</w:t>
+      </w:r>
+      <w:proofErr w:type="spellEnd"/>
+      <w:r>
+        <w:rPr>
+          <w:rFonts w:ascii="Times" w:hAnsi="Times" w:cs="Times New Roman"/>
+        </w:rPr>
+        <w:t xml:space="preserve"> et al. (2021), which includes an updated albedo bias correction. This </w:t>
+      </w:r>
+      <w:r>
+        <w:rPr>
+          <w:rFonts w:ascii="Times" w:hAnsi="Times" w:cs="Times New Roman"/>
+        </w:rPr>
+        <w:t>data</w:t>
+      </w:r>
+      <w:r>
+        <w:rPr>
+          <w:rFonts w:ascii="Times" w:hAnsi="Times" w:cs="Times New Roman"/>
+        </w:rPr>
+        <w:t xml:space="preserve"> has a -3.4 ± 5.6 ppb bias relative to the Total Carbon Column Observing Network (TCCON). </w:t>
+      </w:r>
+    </w:p>
+    <w:p>
+      <w:pPr>
+        <w:rPr>
+          <w:rFonts w:ascii="Times" w:hAnsi="Times" w:cs="Times New Roman"/>
+        </w:rPr>
+      </w:pPr>
+    </w:p>
+    <w:p>
+      <w:pPr>
+        <w:rPr>
+          <w:rFonts w:ascii="Times" w:hAnsi="Times" w:cs="Times New Roman"/>
+        </w:rPr>
+      </w:pPr>
+      <w:r>
+        <w:rPr>
+          <w:rFonts w:ascii="Times" w:hAnsi="Times" w:cs="Times New Roman"/>
+        </w:rPr>
+        <w:t>We further validate the TROPOMI data by comparing it to surface and aircraft methane observations for May 2018.</w:t>
+      </w:r>
+      <w:r>
+        <w:rPr>
+          <w:rFonts w:ascii="Times" w:hAnsi="Times" w:cs="Times New Roman"/>
+        </w:rPr>
+        <w:t xml:space="preserve"> …</w:t>
+      </w:r>
+    </w:p>
+    <w:p>
+      <w:pPr>
+        <w:rPr>
+          <w:rFonts w:ascii="Times" w:hAnsi="Times" w:cs="Times New Roman"/>
+        </w:rPr>
+      </w:pPr>
+    </w:p>
+    <w:p>
+      <w:pPr>
+        <w:rPr>
+          <w:rFonts w:ascii="Times" w:hAnsi="Times" w:cs="Times New Roman"/>
+        </w:rPr>
+      </w:pPr>
+      <w:r>
+        <w:rPr>
+          <w:rFonts w:ascii="Times" w:hAnsi="Times" w:cs="Times New Roman"/>
+        </w:rPr>
+        <w:t xml:space="preserve">Figure 2 shows 2019 TROPOMI observations over North America, seasonally averaged on the </w:t>
+      </w:r>
+      <w:r>
+        <w:rPr>
+          <w:rFonts w:ascii="Times" w:hAnsi="Times" w:cs="Times New Roman"/>
+        </w:rPr>
+        <w:t>0.25° x 0.3125°</w:t>
+      </w:r>
+      <w:r>
+        <w:rPr>
+          <w:rFonts w:ascii="Times" w:hAnsi="Times" w:cs="Times New Roman"/>
+        </w:rPr>
+        <w:t xml:space="preserve"> GEOS-Chem grid. We include only high-quality retrievals as indicated by the quality assessment flag. We filter out snow- and ice-covered scenes, which are likely to have residual albedo biases, by removing data with a blended albedo </w:t>
+      </w:r>
+      <w:r>
+        <w:rPr>
+          <w:rFonts w:ascii="Times" w:hAnsi="Times" w:cs="Times New Roman"/>
+        </w:rPr>
+        <w:t xml:space="preserve">[DESCRIBE] </w:t>
+      </w:r>
+      <w:r>
+        <w:rPr>
+          <w:rFonts w:ascii="Times" w:hAnsi="Times" w:cs="Times New Roman"/>
+        </w:rPr>
+        <w:t>value greater than 1.1 (Wunch et al. 2011?) and winter (DJF) observations north of 50</w:t>
+      </w:r>
+      <w:r>
+        <w:rPr>
+          <w:rFonts w:ascii="Times" w:hAnsi="Times" w:cs="Times New Roman"/>
+        </w:rPr>
+        <w:t>°</w:t>
+      </w:r>
+      <w:r>
+        <w:rPr>
+          <w:rFonts w:ascii="Times" w:hAnsi="Times" w:cs="Times New Roman"/>
+        </w:rPr>
+        <w:t xml:space="preserve">N. We also remove scenes with shortwave albedo less than 0.05, which exhibit larger biases, following de </w:t>
+      </w:r>
+      <w:proofErr w:type="spellStart"/>
+      <w:r>
+        <w:rPr>
+          <w:rFonts w:ascii="Times" w:hAnsi="Times" w:cs="Times New Roman"/>
+        </w:rPr>
+        <w:t>Gouw</w:t>
+      </w:r>
+      <w:proofErr w:type="spellEnd"/>
+      <w:r>
+        <w:rPr>
+          <w:rFonts w:ascii="Times" w:hAnsi="Times" w:cs="Times New Roman"/>
+        </w:rPr>
+        <w:t xml:space="preserve"> et al. (2020?). </w:t>
+      </w:r>
+      <w:r>
+        <w:rPr>
+          <w:rFonts w:ascii="Times" w:hAnsi="Times" w:cs="Times New Roman"/>
+        </w:rPr>
+        <w:t xml:space="preserve">The remaining 2948288 observations constitute our observation vector </w:t>
+      </w:r>
+      <w:r>
+        <w:rPr>
+          <w:rFonts w:ascii="Times" w:hAnsi="Times" w:cs="Times New Roman"/>
+          <w:b/>
+          <w:bCs/>
+        </w:rPr>
+        <w:t>y</w:t>
+      </w:r>
+      <w:r>
+        <w:rPr>
+          <w:rFonts w:ascii="Times" w:hAnsi="Times" w:cs="Times New Roman"/>
+        </w:rPr>
+        <w:t>.</w:t>
+      </w:r>
+    </w:p>
+    <w:p>
+      <w:pPr>
+        <w:rPr>
+          <w:rFonts w:ascii="Times" w:hAnsi="Times" w:cs="Times New Roman"/>
+        </w:rPr>
+      </w:pPr>
     </w:p>
     <w:p>
       <w:pPr>
         <w:pStyle w:val="ListParagraph"/>
         <w:numPr>
           <w:ilvl w:val="1"/>
-          <w:numId w:val="1"/>
+          <w:numId w:val="5"/>
         </w:numPr>
-        <w:rPr>
-          <w:rFonts w:ascii="Times" w:hAnsi="Times" w:cs="Times New Roman"/>
-        </w:rPr>
-      </w:pPr>
-      <w:r>
-        <w:rPr>
-          <w:rFonts w:ascii="Times" w:hAnsi="Times" w:cs="Times New Roman"/>
-        </w:rPr>
-        <w:t>EPA oil and natural gas emissions are replaced by Bram’s updated estimate</w:t>
-      </w:r>
-    </w:p>
-    <w:p>
-      <w:pPr>
-        <w:pStyle w:val="ListParagraph"/>
-        <w:numPr>
-          <w:ilvl w:val="1"/>
-          <w:numId w:val="1"/>
-        </w:numPr>
-        <w:rPr>
-          <w:rFonts w:ascii="Times" w:hAnsi="Times" w:cs="Times New Roman"/>
-        </w:rPr>
-      </w:pPr>
-      <w:r>
-        <w:rPr>
-          <w:rFonts w:ascii="Times" w:hAnsi="Times" w:cs="Times New Roman"/>
-        </w:rPr>
-        <w:t>(Hopefully eventually we’ll have the new EPA inventory)</w:t>
-      </w:r>
-    </w:p>
-    <w:p>
-      <w:pPr>
-        <w:pStyle w:val="ListParagraph"/>
-        <w:numPr>
-          <w:ilvl w:val="0"/>
-          <w:numId w:val="1"/>
-        </w:numPr>
-        <w:rPr>
-          <w:rFonts w:ascii="Times" w:hAnsi="Times" w:cs="Times New Roman"/>
-        </w:rPr>
-      </w:pPr>
-      <w:r>
-        <w:rPr>
-          <w:rFonts w:ascii="Times" w:hAnsi="Times" w:cs="Times New Roman"/>
-        </w:rPr>
-        <w:t xml:space="preserve">wetland emissions provided by the high performance </w:t>
-      </w:r>
-      <w:proofErr w:type="spellStart"/>
-      <w:r>
-        <w:rPr>
-          <w:rFonts w:ascii="Times" w:hAnsi="Times" w:cs="Times New Roman"/>
-        </w:rPr>
-        <w:t>WETCharts</w:t>
-      </w:r>
-      <w:proofErr w:type="spellEnd"/>
-      <w:r>
-        <w:rPr>
-          <w:rFonts w:ascii="Times" w:hAnsi="Times" w:cs="Times New Roman"/>
-        </w:rPr>
-        <w:t xml:space="preserve"> ensemble v…</w:t>
-      </w:r>
-    </w:p>
-    <w:p>
-      <w:pPr>
-        <w:pStyle w:val="ListParagraph"/>
-        <w:numPr>
-          <w:ilvl w:val="0"/>
-          <w:numId w:val="1"/>
-        </w:numPr>
-        <w:rPr>
-          <w:rFonts w:ascii="Times" w:hAnsi="Times" w:cs="Times New Roman"/>
-        </w:rPr>
-      </w:pPr>
-      <w:r>
-        <w:rPr>
-          <w:rFonts w:ascii="Times" w:hAnsi="Times" w:cs="Times New Roman"/>
-        </w:rPr>
-        <w:t>Fires</w:t>
-      </w:r>
-    </w:p>
-    <w:p>
-      <w:pPr>
-        <w:pStyle w:val="ListParagraph"/>
-        <w:numPr>
-          <w:ilvl w:val="0"/>
-          <w:numId w:val="1"/>
-        </w:numPr>
-        <w:rPr>
-          <w:rFonts w:ascii="Times" w:hAnsi="Times" w:cs="Times New Roman"/>
-        </w:rPr>
-      </w:pPr>
-      <w:r>
-        <w:rPr>
-          <w:rFonts w:ascii="Times" w:hAnsi="Times" w:cs="Times New Roman"/>
-        </w:rPr>
-        <w:t>Termites</w:t>
-      </w:r>
-    </w:p>
-    <w:p>
-      <w:pPr>
-        <w:pStyle w:val="ListParagraph"/>
-        <w:numPr>
-          <w:ilvl w:val="0"/>
-          <w:numId w:val="1"/>
-        </w:numPr>
-        <w:rPr>
-          <w:rFonts w:ascii="Times" w:hAnsi="Times" w:cs="Times New Roman"/>
-        </w:rPr>
-      </w:pPr>
-      <w:r>
-        <w:rPr>
-          <w:rFonts w:ascii="Times" w:hAnsi="Times" w:cs="Times New Roman"/>
-        </w:rPr>
-        <w:t>Geological seeps</w:t>
-      </w:r>
-    </w:p>
-    <w:p>
-      <w:pPr>
-        <w:rPr>
-          <w:rFonts w:ascii="Times" w:hAnsi="Times" w:cs="Times New Roman"/>
-        </w:rPr>
-      </w:pPr>
-    </w:p>
-    <w:p>
-      <w:pPr>
-        <w:rPr>
-          <w:rFonts w:ascii="Times" w:hAnsi="Times" w:cs="Times New Roman"/>
-        </w:rPr>
-      </w:pPr>
-      <w:r>
         <w:rPr>
           <w:rFonts w:ascii="Times" w:hAnsi="Times" w:cs="Times New Roman"/>
           <w:b/>
           <w:bCs/>
         </w:rPr>
-        <w:t>2.2 TROPOMI observations</w:t>
-      </w:r>
-    </w:p>
-    <w:p>
-      <w:pPr>
-        <w:rPr>
-          <w:rFonts w:ascii="Times" w:hAnsi="Times" w:cs="Times New Roman"/>
-        </w:rPr>
-      </w:pPr>
-      <w:r>
-        <w:rPr>
-          <w:rFonts w:ascii="Times" w:hAnsi="Times" w:cs="Times New Roman"/>
-        </w:rPr>
-        <w:t>[This section should probably be slightly longer to include validation]</w:t>
-      </w:r>
-    </w:p>
-    <w:p>
-      <w:pPr>
-        <w:pStyle w:val="ListParagraph"/>
-        <w:numPr>
-          <w:ilvl w:val="0"/>
-          <w:numId w:val="4"/>
-        </w:numPr>
-        <w:rPr>
-          <w:rFonts w:ascii="Times" w:hAnsi="Times" w:cs="Times New Roman"/>
-        </w:rPr>
-      </w:pPr>
-      <w:r>
-        <w:rPr>
-          <w:rFonts w:ascii="Times" w:hAnsi="Times" w:cs="Times New Roman"/>
-        </w:rPr>
-        <w:t>Launched in October 2017, the TROPOMI instrument aboard the Sentinel-5 Precursor satellite has been observing dry column methane mixing ratios in the SWIR since May 2018 (CHECK)</w:t>
-      </w:r>
-    </w:p>
-    <w:p>
-      <w:pPr>
-        <w:pStyle w:val="ListParagraph"/>
-        <w:numPr>
-          <w:ilvl w:val="0"/>
-          <w:numId w:val="4"/>
-        </w:numPr>
-        <w:rPr>
-          <w:rFonts w:ascii="Times" w:hAnsi="Times" w:cs="Times New Roman"/>
-        </w:rPr>
-      </w:pPr>
-      <w:r>
-        <w:rPr>
-          <w:rFonts w:ascii="Times" w:hAnsi="Times" w:cs="Times New Roman"/>
-        </w:rPr>
-        <w:t>TROPOMI</w:t>
-      </w:r>
-      <w:r>
-        <w:rPr>
-          <w:rFonts w:ascii="Times" w:hAnsi="Times" w:cs="Times New Roman"/>
-        </w:rPr>
-        <w:t xml:space="preserve"> retrieves global methane concentrations at </w:t>
-      </w:r>
-      <w:r>
-        <w:rPr>
-          <w:rFonts w:ascii="Times" w:hAnsi="Times" w:cs="Times New Roman"/>
-        </w:rPr>
-        <w:t xml:space="preserve">7x7 km2 pixels, recently updated to 5.5x7 km2 (check that </w:t>
-      </w:r>
-      <w:proofErr w:type="spellStart"/>
-      <w:r>
-        <w:rPr>
-          <w:rFonts w:ascii="Times" w:hAnsi="Times" w:cs="Times New Roman"/>
-        </w:rPr>
-        <w:t>Lorente</w:t>
-      </w:r>
-      <w:proofErr w:type="spellEnd"/>
-      <w:r>
-        <w:rPr>
-          <w:rFonts w:ascii="Times" w:hAnsi="Times" w:cs="Times New Roman"/>
-        </w:rPr>
-        <w:t xml:space="preserve"> et al. uses this retrieval)</w:t>
-      </w:r>
-    </w:p>
-    <w:p>
-      <w:pPr>
-        <w:pStyle w:val="ListParagraph"/>
-        <w:numPr>
-          <w:ilvl w:val="0"/>
-          <w:numId w:val="4"/>
-        </w:numPr>
-        <w:rPr>
-          <w:rFonts w:ascii="Times" w:hAnsi="Times" w:cs="Times New Roman"/>
-        </w:rPr>
-      </w:pPr>
-      <w:r>
-        <w:rPr>
-          <w:rFonts w:ascii="Times" w:hAnsi="Times" w:cs="Times New Roman"/>
-        </w:rPr>
-        <w:t>TROPOMI observes at 2.3 um and uses a full physics retrieval</w:t>
-      </w:r>
-      <w:r>
-        <w:rPr>
-          <w:rFonts w:ascii="Times" w:hAnsi="Times" w:cs="Times New Roman"/>
-        </w:rPr>
-        <w:t xml:space="preserve"> that is limited by cloud cover, variable topography, albedo, and high aerosol loading. As a result, TROPOMI has a %% (CALCULATE) retrieval rate over the North American domain for 2019.</w:t>
-      </w:r>
-    </w:p>
-    <w:p>
-      <w:pPr>
-        <w:pStyle w:val="ListParagraph"/>
-        <w:numPr>
-          <w:ilvl w:val="0"/>
-          <w:numId w:val="4"/>
-        </w:numPr>
-        <w:rPr>
-          <w:rFonts w:ascii="Times" w:hAnsi="Times" w:cs="Times New Roman"/>
-        </w:rPr>
-      </w:pPr>
-      <w:r>
-        <w:rPr>
-          <w:rFonts w:ascii="Times" w:hAnsi="Times" w:cs="Times New Roman"/>
-        </w:rPr>
-        <w:t xml:space="preserve">We use the retrieval described by </w:t>
-      </w:r>
-      <w:proofErr w:type="spellStart"/>
-      <w:r>
-        <w:rPr>
-          <w:rFonts w:ascii="Times" w:hAnsi="Times" w:cs="Times New Roman"/>
-        </w:rPr>
-        <w:t>Lorente</w:t>
-      </w:r>
-      <w:proofErr w:type="spellEnd"/>
-      <w:r>
-        <w:rPr>
-          <w:rFonts w:ascii="Times" w:hAnsi="Times" w:cs="Times New Roman"/>
-        </w:rPr>
-        <w:t xml:space="preserve"> et al. (2021), which includes an updated albedo correction (do I need to describe this?).</w:t>
-      </w:r>
-      <w:r>
-        <w:rPr>
-          <w:rFonts w:ascii="Times" w:hAnsi="Times" w:cs="Times New Roman"/>
-        </w:rPr>
-        <w:t xml:space="preserve"> </w:t>
-      </w:r>
-      <w:proofErr w:type="spellStart"/>
-      <w:r>
-        <w:rPr>
-          <w:rFonts w:ascii="Times" w:hAnsi="Times" w:cs="Times New Roman"/>
-        </w:rPr>
-        <w:t>Lorente</w:t>
-      </w:r>
-      <w:proofErr w:type="spellEnd"/>
-      <w:r>
-        <w:rPr>
-          <w:rFonts w:ascii="Times" w:hAnsi="Times" w:cs="Times New Roman"/>
-        </w:rPr>
-        <w:t xml:space="preserve"> et al. find a precision of … ppb and a relative bias of … ppb compared to the Total Carbon Column Observing Network.</w:t>
-      </w:r>
-    </w:p>
-    <w:p>
-      <w:pPr>
-        <w:pStyle w:val="ListParagraph"/>
-        <w:numPr>
-          <w:ilvl w:val="0"/>
-          <w:numId w:val="4"/>
-        </w:numPr>
-        <w:rPr>
-          <w:rFonts w:ascii="Times" w:hAnsi="Times" w:cs="Times New Roman"/>
-        </w:rPr>
-      </w:pPr>
-      <w:r>
-        <w:rPr>
-          <w:rFonts w:ascii="Times" w:hAnsi="Times" w:cs="Times New Roman"/>
-        </w:rPr>
-        <w:t xml:space="preserve">We also implement the blended albedo filter recommended by </w:t>
-      </w:r>
-      <w:proofErr w:type="spellStart"/>
-      <w:r>
-        <w:rPr>
-          <w:rFonts w:ascii="Times" w:hAnsi="Times" w:cs="Times New Roman"/>
-        </w:rPr>
-        <w:t>Lorente</w:t>
-      </w:r>
-      <w:proofErr w:type="spellEnd"/>
-      <w:r>
-        <w:rPr>
-          <w:rFonts w:ascii="Times" w:hAnsi="Times" w:cs="Times New Roman"/>
-        </w:rPr>
-        <w:t xml:space="preserve"> et al. (2021) and described by Wunch et al. (year?) to filter out snow- and ice-covered scenes, where </w:t>
-      </w:r>
-      <w:r>
-        <w:rPr>
-          <w:rFonts w:ascii="Times" w:hAnsi="Times" w:cs="Times New Roman"/>
-        </w:rPr>
-        <w:lastRenderedPageBreak/>
-        <w:t>albedo biases may persist. We find a blended-albedo threshold of 1, which preserves %% of the data.</w:t>
-      </w:r>
-    </w:p>
-    <w:p>
-      <w:pPr>
-        <w:pStyle w:val="ListParagraph"/>
-        <w:numPr>
-          <w:ilvl w:val="0"/>
-          <w:numId w:val="4"/>
-        </w:numPr>
-        <w:rPr>
-          <w:rFonts w:ascii="Times" w:hAnsi="Times" w:cs="Times New Roman"/>
-        </w:rPr>
-      </w:pPr>
-      <w:r>
-        <w:rPr>
-          <w:rFonts w:ascii="Times" w:hAnsi="Times" w:cs="Times New Roman"/>
-        </w:rPr>
-        <w:t xml:space="preserve">We validate this product by comparing to </w:t>
-      </w:r>
-      <w:r>
-        <w:rPr>
-          <w:rFonts w:ascii="Times" w:hAnsi="Times" w:cs="Times New Roman"/>
-        </w:rPr>
-        <w:t>…</w:t>
-      </w:r>
-    </w:p>
-    <w:p>
-      <w:pPr>
-        <w:rPr>
-          <w:rFonts w:ascii="Times" w:hAnsi="Times" w:cs="Times New Roman"/>
-        </w:rPr>
-      </w:pPr>
-    </w:p>
-    <w:p>
-      <w:pPr>
-        <w:rPr>
-          <w:rFonts w:ascii="Times" w:hAnsi="Times" w:cs="Times New Roman"/>
-        </w:rPr>
-      </w:pPr>
-    </w:p>
-    <w:p>
-      <w:pPr>
+      </w:pPr>
+      <w:r>
         <w:rPr>
           <w:rFonts w:ascii="Times" w:hAnsi="Times" w:cs="Times New Roman"/>
           <w:b/>
           <w:bCs/>
         </w:rPr>
-      </w:pPr>
-      <w:r>
-        <w:rPr>
-          <w:rFonts w:ascii="Times" w:hAnsi="Times" w:cs="Times New Roman"/>
-          <w:b/>
-          <w:bCs/>
-        </w:rPr>
-        <w:t>2.3 Forward model</w:t>
-      </w:r>
+        <w:t>Forward model</w:t>
+      </w:r>
+    </w:p>
+    <w:p>
+      <w:pPr>
+        <w:rPr>
+          <w:rFonts w:ascii="Times" w:hAnsi="Times" w:cs="Times New Roman"/>
+        </w:rPr>
+      </w:pPr>
+      <w:r>
+        <w:rPr>
+          <w:rFonts w:ascii="Times" w:hAnsi="Times" w:cs="Times New Roman"/>
+        </w:rPr>
+        <w:t xml:space="preserve">We use the nested version of the GEOS-Chem chemical transport model (CTM) v12.7 at </w:t>
+      </w:r>
+      <w:r>
+        <w:rPr>
+          <w:rFonts w:ascii="Times" w:hAnsi="Times" w:cs="Times New Roman"/>
+        </w:rPr>
+        <w:t>0.25° x 0.3125°</w:t>
+      </w:r>
+      <w:r>
+        <w:rPr>
+          <w:rFonts w:ascii="Times" w:hAnsi="Times" w:cs="Times New Roman"/>
+        </w:rPr>
+        <w:t xml:space="preserve"> resolution over North America as the forward model for the inversion.</w:t>
+      </w:r>
+      <w:r>
+        <w:rPr>
+          <w:rFonts w:ascii="Times" w:hAnsi="Times" w:cs="Times New Roman"/>
+        </w:rPr>
+        <w:t xml:space="preserve"> Earlier versions of the methane simulation were described by Wecht et al. (2014) and Turner et al. (2015). The model is driven by ___ meteorological fields from the ___. Methane loss from OH, Cl, soil uptake, and stratospheric oxidation is described in </w:t>
+      </w:r>
+      <w:proofErr w:type="spellStart"/>
+      <w:r>
+        <w:rPr>
+          <w:rFonts w:ascii="Times" w:hAnsi="Times" w:cs="Times New Roman"/>
+        </w:rPr>
+        <w:t>Maasakkers</w:t>
+      </w:r>
+      <w:proofErr w:type="spellEnd"/>
+      <w:r>
+        <w:rPr>
+          <w:rFonts w:ascii="Times" w:hAnsi="Times" w:cs="Times New Roman"/>
+        </w:rPr>
+        <w:t xml:space="preserve"> et al. (2019). </w:t>
+      </w:r>
+      <w:r>
+        <w:rPr>
+          <w:rFonts w:ascii="Times" w:hAnsi="Times" w:cs="Times New Roman"/>
+        </w:rPr>
+        <w:t>Initial conditions for</w:t>
+      </w:r>
+      <w:r>
+        <w:rPr>
+          <w:rFonts w:ascii="Times" w:hAnsi="Times" w:cs="Times New Roman"/>
+        </w:rPr>
+        <w:t xml:space="preserve"> January 2019 </w:t>
+      </w:r>
+      <w:r>
+        <w:rPr>
+          <w:rFonts w:ascii="Times" w:hAnsi="Times" w:cs="Times New Roman"/>
+        </w:rPr>
+        <w:t>and 3-hourly boundary conditions for the year are given by the methane concentration fields from the global 2</w:t>
+      </w:r>
+      <w:r>
+        <w:rPr>
+          <w:rFonts w:ascii="Times" w:hAnsi="Times" w:cs="Times New Roman"/>
+        </w:rPr>
+        <w:t xml:space="preserve">° </w:t>
+      </w:r>
+      <w:r>
+        <w:rPr>
+          <w:rFonts w:ascii="Cambria Math" w:hAnsi="Cambria Math" w:cs="Times New Roman"/>
+        </w:rPr>
+        <w:t>⨉</w:t>
+      </w:r>
+      <w:r>
+        <w:rPr>
+          <w:rFonts w:ascii="Times" w:hAnsi="Times" w:cs="Times New Roman"/>
+        </w:rPr>
+        <w:t xml:space="preserve"> </w:t>
+      </w:r>
+      <w:r>
+        <w:rPr>
+          <w:rFonts w:ascii="Times" w:hAnsi="Times" w:cs="Times New Roman"/>
+        </w:rPr>
+        <w:t>2</w:t>
+      </w:r>
+      <w:r>
+        <w:rPr>
+          <w:rFonts w:ascii="Times" w:hAnsi="Times" w:cs="Times New Roman"/>
+        </w:rPr>
+        <w:t>.5°</w:t>
+      </w:r>
+      <w:r>
+        <w:rPr>
+          <w:rFonts w:ascii="Times" w:hAnsi="Times" w:cs="Times New Roman"/>
+        </w:rPr>
+        <w:t xml:space="preserve"> TROPOMI inversion conducted by Qu et al. (2021). </w:t>
+      </w:r>
+      <w:r>
+        <w:rPr>
+          <w:rFonts w:ascii="Times" w:hAnsi="Times" w:cs="Times New Roman"/>
+        </w:rPr>
+        <w:t xml:space="preserve">These concentration fields are informed initial and boundary conditions are unbiased </w:t>
+      </w:r>
+    </w:p>
+    <w:p>
+      <w:pPr>
+        <w:rPr>
+          <w:rFonts w:ascii="Times" w:hAnsi="Times" w:cs="Times New Roman"/>
+        </w:rPr>
+      </w:pPr>
     </w:p>
     <w:p>
       <w:pPr>
@@ -1070,7 +1487,7 @@
         <w:rPr>
           <w:rFonts w:ascii="Times" w:hAnsi="Times" w:cs="Times New Roman"/>
         </w:rPr>
-        <w:t>Nested version of the GEOS-Chem chemical transport model v 12.7 (CHECK) at 0.25° x 0.3125° resolution over North America</w:t>
+        <w:t>The simulation is initialized in January 2019 with concentration fields from the posterior of Qu et al. (in prep), a global 2° x 2.5° inversion of TROPOMI observations for 2019.</w:t>
       </w:r>
     </w:p>
     <w:p>
@@ -1088,8 +1505,272 @@
         <w:rPr>
           <w:rFonts w:ascii="Times" w:hAnsi="Times" w:cs="Times New Roman"/>
         </w:rPr>
-        <w:t>Driven by GEOSFP (CHECK) meteorological fields from …</w:t>
-      </w:r>
+        <w:t xml:space="preserve">Boundary conditions </w:t>
+      </w:r>
+      <w:r>
+        <w:rPr>
+          <w:rFonts w:ascii="Times" w:hAnsi="Times" w:cs="Times New Roman"/>
+        </w:rPr>
+        <w:t>are archived every three hours from the same posterior simulation, providing an unbiased fit to the global TROPOMI data</w:t>
+      </w:r>
+    </w:p>
+    <w:p>
+      <w:pPr>
+        <w:rPr>
+          <w:rFonts w:ascii="Times" w:hAnsi="Times" w:cs="Times New Roman"/>
+        </w:rPr>
+      </w:pPr>
+    </w:p>
+    <w:p>
+      <w:pPr>
+        <w:rPr>
+          <w:rFonts w:ascii="Times" w:hAnsi="Times" w:cs="Times New Roman"/>
+        </w:rPr>
+      </w:pPr>
+      <w:r>
+        <w:rPr>
+          <w:rFonts w:ascii="Times" w:hAnsi="Times" w:cs="Times New Roman"/>
+        </w:rPr>
+        <w:t xml:space="preserve">We find an </w:t>
+      </w:r>
+      <w:proofErr w:type="spellStart"/>
+      <w:r>
+        <w:rPr>
+          <w:rFonts w:ascii="Times" w:hAnsi="Times" w:cs="Times New Roman"/>
+        </w:rPr>
+        <w:t>aseasonal</w:t>
+      </w:r>
+      <w:proofErr w:type="spellEnd"/>
+      <w:r>
+        <w:rPr>
+          <w:rFonts w:ascii="Times" w:hAnsi="Times" w:cs="Times New Roman"/>
+        </w:rPr>
+        <w:t xml:space="preserve"> latitudinal bias in the GEOS-Chem – TROPOMI difference for the 2019 prior simulation. We define a latitudinal correction term </w:t>
+      </w:r>
+      <m:oMath>
+        <m:r>
+          <m:rPr>
+            <m:sty m:val="p"/>
+          </m:rPr>
+          <w:rPr>
+            <w:rFonts w:ascii="Cambria Math" w:hAnsi="Cambria Math" w:cs="Times New Roman"/>
+          </w:rPr>
+          <m:t>ξ</m:t>
+        </m:r>
+      </m:oMath>
+      <w:r>
+        <w:rPr>
+          <w:rFonts w:ascii="Times" w:eastAsiaTheme="minorEastAsia" w:hAnsi="Times" w:cs="Times New Roman"/>
+          <w:iCs/>
+        </w:rPr>
+        <w:t xml:space="preserve"> (ppb)</w:t>
+      </w:r>
+      <w:r>
+        <w:rPr>
+          <w:rFonts w:ascii="Times" w:hAnsi="Times" w:cs="Times New Roman"/>
+        </w:rPr>
+        <w:t xml:space="preserve"> using </w:t>
+      </w:r>
+      <w:r>
+        <w:rPr>
+          <w:rFonts w:ascii="Times" w:hAnsi="Times" w:cs="Times New Roman"/>
+        </w:rPr>
+        <w:t>the</w:t>
+      </w:r>
+      <w:r>
+        <w:rPr>
+          <w:rFonts w:ascii="Times" w:hAnsi="Times" w:cs="Times New Roman"/>
+        </w:rPr>
+        <w:t xml:space="preserve"> first-order polynomial</w:t>
+      </w:r>
+    </w:p>
+    <w:p>
+      <w:pPr>
+        <w:rPr>
+          <w:rFonts w:ascii="Times" w:hAnsi="Times" w:cs="Times New Roman"/>
+        </w:rPr>
+      </w:pPr>
+    </w:p>
+    <w:p>
+      <w:pPr>
+        <w:rPr>
+          <w:rFonts w:ascii="Times" w:hAnsi="Times" w:cs="Times New Roman"/>
+        </w:rPr>
+      </w:pPr>
+      <m:oMathPara>
+        <m:oMath>
+          <m:r>
+            <m:rPr>
+              <m:sty m:val="p"/>
+            </m:rPr>
+            <w:rPr>
+              <w:rFonts w:ascii="Cambria Math" w:hAnsi="Cambria Math" w:cs="Times New Roman"/>
+            </w:rPr>
+            <m:t>ξ</m:t>
+          </m:r>
+          <m:r>
+            <w:rPr>
+              <w:rFonts w:ascii="Cambria Math" w:hAnsi="Cambria Math" w:cs="Times New Roman"/>
+            </w:rPr>
+            <m:t xml:space="preserve"> = -8.22 + 0.44</m:t>
+          </m:r>
+          <m:r>
+            <m:rPr>
+              <m:sty m:val="p"/>
+            </m:rPr>
+            <w:rPr>
+              <w:rFonts w:ascii="Cambria Math" w:hAnsi="Cambria Math" w:cs="Times New Roman"/>
+            </w:rPr>
+            <m:t>θ</m:t>
+          </m:r>
+        </m:oMath>
+      </m:oMathPara>
+    </w:p>
+    <w:p>
+      <w:pPr>
+        <w:rPr>
+          <w:rFonts w:ascii="Times" w:hAnsi="Times" w:cs="Times New Roman"/>
+        </w:rPr>
+      </w:pPr>
+    </w:p>
+    <w:p>
+      <w:pPr>
+        <w:rPr>
+          <w:rFonts w:ascii="Times" w:eastAsiaTheme="minorEastAsia" w:hAnsi="Times" w:cs="Times New Roman"/>
+        </w:rPr>
+      </w:pPr>
+      <w:r>
+        <w:rPr>
+          <w:rFonts w:ascii="Times" w:hAnsi="Times" w:cs="Times New Roman"/>
+        </w:rPr>
+        <w:t xml:space="preserve">where </w:t>
+      </w:r>
+      <m:oMath>
+        <m:r>
+          <m:rPr>
+            <m:sty m:val="p"/>
+          </m:rPr>
+          <w:rPr>
+            <w:rFonts w:ascii="Cambria Math" w:hAnsi="Cambria Math" w:cs="Times New Roman"/>
+          </w:rPr>
+          <m:t>θ</m:t>
+        </m:r>
+      </m:oMath>
+      <w:r>
+        <w:rPr>
+          <w:rFonts w:ascii="Times" w:eastAsiaTheme="minorEastAsia" w:hAnsi="Times" w:cs="Times New Roman"/>
+        </w:rPr>
+        <w:t xml:space="preserve"> is the degrees </w:t>
+      </w:r>
+      <w:proofErr w:type="gramStart"/>
+      <w:r>
+        <w:rPr>
+          <w:rFonts w:ascii="Times" w:eastAsiaTheme="minorEastAsia" w:hAnsi="Times" w:cs="Times New Roman"/>
+        </w:rPr>
+        <w:t>latitude.</w:t>
+      </w:r>
+      <w:proofErr w:type="gramEnd"/>
+      <w:r>
+        <w:rPr>
+          <w:rFonts w:ascii="Times" w:eastAsiaTheme="minorEastAsia" w:hAnsi="Times" w:cs="Times New Roman"/>
+        </w:rPr>
+        <w:t xml:space="preserve"> Previous studies used a quadratic correction</w:t>
+      </w:r>
+      <w:r>
+        <w:rPr>
+          <w:rFonts w:ascii="Times" w:eastAsiaTheme="minorEastAsia" w:hAnsi="Times" w:cs="Times New Roman"/>
+        </w:rPr>
+        <w:t xml:space="preserve"> (Turner et al. 2015, </w:t>
+      </w:r>
+      <w:proofErr w:type="spellStart"/>
+      <w:r>
+        <w:rPr>
+          <w:rFonts w:ascii="Times" w:eastAsiaTheme="minorEastAsia" w:hAnsi="Times" w:cs="Times New Roman"/>
+        </w:rPr>
+        <w:t>Maasakkers</w:t>
+      </w:r>
+      <w:proofErr w:type="spellEnd"/>
+      <w:r>
+        <w:rPr>
+          <w:rFonts w:ascii="Times" w:eastAsiaTheme="minorEastAsia" w:hAnsi="Times" w:cs="Times New Roman"/>
+        </w:rPr>
+        <w:t xml:space="preserve"> et al. 2019)</w:t>
+      </w:r>
+      <w:r>
+        <w:rPr>
+          <w:rFonts w:ascii="Times" w:eastAsiaTheme="minorEastAsia" w:hAnsi="Times" w:cs="Times New Roman"/>
+        </w:rPr>
+        <w:t xml:space="preserve">; </w:t>
+      </w:r>
+      <w:r>
+        <w:rPr>
+          <w:rFonts w:ascii="Times" w:eastAsiaTheme="minorEastAsia" w:hAnsi="Times" w:cs="Times New Roman"/>
+        </w:rPr>
+        <w:t>in the absence of better information, we use the simplest correction that fits that fits the data.</w:t>
+      </w:r>
+    </w:p>
+    <w:p>
+      <w:pPr>
+        <w:rPr>
+          <w:rFonts w:ascii="Times" w:eastAsiaTheme="minorEastAsia" w:hAnsi="Times" w:cs="Times New Roman"/>
+        </w:rPr>
+      </w:pPr>
+    </w:p>
+    <w:p>
+      <w:pPr>
+        <w:rPr>
+          <w:rFonts w:ascii="Times" w:eastAsiaTheme="minorEastAsia" w:hAnsi="Times" w:cs="Times New Roman"/>
+        </w:rPr>
+      </w:pPr>
+      <w:r>
+        <w:rPr>
+          <w:rFonts w:ascii="Times" w:eastAsiaTheme="minorEastAsia" w:hAnsi="Times" w:cs="Times New Roman"/>
+        </w:rPr>
+        <w:t xml:space="preserve">The relationship between simulated methane concentrations and emissions in the nested version of GEOS-Chem is strictly linea. in </w:t>
+      </w:r>
+      <w:proofErr w:type="spellStart"/>
+      <w:proofErr w:type="gramStart"/>
+      <w:r>
+        <w:rPr>
+          <w:rFonts w:ascii="Times" w:eastAsiaTheme="minorEastAsia" w:hAnsi="Times" w:cs="Times New Roman"/>
+        </w:rPr>
+        <w:t>th</w:t>
+      </w:r>
+      <w:proofErr w:type="spellEnd"/>
+      <w:r>
+        <w:rPr>
+          <w:rFonts w:ascii="Times" w:eastAsiaTheme="minorEastAsia" w:hAnsi="Times" w:cs="Times New Roman"/>
+        </w:rPr>
+        <w:t xml:space="preserve">  forward</w:t>
+      </w:r>
+      <w:proofErr w:type="gramEnd"/>
+      <w:r>
+        <w:rPr>
+          <w:rFonts w:ascii="Times" w:eastAsiaTheme="minorEastAsia" w:hAnsi="Times" w:cs="Times New Roman"/>
+        </w:rPr>
+        <w:t xml:space="preserve"> model for the inversion is parameterized by the Jacobian matrix </w:t>
+      </w:r>
+      <w:r>
+        <w:rPr>
+          <w:rFonts w:ascii="Times" w:eastAsiaTheme="minorEastAsia" w:hAnsi="Times" w:cs="Times New Roman"/>
+          <w:b/>
+          <w:bCs/>
+        </w:rPr>
+        <w:t>K</w:t>
+      </w:r>
+      <w:r>
+        <w:rPr>
+          <w:rFonts w:ascii="Times" w:eastAsiaTheme="minorEastAsia" w:hAnsi="Times" w:cs="Times New Roman"/>
+        </w:rPr>
+        <w:t xml:space="preserve">, which describes the linear relationship between </w:t>
+      </w:r>
+    </w:p>
+    <w:p>
+      <w:pPr>
+        <w:rPr>
+          <w:rFonts w:ascii="Times" w:hAnsi="Times" w:cs="Times New Roman"/>
+        </w:rPr>
+      </w:pPr>
     </w:p>
     <w:p>
       <w:pPr>
@@ -1106,7 +1787,58 @@
         <w:rPr>
           <w:rFonts w:ascii="Times" w:hAnsi="Times" w:cs="Times New Roman"/>
         </w:rPr>
-        <w:t>Methane loss …</w:t>
+        <w:lastRenderedPageBreak/>
+        <w:t xml:space="preserve">The Jacobian is constructed using the reduced-rank method introduced by Nesser et al. (2020). </w:t>
+      </w:r>
+    </w:p>
+    <w:p>
+      <w:pPr>
+        <w:pStyle w:val="ListParagraph"/>
+        <w:numPr>
+          <w:ilvl w:val="1"/>
+          <w:numId w:val="2"/>
+        </w:numPr>
+        <w:rPr>
+          <w:rFonts w:ascii="Times" w:hAnsi="Times" w:cs="Times New Roman"/>
+        </w:rPr>
+      </w:pPr>
+      <w:r>
+        <w:rPr>
+          <w:rFonts w:ascii="Times" w:hAnsi="Times" w:cs="Times New Roman"/>
+        </w:rPr>
+        <w:t xml:space="preserve">We construct the initial Jacobian matrix estimate using a mass-balance approximation. To decrease the sparsity of the Jacobian matrix and the </w:t>
+      </w:r>
+      <w:proofErr w:type="gramStart"/>
+      <w:r>
+        <w:rPr>
+          <w:rFonts w:ascii="Times" w:hAnsi="Times" w:cs="Times New Roman"/>
+        </w:rPr>
+        <w:t>resulting  eigendecomposition</w:t>
+      </w:r>
+      <w:proofErr w:type="gramEnd"/>
+      <w:r>
+        <w:rPr>
+          <w:rFonts w:ascii="Times" w:hAnsi="Times" w:cs="Times New Roman"/>
+        </w:rPr>
+        <w:t>, we spread emissions from the source grid cell over five concentric rings, allocating %% of the emissions from the source grid cell to the outer ring, respectively.</w:t>
+      </w:r>
+    </w:p>
+    <w:p>
+      <w:pPr>
+        <w:pStyle w:val="ListParagraph"/>
+        <w:numPr>
+          <w:ilvl w:val="1"/>
+          <w:numId w:val="2"/>
+        </w:numPr>
+        <w:rPr>
+          <w:rFonts w:ascii="Times" w:hAnsi="Times" w:cs="Times New Roman"/>
+        </w:rPr>
+      </w:pPr>
+      <w:r>
+        <w:rPr>
+          <w:rFonts w:ascii="Times" w:hAnsi="Times" w:cs="Times New Roman"/>
+        </w:rPr>
+        <w:t>The initial eigendecomposition shows…</w:t>
       </w:r>
     </w:p>
     <w:p>
@@ -1124,137 +1856,7 @@
         <w:rPr>
           <w:rFonts w:ascii="Times" w:hAnsi="Times" w:cs="Times New Roman"/>
         </w:rPr>
-        <w:t xml:space="preserve"> The simulation is initialized in January 2019 with concentration fields from the posterior of Qu et al. (in prep), a global 2° x 2.5° inversion of TROPOMI observations for 2019.</w:t>
-      </w:r>
-    </w:p>
-    <w:p>
-      <w:pPr>
-        <w:pStyle w:val="ListParagraph"/>
-        <w:numPr>
-          <w:ilvl w:val="0"/>
-          <w:numId w:val="2"/>
-        </w:numPr>
-        <w:rPr>
-          <w:rFonts w:ascii="Times" w:hAnsi="Times" w:cs="Times New Roman"/>
-        </w:rPr>
-      </w:pPr>
-      <w:r>
-        <w:rPr>
-          <w:rFonts w:ascii="Times" w:hAnsi="Times" w:cs="Times New Roman"/>
-        </w:rPr>
-        <w:t xml:space="preserve">Boundary conditions </w:t>
-      </w:r>
-      <w:r>
-        <w:rPr>
-          <w:rFonts w:ascii="Times" w:hAnsi="Times" w:cs="Times New Roman"/>
-        </w:rPr>
-        <w:t>are archived every three hours from the same posterior simulation, providing an unbiased fit to the global TROPOMI data</w:t>
-      </w:r>
-    </w:p>
-    <w:p>
-      <w:pPr>
-        <w:pStyle w:val="ListParagraph"/>
-        <w:numPr>
-          <w:ilvl w:val="0"/>
-          <w:numId w:val="2"/>
-        </w:numPr>
-        <w:rPr>
-          <w:rFonts w:ascii="Times" w:hAnsi="Times" w:cs="Times New Roman"/>
-        </w:rPr>
-      </w:pPr>
-      <w:r>
-        <w:rPr>
-          <w:rFonts w:ascii="Times" w:hAnsi="Times" w:cs="Times New Roman"/>
-        </w:rPr>
-        <w:t>We find a residual latitudinal bias after the albedo correction and filtering on the basis of the blended albedo filter</w:t>
-      </w:r>
-      <w:r>
-        <w:rPr>
-          <w:rFonts w:ascii="Times" w:hAnsi="Times" w:cs="Times New Roman"/>
-        </w:rPr>
-        <w:t xml:space="preserve">; we remove this bias by fitting a linear function to the TROPOMI – </w:t>
-      </w:r>
-      <w:proofErr w:type="spellStart"/>
-      <w:r>
-        <w:rPr>
-          <w:rFonts w:ascii="Times" w:hAnsi="Times" w:cs="Times New Roman"/>
-        </w:rPr>
-        <w:t>GEOSChem</w:t>
-      </w:r>
-      <w:proofErr w:type="spellEnd"/>
-      <w:r>
-        <w:rPr>
-          <w:rFonts w:ascii="Times" w:hAnsi="Times" w:cs="Times New Roman"/>
-        </w:rPr>
-        <w:t xml:space="preserve"> difference as a function of latitude.</w:t>
-      </w:r>
-    </w:p>
-    <w:p>
-      <w:pPr>
-        <w:pStyle w:val="ListParagraph"/>
-        <w:numPr>
-          <w:ilvl w:val="0"/>
-          <w:numId w:val="2"/>
-        </w:numPr>
-        <w:rPr>
-          <w:rFonts w:ascii="Times" w:hAnsi="Times" w:cs="Times New Roman"/>
-        </w:rPr>
-      </w:pPr>
-      <w:r>
-        <w:rPr>
-          <w:rFonts w:ascii="Times" w:hAnsi="Times" w:cs="Times New Roman"/>
-        </w:rPr>
-        <w:t xml:space="preserve">The Jacobian is constructed using the reduced-rank method introduced by Nesser et al. (2020). </w:t>
-      </w:r>
-    </w:p>
-    <w:p>
-      <w:pPr>
-        <w:pStyle w:val="ListParagraph"/>
-        <w:numPr>
-          <w:ilvl w:val="1"/>
-          <w:numId w:val="2"/>
-        </w:numPr>
-        <w:rPr>
-          <w:rFonts w:ascii="Times" w:hAnsi="Times" w:cs="Times New Roman"/>
-        </w:rPr>
-      </w:pPr>
-      <w:r>
-        <w:rPr>
-          <w:rFonts w:ascii="Times" w:hAnsi="Times" w:cs="Times New Roman"/>
-        </w:rPr>
-        <w:t xml:space="preserve">We construct the initial Jacobian matrix estimate using a mass-balance approximation. To decrease the sparsity of the Jacobian matrix and the </w:t>
-      </w:r>
-      <w:proofErr w:type="gramStart"/>
-      <w:r>
-        <w:rPr>
-          <w:rFonts w:ascii="Times" w:hAnsi="Times" w:cs="Times New Roman"/>
-        </w:rPr>
-        <w:t>resulting  eigendecomposition</w:t>
-      </w:r>
-      <w:proofErr w:type="gramEnd"/>
-      <w:r>
-        <w:rPr>
-          <w:rFonts w:ascii="Times" w:hAnsi="Times" w:cs="Times New Roman"/>
-        </w:rPr>
-        <w:t>, we spread emissions from the source grid cell over five concentric rings, allocating %% of the emissions from the source grid cell to the outer ring, respectively.</w:t>
-      </w:r>
-    </w:p>
-    <w:p>
-      <w:pPr>
-        <w:pStyle w:val="ListParagraph"/>
-        <w:numPr>
-          <w:ilvl w:val="1"/>
-          <w:numId w:val="2"/>
-        </w:numPr>
-        <w:rPr>
-          <w:rFonts w:ascii="Times" w:hAnsi="Times" w:cs="Times New Roman"/>
-        </w:rPr>
-      </w:pPr>
-      <w:r>
-        <w:rPr>
-          <w:rFonts w:ascii="Times" w:hAnsi="Times" w:cs="Times New Roman"/>
-        </w:rPr>
-        <w:t>The initial eigendecomposition shows…</w:t>
+        <w:t>We validate this product by comparing to …</w:t>
       </w:r>
     </w:p>
     <w:p>
@@ -2458,7 +3060,6 @@
   <w:style w:type="character" w:default="1" w:styleId="DefaultParagraphFont">
     <w:name w:val="Default Paragraph Font"/>
     <w:uiPriority w:val="1"/>
-    <w:semiHidden/>
     <w:unhideWhenUsed/>
   </w:style>
   <w:style w:type="table" w:default="1" w:styleId="TableNormal">
@@ -2522,6 +3123,53 @@
     <w:rsid w:val="004040FD"/>
     <w:rPr>
       <w:color w:val="808080"/>
+    </w:rPr>
+  </w:style>
+  <w:style w:type="paragraph" w:styleId="HTMLPreformatted">
+    <w:name w:val="HTML Preformatted"/>
+    <w:basedOn w:val="Normal"/>
+    <w:link w:val="HTMLPreformattedChar"/>
+    <w:uiPriority w:val="99"/>
+    <w:semiHidden/>
+    <w:unhideWhenUsed/>
+    <w:rsid w:val="009C5A27"/>
+    <w:pPr>
+      <w:tabs>
+        <w:tab w:val="left" w:pos="916"/>
+        <w:tab w:val="left" w:pos="1832"/>
+        <w:tab w:val="left" w:pos="2748"/>
+        <w:tab w:val="left" w:pos="3664"/>
+        <w:tab w:val="left" w:pos="4580"/>
+        <w:tab w:val="left" w:pos="5496"/>
+        <w:tab w:val="left" w:pos="6412"/>
+        <w:tab w:val="left" w:pos="7328"/>
+        <w:tab w:val="left" w:pos="8244"/>
+        <w:tab w:val="left" w:pos="9160"/>
+        <w:tab w:val="left" w:pos="10076"/>
+        <w:tab w:val="left" w:pos="10992"/>
+        <w:tab w:val="left" w:pos="11908"/>
+        <w:tab w:val="left" w:pos="12824"/>
+        <w:tab w:val="left" w:pos="13740"/>
+        <w:tab w:val="left" w:pos="14656"/>
+      </w:tabs>
+    </w:pPr>
+    <w:rPr>
+      <w:rFonts w:ascii="Courier New" w:eastAsia="Times New Roman" w:hAnsi="Courier New" w:cs="Courier New"/>
+      <w:sz w:val="20"/>
+      <w:szCs w:val="20"/>
+    </w:rPr>
+  </w:style>
+  <w:style w:type="character" w:customStyle="1" w:styleId="HTMLPreformattedChar">
+    <w:name w:val="HTML Preformatted Char"/>
+    <w:basedOn w:val="DefaultParagraphFont"/>
+    <w:link w:val="HTMLPreformatted"/>
+    <w:uiPriority w:val="99"/>
+    <w:semiHidden/>
+    <w:rsid w:val="009C5A27"/>
+    <w:rPr>
+      <w:rFonts w:ascii="Courier New" w:eastAsia="Times New Roman" w:hAnsi="Courier New" w:cs="Courier New"/>
+      <w:sz w:val="20"/>
+      <w:szCs w:val="20"/>
     </w:rPr>
   </w:style>
 </w:styles>

</xml_diff>

<commit_message>
Trying to fix error covariance issue definitions to automatically detect dimension and create 2D matrix with option for chunks
</commit_message>
<xml_diff>
--- a/paper/draft01.docx
+++ b/paper/draft01.docx
@@ -388,6 +388,53 @@
         </w:rPr>
         <w:lastRenderedPageBreak/>
         <w:t>1 Introduction</w:t>
+      </w:r>
+    </w:p>
+    <w:p>
+      <w:pPr>
+        <w:rPr>
+          <w:rFonts w:ascii="Times" w:hAnsi="Times" w:cs="Times New Roman"/>
+        </w:rPr>
+      </w:pPr>
+      <w:r>
+        <w:rPr>
+          <w:rFonts w:ascii="Times" w:hAnsi="Times" w:cs="Times New Roman"/>
+        </w:rPr>
+        <w:t>…</w:t>
+      </w:r>
+    </w:p>
+    <w:p>
+      <w:pPr>
+        <w:rPr>
+          <w:rFonts w:ascii="Times" w:hAnsi="Times" w:cs="Times New Roman"/>
+        </w:rPr>
+      </w:pPr>
+      <w:r>
+        <w:rPr>
+          <w:rFonts w:ascii="Times" w:hAnsi="Times" w:cs="Times New Roman"/>
+        </w:rPr>
+        <w:t xml:space="preserve">Inversion at 25 km resolution enabled by reduced-rank </w:t>
+      </w:r>
+      <w:proofErr w:type="spellStart"/>
+      <w:r>
+        <w:rPr>
+          <w:rFonts w:ascii="Times" w:hAnsi="Times" w:cs="Times New Roman"/>
+        </w:rPr>
+        <w:t>approach</w:t>
+      </w:r>
+      <w:proofErr w:type="spellEnd"/>
+    </w:p>
+    <w:p>
+      <w:pPr>
+        <w:rPr>
+          <w:rFonts w:ascii="Times" w:hAnsi="Times" w:cs="Times New Roman"/>
+        </w:rPr>
+      </w:pPr>
+      <w:r>
+        <w:rPr>
+          <w:rFonts w:ascii="Times" w:hAnsi="Times" w:cs="Times New Roman"/>
+        </w:rPr>
+        <w:t>Paragraph on the reduced-rank approach</w:t>
       </w:r>
     </w:p>
     <w:p>
@@ -501,13 +548,2219 @@
         <w:rPr>
           <w:rFonts w:ascii="Times" w:hAnsi="Times" w:cs="Times New Roman"/>
         </w:rPr>
-        <w:t xml:space="preserve">We calculate the optimal emissions by finding the analytical minimum of a Bayesian cost function regularized by a prior emissions estimate. </w:t>
-      </w:r>
-      <w:r>
-        <w:rPr>
-          <w:rFonts w:ascii="Times" w:hAnsi="Times" w:cs="Times New Roman"/>
-        </w:rPr>
-        <w:t>The analytical solution also yields the information content and error covariance of the optimal emissions. We conduct a suite of sensitivity tests to provide additional constraints on the error of the optimized emissions.</w:t>
+        <w:t>We calculate the optimal emissions</w:t>
+      </w:r>
+      <w:r>
+        <w:rPr>
+          <w:rFonts w:ascii="Times" w:hAnsi="Times" w:cs="Times New Roman"/>
+        </w:rPr>
+        <w:t xml:space="preserve"> and the associated error covariance and information content</w:t>
+      </w:r>
+      <w:r>
+        <w:rPr>
+          <w:rFonts w:ascii="Times" w:hAnsi="Times" w:cs="Times New Roman"/>
+        </w:rPr>
+        <w:t xml:space="preserve"> by finding the analytical minimum of a Bayesian cost function regularized by a prior emissions estimate</w:t>
+      </w:r>
+      <w:r>
+        <w:rPr>
+          <w:rFonts w:ascii="Times" w:hAnsi="Times" w:cs="Times New Roman"/>
+        </w:rPr>
+        <w:t xml:space="preserve"> (section 2.1). Section 2.</w:t>
+      </w:r>
+      <w:r>
+        <w:rPr>
+          <w:rFonts w:ascii="Times" w:hAnsi="Times" w:cs="Times New Roman"/>
+        </w:rPr>
+        <w:t xml:space="preserve">2 describes the inversion forward model, GEOS-Chem, and the novel, reduced-rank method used to calculate the Jacobian matrix. Section 2.3 describes the state vector, prior emissions, and prior errors. Section 2.4 describes the TROPOMI observations and the observing system errors. </w:t>
+      </w:r>
+      <w:r>
+        <w:rPr>
+          <w:rFonts w:ascii="Times" w:hAnsi="Times" w:cs="Times New Roman"/>
+        </w:rPr>
+        <w:t xml:space="preserve">We </w:t>
+      </w:r>
+      <w:r>
+        <w:rPr>
+          <w:rFonts w:ascii="Times" w:hAnsi="Times" w:cs="Times New Roman"/>
+        </w:rPr>
+        <w:t xml:space="preserve">also </w:t>
+      </w:r>
+      <w:r>
+        <w:rPr>
+          <w:rFonts w:ascii="Times" w:hAnsi="Times" w:cs="Times New Roman"/>
+        </w:rPr>
+        <w:t>conduct a suite of sensitivity tests to provide additional constraints on the error of the optimized emissions</w:t>
+      </w:r>
+      <w:r>
+        <w:rPr>
+          <w:rFonts w:ascii="Times" w:hAnsi="Times" w:cs="Times New Roman"/>
+        </w:rPr>
+        <w:t>, which are summarized in section 2.5.</w:t>
+      </w:r>
+    </w:p>
+    <w:p>
+      <w:pPr>
+        <w:rPr>
+          <w:rFonts w:ascii="Times" w:hAnsi="Times" w:cs="Times New Roman"/>
+        </w:rPr>
+      </w:pPr>
+    </w:p>
+    <w:p>
+      <w:pPr>
+        <w:rPr>
+          <w:rFonts w:ascii="Times" w:hAnsi="Times" w:cs="Times New Roman"/>
+          <w:b/>
+          <w:bCs/>
+        </w:rPr>
+      </w:pPr>
+      <w:r>
+        <w:rPr>
+          <w:rFonts w:ascii="Times" w:hAnsi="Times" w:cs="Times New Roman"/>
+          <w:b/>
+          <w:bCs/>
+        </w:rPr>
+        <w:t>2.</w:t>
+      </w:r>
+      <w:r>
+        <w:rPr>
+          <w:rFonts w:ascii="Times" w:hAnsi="Times" w:cs="Times New Roman"/>
+          <w:b/>
+          <w:bCs/>
+        </w:rPr>
+        <w:t>1</w:t>
+      </w:r>
+      <w:r>
+        <w:rPr>
+          <w:rFonts w:ascii="Times" w:hAnsi="Times" w:cs="Times New Roman"/>
+          <w:b/>
+          <w:bCs/>
+        </w:rPr>
+        <w:t xml:space="preserve"> </w:t>
+      </w:r>
+      <w:r>
+        <w:rPr>
+          <w:rFonts w:ascii="Times" w:hAnsi="Times" w:cs="Times New Roman"/>
+          <w:b/>
+          <w:bCs/>
+        </w:rPr>
+        <w:t>Analytical i</w:t>
+      </w:r>
+      <w:r>
+        <w:rPr>
+          <w:rFonts w:ascii="Times" w:hAnsi="Times" w:cs="Times New Roman"/>
+          <w:b/>
+          <w:bCs/>
+        </w:rPr>
+        <w:t>nversion procedure</w:t>
+      </w:r>
+    </w:p>
+    <w:p>
+      <w:pPr>
+        <w:rPr>
+          <w:rFonts w:ascii="Times" w:eastAsiaTheme="minorEastAsia" w:hAnsi="Times" w:cs="Times New Roman"/>
+        </w:rPr>
+      </w:pPr>
+      <w:r>
+        <w:rPr>
+          <w:rFonts w:ascii="Times" w:hAnsi="Times" w:cs="Times New Roman"/>
+        </w:rPr>
+        <w:t xml:space="preserve">We </w:t>
+      </w:r>
+      <w:r>
+        <w:rPr>
+          <w:rFonts w:ascii="Times" w:hAnsi="Times" w:cs="Times New Roman"/>
+        </w:rPr>
+        <w:t xml:space="preserve">optimize </w:t>
+      </w:r>
+      <w:r>
+        <w:rPr>
+          <w:rFonts w:ascii="Times" w:hAnsi="Times" w:cs="Times New Roman"/>
+        </w:rPr>
+        <w:t xml:space="preserve">the </w:t>
+      </w:r>
+      <w:r>
+        <w:rPr>
+          <w:rFonts w:ascii="Times" w:hAnsi="Times" w:cs="Times New Roman"/>
+        </w:rPr>
+        <w:t>state vector</w:t>
+      </w:r>
+      <w:r>
+        <w:rPr>
+          <w:rFonts w:ascii="Times" w:hAnsi="Times" w:cs="Times New Roman"/>
+        </w:rPr>
+        <w:t xml:space="preserve"> of gridded emissions</w:t>
+      </w:r>
+      <w:r>
+        <w:rPr>
+          <w:rFonts w:ascii="Times" w:hAnsi="Times" w:cs="Times New Roman"/>
+        </w:rPr>
+        <w:t xml:space="preserve"> </w:t>
+      </w:r>
+      <m:oMath>
+        <m:r>
+          <m:rPr>
+            <m:sty m:val="b"/>
+          </m:rPr>
+          <w:rPr>
+            <w:rFonts w:ascii="Cambria Math" w:hAnsi="Cambria Math" w:cs="Times New Roman"/>
+          </w:rPr>
+          <m:t>x</m:t>
+        </m:r>
+      </m:oMath>
+      <w:r>
+        <w:rPr>
+          <w:rFonts w:ascii="Times" w:hAnsi="Times" w:cs="Times New Roman"/>
+        </w:rPr>
+        <w:t xml:space="preserve"> </w:t>
+      </w:r>
+      <w:r>
+        <w:rPr>
+          <w:rFonts w:ascii="Times" w:hAnsi="Times" w:cs="Times New Roman"/>
+        </w:rPr>
+        <w:t xml:space="preserve">assuming normal errors </w:t>
+      </w:r>
+      <w:r>
+        <w:rPr>
+          <w:rFonts w:ascii="Times" w:hAnsi="Times" w:cs="Times New Roman"/>
+        </w:rPr>
+        <w:t>by minimizing a Bayesian cost function</w:t>
+      </w:r>
+    </w:p>
+    <w:p>
+      <w:pPr>
+        <w:rPr>
+          <w:rFonts w:ascii="Times" w:hAnsi="Times" w:cs="Times New Roman"/>
+        </w:rPr>
+      </w:pPr>
+    </w:p>
+    <w:p>
+      <w:pPr>
+        <w:rPr>
+          <w:rFonts w:ascii="Times" w:eastAsiaTheme="minorEastAsia" w:hAnsi="Times" w:cs="Times New Roman"/>
+        </w:rPr>
+      </w:pPr>
+      <m:oMathPara>
+        <m:oMath>
+          <m:eqArr>
+            <m:eqArrPr>
+              <m:maxDist m:val="1"/>
+              <m:ctrlPr>
+                <w:rPr>
+                  <w:rFonts w:ascii="Cambria Math" w:hAnsi="Cambria Math"/>
+                  <w:i/>
+                </w:rPr>
+              </m:ctrlPr>
+            </m:eqArrPr>
+            <m:e>
+              <m:r>
+                <w:rPr>
+                  <w:rFonts w:ascii="Cambria Math" w:hAnsi="Cambria Math"/>
+                </w:rPr>
+                <m:t>J</m:t>
+              </m:r>
+              <m:d>
+                <m:dPr>
+                  <m:ctrlPr>
+                    <w:rPr>
+                      <w:rFonts w:ascii="Cambria Math" w:hAnsi="Cambria Math"/>
+                    </w:rPr>
+                  </m:ctrlPr>
+                </m:dPr>
+                <m:e>
+                  <m:r>
+                    <m:rPr>
+                      <m:sty m:val="b"/>
+                    </m:rPr>
+                    <w:rPr>
+                      <w:rFonts w:ascii="Cambria Math" w:hAnsi="Cambria Math"/>
+                    </w:rPr>
+                    <m:t>x</m:t>
+                  </m:r>
+                </m:e>
+              </m:d>
+              <m:r>
+                <w:rPr>
+                  <w:rFonts w:ascii="Cambria Math" w:hAnsi="Cambria Math"/>
+                </w:rPr>
+                <m:t>=</m:t>
+              </m:r>
+              <m:sSup>
+                <m:sSupPr>
+                  <m:ctrlPr>
+                    <w:rPr>
+                      <w:rFonts w:ascii="Cambria Math" w:hAnsi="Cambria Math"/>
+                      <w:i/>
+                    </w:rPr>
+                  </m:ctrlPr>
+                </m:sSupPr>
+                <m:e>
+                  <m:d>
+                    <m:dPr>
+                      <m:ctrlPr>
+                        <w:rPr>
+                          <w:rFonts w:ascii="Cambria Math" w:hAnsi="Cambria Math"/>
+                        </w:rPr>
+                      </m:ctrlPr>
+                    </m:dPr>
+                    <m:e>
+                      <m:r>
+                        <m:rPr>
+                          <m:sty m:val="b"/>
+                        </m:rPr>
+                        <w:rPr>
+                          <w:rFonts w:ascii="Cambria Math" w:hAnsi="Cambria Math"/>
+                        </w:rPr>
+                        <m:t>x</m:t>
+                      </m:r>
+                      <m:r>
+                        <m:rPr>
+                          <m:sty m:val="p"/>
+                        </m:rPr>
+                        <w:rPr>
+                          <w:rFonts w:ascii="Cambria Math" w:hAnsi="Cambria Math"/>
+                        </w:rPr>
+                        <m:t>-</m:t>
+                      </m:r>
+                      <m:sSub>
+                        <m:sSubPr>
+                          <m:ctrlPr>
+                            <w:rPr>
+                              <w:rFonts w:ascii="Cambria Math" w:hAnsi="Cambria Math"/>
+                              <w:b/>
+                            </w:rPr>
+                          </m:ctrlPr>
+                        </m:sSubPr>
+                        <m:e>
+                          <m:r>
+                            <m:rPr>
+                              <m:sty m:val="b"/>
+                            </m:rPr>
+                            <w:rPr>
+                              <w:rFonts w:ascii="Cambria Math" w:hAnsi="Cambria Math"/>
+                            </w:rPr>
+                            <m:t>x</m:t>
+                          </m:r>
+                          <m:ctrlPr>
+                            <w:rPr>
+                              <w:rFonts w:ascii="Cambria Math" w:hAnsi="Cambria Math"/>
+                            </w:rPr>
+                          </m:ctrlPr>
+                        </m:e>
+                        <m:sub>
+                          <m:r>
+                            <m:rPr>
+                              <m:sty m:val="p"/>
+                            </m:rPr>
+                            <w:rPr>
+                              <w:rFonts w:ascii="Cambria Math" w:hAnsi="Cambria Math"/>
+                            </w:rPr>
+                            <m:t>A</m:t>
+                          </m:r>
+                        </m:sub>
+                      </m:sSub>
+                      <m:ctrlPr>
+                        <w:rPr>
+                          <w:rFonts w:ascii="Cambria Math" w:hAnsi="Cambria Math"/>
+                          <w:i/>
+                        </w:rPr>
+                      </m:ctrlPr>
+                    </m:e>
+                  </m:d>
+                </m:e>
+                <m:sup>
+                  <m:r>
+                    <m:rPr>
+                      <m:sty m:val="p"/>
+                    </m:rPr>
+                    <w:rPr>
+                      <w:rFonts w:ascii="Cambria Math" w:hAnsi="Cambria Math"/>
+                    </w:rPr>
+                    <m:t>T</m:t>
+                  </m:r>
+                </m:sup>
+              </m:sSup>
+              <m:sSubSup>
+                <m:sSubSupPr>
+                  <m:ctrlPr>
+                    <w:rPr>
+                      <w:rFonts w:ascii="Cambria Math" w:hAnsi="Cambria Math"/>
+                      <w:i/>
+                    </w:rPr>
+                  </m:ctrlPr>
+                </m:sSubSupPr>
+                <m:e>
+                  <m:r>
+                    <m:rPr>
+                      <m:sty m:val="b"/>
+                    </m:rPr>
+                    <w:rPr>
+                      <w:rFonts w:ascii="Cambria Math" w:hAnsi="Cambria Math"/>
+                    </w:rPr>
+                    <m:t>S</m:t>
+                  </m:r>
+                  <m:ctrlPr>
+                    <w:rPr>
+                      <w:rFonts w:ascii="Cambria Math" w:hAnsi="Cambria Math"/>
+                      <w:b/>
+                    </w:rPr>
+                  </m:ctrlPr>
+                </m:e>
+                <m:sub>
+                  <m:r>
+                    <m:rPr>
+                      <m:sty m:val="p"/>
+                    </m:rPr>
+                    <w:rPr>
+                      <w:rFonts w:ascii="Cambria Math" w:hAnsi="Cambria Math"/>
+                    </w:rPr>
+                    <m:t>A</m:t>
+                  </m:r>
+                  <m:ctrlPr>
+                    <w:rPr>
+                      <w:rFonts w:ascii="Cambria Math" w:hAnsi="Cambria Math"/>
+                      <w:b/>
+                    </w:rPr>
+                  </m:ctrlPr>
+                </m:sub>
+                <m:sup>
+                  <m:r>
+                    <w:rPr>
+                      <w:rFonts w:ascii="Cambria Math" w:hAnsi="Cambria Math"/>
+                    </w:rPr>
+                    <m:t>-1</m:t>
+                  </m:r>
+                </m:sup>
+              </m:sSubSup>
+              <m:d>
+                <m:dPr>
+                  <m:ctrlPr>
+                    <w:rPr>
+                      <w:rFonts w:ascii="Cambria Math" w:hAnsi="Cambria Math"/>
+                      <w:i/>
+                    </w:rPr>
+                  </m:ctrlPr>
+                </m:dPr>
+                <m:e>
+                  <m:r>
+                    <m:rPr>
+                      <m:sty m:val="b"/>
+                    </m:rPr>
+                    <w:rPr>
+                      <w:rFonts w:ascii="Cambria Math" w:hAnsi="Cambria Math"/>
+                    </w:rPr>
+                    <m:t>x</m:t>
+                  </m:r>
+                  <m:r>
+                    <m:rPr>
+                      <m:sty m:val="p"/>
+                    </m:rPr>
+                    <w:rPr>
+                      <w:rFonts w:ascii="Cambria Math" w:hAnsi="Cambria Math"/>
+                    </w:rPr>
+                    <m:t>-</m:t>
+                  </m:r>
+                  <m:sSub>
+                    <m:sSubPr>
+                      <m:ctrlPr>
+                        <w:rPr>
+                          <w:rFonts w:ascii="Cambria Math" w:hAnsi="Cambria Math"/>
+                          <w:b/>
+                        </w:rPr>
+                      </m:ctrlPr>
+                    </m:sSubPr>
+                    <m:e>
+                      <m:r>
+                        <m:rPr>
+                          <m:sty m:val="b"/>
+                        </m:rPr>
+                        <w:rPr>
+                          <w:rFonts w:ascii="Cambria Math" w:hAnsi="Cambria Math"/>
+                        </w:rPr>
+                        <m:t>x</m:t>
+                      </m:r>
+                      <m:ctrlPr>
+                        <w:rPr>
+                          <w:rFonts w:ascii="Cambria Math" w:hAnsi="Cambria Math"/>
+                        </w:rPr>
+                      </m:ctrlPr>
+                    </m:e>
+                    <m:sub>
+                      <m:r>
+                        <m:rPr>
+                          <m:sty m:val="p"/>
+                        </m:rPr>
+                        <w:rPr>
+                          <w:rFonts w:ascii="Cambria Math" w:hAnsi="Cambria Math"/>
+                        </w:rPr>
+                        <m:t>A</m:t>
+                      </m:r>
+                    </m:sub>
+                  </m:sSub>
+                </m:e>
+              </m:d>
+              <m:r>
+                <w:rPr>
+                  <w:rFonts w:ascii="Cambria Math" w:hAnsi="Cambria Math"/>
+                </w:rPr>
+                <m:t>+</m:t>
+              </m:r>
+              <m:r>
+                <w:rPr>
+                  <w:rFonts w:ascii="Cambria Math" w:hAnsi="Cambria Math"/>
+                </w:rPr>
+                <m:t>γ</m:t>
+              </m:r>
+              <m:sSup>
+                <m:sSupPr>
+                  <m:ctrlPr>
+                    <w:rPr>
+                      <w:rFonts w:ascii="Cambria Math" w:hAnsi="Cambria Math"/>
+                      <w:i/>
+                    </w:rPr>
+                  </m:ctrlPr>
+                </m:sSupPr>
+                <m:e>
+                  <m:d>
+                    <m:dPr>
+                      <m:ctrlPr>
+                        <w:rPr>
+                          <w:rFonts w:ascii="Cambria Math" w:hAnsi="Cambria Math"/>
+                        </w:rPr>
+                      </m:ctrlPr>
+                    </m:dPr>
+                    <m:e>
+                      <m:r>
+                        <m:rPr>
+                          <m:sty m:val="b"/>
+                        </m:rPr>
+                        <w:rPr>
+                          <w:rFonts w:ascii="Cambria Math" w:hAnsi="Cambria Math"/>
+                        </w:rPr>
+                        <m:t>y</m:t>
+                      </m:r>
+                      <m:r>
+                        <m:rPr>
+                          <m:sty m:val="p"/>
+                        </m:rPr>
+                        <w:rPr>
+                          <w:rFonts w:ascii="Cambria Math" w:hAnsi="Cambria Math"/>
+                        </w:rPr>
+                        <m:t>-</m:t>
+                      </m:r>
+                      <m:r>
+                        <m:rPr>
+                          <m:sty m:val="b"/>
+                        </m:rPr>
+                        <w:rPr>
+                          <w:rFonts w:ascii="Cambria Math" w:hAnsi="Cambria Math"/>
+                        </w:rPr>
+                        <m:t>F</m:t>
+                      </m:r>
+                      <m:d>
+                        <m:dPr>
+                          <m:ctrlPr>
+                            <w:rPr>
+                              <w:rFonts w:ascii="Cambria Math" w:hAnsi="Cambria Math"/>
+                            </w:rPr>
+                          </m:ctrlPr>
+                        </m:dPr>
+                        <m:e>
+                          <m:r>
+                            <m:rPr>
+                              <m:sty m:val="b"/>
+                            </m:rPr>
+                            <w:rPr>
+                              <w:rFonts w:ascii="Cambria Math" w:hAnsi="Cambria Math"/>
+                            </w:rPr>
+                            <m:t>x</m:t>
+                          </m:r>
+                        </m:e>
+                      </m:d>
+                      <m:ctrlPr>
+                        <w:rPr>
+                          <w:rFonts w:ascii="Cambria Math" w:hAnsi="Cambria Math"/>
+                          <w:i/>
+                        </w:rPr>
+                      </m:ctrlPr>
+                    </m:e>
+                  </m:d>
+                </m:e>
+                <m:sup>
+                  <m:r>
+                    <m:rPr>
+                      <m:sty m:val="p"/>
+                    </m:rPr>
+                    <w:rPr>
+                      <w:rFonts w:ascii="Cambria Math" w:hAnsi="Cambria Math"/>
+                    </w:rPr>
+                    <m:t>T</m:t>
+                  </m:r>
+                </m:sup>
+              </m:sSup>
+              <m:sSubSup>
+                <m:sSubSupPr>
+                  <m:ctrlPr>
+                    <w:rPr>
+                      <w:rFonts w:ascii="Cambria Math" w:hAnsi="Cambria Math"/>
+                      <w:i/>
+                    </w:rPr>
+                  </m:ctrlPr>
+                </m:sSubSupPr>
+                <m:e>
+                  <m:r>
+                    <m:rPr>
+                      <m:sty m:val="b"/>
+                    </m:rPr>
+                    <w:rPr>
+                      <w:rFonts w:ascii="Cambria Math" w:hAnsi="Cambria Math"/>
+                    </w:rPr>
+                    <m:t>S</m:t>
+                  </m:r>
+                  <m:ctrlPr>
+                    <w:rPr>
+                      <w:rFonts w:ascii="Cambria Math" w:hAnsi="Cambria Math"/>
+                      <w:b/>
+                    </w:rPr>
+                  </m:ctrlPr>
+                </m:e>
+                <m:sub>
+                  <m:r>
+                    <m:rPr>
+                      <m:sty m:val="b"/>
+                    </m:rPr>
+                    <w:rPr>
+                      <w:rFonts w:ascii="Cambria Math" w:hAnsi="Cambria Math"/>
+                    </w:rPr>
+                    <m:t>O</m:t>
+                  </m:r>
+                  <m:ctrlPr>
+                    <w:rPr>
+                      <w:rFonts w:ascii="Cambria Math" w:hAnsi="Cambria Math"/>
+                      <w:b/>
+                    </w:rPr>
+                  </m:ctrlPr>
+                </m:sub>
+                <m:sup>
+                  <m:r>
+                    <w:rPr>
+                      <w:rFonts w:ascii="Cambria Math" w:hAnsi="Cambria Math"/>
+                    </w:rPr>
+                    <m:t>-1</m:t>
+                  </m:r>
+                </m:sup>
+              </m:sSubSup>
+              <m:d>
+                <m:dPr>
+                  <m:ctrlPr>
+                    <w:rPr>
+                      <w:rFonts w:ascii="Cambria Math" w:hAnsi="Cambria Math"/>
+                      <w:i/>
+                    </w:rPr>
+                  </m:ctrlPr>
+                </m:dPr>
+                <m:e>
+                  <m:r>
+                    <m:rPr>
+                      <m:sty m:val="b"/>
+                    </m:rPr>
+                    <w:rPr>
+                      <w:rFonts w:ascii="Cambria Math" w:hAnsi="Cambria Math"/>
+                    </w:rPr>
+                    <m:t>y</m:t>
+                  </m:r>
+                  <m:r>
+                    <m:rPr>
+                      <m:sty m:val="p"/>
+                    </m:rPr>
+                    <w:rPr>
+                      <w:rFonts w:ascii="Cambria Math" w:hAnsi="Cambria Math"/>
+                    </w:rPr>
+                    <m:t>-</m:t>
+                  </m:r>
+                  <m:r>
+                    <m:rPr>
+                      <m:sty m:val="b"/>
+                    </m:rPr>
+                    <w:rPr>
+                      <w:rFonts w:ascii="Cambria Math" w:hAnsi="Cambria Math"/>
+                    </w:rPr>
+                    <m:t>F</m:t>
+                  </m:r>
+                  <m:d>
+                    <m:dPr>
+                      <m:ctrlPr>
+                        <w:rPr>
+                          <w:rFonts w:ascii="Cambria Math" w:hAnsi="Cambria Math"/>
+                        </w:rPr>
+                      </m:ctrlPr>
+                    </m:dPr>
+                    <m:e>
+                      <m:r>
+                        <m:rPr>
+                          <m:sty m:val="b"/>
+                        </m:rPr>
+                        <w:rPr>
+                          <w:rFonts w:ascii="Cambria Math" w:hAnsi="Cambria Math"/>
+                        </w:rPr>
+                        <m:t>x</m:t>
+                      </m:r>
+                    </m:e>
+                  </m:d>
+                </m:e>
+              </m:d>
+              <m:r>
+                <w:rPr>
+                  <w:rFonts w:ascii="Cambria Math" w:hAnsi="Cambria Math"/>
+                </w:rPr>
+                <m:t>#</m:t>
+              </m:r>
+              <m:d>
+                <m:dPr>
+                  <m:ctrlPr>
+                    <w:rPr>
+                      <w:rFonts w:ascii="Cambria Math" w:hAnsi="Cambria Math"/>
+                      <w:i/>
+                    </w:rPr>
+                  </m:ctrlPr>
+                </m:dPr>
+                <m:e>
+                  <m:r>
+                    <w:rPr>
+                      <w:rFonts w:ascii="Cambria Math" w:hAnsi="Cambria Math"/>
+                    </w:rPr>
+                    <m:t>1</m:t>
+                  </m:r>
+                </m:e>
+              </m:d>
+            </m:e>
+          </m:eqArr>
+        </m:oMath>
+      </m:oMathPara>
+    </w:p>
+    <w:p>
+      <w:pPr>
+        <w:rPr>
+          <w:rFonts w:ascii="Times" w:hAnsi="Times" w:cs="Times New Roman"/>
+        </w:rPr>
+      </w:pPr>
+    </w:p>
+    <w:p>
+      <w:pPr>
+        <w:rPr>
+          <w:rFonts w:ascii="Times" w:eastAsiaTheme="minorEastAsia" w:hAnsi="Times" w:cs="Times New Roman"/>
+          <w:bCs/>
+          <w:iCs/>
+        </w:rPr>
+      </w:pPr>
+      <w:r>
+        <w:rPr>
+          <w:rFonts w:ascii="Times" w:hAnsi="Times" w:cs="Times New Roman"/>
+        </w:rPr>
+        <w:t xml:space="preserve">where </w:t>
+      </w:r>
+      <m:oMath>
+        <m:sSub>
+          <m:sSubPr>
+            <m:ctrlPr>
+              <w:rPr>
+                <w:rFonts w:ascii="Cambria Math" w:hAnsi="Cambria Math"/>
+                <w:bCs/>
+              </w:rPr>
+            </m:ctrlPr>
+          </m:sSubPr>
+          <m:e>
+            <m:r>
+              <m:rPr>
+                <m:sty m:val="b"/>
+              </m:rPr>
+              <w:rPr>
+                <w:rFonts w:ascii="Cambria Math" w:hAnsi="Cambria Math"/>
+              </w:rPr>
+              <m:t>x</m:t>
+            </m:r>
+            <m:ctrlPr>
+              <w:rPr>
+                <w:rFonts w:ascii="Cambria Math" w:hAnsi="Cambria Math"/>
+                <w:b/>
+              </w:rPr>
+            </m:ctrlPr>
+          </m:e>
+          <m:sub>
+            <m:r>
+              <m:rPr>
+                <m:sty m:val="p"/>
+              </m:rPr>
+              <w:rPr>
+                <w:rFonts w:ascii="Cambria Math" w:hAnsi="Cambria Math"/>
+              </w:rPr>
+              <m:t>A</m:t>
+            </m:r>
+          </m:sub>
+        </m:sSub>
+      </m:oMath>
+      <w:r>
+        <w:rPr>
+          <w:rFonts w:ascii="Times" w:eastAsiaTheme="minorEastAsia" w:hAnsi="Times" w:cs="Times New Roman"/>
+          <w:bCs/>
+        </w:rPr>
+        <w:t xml:space="preserve"> </w:t>
+      </w:r>
+      <w:r>
+        <w:rPr>
+          <w:rFonts w:ascii="Times" w:eastAsiaTheme="minorEastAsia" w:hAnsi="Times" w:cs="Times New Roman"/>
+          <w:bCs/>
+        </w:rPr>
+        <w:t xml:space="preserve">and </w:t>
+      </w:r>
+      <m:oMath>
+        <m:sSub>
+          <m:sSubPr>
+            <m:ctrlPr>
+              <w:rPr>
+                <w:rFonts w:ascii="Cambria Math" w:eastAsiaTheme="minorEastAsia" w:hAnsi="Cambria Math" w:cs="Times New Roman"/>
+                <w:bCs/>
+                <w:iCs/>
+              </w:rPr>
+            </m:ctrlPr>
+          </m:sSubPr>
+          <m:e>
+            <m:r>
+              <m:rPr>
+                <m:sty m:val="b"/>
+              </m:rPr>
+              <w:rPr>
+                <w:rFonts w:ascii="Cambria Math" w:eastAsiaTheme="minorEastAsia" w:hAnsi="Cambria Math" w:cs="Times New Roman"/>
+              </w:rPr>
+              <m:t>S</m:t>
+            </m:r>
+            <m:ctrlPr>
+              <w:rPr>
+                <w:rFonts w:ascii="Cambria Math" w:eastAsiaTheme="minorEastAsia" w:hAnsi="Cambria Math" w:cs="Times New Roman"/>
+                <w:b/>
+                <w:iCs/>
+              </w:rPr>
+            </m:ctrlPr>
+          </m:e>
+          <m:sub>
+            <m:r>
+              <m:rPr>
+                <m:sty m:val="p"/>
+              </m:rPr>
+              <w:rPr>
+                <w:rFonts w:ascii="Cambria Math" w:eastAsiaTheme="minorEastAsia" w:hAnsi="Cambria Math" w:cs="Times New Roman"/>
+              </w:rPr>
+              <m:t>A</m:t>
+            </m:r>
+          </m:sub>
+        </m:sSub>
+      </m:oMath>
+      <w:r>
+        <w:rPr>
+          <w:rFonts w:ascii="Times" w:eastAsiaTheme="minorEastAsia" w:hAnsi="Times" w:cs="Times New Roman"/>
+          <w:bCs/>
+          <w:iCs/>
+        </w:rPr>
+        <w:t xml:space="preserve"> </w:t>
+      </w:r>
+      <w:r>
+        <w:rPr>
+          <w:rFonts w:ascii="Times" w:eastAsiaTheme="minorEastAsia" w:hAnsi="Times" w:cs="Times New Roman"/>
+          <w:bCs/>
+        </w:rPr>
+        <w:t>are</w:t>
+      </w:r>
+      <w:r>
+        <w:rPr>
+          <w:rFonts w:ascii="Times" w:eastAsiaTheme="minorEastAsia" w:hAnsi="Times" w:cs="Times New Roman"/>
+          <w:bCs/>
+        </w:rPr>
+        <w:t xml:space="preserve"> the prior emissions estimate</w:t>
+      </w:r>
+      <w:r>
+        <w:rPr>
+          <w:rFonts w:ascii="Times" w:eastAsiaTheme="minorEastAsia" w:hAnsi="Times" w:cs="Times New Roman"/>
+          <w:bCs/>
+        </w:rPr>
+        <w:t xml:space="preserve"> and error covariance, respectively (section 2.x);</w:t>
+      </w:r>
+      <w:r>
+        <w:rPr>
+          <w:rFonts w:ascii="Times" w:eastAsiaTheme="minorEastAsia" w:hAnsi="Times" w:cs="Times New Roman"/>
+          <w:bCs/>
+        </w:rPr>
+        <w:t xml:space="preserve"> </w:t>
+      </w:r>
+      <m:oMath>
+        <m:r>
+          <m:rPr>
+            <m:sty m:val="b"/>
+          </m:rPr>
+          <w:rPr>
+            <w:rFonts w:ascii="Cambria Math" w:eastAsiaTheme="minorEastAsia" w:hAnsi="Cambria Math" w:cs="Times New Roman"/>
+          </w:rPr>
+          <m:t>y</m:t>
+        </m:r>
+      </m:oMath>
+      <w:r>
+        <w:rPr>
+          <w:rFonts w:ascii="Times" w:eastAsiaTheme="minorEastAsia" w:hAnsi="Times" w:cs="Times New Roman"/>
+          <w:bCs/>
+          <w:iCs/>
+        </w:rPr>
+        <w:t xml:space="preserve"> </w:t>
+      </w:r>
+      <w:r>
+        <w:rPr>
+          <w:rFonts w:ascii="Times" w:eastAsiaTheme="minorEastAsia" w:hAnsi="Times" w:cs="Times New Roman"/>
+          <w:bCs/>
+          <w:iCs/>
+        </w:rPr>
+        <w:t xml:space="preserve">and </w:t>
+      </w:r>
+      <m:oMath>
+        <m:sSub>
+          <m:sSubPr>
+            <m:ctrlPr>
+              <w:rPr>
+                <w:rFonts w:ascii="Cambria Math" w:eastAsiaTheme="minorEastAsia" w:hAnsi="Cambria Math" w:cs="Times New Roman"/>
+                <w:bCs/>
+                <w:iCs/>
+              </w:rPr>
+            </m:ctrlPr>
+          </m:sSubPr>
+          <m:e>
+            <m:r>
+              <m:rPr>
+                <m:sty m:val="b"/>
+              </m:rPr>
+              <w:rPr>
+                <w:rFonts w:ascii="Cambria Math" w:eastAsiaTheme="minorEastAsia" w:hAnsi="Cambria Math" w:cs="Times New Roman"/>
+              </w:rPr>
+              <m:t>S</m:t>
+            </m:r>
+            <m:ctrlPr>
+              <w:rPr>
+                <w:rFonts w:ascii="Cambria Math" w:eastAsiaTheme="minorEastAsia" w:hAnsi="Cambria Math" w:cs="Times New Roman"/>
+                <w:b/>
+                <w:iCs/>
+              </w:rPr>
+            </m:ctrlPr>
+          </m:e>
+          <m:sub>
+            <m:r>
+              <m:rPr>
+                <m:sty m:val="p"/>
+              </m:rPr>
+              <w:rPr>
+                <w:rFonts w:ascii="Cambria Math" w:eastAsiaTheme="minorEastAsia" w:hAnsi="Cambria Math" w:cs="Times New Roman"/>
+              </w:rPr>
+              <m:t>O</m:t>
+            </m:r>
+          </m:sub>
+        </m:sSub>
+      </m:oMath>
+      <w:r>
+        <w:rPr>
+          <w:rFonts w:ascii="Times" w:eastAsiaTheme="minorEastAsia" w:hAnsi="Times" w:cs="Times New Roman"/>
+          <w:bCs/>
+          <w:iCs/>
+        </w:rPr>
+        <w:t xml:space="preserve"> are the </w:t>
+      </w:r>
+      <w:r>
+        <w:rPr>
+          <w:rFonts w:ascii="Times" w:eastAsiaTheme="minorEastAsia" w:hAnsi="Times" w:cs="Times New Roman"/>
+          <w:bCs/>
+          <w:iCs/>
+        </w:rPr>
+        <w:t>observational vector and error covariance, respectively (section 2.x);</w:t>
+      </w:r>
+      <w:r>
+        <w:rPr>
+          <w:rFonts w:ascii="Times" w:eastAsiaTheme="minorEastAsia" w:hAnsi="Times" w:cs="Times New Roman"/>
+          <w:bCs/>
+          <w:iCs/>
+        </w:rPr>
+        <w:t xml:space="preserve"> </w:t>
+      </w:r>
+      <m:oMath>
+        <m:r>
+          <m:rPr>
+            <m:sty m:val="b"/>
+          </m:rPr>
+          <w:rPr>
+            <w:rFonts w:ascii="Cambria Math" w:hAnsi="Cambria Math"/>
+          </w:rPr>
+          <m:t>F</m:t>
+        </m:r>
+      </m:oMath>
+      <w:r>
+        <w:rPr>
+          <w:rFonts w:ascii="Times" w:eastAsiaTheme="minorEastAsia" w:hAnsi="Times" w:cs="Times New Roman"/>
+          <w:bCs/>
+          <w:iCs/>
+        </w:rPr>
+        <w:t xml:space="preserve"> is the chemical transport model (CTM) that simulates observations as a function of emissions </w:t>
+      </w:r>
+      <w:r>
+        <w:rPr>
+          <w:rFonts w:ascii="Times" w:eastAsiaTheme="minorEastAsia" w:hAnsi="Times" w:cs="Times New Roman"/>
+          <w:bCs/>
+          <w:iCs/>
+        </w:rPr>
+        <w:t xml:space="preserve">(section 2.x); and </w:t>
+      </w:r>
+      <m:oMath>
+        <m:r>
+          <w:rPr>
+            <w:rFonts w:ascii="Cambria Math" w:hAnsi="Cambria Math"/>
+          </w:rPr>
+          <m:t>γ</m:t>
+        </m:r>
+      </m:oMath>
+      <w:r>
+        <w:rPr>
+          <w:rFonts w:ascii="Times" w:eastAsiaTheme="minorEastAsia" w:hAnsi="Times" w:cs="Times New Roman"/>
+          <w:bCs/>
+          <w:iCs/>
+        </w:rPr>
+        <w:t xml:space="preserve"> is a regularization factor that accounts for errors in the estimated observational error covariance matrix </w:t>
+      </w:r>
+      <w:r>
+        <w:rPr>
+          <w:rFonts w:ascii="Times" w:eastAsiaTheme="minorEastAsia" w:hAnsi="Times" w:cs="Times New Roman"/>
+        </w:rPr>
+        <w:t>(Brasseur and Jacob</w:t>
+      </w:r>
+      <w:r>
+        <w:rPr>
+          <w:rFonts w:ascii="Times" w:eastAsiaTheme="minorEastAsia" w:hAnsi="Times" w:cs="Times New Roman"/>
+        </w:rPr>
+        <w:t>,</w:t>
+      </w:r>
+      <w:r>
+        <w:rPr>
+          <w:rFonts w:ascii="Times" w:eastAsiaTheme="minorEastAsia" w:hAnsi="Times" w:cs="Times New Roman"/>
+        </w:rPr>
+        <w:t xml:space="preserve"> 2017)</w:t>
+      </w:r>
+      <w:r>
+        <w:rPr>
+          <w:rFonts w:ascii="Times" w:eastAsiaTheme="minorEastAsia" w:hAnsi="Times" w:cs="Times New Roman"/>
+        </w:rPr>
+        <w:t xml:space="preserve">. </w:t>
+      </w:r>
+      <w:r>
+        <w:rPr>
+          <w:rFonts w:ascii="Times" w:eastAsiaTheme="minorEastAsia" w:hAnsi="Times" w:cs="Times New Roman"/>
+        </w:rPr>
+        <w:t>The</w:t>
+      </w:r>
+      <w:r>
+        <w:rPr>
+          <w:rFonts w:ascii="Times" w:eastAsiaTheme="minorEastAsia" w:hAnsi="Times" w:cs="Times New Roman"/>
+        </w:rPr>
+        <w:t xml:space="preserve"> </w:t>
+      </w:r>
+      <w:r>
+        <w:rPr>
+          <w:rFonts w:ascii="Times" w:eastAsiaTheme="minorEastAsia" w:hAnsi="Times" w:cs="Times New Roman"/>
+        </w:rPr>
+        <w:t xml:space="preserve">nested methane CTM </w:t>
+      </w:r>
+      <w:r>
+        <w:rPr>
+          <w:rFonts w:ascii="Times" w:eastAsiaTheme="minorEastAsia" w:hAnsi="Times" w:cs="Times New Roman"/>
+        </w:rPr>
+        <w:t xml:space="preserve">is linear so that </w:t>
+      </w:r>
+      <m:oMath>
+        <m:r>
+          <m:rPr>
+            <m:sty m:val="b"/>
+          </m:rPr>
+          <w:rPr>
+            <w:rFonts w:ascii="Cambria Math" w:hAnsi="Cambria Math"/>
+          </w:rPr>
+          <m:t>F</m:t>
+        </m:r>
+        <m:d>
+          <m:dPr>
+            <m:ctrlPr>
+              <w:rPr>
+                <w:rFonts w:ascii="Cambria Math" w:eastAsiaTheme="minorEastAsia" w:hAnsi="Cambria Math" w:cs="Times New Roman"/>
+                <w:bCs/>
+                <w:i/>
+              </w:rPr>
+            </m:ctrlPr>
+          </m:dPr>
+          <m:e>
+            <m:r>
+              <m:rPr>
+                <m:sty m:val="b"/>
+              </m:rPr>
+              <w:rPr>
+                <w:rFonts w:ascii="Cambria Math" w:eastAsiaTheme="minorEastAsia" w:hAnsi="Cambria Math" w:cs="Times New Roman"/>
+              </w:rPr>
+              <m:t>x</m:t>
+            </m:r>
+          </m:e>
+        </m:d>
+        <m:r>
+          <w:rPr>
+            <w:rFonts w:ascii="Cambria Math" w:eastAsiaTheme="minorEastAsia" w:hAnsi="Cambria Math" w:cs="Times New Roman"/>
+          </w:rPr>
+          <m:t>=</m:t>
+        </m:r>
+        <m:r>
+          <m:rPr>
+            <m:sty m:val="b"/>
+          </m:rPr>
+          <w:rPr>
+            <w:rFonts w:ascii="Cambria Math" w:eastAsiaTheme="minorEastAsia" w:hAnsi="Cambria Math" w:cs="Times New Roman"/>
+          </w:rPr>
+          <m:t>K</m:t>
+        </m:r>
+        <m:r>
+          <m:rPr>
+            <m:sty m:val="b"/>
+          </m:rPr>
+          <w:rPr>
+            <w:rFonts w:ascii="Cambria Math" w:eastAsiaTheme="minorEastAsia" w:hAnsi="Cambria Math" w:cs="Times New Roman"/>
+          </w:rPr>
+          <m:t>x</m:t>
+        </m:r>
+        <m:r>
+          <m:rPr>
+            <m:sty m:val="p"/>
+          </m:rPr>
+          <w:rPr>
+            <w:rFonts w:ascii="Cambria Math" w:eastAsiaTheme="minorEastAsia" w:hAnsi="Cambria Math" w:cs="Times New Roman"/>
+          </w:rPr>
+          <m:t>+</m:t>
+        </m:r>
+        <m:r>
+          <m:rPr>
+            <m:sty m:val="b"/>
+          </m:rPr>
+          <w:rPr>
+            <w:rFonts w:ascii="Cambria Math" w:eastAsiaTheme="minorEastAsia" w:hAnsi="Cambria Math" w:cs="Times New Roman"/>
+          </w:rPr>
+          <m:t>c</m:t>
+        </m:r>
+      </m:oMath>
+      <w:r>
+        <w:rPr>
+          <w:rFonts w:ascii="Times" w:eastAsiaTheme="minorEastAsia" w:hAnsi="Times" w:cs="Times New Roman"/>
+          <w:bCs/>
+          <w:iCs/>
+        </w:rPr>
+        <w:t xml:space="preserve"> where </w:t>
+      </w:r>
+      <m:oMath>
+        <m:r>
+          <m:rPr>
+            <m:sty m:val="b"/>
+          </m:rPr>
+          <w:rPr>
+            <w:rFonts w:ascii="Cambria Math" w:eastAsiaTheme="minorEastAsia" w:hAnsi="Cambria Math" w:cs="Times New Roman"/>
+          </w:rPr>
+          <m:t>K</m:t>
+        </m:r>
+        <m:r>
+          <m:rPr>
+            <m:sty m:val="b"/>
+          </m:rPr>
+          <w:rPr>
+            <w:rFonts w:ascii="Cambria Math" w:eastAsiaTheme="minorEastAsia" w:hAnsi="Cambria Math" w:cs="Times New Roman"/>
+          </w:rPr>
+          <m:t>=</m:t>
+        </m:r>
+        <m:r>
+          <m:rPr>
+            <m:sty m:val="p"/>
+          </m:rPr>
+          <w:rPr>
+            <w:rFonts w:ascii="Cambria Math" w:eastAsiaTheme="minorEastAsia" w:hAnsi="Cambria Math" w:cs="Times New Roman"/>
+          </w:rPr>
+          <m:t>∂</m:t>
+        </m:r>
+        <m:r>
+          <m:rPr>
+            <m:sty m:val="b"/>
+          </m:rPr>
+          <w:rPr>
+            <w:rFonts w:ascii="Cambria Math" w:eastAsiaTheme="minorEastAsia" w:hAnsi="Cambria Math" w:cs="Times New Roman"/>
+          </w:rPr>
+          <m:t>y</m:t>
+        </m:r>
+        <m:r>
+          <m:rPr>
+            <m:sty m:val="p"/>
+          </m:rPr>
+          <w:rPr>
+            <w:rFonts w:ascii="Cambria Math" w:eastAsiaTheme="minorEastAsia" w:hAnsi="Cambria Math" w:cs="Times New Roman"/>
+          </w:rPr>
+          <m:t>/∂</m:t>
+        </m:r>
+        <m:r>
+          <m:rPr>
+            <m:sty m:val="b"/>
+          </m:rPr>
+          <w:rPr>
+            <w:rFonts w:ascii="Cambria Math" w:eastAsiaTheme="minorEastAsia" w:hAnsi="Cambria Math" w:cs="Times New Roman"/>
+          </w:rPr>
+          <m:t>x</m:t>
+        </m:r>
+      </m:oMath>
+      <w:r>
+        <w:rPr>
+          <w:rFonts w:ascii="Times" w:eastAsiaTheme="minorEastAsia" w:hAnsi="Times" w:cs="Times New Roman"/>
+          <w:bCs/>
+          <w:iCs/>
+        </w:rPr>
+        <w:t xml:space="preserve"> is the Jacobian matrix</w:t>
+      </w:r>
+      <w:r>
+        <w:rPr>
+          <w:rFonts w:ascii="Times" w:eastAsiaTheme="minorEastAsia" w:hAnsi="Times" w:cs="Times New Roman"/>
+          <w:bCs/>
+          <w:iCs/>
+        </w:rPr>
+        <w:t xml:space="preserve"> (section 2.x)</w:t>
+      </w:r>
+      <w:r>
+        <w:rPr>
+          <w:rFonts w:ascii="Times" w:eastAsiaTheme="minorEastAsia" w:hAnsi="Times" w:cs="Times New Roman"/>
+          <w:bCs/>
+          <w:iCs/>
+        </w:rPr>
+        <w:t xml:space="preserve"> and </w:t>
+      </w:r>
+      <m:oMath>
+        <m:r>
+          <m:rPr>
+            <m:sty m:val="b"/>
+          </m:rPr>
+          <w:rPr>
+            <w:rFonts w:ascii="Cambria Math" w:eastAsiaTheme="minorEastAsia" w:hAnsi="Cambria Math" w:cs="Times New Roman"/>
+          </w:rPr>
+          <m:t>c</m:t>
+        </m:r>
+      </m:oMath>
+      <w:r>
+        <w:rPr>
+          <w:rFonts w:ascii="Times" w:eastAsiaTheme="minorEastAsia" w:hAnsi="Times" w:cs="Times New Roman"/>
+          <w:bCs/>
+        </w:rPr>
+        <w:t xml:space="preserve"> is constan</w:t>
+      </w:r>
+      <w:r>
+        <w:rPr>
+          <w:rFonts w:ascii="Times" w:eastAsiaTheme="minorEastAsia" w:hAnsi="Times" w:cs="Times New Roman"/>
+          <w:bCs/>
+        </w:rPr>
+        <w:t>t, allowing analytical minimization of the cost function yielding the optimal (posterior) state vector estimate </w:t>
+      </w:r>
+      <m:oMath>
+        <m:acc>
+          <m:accPr>
+            <m:ctrlPr>
+              <w:rPr>
+                <w:rFonts w:ascii="Cambria Math" w:eastAsiaTheme="minorEastAsia" w:hAnsi="Cambria Math" w:cs="Times New Roman"/>
+                <w:b/>
+                <w:iCs/>
+              </w:rPr>
+            </m:ctrlPr>
+          </m:accPr>
+          <m:e>
+            <m:r>
+              <m:rPr>
+                <m:sty m:val="b"/>
+              </m:rPr>
+              <w:rPr>
+                <w:rFonts w:ascii="Cambria Math" w:eastAsiaTheme="minorEastAsia" w:hAnsi="Cambria Math" w:cs="Times New Roman"/>
+              </w:rPr>
+              <m:t>x</m:t>
+            </m:r>
+            <m:ctrlPr>
+              <w:rPr>
+                <w:rFonts w:ascii="Cambria Math" w:eastAsiaTheme="minorEastAsia" w:hAnsi="Cambria Math" w:cs="Times New Roman"/>
+                <w:b/>
+                <w:i/>
+                <w:iCs/>
+              </w:rPr>
+            </m:ctrlPr>
+          </m:e>
+        </m:acc>
+        <m:r>
+          <m:rPr>
+            <m:sty m:val="p"/>
+          </m:rPr>
+          <w:rPr>
+            <w:rFonts w:ascii="Cambria Math" w:eastAsiaTheme="minorEastAsia" w:hAnsi="Cambria Math" w:cs="Times New Roman"/>
+          </w:rPr>
+          <m:t xml:space="preserve"> </m:t>
+        </m:r>
+      </m:oMath>
+      <w:r>
+        <w:rPr>
+          <w:rFonts w:ascii="Times" w:eastAsiaTheme="minorEastAsia" w:hAnsi="Times" w:cs="Times New Roman"/>
+          <w:bCs/>
+          <w:iCs/>
+        </w:rPr>
+        <w:t xml:space="preserve">and associated error covariance matrix </w:t>
+      </w:r>
+      <m:oMath>
+        <m:acc>
+          <m:accPr>
+            <m:ctrlPr>
+              <w:rPr>
+                <w:rFonts w:ascii="Cambria Math" w:eastAsiaTheme="minorEastAsia" w:hAnsi="Cambria Math" w:cs="Times New Roman"/>
+                <w:bCs/>
+                <w:i/>
+                <w:iCs/>
+              </w:rPr>
+            </m:ctrlPr>
+          </m:accPr>
+          <m:e>
+            <m:r>
+              <m:rPr>
+                <m:sty m:val="b"/>
+              </m:rPr>
+              <w:rPr>
+                <w:rFonts w:ascii="Cambria Math" w:eastAsiaTheme="minorEastAsia" w:hAnsi="Cambria Math" w:cs="Times New Roman"/>
+              </w:rPr>
+              <m:t>S</m:t>
+            </m:r>
+          </m:e>
+        </m:acc>
+      </m:oMath>
+      <w:r>
+        <w:rPr>
+          <w:rFonts w:ascii="Times" w:eastAsiaTheme="minorEastAsia" w:hAnsi="Times" w:cs="Times New Roman"/>
+          <w:bCs/>
+          <w:iCs/>
+        </w:rPr>
+        <w:t>:</w:t>
+      </w:r>
+    </w:p>
+    <w:p>
+      <w:pPr>
+        <w:rPr>
+          <w:rFonts w:ascii="Times" w:eastAsiaTheme="minorEastAsia" w:hAnsi="Times" w:cs="Times New Roman"/>
+          <w:bCs/>
+          <w:iCs/>
+        </w:rPr>
+      </w:pPr>
+    </w:p>
+    <w:p>
+      <m:oMathPara>
+        <m:oMath>
+          <m:eqArr>
+            <m:eqArrPr>
+              <m:maxDist m:val="1"/>
+              <m:ctrlPr>
+                <w:rPr>
+                  <w:rFonts w:ascii="Cambria Math" w:hAnsi="Cambria Math"/>
+                  <w:b/>
+                  <w:i/>
+                </w:rPr>
+              </m:ctrlPr>
+            </m:eqArrPr>
+            <m:e>
+              <m:acc>
+                <m:accPr>
+                  <m:ctrlPr>
+                    <w:rPr>
+                      <w:rFonts w:ascii="Cambria Math" w:hAnsi="Cambria Math"/>
+                      <w:i/>
+                    </w:rPr>
+                  </m:ctrlPr>
+                </m:accPr>
+                <m:e>
+                  <m:r>
+                    <m:rPr>
+                      <m:sty m:val="b"/>
+                    </m:rPr>
+                    <w:rPr>
+                      <w:rFonts w:ascii="Cambria Math" w:hAnsi="Cambria Math"/>
+                    </w:rPr>
+                    <m:t>x</m:t>
+                  </m:r>
+                </m:e>
+              </m:acc>
+              <m:r>
+                <w:rPr>
+                  <w:rFonts w:ascii="Cambria Math" w:hAnsi="Cambria Math"/>
+                </w:rPr>
+                <m:t>&amp;=</m:t>
+              </m:r>
+              <m:sSub>
+                <m:sSubPr>
+                  <m:ctrlPr>
+                    <w:rPr>
+                      <w:rFonts w:ascii="Cambria Math" w:hAnsi="Cambria Math"/>
+                    </w:rPr>
+                  </m:ctrlPr>
+                </m:sSubPr>
+                <m:e>
+                  <m:r>
+                    <m:rPr>
+                      <m:sty m:val="b"/>
+                    </m:rPr>
+                    <w:rPr>
+                      <w:rFonts w:ascii="Cambria Math" w:hAnsi="Cambria Math"/>
+                    </w:rPr>
+                    <m:t>x</m:t>
+                  </m:r>
+                </m:e>
+                <m:sub>
+                  <m:r>
+                    <m:rPr>
+                      <m:sty m:val="p"/>
+                    </m:rPr>
+                    <w:rPr>
+                      <w:rFonts w:ascii="Cambria Math" w:hAnsi="Cambria Math"/>
+                    </w:rPr>
+                    <m:t>A</m:t>
+                  </m:r>
+                </m:sub>
+              </m:sSub>
+              <m:r>
+                <m:rPr>
+                  <m:sty m:val="p"/>
+                </m:rPr>
+                <w:rPr>
+                  <w:rFonts w:ascii="Cambria Math" w:hAnsi="Cambria Math"/>
+                </w:rPr>
+                <m:t>+</m:t>
+              </m:r>
+              <m:sSub>
+                <m:sSubPr>
+                  <m:ctrlPr>
+                    <w:rPr>
+                      <w:rFonts w:ascii="Cambria Math" w:hAnsi="Cambria Math"/>
+                    </w:rPr>
+                  </m:ctrlPr>
+                </m:sSubPr>
+                <m:e>
+                  <m:r>
+                    <m:rPr>
+                      <m:sty m:val="b"/>
+                    </m:rPr>
+                    <w:rPr>
+                      <w:rFonts w:ascii="Cambria Math" w:hAnsi="Cambria Math"/>
+                    </w:rPr>
+                    <m:t>S</m:t>
+                  </m:r>
+                </m:e>
+                <m:sub>
+                  <m:r>
+                    <m:rPr>
+                      <m:sty m:val="p"/>
+                    </m:rPr>
+                    <w:rPr>
+                      <w:rFonts w:ascii="Cambria Math" w:hAnsi="Cambria Math"/>
+                    </w:rPr>
+                    <m:t>A</m:t>
+                  </m:r>
+                </m:sub>
+              </m:sSub>
+              <m:sSup>
+                <m:sSupPr>
+                  <m:ctrlPr>
+                    <w:rPr>
+                      <w:rFonts w:ascii="Cambria Math" w:hAnsi="Cambria Math"/>
+                    </w:rPr>
+                  </m:ctrlPr>
+                </m:sSupPr>
+                <m:e>
+                  <m:r>
+                    <m:rPr>
+                      <m:sty m:val="b"/>
+                    </m:rPr>
+                    <w:rPr>
+                      <w:rFonts w:ascii="Cambria Math" w:hAnsi="Cambria Math"/>
+                    </w:rPr>
+                    <m:t>K</m:t>
+                  </m:r>
+                  <m:ctrlPr>
+                    <w:rPr>
+                      <w:rFonts w:ascii="Cambria Math" w:hAnsi="Cambria Math"/>
+                      <w:b/>
+                    </w:rPr>
+                  </m:ctrlPr>
+                </m:e>
+                <m:sup>
+                  <m:r>
+                    <m:rPr>
+                      <m:sty m:val="p"/>
+                    </m:rPr>
+                    <w:rPr>
+                      <w:rFonts w:ascii="Cambria Math" w:hAnsi="Cambria Math"/>
+                    </w:rPr>
+                    <m:t>T</m:t>
+                  </m:r>
+                </m:sup>
+              </m:sSup>
+              <m:sSup>
+                <m:sSupPr>
+                  <m:ctrlPr>
+                    <w:rPr>
+                      <w:rFonts w:ascii="Cambria Math" w:hAnsi="Cambria Math"/>
+                      <w:b/>
+                      <w:i/>
+                    </w:rPr>
+                  </m:ctrlPr>
+                </m:sSupPr>
+                <m:e>
+                  <m:d>
+                    <m:dPr>
+                      <m:ctrlPr>
+                        <w:rPr>
+                          <w:rFonts w:ascii="Cambria Math" w:hAnsi="Cambria Math"/>
+                          <w:i/>
+                        </w:rPr>
+                      </m:ctrlPr>
+                    </m:dPr>
+                    <m:e>
+                      <m:r>
+                        <m:rPr>
+                          <m:sty m:val="b"/>
+                        </m:rPr>
+                        <w:rPr>
+                          <w:rFonts w:ascii="Cambria Math" w:hAnsi="Cambria Math"/>
+                        </w:rPr>
+                        <m:t>K</m:t>
+                      </m:r>
+                      <m:sSub>
+                        <m:sSubPr>
+                          <m:ctrlPr>
+                            <w:rPr>
+                              <w:rFonts w:ascii="Cambria Math" w:hAnsi="Cambria Math"/>
+                            </w:rPr>
+                          </m:ctrlPr>
+                        </m:sSubPr>
+                        <m:e>
+                          <m:r>
+                            <m:rPr>
+                              <m:sty m:val="b"/>
+                            </m:rPr>
+                            <w:rPr>
+                              <w:rFonts w:ascii="Cambria Math" w:hAnsi="Cambria Math"/>
+                            </w:rPr>
+                            <m:t>S</m:t>
+                          </m:r>
+                          <m:ctrlPr>
+                            <w:rPr>
+                              <w:rFonts w:ascii="Cambria Math" w:hAnsi="Cambria Math"/>
+                              <w:b/>
+                            </w:rPr>
+                          </m:ctrlPr>
+                        </m:e>
+                        <m:sub>
+                          <m:r>
+                            <m:rPr>
+                              <m:sty m:val="p"/>
+                            </m:rPr>
+                            <w:rPr>
+                              <w:rFonts w:ascii="Cambria Math" w:hAnsi="Cambria Math"/>
+                            </w:rPr>
+                            <m:t>A</m:t>
+                          </m:r>
+                        </m:sub>
+                      </m:sSub>
+                      <m:sSup>
+                        <m:sSupPr>
+                          <m:ctrlPr>
+                            <w:rPr>
+                              <w:rFonts w:ascii="Cambria Math" w:hAnsi="Cambria Math"/>
+                              <w:b/>
+                            </w:rPr>
+                          </m:ctrlPr>
+                        </m:sSupPr>
+                        <m:e>
+                          <m:r>
+                            <m:rPr>
+                              <m:sty m:val="b"/>
+                            </m:rPr>
+                            <w:rPr>
+                              <w:rFonts w:ascii="Cambria Math" w:hAnsi="Cambria Math"/>
+                            </w:rPr>
+                            <m:t>K</m:t>
+                          </m:r>
+                        </m:e>
+                        <m:sup>
+                          <m:r>
+                            <m:rPr>
+                              <m:sty m:val="p"/>
+                            </m:rPr>
+                            <w:rPr>
+                              <w:rFonts w:ascii="Cambria Math" w:hAnsi="Cambria Math"/>
+                            </w:rPr>
+                            <m:t>T</m:t>
+                          </m:r>
+                        </m:sup>
+                      </m:sSup>
+                      <m:r>
+                        <w:rPr>
+                          <w:rFonts w:ascii="Cambria Math" w:hAnsi="Cambria Math"/>
+                        </w:rPr>
+                        <m:t>+</m:t>
+                      </m:r>
+                      <m:sSub>
+                        <m:sSubPr>
+                          <m:ctrlPr>
+                            <w:rPr>
+                              <w:rFonts w:ascii="Cambria Math" w:hAnsi="Cambria Math"/>
+                              <w:b/>
+                            </w:rPr>
+                          </m:ctrlPr>
+                        </m:sSubPr>
+                        <m:e>
+                          <m:r>
+                            <m:rPr>
+                              <m:sty m:val="b"/>
+                            </m:rPr>
+                            <w:rPr>
+                              <w:rFonts w:ascii="Cambria Math" w:hAnsi="Cambria Math"/>
+                            </w:rPr>
+                            <m:t>S</m:t>
+                          </m:r>
+                          <m:ctrlPr>
+                            <w:rPr>
+                              <w:rFonts w:ascii="Cambria Math" w:hAnsi="Cambria Math"/>
+                              <w:i/>
+                            </w:rPr>
+                          </m:ctrlPr>
+                        </m:e>
+                        <m:sub>
+                          <m:r>
+                            <m:rPr>
+                              <m:sty m:val="p"/>
+                            </m:rPr>
+                            <w:rPr>
+                              <w:rFonts w:ascii="Cambria Math" w:hAnsi="Cambria Math"/>
+                            </w:rPr>
+                            <m:t>O</m:t>
+                          </m:r>
+                        </m:sub>
+                      </m:sSub>
+                      <m:ctrlPr>
+                        <w:rPr>
+                          <w:rFonts w:ascii="Cambria Math" w:hAnsi="Cambria Math"/>
+                          <w:b/>
+                          <w:i/>
+                        </w:rPr>
+                      </m:ctrlPr>
+                    </m:e>
+                  </m:d>
+                </m:e>
+                <m:sup>
+                  <m:r>
+                    <w:rPr>
+                      <w:rFonts w:ascii="Cambria Math" w:hAnsi="Cambria Math"/>
+                    </w:rPr>
+                    <m:t>-1</m:t>
+                  </m:r>
+                </m:sup>
+              </m:sSup>
+              <m:d>
+                <m:dPr>
+                  <m:ctrlPr>
+                    <w:rPr>
+                      <w:rFonts w:ascii="Cambria Math" w:hAnsi="Cambria Math"/>
+                      <w:b/>
+                    </w:rPr>
+                  </m:ctrlPr>
+                </m:dPr>
+                <m:e>
+                  <m:r>
+                    <m:rPr>
+                      <m:sty m:val="b"/>
+                    </m:rPr>
+                    <w:rPr>
+                      <w:rFonts w:ascii="Cambria Math" w:hAnsi="Cambria Math"/>
+                    </w:rPr>
+                    <m:t>y-K</m:t>
+                  </m:r>
+                  <m:sSub>
+                    <m:sSubPr>
+                      <m:ctrlPr>
+                        <w:rPr>
+                          <w:rFonts w:ascii="Cambria Math" w:hAnsi="Cambria Math"/>
+                        </w:rPr>
+                      </m:ctrlPr>
+                    </m:sSubPr>
+                    <m:e>
+                      <m:r>
+                        <m:rPr>
+                          <m:sty m:val="b"/>
+                        </m:rPr>
+                        <w:rPr>
+                          <w:rFonts w:ascii="Cambria Math" w:hAnsi="Cambria Math"/>
+                        </w:rPr>
+                        <m:t>x</m:t>
+                      </m:r>
+                    </m:e>
+                    <m:sub>
+                      <m:r>
+                        <m:rPr>
+                          <m:sty m:val="p"/>
+                        </m:rPr>
+                        <w:rPr>
+                          <w:rFonts w:ascii="Cambria Math" w:hAnsi="Cambria Math"/>
+                        </w:rPr>
+                        <m:t>A</m:t>
+                      </m:r>
+                    </m:sub>
+                  </m:sSub>
+                </m:e>
+              </m:d>
+              <m:r>
+                <m:rPr>
+                  <m:sty m:val="p"/>
+                </m:rPr>
+                <w:rPr>
+                  <w:rFonts w:ascii="Cambria Math" w:hAnsi="Cambria Math"/>
+                </w:rPr>
+                <m:t xml:space="preserve"> and</m:t>
+              </m:r>
+              <m:r>
+                <w:rPr>
+                  <w:rFonts w:ascii="Cambria Math" w:hAnsi="Cambria Math"/>
+                </w:rPr>
+                <m:t>#</m:t>
+              </m:r>
+              <m:d>
+                <m:dPr>
+                  <m:ctrlPr>
+                    <w:rPr>
+                      <w:rFonts w:ascii="Cambria Math" w:hAnsi="Cambria Math"/>
+                      <w:i/>
+                    </w:rPr>
+                  </m:ctrlPr>
+                </m:dPr>
+                <m:e>
+                  <m:r>
+                    <w:rPr>
+                      <w:rFonts w:ascii="Cambria Math" w:hAnsi="Cambria Math"/>
+                    </w:rPr>
+                    <m:t>2</m:t>
+                  </m:r>
+                </m:e>
+              </m:d>
+            </m:e>
+            <m:e>
+              <m:acc>
+                <m:accPr>
+                  <m:ctrlPr>
+                    <w:rPr>
+                      <w:rFonts w:ascii="Cambria Math" w:hAnsi="Cambria Math"/>
+                      <w:b/>
+                      <w:i/>
+                    </w:rPr>
+                  </m:ctrlPr>
+                </m:accPr>
+                <m:e>
+                  <m:r>
+                    <m:rPr>
+                      <m:sty m:val="b"/>
+                    </m:rPr>
+                    <w:rPr>
+                      <w:rFonts w:ascii="Cambria Math" w:hAnsi="Cambria Math"/>
+                    </w:rPr>
+                    <m:t>S</m:t>
+                  </m:r>
+                  <m:ctrlPr>
+                    <w:rPr>
+                      <w:rFonts w:ascii="Cambria Math" w:hAnsi="Cambria Math"/>
+                      <w:i/>
+                    </w:rPr>
+                  </m:ctrlPr>
+                </m:e>
+              </m:acc>
+              <m:r>
+                <w:rPr>
+                  <w:rFonts w:ascii="Cambria Math" w:hAnsi="Cambria Math"/>
+                </w:rPr>
+                <m:t>&amp;=</m:t>
+              </m:r>
+              <m:sSup>
+                <m:sSupPr>
+                  <m:ctrlPr>
+                    <w:rPr>
+                      <w:rFonts w:ascii="Cambria Math" w:hAnsi="Cambria Math"/>
+                    </w:rPr>
+                  </m:ctrlPr>
+                </m:sSupPr>
+                <m:e>
+                  <m:d>
+                    <m:dPr>
+                      <m:ctrlPr>
+                        <w:rPr>
+                          <w:rFonts w:ascii="Cambria Math" w:hAnsi="Cambria Math"/>
+                        </w:rPr>
+                      </m:ctrlPr>
+                    </m:dPr>
+                    <m:e>
+                      <m:sSup>
+                        <m:sSupPr>
+                          <m:ctrlPr>
+                            <w:rPr>
+                              <w:rFonts w:ascii="Cambria Math" w:hAnsi="Cambria Math"/>
+                            </w:rPr>
+                          </m:ctrlPr>
+                        </m:sSupPr>
+                        <m:e>
+                          <m:r>
+                            <m:rPr>
+                              <m:sty m:val="b"/>
+                            </m:rPr>
+                            <w:rPr>
+                              <w:rFonts w:ascii="Cambria Math" w:hAnsi="Cambria Math"/>
+                            </w:rPr>
+                            <m:t>K</m:t>
+                          </m:r>
+                        </m:e>
+                        <m:sup>
+                          <m:r>
+                            <m:rPr>
+                              <m:sty m:val="p"/>
+                            </m:rPr>
+                            <w:rPr>
+                              <w:rFonts w:ascii="Cambria Math" w:hAnsi="Cambria Math"/>
+                            </w:rPr>
+                            <m:t>T</m:t>
+                          </m:r>
+                        </m:sup>
+                      </m:sSup>
+                      <m:sSubSup>
+                        <m:sSubSupPr>
+                          <m:ctrlPr>
+                            <w:rPr>
+                              <w:rFonts w:ascii="Cambria Math" w:hAnsi="Cambria Math"/>
+                            </w:rPr>
+                          </m:ctrlPr>
+                        </m:sSubSupPr>
+                        <m:e>
+                          <m:r>
+                            <m:rPr>
+                              <m:sty m:val="b"/>
+                            </m:rPr>
+                            <w:rPr>
+                              <w:rFonts w:ascii="Cambria Math" w:hAnsi="Cambria Math"/>
+                            </w:rPr>
+                            <m:t>S</m:t>
+                          </m:r>
+                        </m:e>
+                        <m:sub>
+                          <m:r>
+                            <m:rPr>
+                              <m:sty m:val="p"/>
+                            </m:rPr>
+                            <w:rPr>
+                              <w:rFonts w:ascii="Cambria Math" w:hAnsi="Cambria Math"/>
+                            </w:rPr>
+                            <m:t>O</m:t>
+                          </m:r>
+                        </m:sub>
+                        <m:sup>
+                          <m:r>
+                            <m:rPr>
+                              <m:sty m:val="p"/>
+                            </m:rPr>
+                            <w:rPr>
+                              <w:rFonts w:ascii="Cambria Math" w:hAnsi="Cambria Math"/>
+                            </w:rPr>
+                            <m:t>-1</m:t>
+                          </m:r>
+                        </m:sup>
+                      </m:sSubSup>
+                      <m:r>
+                        <m:rPr>
+                          <m:sty m:val="b"/>
+                        </m:rPr>
+                        <w:rPr>
+                          <w:rFonts w:ascii="Cambria Math" w:hAnsi="Cambria Math"/>
+                        </w:rPr>
+                        <m:t>K</m:t>
+                      </m:r>
+                      <m:r>
+                        <m:rPr>
+                          <m:sty m:val="p"/>
+                        </m:rPr>
+                        <w:rPr>
+                          <w:rFonts w:ascii="Cambria Math" w:hAnsi="Cambria Math"/>
+                        </w:rPr>
+                        <m:t>+</m:t>
+                      </m:r>
+                      <m:sSubSup>
+                        <m:sSubSupPr>
+                          <m:ctrlPr>
+                            <w:rPr>
+                              <w:rFonts w:ascii="Cambria Math" w:hAnsi="Cambria Math"/>
+                            </w:rPr>
+                          </m:ctrlPr>
+                        </m:sSubSupPr>
+                        <m:e>
+                          <m:r>
+                            <m:rPr>
+                              <m:sty m:val="b"/>
+                            </m:rPr>
+                            <w:rPr>
+                              <w:rFonts w:ascii="Cambria Math" w:hAnsi="Cambria Math"/>
+                            </w:rPr>
+                            <m:t>S</m:t>
+                          </m:r>
+                        </m:e>
+                        <m:sub>
+                          <m:r>
+                            <m:rPr>
+                              <m:sty m:val="p"/>
+                            </m:rPr>
+                            <w:rPr>
+                              <w:rFonts w:ascii="Cambria Math" w:hAnsi="Cambria Math"/>
+                            </w:rPr>
+                            <m:t>A</m:t>
+                          </m:r>
+                        </m:sub>
+                        <m:sup>
+                          <m:r>
+                            <m:rPr>
+                              <m:sty m:val="p"/>
+                            </m:rPr>
+                            <w:rPr>
+                              <w:rFonts w:ascii="Cambria Math" w:hAnsi="Cambria Math"/>
+                            </w:rPr>
+                            <m:t>-1</m:t>
+                          </m:r>
+                        </m:sup>
+                      </m:sSubSup>
+                    </m:e>
+                  </m:d>
+                </m:e>
+                <m:sup>
+                  <m:r>
+                    <m:rPr>
+                      <m:sty m:val="p"/>
+                    </m:rPr>
+                    <w:rPr>
+                      <w:rFonts w:ascii="Cambria Math" w:hAnsi="Cambria Math"/>
+                    </w:rPr>
+                    <m:t>-1</m:t>
+                  </m:r>
+                </m:sup>
+              </m:sSup>
+              <m:r>
+                <w:rPr>
+                  <w:rFonts w:ascii="Cambria Math" w:hAnsi="Cambria Math"/>
+                </w:rPr>
+                <m:t>.</m:t>
+              </m:r>
+              <m:r>
+                <w:rPr>
+                  <w:rFonts w:ascii="Cambria Math" w:hAnsi="Cambria Math"/>
+                </w:rPr>
+                <m:t xml:space="preserve"> #(3)</m:t>
+              </m:r>
+              <m:ctrlPr>
+                <w:rPr>
+                  <w:rFonts w:ascii="Cambria Math" w:hAnsi="Cambria Math"/>
+                  <w:i/>
+                </w:rPr>
+              </m:ctrlPr>
+            </m:e>
+          </m:eqArr>
+        </m:oMath>
+      </m:oMathPara>
+    </w:p>
+    <w:p>
+      <w:pPr>
+        <w:rPr>
+          <w:rFonts w:ascii="Times" w:eastAsiaTheme="minorEastAsia" w:hAnsi="Times" w:cs="Times New Roman"/>
+          <w:bCs/>
+        </w:rPr>
+      </w:pPr>
+    </w:p>
+    <w:p>
+      <w:pPr>
+        <w:rPr>
+          <w:rFonts w:ascii="Times" w:hAnsi="Times" w:cs="Times New Roman"/>
+        </w:rPr>
+      </w:pPr>
+      <w:r>
+        <w:rPr>
+          <w:rFonts w:ascii="Times" w:hAnsi="Times" w:cs="Times New Roman"/>
+        </w:rPr>
+        <w:t xml:space="preserve">The relative reduction in the prior error covariance defines the information content of the observing system, quantified by the averaging kernel matrix </w:t>
+      </w:r>
+    </w:p>
+    <w:p>
+      <w:pPr>
+        <w:rPr>
+          <w:rFonts w:ascii="Times" w:hAnsi="Times" w:cs="Times New Roman"/>
+        </w:rPr>
+      </w:pPr>
+    </w:p>
+    <w:p>
+      <w:pPr>
+        <w:rPr>
+          <w:rFonts w:ascii="Times" w:eastAsiaTheme="minorEastAsia" w:hAnsi="Times" w:cs="Times New Roman"/>
+          <w:b/>
+          <w:bCs/>
+        </w:rPr>
+      </w:pPr>
+      <m:oMathPara>
+        <m:oMath>
+          <m:eqArr>
+            <m:eqArrPr>
+              <m:maxDist m:val="1"/>
+              <m:ctrlPr>
+                <w:rPr>
+                  <w:rFonts w:ascii="Cambria Math" w:eastAsiaTheme="minorEastAsia" w:hAnsi="Cambria Math" w:cs="Times New Roman"/>
+                </w:rPr>
+              </m:ctrlPr>
+            </m:eqArrPr>
+            <m:e>
+              <m:r>
+                <m:rPr>
+                  <m:sty m:val="b"/>
+                </m:rPr>
+                <w:rPr>
+                  <w:rFonts w:ascii="Cambria Math" w:hAnsi="Cambria Math"/>
+                </w:rPr>
+                <m:t>A=I-</m:t>
+              </m:r>
+              <m:acc>
+                <m:accPr>
+                  <m:ctrlPr>
+                    <w:rPr>
+                      <w:rFonts w:ascii="Cambria Math" w:hAnsi="Cambria Math"/>
+                      <w:b/>
+                      <w:bCs/>
+                    </w:rPr>
+                  </m:ctrlPr>
+                </m:accPr>
+                <m:e>
+                  <m:r>
+                    <m:rPr>
+                      <m:sty m:val="b"/>
+                    </m:rPr>
+                    <w:rPr>
+                      <w:rFonts w:ascii="Cambria Math" w:hAnsi="Cambria Math"/>
+                    </w:rPr>
+                    <m:t>S</m:t>
+                  </m:r>
+                </m:e>
+              </m:acc>
+              <m:sSubSup>
+                <m:sSubSupPr>
+                  <m:ctrlPr>
+                    <w:rPr>
+                      <w:rFonts w:ascii="Cambria Math" w:hAnsi="Cambria Math"/>
+                      <w:b/>
+                      <w:bCs/>
+                      <w:i/>
+                      <w:iCs/>
+                    </w:rPr>
+                  </m:ctrlPr>
+                </m:sSubSupPr>
+                <m:e>
+                  <m:r>
+                    <m:rPr>
+                      <m:sty m:val="b"/>
+                    </m:rPr>
+                    <w:rPr>
+                      <w:rFonts w:ascii="Cambria Math" w:hAnsi="Cambria Math"/>
+                    </w:rPr>
+                    <m:t>S</m:t>
+                  </m:r>
+                  <m:ctrlPr>
+                    <w:rPr>
+                      <w:rFonts w:ascii="Cambria Math" w:hAnsi="Cambria Math"/>
+                      <w:b/>
+                      <w:bCs/>
+                      <w:iCs/>
+                    </w:rPr>
+                  </m:ctrlPr>
+                </m:e>
+                <m:sub>
+                  <m:r>
+                    <m:rPr>
+                      <m:sty m:val="p"/>
+                    </m:rPr>
+                    <w:rPr>
+                      <w:rFonts w:ascii="Cambria Math" w:hAnsi="Cambria Math"/>
+                    </w:rPr>
+                    <m:t>A</m:t>
+                  </m:r>
+                  <m:ctrlPr>
+                    <w:rPr>
+                      <w:rFonts w:ascii="Cambria Math" w:hAnsi="Cambria Math"/>
+                      <w:iCs/>
+                    </w:rPr>
+                  </m:ctrlPr>
+                </m:sub>
+                <m:sup>
+                  <m:r>
+                    <w:rPr>
+                      <w:rFonts w:ascii="Cambria Math" w:hAnsi="Cambria Math"/>
+                    </w:rPr>
+                    <m:t>-1</m:t>
+                  </m:r>
+                </m:sup>
+              </m:sSubSup>
+              <m:r>
+                <m:rPr>
+                  <m:sty m:val="p"/>
+                </m:rPr>
+                <w:rPr>
+                  <w:rFonts w:ascii="Cambria Math" w:eastAsiaTheme="minorEastAsia" w:hAnsi="Cambria Math" w:cs="Times New Roman"/>
+                </w:rPr>
+                <m:t>.</m:t>
+              </m:r>
+              <m:r>
+                <m:rPr>
+                  <m:sty m:val="bi"/>
+                </m:rPr>
+                <w:rPr>
+                  <w:rFonts w:ascii="Cambria Math" w:hAnsi="Cambria Math"/>
+                </w:rPr>
+                <m:t>#</m:t>
+              </m:r>
+              <m:d>
+                <m:dPr>
+                  <m:ctrlPr>
+                    <w:rPr>
+                      <w:rFonts w:ascii="Cambria Math" w:eastAsiaTheme="minorEastAsia" w:hAnsi="Cambria Math" w:cs="Times New Roman"/>
+                    </w:rPr>
+                  </m:ctrlPr>
+                </m:dPr>
+                <m:e>
+                  <m:r>
+                    <m:rPr>
+                      <m:sty m:val="p"/>
+                    </m:rPr>
+                    <w:rPr>
+                      <w:rFonts w:ascii="Cambria Math" w:eastAsiaTheme="minorEastAsia" w:hAnsi="Cambria Math" w:cs="Times New Roman"/>
+                    </w:rPr>
+                    <m:t>4</m:t>
+                  </m:r>
+                </m:e>
+              </m:d>
+              <m:ctrlPr>
+                <w:rPr>
+                  <w:rFonts w:ascii="Cambria Math" w:hAnsi="Cambria Math"/>
+                  <w:b/>
+                  <w:bCs/>
+                  <w:i/>
+                </w:rPr>
+              </m:ctrlPr>
+            </m:e>
+          </m:eqArr>
+        </m:oMath>
+      </m:oMathPara>
+    </w:p>
+    <w:p>
+      <w:pPr>
+        <w:rPr>
+          <w:rFonts w:ascii="Times" w:eastAsiaTheme="minorEastAsia" w:hAnsi="Times" w:cs="Times New Roman"/>
+        </w:rPr>
+      </w:pPr>
+    </w:p>
+    <w:p>
+      <w:pPr>
+        <w:rPr>
+          <w:rFonts w:ascii="Times" w:eastAsiaTheme="minorEastAsia" w:hAnsi="Times" w:cs="Times New Roman"/>
+        </w:rPr>
+      </w:pPr>
+      <w:r>
+        <w:rPr>
+          <w:rFonts w:ascii="Times" w:eastAsiaTheme="minorEastAsia" w:hAnsi="Times" w:cs="Times New Roman"/>
+        </w:rPr>
+        <w:t xml:space="preserve">The averaging kernel matrix describes the sensitivity of the posterior estimate to the true state vector, </w:t>
+      </w:r>
+      <m:oMath>
+        <m:r>
+          <m:rPr>
+            <m:sty m:val="b"/>
+          </m:rPr>
+          <w:rPr>
+            <w:rFonts w:ascii="Cambria Math" w:eastAsiaTheme="minorEastAsia" w:hAnsi="Cambria Math" w:cs="Times New Roman"/>
+          </w:rPr>
+          <m:t>A</m:t>
+        </m:r>
+        <m:r>
+          <w:rPr>
+            <w:rFonts w:ascii="Cambria Math" w:eastAsiaTheme="minorEastAsia" w:hAnsi="Cambria Math" w:cs="Times New Roman"/>
+          </w:rPr>
+          <m:t>=</m:t>
+        </m:r>
+        <m:f>
+          <m:fPr>
+            <m:type m:val="lin"/>
+            <m:ctrlPr>
+              <w:rPr>
+                <w:rFonts w:ascii="Cambria Math" w:hAnsi="Cambria Math"/>
+              </w:rPr>
+            </m:ctrlPr>
+          </m:fPr>
+          <m:num>
+            <m:r>
+              <w:rPr>
+                <w:rFonts w:ascii="Cambria Math" w:hAnsi="Cambria Math"/>
+              </w:rPr>
+              <m:t>∂</m:t>
+            </m:r>
+            <m:acc>
+              <m:accPr>
+                <m:ctrlPr>
+                  <w:rPr>
+                    <w:rFonts w:ascii="Cambria Math" w:hAnsi="Cambria Math"/>
+                    <w:b/>
+                  </w:rPr>
+                </m:ctrlPr>
+              </m:accPr>
+              <m:e>
+                <m:r>
+                  <m:rPr>
+                    <m:sty m:val="b"/>
+                  </m:rPr>
+                  <w:rPr>
+                    <w:rFonts w:ascii="Cambria Math" w:hAnsi="Cambria Math"/>
+                  </w:rPr>
+                  <m:t>x</m:t>
+                </m:r>
+              </m:e>
+            </m:acc>
+          </m:num>
+          <m:den>
+            <m:r>
+              <w:rPr>
+                <w:rFonts w:ascii="Cambria Math" w:hAnsi="Cambria Math"/>
+              </w:rPr>
+              <m:t>∂</m:t>
+            </m:r>
+            <m:r>
+              <m:rPr>
+                <m:sty m:val="b"/>
+              </m:rPr>
+              <w:rPr>
+                <w:rFonts w:ascii="Cambria Math" w:hAnsi="Cambria Math"/>
+              </w:rPr>
+              <m:t>x</m:t>
+            </m:r>
+          </m:den>
+        </m:f>
+      </m:oMath>
+      <w:r>
+        <w:rPr>
+          <w:rFonts w:ascii="Times" w:eastAsiaTheme="minorEastAsia" w:hAnsi="Times" w:cs="Times New Roman"/>
+        </w:rPr>
+        <w:t>. The diagonal elements are therefore commonly referred to as averaging kernel sensitivities and their sum gives the degrees of freedom for signal (DOFS), the number of pieces of information independently constrained by the observing system (Rodgers, 2000).</w:t>
       </w:r>
     </w:p>
     <w:p>
@@ -522,7 +2775,7 @@
         <w:pStyle w:val="ListParagraph"/>
         <w:numPr>
           <w:ilvl w:val="1"/>
-          <w:numId w:val="5"/>
+          <w:numId w:val="8"/>
         </w:numPr>
         <w:rPr>
           <w:rFonts w:ascii="Times" w:hAnsi="Times" w:cs="Times New Roman"/>
@@ -536,32 +2789,66 @@
           <w:b/>
           <w:bCs/>
         </w:rPr>
-        <w:t>State vector and error covariance</w:t>
-      </w:r>
-    </w:p>
-    <w:p>
-      <w:pPr>
-        <w:rPr>
-          <w:rFonts w:ascii="Times" w:hAnsi="Times" w:cs="Times New Roman"/>
-        </w:rPr>
-      </w:pPr>
-      <w:r>
-        <w:rPr>
-          <w:rFonts w:ascii="Times" w:hAnsi="Times" w:cs="Times New Roman"/>
-        </w:rPr>
-        <w:t xml:space="preserve">We optimize emissions in </w:t>
-      </w:r>
-      <w:r>
-        <w:rPr>
-          <w:rFonts w:ascii="Times" w:hAnsi="Times" w:cs="Times New Roman"/>
-        </w:rPr>
-        <w:t>23,691</w:t>
-      </w:r>
-      <w:r>
-        <w:rPr>
-          <w:rFonts w:ascii="Times" w:hAnsi="Times" w:cs="Times New Roman"/>
-        </w:rPr>
-        <w:t xml:space="preserve"> grid cells at 0.25° x 0.3125° resolution over</w:t>
+        <w:t>Forward model</w:t>
+      </w:r>
+      <w:r>
+        <w:rPr>
+          <w:rFonts w:ascii="Times" w:hAnsi="Times" w:cs="Times New Roman"/>
+          <w:b/>
+          <w:bCs/>
+        </w:rPr>
+        <w:t xml:space="preserve"> and Jacobian matrix</w:t>
+      </w:r>
+    </w:p>
+    <w:p>
+      <w:pPr>
+        <w:rPr>
+          <w:rFonts w:ascii="Times" w:hAnsi="Times" w:cs="Times New Roman"/>
+        </w:rPr>
+      </w:pPr>
+      <w:r>
+        <w:rPr>
+          <w:rFonts w:ascii="Times" w:hAnsi="Times" w:cs="Times New Roman"/>
+        </w:rPr>
+        <w:t xml:space="preserve">We use the nested version of the GEOS-Chem chemical transport model (CTM) v12.7 at </w:t>
+      </w:r>
+      <w:r>
+        <w:rPr>
+          <w:rFonts w:ascii="Times" w:hAnsi="Times" w:cs="Times New Roman"/>
+        </w:rPr>
+        <w:t>0.25° x 0.3125°</w:t>
+      </w:r>
+      <w:r>
+        <w:rPr>
+          <w:rFonts w:ascii="Times" w:hAnsi="Times" w:cs="Times New Roman"/>
+        </w:rPr>
+        <w:t xml:space="preserve"> resolution over North America as the forward model for the inversion. Earlier versions of the methane simulation were described by Wecht et al. (2014) and Turner et al. (2015). The model is driven by ___ meteorological fields from the ___. Methane loss from OH, Cl, soil uptake, and stratospheric oxidation is described in </w:t>
+      </w:r>
+      <w:proofErr w:type="spellStart"/>
+      <w:r>
+        <w:rPr>
+          <w:rFonts w:ascii="Times" w:hAnsi="Times" w:cs="Times New Roman"/>
+        </w:rPr>
+        <w:t>Maasakkers</w:t>
+      </w:r>
+      <w:proofErr w:type="spellEnd"/>
+      <w:r>
+        <w:rPr>
+          <w:rFonts w:ascii="Times" w:hAnsi="Times" w:cs="Times New Roman"/>
+        </w:rPr>
+        <w:t xml:space="preserve"> et al. (2019). Initial conditions for January 2019 and 3-hourly boundary conditions for the year are given by the methane concentration fields from the global 2</w:t>
+      </w:r>
+      <w:r>
+        <w:rPr>
+          <w:rFonts w:ascii="Times" w:hAnsi="Times" w:cs="Times New Roman"/>
+        </w:rPr>
+        <w:t xml:space="preserve">° </w:t>
+      </w:r>
+      <w:r>
+        <w:rPr>
+          <w:rFonts w:ascii="Cambria Math" w:hAnsi="Cambria Math" w:cs="Times New Roman"/>
+        </w:rPr>
+        <w:t>⨉</w:t>
       </w:r>
       <w:r>
         <w:rPr>
@@ -573,896 +2860,19 @@
         <w:rPr>
           <w:rFonts w:ascii="Times" w:hAnsi="Times" w:cs="Times New Roman"/>
         </w:rPr>
-        <w:t>North America</w:t>
-      </w:r>
-      <w:r>
-        <w:rPr>
-          <w:rFonts w:ascii="Times" w:hAnsi="Times" w:cs="Times New Roman"/>
-        </w:rPr>
-        <w:t xml:space="preserve">, including all </w:t>
-      </w:r>
-      <w:r>
-        <w:rPr>
-          <w:rFonts w:ascii="Times" w:hAnsi="Times" w:cs="Times New Roman"/>
-        </w:rPr>
-        <w:t>grid cells containing land or anthropogenic methane emissions larger than 0.1 Mg km</w:t>
-      </w:r>
-      <w:r>
-        <w:rPr>
-          <w:rFonts w:ascii="Times" w:hAnsi="Times" w:cs="Times New Roman"/>
-          <w:vertAlign w:val="superscript"/>
-        </w:rPr>
-        <w:t>-2</w:t>
-      </w:r>
-      <w:r>
-        <w:rPr>
-          <w:rFonts w:ascii="Times" w:hAnsi="Times" w:cs="Times New Roman"/>
-        </w:rPr>
-        <w:t xml:space="preserve"> a</w:t>
-      </w:r>
-      <w:r>
-        <w:rPr>
-          <w:rFonts w:ascii="Times" w:hAnsi="Times" w:cs="Times New Roman"/>
-          <w:vertAlign w:val="superscript"/>
-        </w:rPr>
-        <w:t>-1</w:t>
-      </w:r>
-      <w:r>
-        <w:rPr>
-          <w:rFonts w:ascii="Times" w:hAnsi="Times" w:cs="Times New Roman"/>
-        </w:rPr>
-        <w:t>,</w:t>
-      </w:r>
-      <w:r>
-        <w:rPr>
-          <w:rFonts w:ascii="Times" w:hAnsi="Times" w:cs="Times New Roman"/>
-        </w:rPr>
-        <w:t xml:space="preserve"> </w:t>
-      </w:r>
-      <w:r>
-        <w:rPr>
-          <w:rFonts w:ascii="Times" w:hAnsi="Times" w:cs="Times New Roman"/>
-        </w:rPr>
-        <w:t xml:space="preserve">representing over 99% of methane emissions in North America. </w:t>
-      </w:r>
-      <w:r>
-        <w:rPr>
-          <w:rFonts w:ascii="Times" w:hAnsi="Times" w:cs="Times New Roman"/>
-        </w:rPr>
-        <w:t xml:space="preserve">Methane chemical and soil sinks are not optimized because these loss processes are slow compared to the ventilation timescale. </w:t>
-      </w:r>
-    </w:p>
-    <w:p>
-      <w:pPr>
-        <w:rPr>
-          <w:rFonts w:ascii="Times" w:hAnsi="Times" w:cs="Times New Roman"/>
-        </w:rPr>
-      </w:pPr>
-    </w:p>
-    <w:p>
-      <w:pPr>
-        <w:rPr>
-          <w:rFonts w:ascii="Times" w:hAnsi="Times" w:cs="Times New Roman"/>
-        </w:rPr>
-      </w:pPr>
-      <w:r>
-        <w:rPr>
-          <w:rFonts w:ascii="Times" w:hAnsi="Times" w:cs="Times New Roman"/>
-        </w:rPr>
-        <w:t>Table 1 summarizes the prior e</w:t>
-      </w:r>
-      <w:r>
-        <w:rPr>
-          <w:rFonts w:ascii="Times" w:hAnsi="Times" w:cs="Times New Roman"/>
-        </w:rPr>
-        <w:t xml:space="preserve">missions </w:t>
-      </w:r>
-      <w:r>
-        <w:rPr>
-          <w:rFonts w:ascii="Times" w:hAnsi="Times" w:cs="Times New Roman"/>
-        </w:rPr>
-        <w:t xml:space="preserve">estimates and Figure 2 shows the spatial distribution of major source sectors. Anthropogenic emissions for the United States, Mexico, and Canada are </w:t>
-      </w:r>
-      <w:r>
-        <w:rPr>
-          <w:rFonts w:ascii="Times" w:hAnsi="Times" w:cs="Times New Roman"/>
-        </w:rPr>
-        <w:t>given</w:t>
-      </w:r>
-      <w:r>
-        <w:rPr>
-          <w:rFonts w:ascii="Times" w:hAnsi="Times" w:cs="Times New Roman"/>
-        </w:rPr>
-        <w:t xml:space="preserve"> by </w:t>
-      </w:r>
-      <w:r>
-        <w:rPr>
-          <w:rFonts w:ascii="Times" w:hAnsi="Times" w:cs="Times New Roman"/>
-        </w:rPr>
-        <w:t xml:space="preserve">the </w:t>
-      </w:r>
-      <w:r>
-        <w:rPr>
-          <w:rFonts w:ascii="Times" w:hAnsi="Times" w:cs="Times New Roman"/>
-        </w:rPr>
-        <w:t>spatially disaggregated (gridded) versions of the EPA GHGI for 2012 (</w:t>
-      </w:r>
-      <w:proofErr w:type="spellStart"/>
-      <w:r>
-        <w:rPr>
-          <w:rFonts w:ascii="Times" w:hAnsi="Times" w:cs="Times New Roman"/>
-        </w:rPr>
-        <w:t>Maasakkers</w:t>
-      </w:r>
-      <w:proofErr w:type="spellEnd"/>
-      <w:r>
-        <w:rPr>
-          <w:rFonts w:ascii="Times" w:hAnsi="Times" w:cs="Times New Roman"/>
-        </w:rPr>
-        <w:t xml:space="preserve"> et al., 2016), the INECCC (?) for 20?? (</w:t>
-      </w:r>
-      <w:proofErr w:type="spellStart"/>
-      <w:r>
-        <w:rPr>
-          <w:rFonts w:ascii="Times" w:hAnsi="Times" w:cs="Times New Roman"/>
-        </w:rPr>
-        <w:t>Scarpelli</w:t>
-      </w:r>
-      <w:proofErr w:type="spellEnd"/>
-      <w:r>
-        <w:rPr>
-          <w:rFonts w:ascii="Times" w:hAnsi="Times" w:cs="Times New Roman"/>
-        </w:rPr>
-        <w:t xml:space="preserve"> </w:t>
-      </w:r>
-      <w:proofErr w:type="gramStart"/>
-      <w:r>
-        <w:rPr>
-          <w:rFonts w:ascii="Times" w:hAnsi="Times" w:cs="Times New Roman"/>
-        </w:rPr>
-        <w:t>et al. ?</w:t>
-      </w:r>
-      <w:proofErr w:type="gramEnd"/>
-      <w:r>
-        <w:rPr>
-          <w:rFonts w:ascii="Times" w:hAnsi="Times" w:cs="Times New Roman"/>
-        </w:rPr>
-        <w:t>), and the ECCC estimates for 20?? (</w:t>
-      </w:r>
-      <w:proofErr w:type="spellStart"/>
-      <w:r>
-        <w:rPr>
-          <w:rFonts w:ascii="Times" w:hAnsi="Times" w:cs="Times New Roman"/>
-        </w:rPr>
-        <w:t>Scarpelli</w:t>
-      </w:r>
-      <w:proofErr w:type="spellEnd"/>
-      <w:r>
-        <w:rPr>
-          <w:rFonts w:ascii="Times" w:hAnsi="Times" w:cs="Times New Roman"/>
-        </w:rPr>
-        <w:t xml:space="preserve"> </w:t>
-      </w:r>
-      <w:proofErr w:type="gramStart"/>
-      <w:r>
-        <w:rPr>
-          <w:rFonts w:ascii="Times" w:hAnsi="Times" w:cs="Times New Roman"/>
-        </w:rPr>
-        <w:t>et al. ?</w:t>
-      </w:r>
-      <w:proofErr w:type="gramEnd"/>
-      <w:r>
-        <w:rPr>
-          <w:rFonts w:ascii="Times" w:hAnsi="Times" w:cs="Times New Roman"/>
-        </w:rPr>
-        <w:t>), respectively. To account for changes in the distribution and magnitude of oil and natural gas emissions</w:t>
-      </w:r>
-      <w:r>
-        <w:rPr>
-          <w:rFonts w:ascii="Times" w:hAnsi="Times" w:cs="Times New Roman"/>
-        </w:rPr>
-        <w:t xml:space="preserve"> in the United States</w:t>
-      </w:r>
-      <w:r>
-        <w:rPr>
-          <w:rFonts w:ascii="Times" w:hAnsi="Times" w:cs="Times New Roman"/>
-        </w:rPr>
-        <w:t xml:space="preserve"> since 2012, </w:t>
-      </w:r>
-      <w:r>
-        <w:rPr>
-          <w:rFonts w:ascii="Times" w:hAnsi="Times" w:cs="Times New Roman"/>
-        </w:rPr>
-        <w:t xml:space="preserve">we update the distribution of production fields using 2018 </w:t>
-      </w:r>
-      <w:proofErr w:type="spellStart"/>
-      <w:r>
-        <w:rPr>
-          <w:rFonts w:ascii="Times" w:hAnsi="Times" w:cs="Times New Roman"/>
-        </w:rPr>
-        <w:t>DrillingInfo</w:t>
-      </w:r>
-      <w:proofErr w:type="spellEnd"/>
-      <w:r>
-        <w:rPr>
-          <w:rFonts w:ascii="Times" w:hAnsi="Times" w:cs="Times New Roman"/>
-        </w:rPr>
-        <w:t xml:space="preserve"> data and scale the total natural gas transmission, processing, and distribution emissions to match 2018 emissions as reported in the 2020 GHGI. </w:t>
-      </w:r>
-      <w:r>
-        <w:rPr>
-          <w:rFonts w:ascii="Times" w:hAnsi="Times" w:cs="Times New Roman"/>
-        </w:rPr>
-        <w:t xml:space="preserve">All other anthropogenic emissions in the North American domain are </w:t>
-      </w:r>
-      <w:r>
-        <w:rPr>
-          <w:rFonts w:ascii="Times" w:hAnsi="Times" w:cs="Times New Roman"/>
-        </w:rPr>
-        <w:t xml:space="preserve">provided by the EDGAR v4.3.2 (?) global emission inventory for 2012 (?). </w:t>
-      </w:r>
-      <w:r>
-        <w:rPr>
-          <w:rFonts w:ascii="Times" w:hAnsi="Times" w:cs="Times New Roman"/>
-        </w:rPr>
-        <w:t>A</w:t>
-      </w:r>
-      <w:r>
-        <w:rPr>
-          <w:rFonts w:ascii="Times" w:hAnsi="Times" w:cs="Times New Roman"/>
-        </w:rPr>
-        <w:t xml:space="preserve">nthropogenic emissions are assumed </w:t>
-      </w:r>
-      <w:proofErr w:type="spellStart"/>
-      <w:r>
-        <w:rPr>
-          <w:rFonts w:ascii="Times" w:hAnsi="Times" w:cs="Times New Roman"/>
-        </w:rPr>
-        <w:t>aseasonal</w:t>
-      </w:r>
-      <w:proofErr w:type="spellEnd"/>
-      <w:r>
-        <w:rPr>
-          <w:rFonts w:ascii="Times" w:hAnsi="Times" w:cs="Times New Roman"/>
-        </w:rPr>
-        <w:t xml:space="preserve"> except for manure management and rice cultivation, for which we apply seasonal scaling factors as described by </w:t>
-      </w:r>
-      <w:proofErr w:type="spellStart"/>
-      <w:r>
-        <w:rPr>
-          <w:rFonts w:ascii="Times" w:hAnsi="Times" w:cs="Times New Roman"/>
-        </w:rPr>
-        <w:t>Maasakkers</w:t>
-      </w:r>
-      <w:proofErr w:type="spellEnd"/>
-      <w:r>
-        <w:rPr>
-          <w:rFonts w:ascii="Times" w:hAnsi="Times" w:cs="Times New Roman"/>
-        </w:rPr>
-        <w:t xml:space="preserve"> et al. (2016) and Zhang et al. (2016), respectively.</w:t>
-      </w:r>
-    </w:p>
-    <w:p>
-      <w:pPr>
-        <w:rPr>
-          <w:rFonts w:ascii="Times" w:hAnsi="Times" w:cs="Times New Roman"/>
-        </w:rPr>
-      </w:pPr>
-    </w:p>
-    <w:p>
-      <w:pPr>
-        <w:rPr>
-          <w:rFonts w:ascii="Times" w:hAnsi="Times" w:cs="Times New Roman"/>
-        </w:rPr>
-      </w:pPr>
-      <w:r>
-        <w:rPr>
-          <w:rFonts w:ascii="Times" w:hAnsi="Times" w:cs="Times New Roman"/>
-        </w:rPr>
-        <w:t>Wetlands are the dominant natural source of methane emissions. We use the high</w:t>
-      </w:r>
-      <w:r>
-        <w:rPr>
-          <w:rFonts w:ascii="Times" w:hAnsi="Times" w:cs="Times New Roman"/>
-        </w:rPr>
-        <w:t>-</w:t>
-      </w:r>
-      <w:r>
-        <w:rPr>
-          <w:rFonts w:ascii="Times" w:hAnsi="Times" w:cs="Times New Roman"/>
-        </w:rPr>
-        <w:t xml:space="preserve">performance </w:t>
-      </w:r>
-      <w:proofErr w:type="spellStart"/>
-      <w:r>
-        <w:rPr>
-          <w:rFonts w:ascii="Times" w:hAnsi="Times" w:cs="Times New Roman"/>
-        </w:rPr>
-        <w:t>WETCharts</w:t>
-      </w:r>
-      <w:proofErr w:type="spellEnd"/>
-      <w:r>
-        <w:rPr>
-          <w:rFonts w:ascii="Times" w:hAnsi="Times" w:cs="Times New Roman"/>
-        </w:rPr>
-        <w:t xml:space="preserve"> ensemble version </w:t>
-      </w:r>
-      <w:r>
-        <w:rPr>
-          <w:rFonts w:ascii="Times" w:hAnsi="Times" w:cs="Times New Roman"/>
-        </w:rPr>
-        <w:t>1.3.1</w:t>
-      </w:r>
-      <w:r>
-        <w:rPr>
-          <w:rFonts w:ascii="Times" w:hAnsi="Times" w:cs="Times New Roman"/>
-        </w:rPr>
-        <w:t xml:space="preserve">, which </w:t>
-      </w:r>
-      <w:r>
-        <w:rPr>
-          <w:rFonts w:ascii="Times" w:hAnsi="Times" w:cs="Times New Roman"/>
-        </w:rPr>
-        <w:t>selects 10 process-based models on the basis of their correspondence with GOSAT satellite observations (Ma et al. 2021). O</w:t>
-      </w:r>
-      <w:r>
-        <w:rPr>
-          <w:rFonts w:ascii="Times" w:hAnsi="Times" w:cs="Times New Roman"/>
-        </w:rPr>
-        <w:t xml:space="preserve">ther natural methane emission sources include open fires, termites, and geological seeps. Open fire emissions are from the Global Fire Emissions Database version 4 (GFED4, van der Werf et al., 2017), termite emissions from Fung et al. (1991), and geological seepage from </w:t>
-      </w:r>
-      <w:proofErr w:type="spellStart"/>
-      <w:r>
-        <w:rPr>
-          <w:rFonts w:ascii="Times" w:hAnsi="Times" w:cs="Times New Roman"/>
-        </w:rPr>
-        <w:t>Etiope</w:t>
-      </w:r>
-      <w:proofErr w:type="spellEnd"/>
-      <w:r>
-        <w:rPr>
-          <w:rFonts w:ascii="Times" w:hAnsi="Times" w:cs="Times New Roman"/>
-        </w:rPr>
-        <w:t xml:space="preserve"> et al. (2019) scaled to the 2 </w:t>
-      </w:r>
-      <w:proofErr w:type="spellStart"/>
-      <w:r>
-        <w:rPr>
-          <w:rFonts w:ascii="Times" w:hAnsi="Times" w:cs="Times New Roman"/>
-        </w:rPr>
-        <w:t>Tg</w:t>
-      </w:r>
-      <w:proofErr w:type="spellEnd"/>
-      <w:r>
-        <w:rPr>
-          <w:rFonts w:ascii="Times" w:hAnsi="Times" w:cs="Times New Roman"/>
-        </w:rPr>
-        <w:t xml:space="preserve"> a</w:t>
-      </w:r>
-      <w:r>
-        <w:rPr>
-          <w:rFonts w:ascii="Times" w:hAnsi="Times" w:cs="Times New Roman"/>
-          <w:vertAlign w:val="superscript"/>
-        </w:rPr>
-        <w:t>-1</w:t>
-      </w:r>
-      <w:r>
-        <w:rPr>
-          <w:rFonts w:ascii="Times" w:hAnsi="Times" w:cs="Times New Roman"/>
-        </w:rPr>
-        <w:t xml:space="preserve"> global emission magnitude given by </w:t>
-      </w:r>
-      <w:proofErr w:type="spellStart"/>
-      <w:r>
-        <w:rPr>
-          <w:rFonts w:ascii="Times" w:hAnsi="Times" w:cs="Times New Roman"/>
-        </w:rPr>
-        <w:t>Hmiel</w:t>
-      </w:r>
-      <w:proofErr w:type="spellEnd"/>
-      <w:r>
-        <w:rPr>
-          <w:rFonts w:ascii="Times" w:hAnsi="Times" w:cs="Times New Roman"/>
-        </w:rPr>
-        <w:t xml:space="preserve"> et al. (2020).</w:t>
-      </w:r>
-    </w:p>
-    <w:p>
-      <w:pPr>
-        <w:rPr>
-          <w:rFonts w:ascii="Times" w:hAnsi="Times" w:cs="Times New Roman"/>
-        </w:rPr>
-      </w:pPr>
-    </w:p>
-    <w:p>
-      <w:pPr>
-        <w:rPr>
-          <w:rFonts w:ascii="Times" w:hAnsi="Times" w:cs="Times New Roman"/>
-        </w:rPr>
-      </w:pPr>
-      <w:r>
-        <w:rPr>
-          <w:rFonts w:ascii="Times" w:hAnsi="Times" w:cs="Times New Roman"/>
-          <w:b/>
-          <w:bCs/>
-        </w:rPr>
-        <w:t>2.2 TROPOMI observations</w:t>
-      </w:r>
-    </w:p>
-    <w:p>
-      <w:pPr>
-        <w:rPr>
-          <w:rFonts w:ascii="Times" w:hAnsi="Times" w:cs="Times New Roman"/>
-        </w:rPr>
-      </w:pPr>
-      <w:r>
-        <w:rPr>
-          <w:rFonts w:ascii="Times" w:hAnsi="Times" w:cs="Times New Roman"/>
-        </w:rPr>
-        <w:t xml:space="preserve">The Tropospheric Monitoring Instrument (TROPOMI) aboard the Sentinel-5 Precursor satellite has provided </w:t>
-      </w:r>
-      <w:r>
-        <w:rPr>
-          <w:rFonts w:ascii="Times" w:hAnsi="Times" w:cs="Times New Roman"/>
-        </w:rPr>
-        <w:t xml:space="preserve">daily, global </w:t>
-      </w:r>
-      <w:r>
-        <w:rPr>
-          <w:rFonts w:ascii="Times" w:hAnsi="Times" w:cs="Times New Roman"/>
-        </w:rPr>
-        <w:t>observations of dry column methane mixing ratios at 7</w:t>
-      </w:r>
-      <w:r>
-        <w:rPr>
-          <w:rFonts w:ascii="Times" w:hAnsi="Times" w:cs="Times New Roman"/>
-        </w:rPr>
-        <w:t xml:space="preserve"> </w:t>
-      </w:r>
-      <w:r>
-        <w:rPr>
-          <w:rFonts w:ascii="Cambria Math" w:hAnsi="Cambria Math" w:cs="Times New Roman"/>
-        </w:rPr>
-        <w:t xml:space="preserve">⨉ </w:t>
-      </w:r>
-      <w:r>
-        <w:rPr>
-          <w:rFonts w:ascii="Times" w:hAnsi="Times" w:cs="Times New Roman"/>
-        </w:rPr>
-        <w:t xml:space="preserve">7 </w:t>
-      </w:r>
-      <w:r>
-        <w:rPr>
-          <w:rFonts w:ascii="Times" w:hAnsi="Times" w:cs="Times New Roman"/>
-        </w:rPr>
-        <w:t>km</w:t>
-      </w:r>
-      <w:r>
-        <w:rPr>
-          <w:rFonts w:ascii="Times" w:hAnsi="Times" w:cs="Times New Roman"/>
-          <w:vertAlign w:val="superscript"/>
-        </w:rPr>
         <w:t>2</w:t>
       </w:r>
       <w:r>
         <w:rPr>
           <w:rFonts w:ascii="Times" w:hAnsi="Times" w:cs="Times New Roman"/>
         </w:rPr>
-        <w:t xml:space="preserve"> nadir pixel resolution </w:t>
-      </w:r>
-      <w:r>
-        <w:rPr>
-          <w:rFonts w:ascii="Times" w:hAnsi="Times" w:cs="Times New Roman"/>
-        </w:rPr>
-        <w:t>since</w:t>
-      </w:r>
-      <w:r>
-        <w:rPr>
-          <w:rFonts w:ascii="Times" w:hAnsi="Times" w:cs="Times New Roman"/>
-        </w:rPr>
-        <w:t xml:space="preserve"> May 2018</w:t>
-      </w:r>
-      <w:r>
-        <w:rPr>
-          <w:rFonts w:ascii="Times" w:hAnsi="Times" w:cs="Times New Roman"/>
-        </w:rPr>
-        <w:t xml:space="preserve"> and at 5.5</w:t>
-      </w:r>
-      <w:r>
-        <w:rPr>
-          <w:rFonts w:ascii="Times" w:hAnsi="Times" w:cs="Times New Roman"/>
-        </w:rPr>
-        <w:t xml:space="preserve"> </w:t>
-      </w:r>
-      <w:r>
-        <w:rPr>
-          <w:rFonts w:ascii="Cambria Math" w:hAnsi="Cambria Math" w:cs="Times New Roman"/>
-        </w:rPr>
-        <w:t xml:space="preserve">⨉ </w:t>
-      </w:r>
-      <w:r>
-        <w:rPr>
-          <w:rFonts w:ascii="Times" w:hAnsi="Times" w:cs="Times New Roman"/>
-        </w:rPr>
-        <w:t xml:space="preserve">7 </w:t>
-      </w:r>
-      <w:r>
-        <w:rPr>
-          <w:rFonts w:ascii="Times" w:hAnsi="Times" w:cs="Times New Roman"/>
-        </w:rPr>
-        <w:t>km</w:t>
-      </w:r>
-      <w:r>
-        <w:rPr>
-          <w:rFonts w:ascii="Times" w:hAnsi="Times" w:cs="Times New Roman"/>
-          <w:vertAlign w:val="superscript"/>
-        </w:rPr>
-        <w:t>2</w:t>
-      </w:r>
-      <w:r>
-        <w:rPr>
-          <w:rFonts w:ascii="Times" w:hAnsi="Times" w:cs="Times New Roman"/>
-        </w:rPr>
-        <w:t xml:space="preserve"> nadir pixel resolution since August 2019 </w:t>
-      </w:r>
-      <w:r>
-        <w:rPr>
-          <w:rFonts w:ascii="Times" w:hAnsi="Times" w:cs="Times New Roman"/>
-        </w:rPr>
-        <w:t>(</w:t>
-      </w:r>
-      <w:r>
-        <w:rPr>
-          <w:rFonts w:ascii="Times" w:hAnsi="Times" w:cs="Times New Roman"/>
-        </w:rPr>
-        <w:t>citation</w:t>
-      </w:r>
-      <w:r>
-        <w:rPr>
-          <w:rFonts w:ascii="Times" w:hAnsi="Times" w:cs="Times New Roman"/>
-        </w:rPr>
-        <w:t>). TROPOMI is in sun-synchronous orbit with a local overpass time of 13:30 (</w:t>
-      </w:r>
-      <w:proofErr w:type="spellStart"/>
-      <w:r>
-        <w:rPr>
-          <w:rFonts w:ascii="Times" w:hAnsi="Times" w:cs="Times New Roman"/>
-        </w:rPr>
-        <w:t>Veefkind</w:t>
-      </w:r>
-      <w:proofErr w:type="spellEnd"/>
-      <w:r>
-        <w:rPr>
-          <w:rFonts w:ascii="Times" w:hAnsi="Times" w:cs="Times New Roman"/>
-        </w:rPr>
-        <w:t xml:space="preserve"> et al. 2012). TROPOMI uses the 2.3 </w:t>
-      </w:r>
-      <w:proofErr w:type="spellStart"/>
-      <w:r>
-        <w:rPr>
-          <w:rFonts w:ascii="Times" w:hAnsi="Times" w:cs="Times New Roman"/>
-        </w:rPr>
-        <w:t>μm</w:t>
-      </w:r>
-      <w:proofErr w:type="spellEnd"/>
-      <w:r>
-        <w:rPr>
-          <w:rFonts w:ascii="Times" w:hAnsi="Times" w:cs="Times New Roman"/>
-        </w:rPr>
-        <w:t xml:space="preserve"> methane absorption feature and a full-physics retrieval</w:t>
-      </w:r>
-      <w:r>
-        <w:rPr>
-          <w:rFonts w:ascii="Times" w:hAnsi="Times" w:cs="Times New Roman"/>
-        </w:rPr>
-        <w:t xml:space="preserve">, </w:t>
-      </w:r>
-      <w:r>
-        <w:rPr>
-          <w:rFonts w:ascii="Times" w:hAnsi="Times" w:cs="Times New Roman"/>
-        </w:rPr>
-        <w:lastRenderedPageBreak/>
-        <w:t>which</w:t>
-      </w:r>
-      <w:r>
-        <w:rPr>
-          <w:rFonts w:ascii="Times" w:hAnsi="Times" w:cs="Times New Roman"/>
-        </w:rPr>
-        <w:t xml:space="preserve"> is limited by cloud cover, variable topography, albedo, and high aerosol loading</w:t>
-      </w:r>
-      <w:r>
-        <w:rPr>
-          <w:rFonts w:ascii="Times" w:hAnsi="Times" w:cs="Times New Roman"/>
-        </w:rPr>
-        <w:t xml:space="preserve"> (citation)</w:t>
-      </w:r>
-      <w:r>
-        <w:rPr>
-          <w:rFonts w:ascii="Times" w:hAnsi="Times" w:cs="Times New Roman"/>
-        </w:rPr>
-        <w:t xml:space="preserve">. As a result, TROPOMI has a xx% retrieval rate over North America for 2019. </w:t>
-      </w:r>
-      <w:r>
-        <w:rPr>
-          <w:rFonts w:ascii="Times" w:hAnsi="Times" w:cs="Times New Roman"/>
-        </w:rPr>
-        <w:t xml:space="preserve">We use the retrieval described by </w:t>
-      </w:r>
-      <w:proofErr w:type="spellStart"/>
-      <w:r>
-        <w:rPr>
-          <w:rFonts w:ascii="Times" w:hAnsi="Times" w:cs="Times New Roman"/>
-        </w:rPr>
-        <w:t>Lorente</w:t>
-      </w:r>
-      <w:proofErr w:type="spellEnd"/>
-      <w:r>
-        <w:rPr>
-          <w:rFonts w:ascii="Times" w:hAnsi="Times" w:cs="Times New Roman"/>
-        </w:rPr>
-        <w:t xml:space="preserve"> et al. (2021), which includes an updated albedo bias correction. This </w:t>
-      </w:r>
-      <w:r>
-        <w:rPr>
-          <w:rFonts w:ascii="Times" w:hAnsi="Times" w:cs="Times New Roman"/>
-        </w:rPr>
-        <w:t>data</w:t>
-      </w:r>
-      <w:r>
-        <w:rPr>
-          <w:rFonts w:ascii="Times" w:hAnsi="Times" w:cs="Times New Roman"/>
-        </w:rPr>
-        <w:t xml:space="preserve"> has a -3.4 ± 5.6 ppb bias relative to the Total Carbon Column Observing Network (TCCON). </w:t>
-      </w:r>
-    </w:p>
-    <w:p>
-      <w:pPr>
-        <w:rPr>
-          <w:rFonts w:ascii="Times" w:hAnsi="Times" w:cs="Times New Roman"/>
-        </w:rPr>
-      </w:pPr>
-    </w:p>
-    <w:p>
-      <w:pPr>
-        <w:rPr>
-          <w:rFonts w:ascii="Times" w:hAnsi="Times" w:cs="Times New Roman"/>
-        </w:rPr>
-      </w:pPr>
-      <w:r>
-        <w:rPr>
-          <w:rFonts w:ascii="Times" w:hAnsi="Times" w:cs="Times New Roman"/>
-        </w:rPr>
-        <w:t>We further validate the TROPOMI data by comparing it to surface and aircraft methane observations for May 2018.</w:t>
-      </w:r>
-      <w:r>
-        <w:rPr>
-          <w:rFonts w:ascii="Times" w:hAnsi="Times" w:cs="Times New Roman"/>
-        </w:rPr>
-        <w:t xml:space="preserve"> …</w:t>
-      </w:r>
-    </w:p>
-    <w:p>
-      <w:pPr>
-        <w:rPr>
-          <w:rFonts w:ascii="Times" w:hAnsi="Times" w:cs="Times New Roman"/>
-        </w:rPr>
-      </w:pPr>
-    </w:p>
-    <w:p>
-      <w:pPr>
-        <w:rPr>
-          <w:rFonts w:ascii="Times" w:hAnsi="Times" w:cs="Times New Roman"/>
-        </w:rPr>
-      </w:pPr>
-      <w:r>
-        <w:rPr>
-          <w:rFonts w:ascii="Times" w:hAnsi="Times" w:cs="Times New Roman"/>
-        </w:rPr>
-        <w:t xml:space="preserve">Figure 2 shows 2019 TROPOMI observations over North America, seasonally averaged on the </w:t>
-      </w:r>
-      <w:r>
-        <w:rPr>
-          <w:rFonts w:ascii="Times" w:hAnsi="Times" w:cs="Times New Roman"/>
-        </w:rPr>
-        <w:t>0.25° x 0.3125°</w:t>
-      </w:r>
-      <w:r>
-        <w:rPr>
-          <w:rFonts w:ascii="Times" w:hAnsi="Times" w:cs="Times New Roman"/>
-        </w:rPr>
-        <w:t xml:space="preserve"> GEOS-Chem grid. We include only high-quality retrievals as indicated by the quality assessment flag. We filter out snow- and ice-covered scenes, which are likely to have residual albedo biases, by removing data with a blended albedo </w:t>
-      </w:r>
-      <w:r>
-        <w:rPr>
-          <w:rFonts w:ascii="Times" w:hAnsi="Times" w:cs="Times New Roman"/>
-        </w:rPr>
-        <w:t xml:space="preserve">[DESCRIBE] </w:t>
-      </w:r>
-      <w:r>
-        <w:rPr>
-          <w:rFonts w:ascii="Times" w:hAnsi="Times" w:cs="Times New Roman"/>
-        </w:rPr>
-        <w:t>value greater than 1.1 (Wunch et al. 2011?) and winter (DJF) observations north of 50</w:t>
-      </w:r>
-      <w:r>
-        <w:rPr>
-          <w:rFonts w:ascii="Times" w:hAnsi="Times" w:cs="Times New Roman"/>
-        </w:rPr>
-        <w:t>°</w:t>
-      </w:r>
-      <w:r>
-        <w:rPr>
-          <w:rFonts w:ascii="Times" w:hAnsi="Times" w:cs="Times New Roman"/>
-        </w:rPr>
-        <w:t xml:space="preserve">N. We also remove scenes with shortwave albedo less than 0.05, which exhibit larger biases, following de </w:t>
-      </w:r>
-      <w:proofErr w:type="spellStart"/>
-      <w:r>
-        <w:rPr>
-          <w:rFonts w:ascii="Times" w:hAnsi="Times" w:cs="Times New Roman"/>
-        </w:rPr>
-        <w:t>Gouw</w:t>
-      </w:r>
-      <w:proofErr w:type="spellEnd"/>
-      <w:r>
-        <w:rPr>
-          <w:rFonts w:ascii="Times" w:hAnsi="Times" w:cs="Times New Roman"/>
-        </w:rPr>
-        <w:t xml:space="preserve"> et al. (2020?). </w:t>
-      </w:r>
-      <w:r>
-        <w:rPr>
-          <w:rFonts w:ascii="Times" w:hAnsi="Times" w:cs="Times New Roman"/>
-        </w:rPr>
-        <w:t xml:space="preserve">The remaining 2948288 observations constitute our observation vector </w:t>
-      </w:r>
-      <w:r>
-        <w:rPr>
-          <w:rFonts w:ascii="Times" w:hAnsi="Times" w:cs="Times New Roman"/>
-          <w:b/>
-          <w:bCs/>
-        </w:rPr>
-        <w:t>y</w:t>
-      </w:r>
-      <w:r>
-        <w:rPr>
-          <w:rFonts w:ascii="Times" w:hAnsi="Times" w:cs="Times New Roman"/>
-        </w:rPr>
-        <w:t>.</w:t>
-      </w:r>
-    </w:p>
-    <w:p>
-      <w:pPr>
-        <w:rPr>
-          <w:rFonts w:ascii="Times" w:hAnsi="Times" w:cs="Times New Roman"/>
-        </w:rPr>
-      </w:pPr>
-    </w:p>
-    <w:p>
-      <w:pPr>
-        <w:pStyle w:val="ListParagraph"/>
-        <w:numPr>
-          <w:ilvl w:val="1"/>
-          <w:numId w:val="5"/>
-        </w:numPr>
-        <w:rPr>
-          <w:rFonts w:ascii="Times" w:hAnsi="Times" w:cs="Times New Roman"/>
-          <w:b/>
-          <w:bCs/>
-        </w:rPr>
-      </w:pPr>
-      <w:r>
-        <w:rPr>
-          <w:rFonts w:ascii="Times" w:hAnsi="Times" w:cs="Times New Roman"/>
-          <w:b/>
-          <w:bCs/>
-        </w:rPr>
-        <w:t>Forward model</w:t>
-      </w:r>
-    </w:p>
-    <w:p>
-      <w:pPr>
-        <w:rPr>
-          <w:rFonts w:ascii="Times" w:hAnsi="Times" w:cs="Times New Roman"/>
-        </w:rPr>
-      </w:pPr>
-      <w:r>
-        <w:rPr>
-          <w:rFonts w:ascii="Times" w:hAnsi="Times" w:cs="Times New Roman"/>
-        </w:rPr>
-        <w:t xml:space="preserve">We use the nested version of the GEOS-Chem chemical transport model (CTM) v12.7 at </w:t>
-      </w:r>
-      <w:r>
-        <w:rPr>
-          <w:rFonts w:ascii="Times" w:hAnsi="Times" w:cs="Times New Roman"/>
-        </w:rPr>
-        <w:t>0.25° x 0.3125°</w:t>
-      </w:r>
-      <w:r>
-        <w:rPr>
-          <w:rFonts w:ascii="Times" w:hAnsi="Times" w:cs="Times New Roman"/>
-        </w:rPr>
-        <w:t xml:space="preserve"> resolution over North America as the forward model for the inversion.</w:t>
-      </w:r>
-      <w:r>
-        <w:rPr>
-          <w:rFonts w:ascii="Times" w:hAnsi="Times" w:cs="Times New Roman"/>
-        </w:rPr>
-        <w:t xml:space="preserve"> Earlier versions of the methane simulation were described by Wecht et al. (2014) and Turner et al. (2015). The model is driven by ___ meteorological fields from the ___. Methane loss from OH, Cl, soil uptake, and stratospheric oxidation is described in </w:t>
-      </w:r>
-      <w:proofErr w:type="spellStart"/>
-      <w:r>
-        <w:rPr>
-          <w:rFonts w:ascii="Times" w:hAnsi="Times" w:cs="Times New Roman"/>
-        </w:rPr>
-        <w:t>Maasakkers</w:t>
-      </w:r>
-      <w:proofErr w:type="spellEnd"/>
-      <w:r>
-        <w:rPr>
-          <w:rFonts w:ascii="Times" w:hAnsi="Times" w:cs="Times New Roman"/>
-        </w:rPr>
-        <w:t xml:space="preserve"> et al. (2019). </w:t>
-      </w:r>
-      <w:r>
-        <w:rPr>
-          <w:rFonts w:ascii="Times" w:hAnsi="Times" w:cs="Times New Roman"/>
-        </w:rPr>
-        <w:t>Initial conditions for</w:t>
-      </w:r>
-      <w:r>
-        <w:rPr>
-          <w:rFonts w:ascii="Times" w:hAnsi="Times" w:cs="Times New Roman"/>
-        </w:rPr>
-        <w:t xml:space="preserve"> January 2019 </w:t>
-      </w:r>
-      <w:r>
-        <w:rPr>
-          <w:rFonts w:ascii="Times" w:hAnsi="Times" w:cs="Times New Roman"/>
-        </w:rPr>
-        <w:t>and 3-hourly boundary conditions for the year are given by the methane concentration fields from the global 2</w:t>
-      </w:r>
-      <w:r>
-        <w:rPr>
-          <w:rFonts w:ascii="Times" w:hAnsi="Times" w:cs="Times New Roman"/>
-        </w:rPr>
-        <w:t xml:space="preserve">° </w:t>
-      </w:r>
-      <w:r>
-        <w:rPr>
-          <w:rFonts w:ascii="Cambria Math" w:hAnsi="Cambria Math" w:cs="Times New Roman"/>
-        </w:rPr>
-        <w:t>⨉</w:t>
-      </w:r>
-      <w:r>
-        <w:rPr>
-          <w:rFonts w:ascii="Times" w:hAnsi="Times" w:cs="Times New Roman"/>
-        </w:rPr>
-        <w:t xml:space="preserve"> </w:t>
-      </w:r>
-      <w:r>
-        <w:rPr>
-          <w:rFonts w:ascii="Times" w:hAnsi="Times" w:cs="Times New Roman"/>
-        </w:rPr>
-        <w:t>2</w:t>
-      </w:r>
-      <w:r>
-        <w:rPr>
-          <w:rFonts w:ascii="Times" w:hAnsi="Times" w:cs="Times New Roman"/>
-        </w:rPr>
         <w:t>.5°</w:t>
       </w:r>
       <w:r>
         <w:rPr>
           <w:rFonts w:ascii="Times" w:hAnsi="Times" w:cs="Times New Roman"/>
         </w:rPr>
-        <w:t xml:space="preserve"> TROPOMI inversion conducted by Qu et al. (2021). </w:t>
-      </w:r>
-      <w:r>
-        <w:rPr>
-          <w:rFonts w:ascii="Times" w:hAnsi="Times" w:cs="Times New Roman"/>
-        </w:rPr>
-        <w:t xml:space="preserve">These concentration fields are informed initial and boundary conditions are unbiased </w:t>
+        <w:t xml:space="preserve"> TROPOMI inversion conducted by Qu et al. (2021). These concentration fields are informed initial and boundary conditions are unbiased </w:t>
       </w:r>
     </w:p>
     <w:p>
@@ -1569,19 +2979,7 @@
         <w:rPr>
           <w:rFonts w:ascii="Times" w:hAnsi="Times" w:cs="Times New Roman"/>
         </w:rPr>
-        <w:t xml:space="preserve"> using </w:t>
-      </w:r>
-      <w:r>
-        <w:rPr>
-          <w:rFonts w:ascii="Times" w:hAnsi="Times" w:cs="Times New Roman"/>
-        </w:rPr>
-        <w:t>the</w:t>
-      </w:r>
-      <w:r>
-        <w:rPr>
-          <w:rFonts w:ascii="Times" w:hAnsi="Times" w:cs="Times New Roman"/>
-        </w:rPr>
-        <w:t xml:space="preserve"> first-order polynomial</w:t>
+        <w:t xml:space="preserve"> using the first-order polynomial</w:t>
       </w:r>
     </w:p>
     <w:p>
@@ -1674,59 +3072,41 @@
         <w:rPr>
           <w:rFonts w:ascii="Times" w:eastAsiaTheme="minorEastAsia" w:hAnsi="Times" w:cs="Times New Roman"/>
         </w:rPr>
-        <w:t xml:space="preserve"> Previous studies used a quadratic correction</w:t>
-      </w:r>
+        <w:t xml:space="preserve"> Previous studies used a quadratic correction (Turner et al. 2015, </w:t>
+      </w:r>
+      <w:proofErr w:type="spellStart"/>
       <w:r>
         <w:rPr>
           <w:rFonts w:ascii="Times" w:eastAsiaTheme="minorEastAsia" w:hAnsi="Times" w:cs="Times New Roman"/>
         </w:rPr>
-        <w:t xml:space="preserve"> (Turner et al. 2015, </w:t>
-      </w:r>
-      <w:proofErr w:type="spellStart"/>
+        <w:t>Maasakkers</w:t>
+      </w:r>
+      <w:proofErr w:type="spellEnd"/>
       <w:r>
         <w:rPr>
           <w:rFonts w:ascii="Times" w:eastAsiaTheme="minorEastAsia" w:hAnsi="Times" w:cs="Times New Roman"/>
         </w:rPr>
-        <w:t>Maasakkers</w:t>
-      </w:r>
-      <w:proofErr w:type="spellEnd"/>
-      <w:r>
+        <w:t xml:space="preserve"> et al. 2019); in the absence of better information, we use the simplest correction that fits that fits the data.</w:t>
+      </w:r>
+    </w:p>
+    <w:p>
+      <w:pPr>
         <w:rPr>
           <w:rFonts w:ascii="Times" w:eastAsiaTheme="minorEastAsia" w:hAnsi="Times" w:cs="Times New Roman"/>
         </w:rPr>
-        <w:t xml:space="preserve"> et al. 2019)</w:t>
-      </w:r>
-      <w:r>
+      </w:pPr>
+    </w:p>
+    <w:p>
+      <w:pPr>
         <w:rPr>
           <w:rFonts w:ascii="Times" w:eastAsiaTheme="minorEastAsia" w:hAnsi="Times" w:cs="Times New Roman"/>
         </w:rPr>
-        <w:t xml:space="preserve">; </w:t>
-      </w:r>
+      </w:pPr>
       <w:r>
         <w:rPr>
           <w:rFonts w:ascii="Times" w:eastAsiaTheme="minorEastAsia" w:hAnsi="Times" w:cs="Times New Roman"/>
         </w:rPr>
-        <w:t>in the absence of better information, we use the simplest correction that fits that fits the data.</w:t>
-      </w:r>
-    </w:p>
-    <w:p>
-      <w:pPr>
-        <w:rPr>
-          <w:rFonts w:ascii="Times" w:eastAsiaTheme="minorEastAsia" w:hAnsi="Times" w:cs="Times New Roman"/>
-        </w:rPr>
-      </w:pPr>
-    </w:p>
-    <w:p>
-      <w:pPr>
-        <w:rPr>
-          <w:rFonts w:ascii="Times" w:eastAsiaTheme="minorEastAsia" w:hAnsi="Times" w:cs="Times New Roman"/>
-        </w:rPr>
-      </w:pPr>
-      <w:r>
-        <w:rPr>
-          <w:rFonts w:ascii="Times" w:eastAsiaTheme="minorEastAsia" w:hAnsi="Times" w:cs="Times New Roman"/>
-        </w:rPr>
-        <w:t xml:space="preserve">The relationship between simulated methane concentrations and emissions in the nested version of GEOS-Chem is strictly linea. in </w:t>
+        <w:t xml:space="preserve">The relationship between simulated methane concentrations and emissions in the nested version of GEOS-Chem is strictly linear. in </w:t>
       </w:r>
       <w:proofErr w:type="spellStart"/>
       <w:proofErr w:type="gramStart"/>
@@ -1787,7 +3167,6 @@
         <w:rPr>
           <w:rFonts w:ascii="Times" w:hAnsi="Times" w:cs="Times New Roman"/>
         </w:rPr>
-        <w:lastRenderedPageBreak/>
         <w:t xml:space="preserve">The Jacobian is constructed using the reduced-rank method introduced by Nesser et al. (2020). </w:t>
       </w:r>
     </w:p>
@@ -1872,37 +3251,730 @@
           <w:rFonts w:ascii="Times" w:hAnsi="Times" w:cs="Times New Roman"/>
         </w:rPr>
       </w:pPr>
-      <w:r>
+    </w:p>
+    <w:p>
+      <w:pPr>
         <w:rPr>
           <w:rFonts w:ascii="Times" w:hAnsi="Times" w:cs="Times New Roman"/>
           <w:b/>
           <w:bCs/>
         </w:rPr>
-        <w:t>2.4 Observational error covariance matrix</w:t>
-      </w:r>
-    </w:p>
-    <w:p>
-      <w:pPr>
-        <w:rPr>
-          <w:rFonts w:ascii="Times" w:hAnsi="Times" w:cs="Times New Roman"/>
-        </w:rPr>
-      </w:pPr>
-    </w:p>
-    <w:p>
-      <w:pPr>
+      </w:pPr>
+      <w:r>
         <w:rPr>
           <w:rFonts w:ascii="Times" w:hAnsi="Times" w:cs="Times New Roman"/>
           <w:b/>
           <w:bCs/>
         </w:rPr>
-      </w:pPr>
+        <w:t xml:space="preserve">2.2 </w:t>
+      </w:r>
       <w:r>
         <w:rPr>
           <w:rFonts w:ascii="Times" w:hAnsi="Times" w:cs="Times New Roman"/>
           <w:b/>
           <w:bCs/>
         </w:rPr>
-        <w:t>2.5 Inversion procedure</w:t>
+        <w:t>State vector</w:t>
+      </w:r>
+      <w:r>
+        <w:rPr>
+          <w:rFonts w:ascii="Times" w:hAnsi="Times" w:cs="Times New Roman"/>
+          <w:b/>
+          <w:bCs/>
+        </w:rPr>
+        <w:t>, prior estimate,</w:t>
+      </w:r>
+      <w:r>
+        <w:rPr>
+          <w:rFonts w:ascii="Times" w:hAnsi="Times" w:cs="Times New Roman"/>
+          <w:b/>
+          <w:bCs/>
+        </w:rPr>
+        <w:t xml:space="preserve"> and </w:t>
+      </w:r>
+      <w:r>
+        <w:rPr>
+          <w:rFonts w:ascii="Times" w:hAnsi="Times" w:cs="Times New Roman"/>
+          <w:b/>
+          <w:bCs/>
+        </w:rPr>
+        <w:t xml:space="preserve">prior </w:t>
+      </w:r>
+      <w:r>
+        <w:rPr>
+          <w:rFonts w:ascii="Times" w:hAnsi="Times" w:cs="Times New Roman"/>
+          <w:b/>
+          <w:bCs/>
+        </w:rPr>
+        <w:t>error covariance</w:t>
+      </w:r>
+    </w:p>
+    <w:p>
+      <w:pPr>
+        <w:rPr>
+          <w:rFonts w:ascii="Times" w:hAnsi="Times" w:cs="Times New Roman"/>
+        </w:rPr>
+      </w:pPr>
+      <w:r>
+        <w:rPr>
+          <w:rFonts w:ascii="Times" w:hAnsi="Times" w:cs="Times New Roman"/>
+        </w:rPr>
+        <w:t xml:space="preserve">We optimize emissions in </w:t>
+      </w:r>
+      <w:r>
+        <w:rPr>
+          <w:rFonts w:ascii="Times" w:hAnsi="Times" w:cs="Times New Roman"/>
+        </w:rPr>
+        <w:t>23,691 grid cells at 0.25° x 0.3125° resolution over</w:t>
+      </w:r>
+      <w:r>
+        <w:rPr>
+          <w:rFonts w:ascii="Times" w:hAnsi="Times" w:cs="Times New Roman"/>
+        </w:rPr>
+        <w:t xml:space="preserve"> </w:t>
+      </w:r>
+      <w:r>
+        <w:rPr>
+          <w:rFonts w:ascii="Times" w:hAnsi="Times" w:cs="Times New Roman"/>
+        </w:rPr>
+        <w:t>North America</w:t>
+      </w:r>
+      <w:r>
+        <w:rPr>
+          <w:rFonts w:ascii="Times" w:hAnsi="Times" w:cs="Times New Roman"/>
+        </w:rPr>
+        <w:t>, including all grid cells containing land or anthropogenic methane emissions larger than 0.1 Mg km</w:t>
+      </w:r>
+      <w:r>
+        <w:rPr>
+          <w:rFonts w:ascii="Times" w:hAnsi="Times" w:cs="Times New Roman"/>
+          <w:vertAlign w:val="superscript"/>
+        </w:rPr>
+        <w:t>-2</w:t>
+      </w:r>
+      <w:r>
+        <w:rPr>
+          <w:rFonts w:ascii="Times" w:hAnsi="Times" w:cs="Times New Roman"/>
+        </w:rPr>
+        <w:t xml:space="preserve"> a</w:t>
+      </w:r>
+      <w:r>
+        <w:rPr>
+          <w:rFonts w:ascii="Times" w:hAnsi="Times" w:cs="Times New Roman"/>
+          <w:vertAlign w:val="superscript"/>
+        </w:rPr>
+        <w:t>-1</w:t>
+      </w:r>
+      <w:r>
+        <w:rPr>
+          <w:rFonts w:ascii="Times" w:hAnsi="Times" w:cs="Times New Roman"/>
+        </w:rPr>
+        <w:t xml:space="preserve">, representing over 99% of methane emissions in North America. Methane chemical and soil sinks are not optimized because these loss processes are slow compared to the ventilation timescale. </w:t>
+      </w:r>
+    </w:p>
+    <w:p>
+      <w:pPr>
+        <w:rPr>
+          <w:rFonts w:ascii="Times" w:hAnsi="Times" w:cs="Times New Roman"/>
+        </w:rPr>
+      </w:pPr>
+    </w:p>
+    <w:p>
+      <w:pPr>
+        <w:rPr>
+          <w:rFonts w:ascii="Times" w:hAnsi="Times" w:cs="Times New Roman"/>
+        </w:rPr>
+      </w:pPr>
+      <w:r>
+        <w:rPr>
+          <w:rFonts w:ascii="Times" w:hAnsi="Times" w:cs="Times New Roman"/>
+        </w:rPr>
+        <w:t>Table 1 summarizes the prior emissions estimates and Figure 2 shows the spatial distribution of major source sectors. Anthropogenic emissions for the United States, Mexico, and Canada are given by the spatially disaggregated (gridded) versions of the EPA GHGI for 2012 (</w:t>
+      </w:r>
+      <w:proofErr w:type="spellStart"/>
+      <w:r>
+        <w:rPr>
+          <w:rFonts w:ascii="Times" w:hAnsi="Times" w:cs="Times New Roman"/>
+        </w:rPr>
+        <w:t>Maasakkers</w:t>
+      </w:r>
+      <w:proofErr w:type="spellEnd"/>
+      <w:r>
+        <w:rPr>
+          <w:rFonts w:ascii="Times" w:hAnsi="Times" w:cs="Times New Roman"/>
+        </w:rPr>
+        <w:t xml:space="preserve"> et al., 2016), the INECCC (?) for 20?? (</w:t>
+      </w:r>
+      <w:proofErr w:type="spellStart"/>
+      <w:r>
+        <w:rPr>
+          <w:rFonts w:ascii="Times" w:hAnsi="Times" w:cs="Times New Roman"/>
+        </w:rPr>
+        <w:t>Scarpelli</w:t>
+      </w:r>
+      <w:proofErr w:type="spellEnd"/>
+      <w:r>
+        <w:rPr>
+          <w:rFonts w:ascii="Times" w:hAnsi="Times" w:cs="Times New Roman"/>
+        </w:rPr>
+        <w:t xml:space="preserve"> </w:t>
+      </w:r>
+      <w:proofErr w:type="gramStart"/>
+      <w:r>
+        <w:rPr>
+          <w:rFonts w:ascii="Times" w:hAnsi="Times" w:cs="Times New Roman"/>
+        </w:rPr>
+        <w:t>et al. ?</w:t>
+      </w:r>
+      <w:proofErr w:type="gramEnd"/>
+      <w:r>
+        <w:rPr>
+          <w:rFonts w:ascii="Times" w:hAnsi="Times" w:cs="Times New Roman"/>
+        </w:rPr>
+        <w:t>), and the ECCC estimates for 20?? (</w:t>
+      </w:r>
+      <w:proofErr w:type="spellStart"/>
+      <w:r>
+        <w:rPr>
+          <w:rFonts w:ascii="Times" w:hAnsi="Times" w:cs="Times New Roman"/>
+        </w:rPr>
+        <w:t>Scarpelli</w:t>
+      </w:r>
+      <w:proofErr w:type="spellEnd"/>
+      <w:r>
+        <w:rPr>
+          <w:rFonts w:ascii="Times" w:hAnsi="Times" w:cs="Times New Roman"/>
+        </w:rPr>
+        <w:t xml:space="preserve"> </w:t>
+      </w:r>
+      <w:proofErr w:type="gramStart"/>
+      <w:r>
+        <w:rPr>
+          <w:rFonts w:ascii="Times" w:hAnsi="Times" w:cs="Times New Roman"/>
+        </w:rPr>
+        <w:t>et al. ?</w:t>
+      </w:r>
+      <w:proofErr w:type="gramEnd"/>
+      <w:r>
+        <w:rPr>
+          <w:rFonts w:ascii="Times" w:hAnsi="Times" w:cs="Times New Roman"/>
+        </w:rPr>
+        <w:t xml:space="preserve">), respectively. To account for changes in the distribution and magnitude of oil and natural gas emissions in the United States since 2012, we update the distribution of production fields using 2018 </w:t>
+      </w:r>
+      <w:proofErr w:type="spellStart"/>
+      <w:r>
+        <w:rPr>
+          <w:rFonts w:ascii="Times" w:hAnsi="Times" w:cs="Times New Roman"/>
+        </w:rPr>
+        <w:t>DrillingInfo</w:t>
+      </w:r>
+      <w:proofErr w:type="spellEnd"/>
+      <w:r>
+        <w:rPr>
+          <w:rFonts w:ascii="Times" w:hAnsi="Times" w:cs="Times New Roman"/>
+        </w:rPr>
+        <w:t xml:space="preserve"> data and scale the total natural gas transmission, processing, and distribution emissions to match 2018 emissions as reported in the 2020 GHGI. All other anthropogenic emissions in the North American domain are provided by the EDGAR v4.3.2 (?) global emission inventory for 2012 (?). Anthropogenic emissions are assumed </w:t>
+      </w:r>
+      <w:proofErr w:type="spellStart"/>
+      <w:r>
+        <w:rPr>
+          <w:rFonts w:ascii="Times" w:hAnsi="Times" w:cs="Times New Roman"/>
+        </w:rPr>
+        <w:t>aseasonal</w:t>
+      </w:r>
+      <w:proofErr w:type="spellEnd"/>
+      <w:r>
+        <w:rPr>
+          <w:rFonts w:ascii="Times" w:hAnsi="Times" w:cs="Times New Roman"/>
+        </w:rPr>
+        <w:t xml:space="preserve"> except for manure management and rice cultivation, for which we apply seasonal scaling factors as described by </w:t>
+      </w:r>
+      <w:proofErr w:type="spellStart"/>
+      <w:r>
+        <w:rPr>
+          <w:rFonts w:ascii="Times" w:hAnsi="Times" w:cs="Times New Roman"/>
+        </w:rPr>
+        <w:t>Maasakkers</w:t>
+      </w:r>
+      <w:proofErr w:type="spellEnd"/>
+      <w:r>
+        <w:rPr>
+          <w:rFonts w:ascii="Times" w:hAnsi="Times" w:cs="Times New Roman"/>
+        </w:rPr>
+        <w:t xml:space="preserve"> et al. (2016) and Zhang et al. (2016), respectively.</w:t>
+      </w:r>
+    </w:p>
+    <w:p>
+      <w:pPr>
+        <w:rPr>
+          <w:rFonts w:ascii="Times" w:hAnsi="Times" w:cs="Times New Roman"/>
+        </w:rPr>
+      </w:pPr>
+    </w:p>
+    <w:p>
+      <w:pPr>
+        <w:rPr>
+          <w:rFonts w:ascii="Times" w:hAnsi="Times" w:cs="Times New Roman"/>
+        </w:rPr>
+      </w:pPr>
+      <w:r>
+        <w:rPr>
+          <w:rFonts w:ascii="Times" w:hAnsi="Times" w:cs="Times New Roman"/>
+        </w:rPr>
+        <w:t xml:space="preserve">Wetlands are the dominant natural source of methane emissions. We use the high-performance </w:t>
+      </w:r>
+      <w:proofErr w:type="spellStart"/>
+      <w:r>
+        <w:rPr>
+          <w:rFonts w:ascii="Times" w:hAnsi="Times" w:cs="Times New Roman"/>
+        </w:rPr>
+        <w:t>WETCharts</w:t>
+      </w:r>
+      <w:proofErr w:type="spellEnd"/>
+      <w:r>
+        <w:rPr>
+          <w:rFonts w:ascii="Times" w:hAnsi="Times" w:cs="Times New Roman"/>
+        </w:rPr>
+        <w:t xml:space="preserve"> ensemble version 1.3.1, which selects 10 process-based models on the basis of their correspondence with GOSAT satellite observations (Ma et al. 2021). Other natural methane emission sources include open fires, termites, and geological seeps. Open fire emissions are from the Global Fire Emissions Database version 4 (GFED4, van der Werf et al., 2017), termite emissions from Fung et al. (1991), and geological seepage from </w:t>
+      </w:r>
+      <w:proofErr w:type="spellStart"/>
+      <w:r>
+        <w:rPr>
+          <w:rFonts w:ascii="Times" w:hAnsi="Times" w:cs="Times New Roman"/>
+        </w:rPr>
+        <w:t>Etiope</w:t>
+      </w:r>
+      <w:proofErr w:type="spellEnd"/>
+      <w:r>
+        <w:rPr>
+          <w:rFonts w:ascii="Times" w:hAnsi="Times" w:cs="Times New Roman"/>
+        </w:rPr>
+        <w:t xml:space="preserve"> et al. (2019) scaled to the 2 </w:t>
+      </w:r>
+      <w:proofErr w:type="spellStart"/>
+      <w:r>
+        <w:rPr>
+          <w:rFonts w:ascii="Times" w:hAnsi="Times" w:cs="Times New Roman"/>
+        </w:rPr>
+        <w:t>Tg</w:t>
+      </w:r>
+      <w:proofErr w:type="spellEnd"/>
+      <w:r>
+        <w:rPr>
+          <w:rFonts w:ascii="Times" w:hAnsi="Times" w:cs="Times New Roman"/>
+        </w:rPr>
+        <w:t xml:space="preserve"> a</w:t>
+      </w:r>
+      <w:r>
+        <w:rPr>
+          <w:rFonts w:ascii="Times" w:hAnsi="Times" w:cs="Times New Roman"/>
+          <w:vertAlign w:val="superscript"/>
+        </w:rPr>
+        <w:t>-1</w:t>
+      </w:r>
+      <w:r>
+        <w:rPr>
+          <w:rFonts w:ascii="Times" w:hAnsi="Times" w:cs="Times New Roman"/>
+        </w:rPr>
+        <w:t xml:space="preserve"> global emission magnitude given by </w:t>
+      </w:r>
+      <w:proofErr w:type="spellStart"/>
+      <w:r>
+        <w:rPr>
+          <w:rFonts w:ascii="Times" w:hAnsi="Times" w:cs="Times New Roman"/>
+        </w:rPr>
+        <w:t>Hmiel</w:t>
+      </w:r>
+      <w:proofErr w:type="spellEnd"/>
+      <w:r>
+        <w:rPr>
+          <w:rFonts w:ascii="Times" w:hAnsi="Times" w:cs="Times New Roman"/>
+        </w:rPr>
+        <w:t xml:space="preserve"> et al. (2020).</w:t>
+      </w:r>
+    </w:p>
+    <w:p>
+      <w:pPr>
+        <w:rPr>
+          <w:rFonts w:ascii="Times" w:hAnsi="Times" w:cs="Times New Roman"/>
+        </w:rPr>
+      </w:pPr>
+    </w:p>
+    <w:p>
+      <w:pPr>
+        <w:rPr>
+          <w:rFonts w:ascii="Times" w:hAnsi="Times" w:cs="Times New Roman"/>
+        </w:rPr>
+      </w:pPr>
+      <w:r>
+        <w:rPr>
+          <w:rFonts w:ascii="Times" w:hAnsi="Times" w:cs="Times New Roman"/>
+        </w:rPr>
+        <w:t>We assume uniform relative errors of 50% in the absence of better information. We test this assumption in a series of sensitivity inversions in which we increase, decrease, and vary the errors over the domain.</w:t>
+      </w:r>
+    </w:p>
+    <w:p>
+      <w:pPr>
+        <w:rPr>
+          <w:rFonts w:ascii="Times" w:hAnsi="Times" w:cs="Times New Roman"/>
+        </w:rPr>
+      </w:pPr>
+    </w:p>
+    <w:p>
+      <w:pPr>
+        <w:rPr>
+          <w:rFonts w:ascii="Times" w:hAnsi="Times" w:cs="Times New Roman"/>
+        </w:rPr>
+      </w:pPr>
+      <w:r>
+        <w:rPr>
+          <w:rFonts w:ascii="Times" w:hAnsi="Times" w:cs="Times New Roman"/>
+          <w:b/>
+          <w:bCs/>
+        </w:rPr>
+        <w:t>2.2 TROPOMI observations</w:t>
+      </w:r>
+    </w:p>
+    <w:p>
+      <w:pPr>
+        <w:rPr>
+          <w:rFonts w:ascii="Times" w:hAnsi="Times" w:cs="Times New Roman"/>
+        </w:rPr>
+      </w:pPr>
+      <w:r>
+        <w:rPr>
+          <w:rFonts w:ascii="Times" w:hAnsi="Times" w:cs="Times New Roman"/>
+        </w:rPr>
+        <w:t xml:space="preserve">The Tropospheric Monitoring Instrument (TROPOMI) aboard the Sentinel-5 Precursor satellite has provided </w:t>
+      </w:r>
+      <w:r>
+        <w:rPr>
+          <w:rFonts w:ascii="Times" w:hAnsi="Times" w:cs="Times New Roman"/>
+        </w:rPr>
+        <w:t xml:space="preserve">daily, global </w:t>
+      </w:r>
+      <w:r>
+        <w:rPr>
+          <w:rFonts w:ascii="Times" w:hAnsi="Times" w:cs="Times New Roman"/>
+        </w:rPr>
+        <w:t>observations of dry column methane mixing ratios at 7</w:t>
+      </w:r>
+      <w:r>
+        <w:rPr>
+          <w:rFonts w:ascii="Times" w:hAnsi="Times" w:cs="Times New Roman"/>
+        </w:rPr>
+        <w:t xml:space="preserve"> </w:t>
+      </w:r>
+      <w:r>
+        <w:rPr>
+          <w:rFonts w:ascii="Cambria Math" w:hAnsi="Cambria Math" w:cs="Times New Roman"/>
+        </w:rPr>
+        <w:t xml:space="preserve">⨉ </w:t>
+      </w:r>
+      <w:r>
+        <w:rPr>
+          <w:rFonts w:ascii="Times" w:hAnsi="Times" w:cs="Times New Roman"/>
+        </w:rPr>
+        <w:t xml:space="preserve">7 </w:t>
+      </w:r>
+      <w:r>
+        <w:rPr>
+          <w:rFonts w:ascii="Times" w:hAnsi="Times" w:cs="Times New Roman"/>
+        </w:rPr>
+        <w:t>km</w:t>
+      </w:r>
+      <w:r>
+        <w:rPr>
+          <w:rFonts w:ascii="Times" w:hAnsi="Times" w:cs="Times New Roman"/>
+          <w:vertAlign w:val="superscript"/>
+        </w:rPr>
+        <w:t>2</w:t>
+      </w:r>
+      <w:r>
+        <w:rPr>
+          <w:rFonts w:ascii="Times" w:hAnsi="Times" w:cs="Times New Roman"/>
+        </w:rPr>
+        <w:t xml:space="preserve"> nadir pixel resolution </w:t>
+      </w:r>
+      <w:r>
+        <w:rPr>
+          <w:rFonts w:ascii="Times" w:hAnsi="Times" w:cs="Times New Roman"/>
+        </w:rPr>
+        <w:t>since</w:t>
+      </w:r>
+      <w:r>
+        <w:rPr>
+          <w:rFonts w:ascii="Times" w:hAnsi="Times" w:cs="Times New Roman"/>
+        </w:rPr>
+        <w:t xml:space="preserve"> May 2018</w:t>
+      </w:r>
+      <w:r>
+        <w:rPr>
+          <w:rFonts w:ascii="Times" w:hAnsi="Times" w:cs="Times New Roman"/>
+        </w:rPr>
+        <w:t xml:space="preserve"> and at 5.5</w:t>
+      </w:r>
+      <w:r>
+        <w:rPr>
+          <w:rFonts w:ascii="Times" w:hAnsi="Times" w:cs="Times New Roman"/>
+        </w:rPr>
+        <w:t xml:space="preserve"> </w:t>
+      </w:r>
+      <w:r>
+        <w:rPr>
+          <w:rFonts w:ascii="Cambria Math" w:hAnsi="Cambria Math" w:cs="Times New Roman"/>
+        </w:rPr>
+        <w:t xml:space="preserve">⨉ </w:t>
+      </w:r>
+      <w:r>
+        <w:rPr>
+          <w:rFonts w:ascii="Times" w:hAnsi="Times" w:cs="Times New Roman"/>
+        </w:rPr>
+        <w:t xml:space="preserve">7 </w:t>
+      </w:r>
+      <w:r>
+        <w:rPr>
+          <w:rFonts w:ascii="Times" w:hAnsi="Times" w:cs="Times New Roman"/>
+        </w:rPr>
+        <w:t>km</w:t>
+      </w:r>
+      <w:r>
+        <w:rPr>
+          <w:rFonts w:ascii="Times" w:hAnsi="Times" w:cs="Times New Roman"/>
+          <w:vertAlign w:val="superscript"/>
+        </w:rPr>
+        <w:t>2</w:t>
+      </w:r>
+      <w:r>
+        <w:rPr>
+          <w:rFonts w:ascii="Times" w:hAnsi="Times" w:cs="Times New Roman"/>
+        </w:rPr>
+        <w:t xml:space="preserve"> nadir pixel resolution since August 2019 </w:t>
+      </w:r>
+      <w:r>
+        <w:rPr>
+          <w:rFonts w:ascii="Times" w:hAnsi="Times" w:cs="Times New Roman"/>
+        </w:rPr>
+        <w:t>(</w:t>
+      </w:r>
+      <w:r>
+        <w:rPr>
+          <w:rFonts w:ascii="Times" w:hAnsi="Times" w:cs="Times New Roman"/>
+        </w:rPr>
+        <w:t>citation</w:t>
+      </w:r>
+      <w:r>
+        <w:rPr>
+          <w:rFonts w:ascii="Times" w:hAnsi="Times" w:cs="Times New Roman"/>
+        </w:rPr>
+        <w:t>). TROPOMI is in sun-synchronous orbit with a local overpass time of 13:30 (</w:t>
+      </w:r>
+      <w:proofErr w:type="spellStart"/>
+      <w:r>
+        <w:rPr>
+          <w:rFonts w:ascii="Times" w:hAnsi="Times" w:cs="Times New Roman"/>
+        </w:rPr>
+        <w:t>Veefkind</w:t>
+      </w:r>
+      <w:proofErr w:type="spellEnd"/>
+      <w:r>
+        <w:rPr>
+          <w:rFonts w:ascii="Times" w:hAnsi="Times" w:cs="Times New Roman"/>
+        </w:rPr>
+        <w:t xml:space="preserve"> et al. 2012). TROPOMI uses the 2.3 </w:t>
+      </w:r>
+      <w:proofErr w:type="spellStart"/>
+      <w:r>
+        <w:rPr>
+          <w:rFonts w:ascii="Times" w:hAnsi="Times" w:cs="Times New Roman"/>
+        </w:rPr>
+        <w:t>μm</w:t>
+      </w:r>
+      <w:proofErr w:type="spellEnd"/>
+      <w:r>
+        <w:rPr>
+          <w:rFonts w:ascii="Times" w:hAnsi="Times" w:cs="Times New Roman"/>
+        </w:rPr>
+        <w:t xml:space="preserve"> methane absorption feature and a full-physics retrieval</w:t>
+      </w:r>
+      <w:r>
+        <w:rPr>
+          <w:rFonts w:ascii="Times" w:hAnsi="Times" w:cs="Times New Roman"/>
+        </w:rPr>
+        <w:t>, which</w:t>
+      </w:r>
+      <w:r>
+        <w:rPr>
+          <w:rFonts w:ascii="Times" w:hAnsi="Times" w:cs="Times New Roman"/>
+        </w:rPr>
+        <w:t xml:space="preserve"> is limited by cloud cover, variable topography, albedo, and high aerosol loading</w:t>
+      </w:r>
+      <w:r>
+        <w:rPr>
+          <w:rFonts w:ascii="Times" w:hAnsi="Times" w:cs="Times New Roman"/>
+        </w:rPr>
+        <w:t xml:space="preserve"> (citation)</w:t>
+      </w:r>
+      <w:r>
+        <w:rPr>
+          <w:rFonts w:ascii="Times" w:hAnsi="Times" w:cs="Times New Roman"/>
+        </w:rPr>
+        <w:t xml:space="preserve">. As a result, TROPOMI has a xx% retrieval rate over North America for 2019. </w:t>
+      </w:r>
+      <w:r>
+        <w:rPr>
+          <w:rFonts w:ascii="Times" w:hAnsi="Times" w:cs="Times New Roman"/>
+        </w:rPr>
+        <w:t xml:space="preserve">We use the retrieval described by </w:t>
+      </w:r>
+      <w:proofErr w:type="spellStart"/>
+      <w:r>
+        <w:rPr>
+          <w:rFonts w:ascii="Times" w:hAnsi="Times" w:cs="Times New Roman"/>
+        </w:rPr>
+        <w:t>Lorente</w:t>
+      </w:r>
+      <w:proofErr w:type="spellEnd"/>
+      <w:r>
+        <w:rPr>
+          <w:rFonts w:ascii="Times" w:hAnsi="Times" w:cs="Times New Roman"/>
+        </w:rPr>
+        <w:t xml:space="preserve"> et al. (2021), which includes an updated albedo bias correction. This </w:t>
+      </w:r>
+      <w:r>
+        <w:rPr>
+          <w:rFonts w:ascii="Times" w:hAnsi="Times" w:cs="Times New Roman"/>
+        </w:rPr>
+        <w:t>data</w:t>
+      </w:r>
+      <w:r>
+        <w:rPr>
+          <w:rFonts w:ascii="Times" w:hAnsi="Times" w:cs="Times New Roman"/>
+        </w:rPr>
+        <w:t xml:space="preserve"> has a -3.4 ± 5.6 ppb bias relative to the Total Carbon Column Observing Network (TCCON). </w:t>
+      </w:r>
+    </w:p>
+    <w:p>
+      <w:pPr>
+        <w:rPr>
+          <w:rFonts w:ascii="Times" w:hAnsi="Times" w:cs="Times New Roman"/>
+        </w:rPr>
+      </w:pPr>
+    </w:p>
+    <w:p>
+      <w:pPr>
+        <w:rPr>
+          <w:rFonts w:ascii="Times" w:hAnsi="Times" w:cs="Times New Roman"/>
+        </w:rPr>
+      </w:pPr>
+      <w:r>
+        <w:rPr>
+          <w:rFonts w:ascii="Times" w:hAnsi="Times" w:cs="Times New Roman"/>
+        </w:rPr>
+        <w:t>We further validate the TROPOMI data by comparing it to surface and aircraft methane observations for May 2018.</w:t>
+      </w:r>
+      <w:r>
+        <w:rPr>
+          <w:rFonts w:ascii="Times" w:hAnsi="Times" w:cs="Times New Roman"/>
+        </w:rPr>
+        <w:t xml:space="preserve"> …</w:t>
+      </w:r>
+    </w:p>
+    <w:p>
+      <w:pPr>
+        <w:rPr>
+          <w:rFonts w:ascii="Times" w:hAnsi="Times" w:cs="Times New Roman"/>
+        </w:rPr>
+      </w:pPr>
+    </w:p>
+    <w:p>
+      <w:pPr>
+        <w:rPr>
+          <w:rFonts w:ascii="Times" w:hAnsi="Times" w:cs="Times New Roman"/>
+        </w:rPr>
+      </w:pPr>
+      <w:r>
+        <w:rPr>
+          <w:rFonts w:ascii="Times" w:hAnsi="Times" w:cs="Times New Roman"/>
+        </w:rPr>
+        <w:t xml:space="preserve">Figure 2 shows 2019 TROPOMI observations over North America, seasonally averaged on the </w:t>
+      </w:r>
+      <w:r>
+        <w:rPr>
+          <w:rFonts w:ascii="Times" w:hAnsi="Times" w:cs="Times New Roman"/>
+        </w:rPr>
+        <w:t>0.25° x 0.3125°</w:t>
+      </w:r>
+      <w:r>
+        <w:rPr>
+          <w:rFonts w:ascii="Times" w:hAnsi="Times" w:cs="Times New Roman"/>
+        </w:rPr>
+        <w:t xml:space="preserve"> GEOS-Chem grid. We include only high-quality retrievals as indicated by the quality assessment flag. We filter out snow- and ice-covered scenes, which are likely to have residual albedo biases, by removing data with a blended albedo </w:t>
+      </w:r>
+      <w:r>
+        <w:rPr>
+          <w:rFonts w:ascii="Times" w:hAnsi="Times" w:cs="Times New Roman"/>
+        </w:rPr>
+        <w:t xml:space="preserve">[DESCRIBE] </w:t>
+      </w:r>
+      <w:r>
+        <w:rPr>
+          <w:rFonts w:ascii="Times" w:hAnsi="Times" w:cs="Times New Roman"/>
+        </w:rPr>
+        <w:t>value greater than 1.1 (Wunch et al. 2011?) and winter (DJF) observations north of 50</w:t>
+      </w:r>
+      <w:r>
+        <w:rPr>
+          <w:rFonts w:ascii="Times" w:hAnsi="Times" w:cs="Times New Roman"/>
+        </w:rPr>
+        <w:t>°</w:t>
+      </w:r>
+      <w:r>
+        <w:rPr>
+          <w:rFonts w:ascii="Times" w:hAnsi="Times" w:cs="Times New Roman"/>
+        </w:rPr>
+        <w:t xml:space="preserve">N. We also remove scenes </w:t>
+      </w:r>
+      <w:r>
+        <w:rPr>
+          <w:rFonts w:ascii="Times" w:hAnsi="Times" w:cs="Times New Roman"/>
+        </w:rPr>
+        <w:lastRenderedPageBreak/>
+        <w:t xml:space="preserve">with shortwave albedo less than 0.05, which exhibit larger biases, following de </w:t>
+      </w:r>
+      <w:proofErr w:type="spellStart"/>
+      <w:r>
+        <w:rPr>
+          <w:rFonts w:ascii="Times" w:hAnsi="Times" w:cs="Times New Roman"/>
+        </w:rPr>
+        <w:t>Gouw</w:t>
+      </w:r>
+      <w:proofErr w:type="spellEnd"/>
+      <w:r>
+        <w:rPr>
+          <w:rFonts w:ascii="Times" w:hAnsi="Times" w:cs="Times New Roman"/>
+        </w:rPr>
+        <w:t xml:space="preserve"> et al. (2020?). </w:t>
+      </w:r>
+      <w:r>
+        <w:rPr>
+          <w:rFonts w:ascii="Times" w:hAnsi="Times" w:cs="Times New Roman"/>
+        </w:rPr>
+        <w:t xml:space="preserve">The remaining 2948288 observations constitute our observation vector </w:t>
+      </w:r>
+      <w:r>
+        <w:rPr>
+          <w:rFonts w:ascii="Times" w:hAnsi="Times" w:cs="Times New Roman"/>
+          <w:b/>
+          <w:bCs/>
+        </w:rPr>
+        <w:t>y</w:t>
+      </w:r>
+      <w:r>
+        <w:rPr>
+          <w:rFonts w:ascii="Times" w:hAnsi="Times" w:cs="Times New Roman"/>
+        </w:rPr>
+        <w:t>.</w:t>
       </w:r>
     </w:p>
     <w:p>
@@ -2531,6 +4603,232 @@
     </w:lvl>
   </w:abstractNum>
   <w:abstractNum w:abstractNumId="5" w15:restartNumberingAfterBreak="0">
+    <w:nsid w:val="6BA30C2A"/>
+    <w:multiLevelType w:val="multilevel"/>
+    <w:tmpl w:val="CAA0E1BC"/>
+    <w:lvl w:ilvl="0">
+      <w:start w:val="2"/>
+      <w:numFmt w:val="decimal"/>
+      <w:lvlText w:val="%1"/>
+      <w:lvlJc w:val="left"/>
+      <w:pPr>
+        <w:ind w:left="360" w:hanging="360"/>
+      </w:pPr>
+      <w:rPr>
+        <w:rFonts w:hint="default"/>
+      </w:rPr>
+    </w:lvl>
+    <w:lvl w:ilvl="1">
+      <w:start w:val="2"/>
+      <w:numFmt w:val="decimal"/>
+      <w:lvlText w:val="%1.%2"/>
+      <w:lvlJc w:val="left"/>
+      <w:pPr>
+        <w:ind w:left="360" w:hanging="360"/>
+      </w:pPr>
+      <w:rPr>
+        <w:rFonts w:hint="default"/>
+      </w:rPr>
+    </w:lvl>
+    <w:lvl w:ilvl="2">
+      <w:start w:val="1"/>
+      <w:numFmt w:val="decimal"/>
+      <w:lvlText w:val="%1.%2.%3"/>
+      <w:lvlJc w:val="left"/>
+      <w:pPr>
+        <w:ind w:left="720" w:hanging="720"/>
+      </w:pPr>
+      <w:rPr>
+        <w:rFonts w:hint="default"/>
+      </w:rPr>
+    </w:lvl>
+    <w:lvl w:ilvl="3">
+      <w:start w:val="1"/>
+      <w:numFmt w:val="decimal"/>
+      <w:lvlText w:val="%1.%2.%3.%4"/>
+      <w:lvlJc w:val="left"/>
+      <w:pPr>
+        <w:ind w:left="720" w:hanging="720"/>
+      </w:pPr>
+      <w:rPr>
+        <w:rFonts w:hint="default"/>
+      </w:rPr>
+    </w:lvl>
+    <w:lvl w:ilvl="4">
+      <w:start w:val="1"/>
+      <w:numFmt w:val="decimal"/>
+      <w:lvlText w:val="%1.%2.%3.%4.%5"/>
+      <w:lvlJc w:val="left"/>
+      <w:pPr>
+        <w:ind w:left="1080" w:hanging="1080"/>
+      </w:pPr>
+      <w:rPr>
+        <w:rFonts w:hint="default"/>
+      </w:rPr>
+    </w:lvl>
+    <w:lvl w:ilvl="5">
+      <w:start w:val="1"/>
+      <w:numFmt w:val="decimal"/>
+      <w:lvlText w:val="%1.%2.%3.%4.%5.%6"/>
+      <w:lvlJc w:val="left"/>
+      <w:pPr>
+        <w:ind w:left="1080" w:hanging="1080"/>
+      </w:pPr>
+      <w:rPr>
+        <w:rFonts w:hint="default"/>
+      </w:rPr>
+    </w:lvl>
+    <w:lvl w:ilvl="6">
+      <w:start w:val="1"/>
+      <w:numFmt w:val="decimal"/>
+      <w:lvlText w:val="%1.%2.%3.%4.%5.%6.%7"/>
+      <w:lvlJc w:val="left"/>
+      <w:pPr>
+        <w:ind w:left="1440" w:hanging="1440"/>
+      </w:pPr>
+      <w:rPr>
+        <w:rFonts w:hint="default"/>
+      </w:rPr>
+    </w:lvl>
+    <w:lvl w:ilvl="7">
+      <w:start w:val="1"/>
+      <w:numFmt w:val="decimal"/>
+      <w:lvlText w:val="%1.%2.%3.%4.%5.%6.%7.%8"/>
+      <w:lvlJc w:val="left"/>
+      <w:pPr>
+        <w:ind w:left="1440" w:hanging="1440"/>
+      </w:pPr>
+      <w:rPr>
+        <w:rFonts w:hint="default"/>
+      </w:rPr>
+    </w:lvl>
+    <w:lvl w:ilvl="8">
+      <w:start w:val="1"/>
+      <w:numFmt w:val="decimal"/>
+      <w:lvlText w:val="%1.%2.%3.%4.%5.%6.%7.%8.%9"/>
+      <w:lvlJc w:val="left"/>
+      <w:pPr>
+        <w:ind w:left="1800" w:hanging="1800"/>
+      </w:pPr>
+      <w:rPr>
+        <w:rFonts w:hint="default"/>
+      </w:rPr>
+    </w:lvl>
+  </w:abstractNum>
+  <w:abstractNum w:abstractNumId="6" w15:restartNumberingAfterBreak="0">
+    <w:nsid w:val="6C164D1E"/>
+    <w:multiLevelType w:val="hybridMultilevel"/>
+    <w:tmpl w:val="BCD6D9D4"/>
+    <w:lvl w:ilvl="0" w:tplc="418E6492">
+      <w:start w:val="2"/>
+      <w:numFmt w:val="bullet"/>
+      <w:lvlText w:val="-"/>
+      <w:lvlJc w:val="left"/>
+      <w:pPr>
+        <w:ind w:left="720" w:hanging="360"/>
+      </w:pPr>
+      <w:rPr>
+        <w:rFonts w:ascii="Times" w:eastAsiaTheme="minorHAnsi" w:hAnsi="Times" w:cs="Times New Roman" w:hint="default"/>
+      </w:rPr>
+    </w:lvl>
+    <w:lvl w:ilvl="1" w:tplc="04090003" w:tentative="1">
+      <w:start w:val="1"/>
+      <w:numFmt w:val="bullet"/>
+      <w:lvlText w:val="o"/>
+      <w:lvlJc w:val="left"/>
+      <w:pPr>
+        <w:ind w:left="1440" w:hanging="360"/>
+      </w:pPr>
+      <w:rPr>
+        <w:rFonts w:ascii="Courier New" w:hAnsi="Courier New" w:cs="Courier New" w:hint="default"/>
+      </w:rPr>
+    </w:lvl>
+    <w:lvl w:ilvl="2" w:tplc="04090005" w:tentative="1">
+      <w:start w:val="1"/>
+      <w:numFmt w:val="bullet"/>
+      <w:lvlText w:val=""/>
+      <w:lvlJc w:val="left"/>
+      <w:pPr>
+        <w:ind w:left="2160" w:hanging="360"/>
+      </w:pPr>
+      <w:rPr>
+        <w:rFonts w:ascii="Wingdings" w:hAnsi="Wingdings" w:hint="default"/>
+      </w:rPr>
+    </w:lvl>
+    <w:lvl w:ilvl="3" w:tplc="04090001" w:tentative="1">
+      <w:start w:val="1"/>
+      <w:numFmt w:val="bullet"/>
+      <w:lvlText w:val=""/>
+      <w:lvlJc w:val="left"/>
+      <w:pPr>
+        <w:ind w:left="2880" w:hanging="360"/>
+      </w:pPr>
+      <w:rPr>
+        <w:rFonts w:ascii="Symbol" w:hAnsi="Symbol" w:hint="default"/>
+      </w:rPr>
+    </w:lvl>
+    <w:lvl w:ilvl="4" w:tplc="04090003" w:tentative="1">
+      <w:start w:val="1"/>
+      <w:numFmt w:val="bullet"/>
+      <w:lvlText w:val="o"/>
+      <w:lvlJc w:val="left"/>
+      <w:pPr>
+        <w:ind w:left="3600" w:hanging="360"/>
+      </w:pPr>
+      <w:rPr>
+        <w:rFonts w:ascii="Courier New" w:hAnsi="Courier New" w:cs="Courier New" w:hint="default"/>
+      </w:rPr>
+    </w:lvl>
+    <w:lvl w:ilvl="5" w:tplc="04090005" w:tentative="1">
+      <w:start w:val="1"/>
+      <w:numFmt w:val="bullet"/>
+      <w:lvlText w:val=""/>
+      <w:lvlJc w:val="left"/>
+      <w:pPr>
+        <w:ind w:left="4320" w:hanging="360"/>
+      </w:pPr>
+      <w:rPr>
+        <w:rFonts w:ascii="Wingdings" w:hAnsi="Wingdings" w:hint="default"/>
+      </w:rPr>
+    </w:lvl>
+    <w:lvl w:ilvl="6" w:tplc="04090001" w:tentative="1">
+      <w:start w:val="1"/>
+      <w:numFmt w:val="bullet"/>
+      <w:lvlText w:val=""/>
+      <w:lvlJc w:val="left"/>
+      <w:pPr>
+        <w:ind w:left="5040" w:hanging="360"/>
+      </w:pPr>
+      <w:rPr>
+        <w:rFonts w:ascii="Symbol" w:hAnsi="Symbol" w:hint="default"/>
+      </w:rPr>
+    </w:lvl>
+    <w:lvl w:ilvl="7" w:tplc="04090003" w:tentative="1">
+      <w:start w:val="1"/>
+      <w:numFmt w:val="bullet"/>
+      <w:lvlText w:val="o"/>
+      <w:lvlJc w:val="left"/>
+      <w:pPr>
+        <w:ind w:left="5760" w:hanging="360"/>
+      </w:pPr>
+      <w:rPr>
+        <w:rFonts w:ascii="Courier New" w:hAnsi="Courier New" w:cs="Courier New" w:hint="default"/>
+      </w:rPr>
+    </w:lvl>
+    <w:lvl w:ilvl="8" w:tplc="04090005" w:tentative="1">
+      <w:start w:val="1"/>
+      <w:numFmt w:val="bullet"/>
+      <w:lvlText w:val=""/>
+      <w:lvlJc w:val="left"/>
+      <w:pPr>
+        <w:ind w:left="6480" w:hanging="360"/>
+      </w:pPr>
+      <w:rPr>
+        <w:rFonts w:ascii="Wingdings" w:hAnsi="Wingdings" w:hint="default"/>
+      </w:rPr>
+    </w:lvl>
+  </w:abstractNum>
+  <w:abstractNum w:abstractNumId="7" w15:restartNumberingAfterBreak="0">
     <w:nsid w:val="77E97245"/>
     <w:multiLevelType w:val="hybridMultilevel"/>
     <w:tmpl w:val="4900FE3E"/>
@@ -2650,7 +4948,7 @@
     <w:abstractNumId w:val="3"/>
   </w:num>
   <w:num w:numId="3">
-    <w:abstractNumId w:val="5"/>
+    <w:abstractNumId w:val="7"/>
   </w:num>
   <w:num w:numId="4">
     <w:abstractNumId w:val="4"/>
@@ -2660,6 +4958,12 @@
   </w:num>
   <w:num w:numId="6">
     <w:abstractNumId w:val="1"/>
+  </w:num>
+  <w:num w:numId="7">
+    <w:abstractNumId w:val="6"/>
+  </w:num>
+  <w:num w:numId="8">
+    <w:abstractNumId w:val="5"/>
   </w:num>
 </w:numbering>
 </file>

</xml_diff>

<commit_message>
Trying to get back to using git appropriately
</commit_message>
<xml_diff>
--- a/paper/draft01.docx
+++ b/paper/draft01.docx
@@ -3631,11 +3631,6 @@
     </w:p>
     <w:p>
       <w:pPr>
-        <w:pStyle w:val="ListParagraph"/>
-        <w:numPr>
-          <w:ilvl w:val="1"/>
-          <w:numId w:val="11"/>
-        </w:numPr>
         <w:rPr>
           <w:rFonts w:ascii="Times" w:hAnsi="Times" w:cs="Times New Roman"/>
           <w:b/>
@@ -3648,17 +3643,151 @@
           <w:b/>
           <w:bCs/>
         </w:rPr>
-        <w:t>Observing system</w:t>
-      </w:r>
-    </w:p>
-    <w:p>
-      <w:pPr>
+        <w:t xml:space="preserve">2.3 </w:t>
+      </w:r>
+      <w:r>
         <w:rPr>
           <w:rFonts w:ascii="Times" w:hAnsi="Times" w:cs="Times New Roman"/>
           <w:b/>
           <w:bCs/>
-          <w:i/>
-          <w:iCs/>
+        </w:rPr>
+        <w:t>Forward model</w:t>
+      </w:r>
+    </w:p>
+    <w:p>
+      <w:pPr>
+        <w:rPr>
+          <w:rFonts w:ascii="Times" w:hAnsi="Times" w:cs="Times New Roman"/>
+        </w:rPr>
+      </w:pPr>
+      <w:r>
+        <w:rPr>
+          <w:rFonts w:ascii="Times" w:hAnsi="Times" w:cs="Times New Roman"/>
+        </w:rPr>
+        <w:t xml:space="preserve">We use the nested version of the GEOS-Chem chemical transport model (CTM) v12.7 at </w:t>
+      </w:r>
+      <w:r>
+        <w:rPr>
+          <w:rFonts w:ascii="Times" w:hAnsi="Times" w:cs="Times New Roman"/>
+        </w:rPr>
+        <w:t>0.25° x 0.3125°</w:t>
+      </w:r>
+      <w:r>
+        <w:rPr>
+          <w:rFonts w:ascii="Times" w:hAnsi="Times" w:cs="Times New Roman"/>
+        </w:rPr>
+        <w:t xml:space="preserve"> resolution over North America as the forward model for the inversion. Earlier versions of the methane simulation were described by Wecht et al. (2014) and Turner et al. (2015). The model is driven by ___ meteorological fields from the ___. Methane loss from OH, Cl, soil uptake, and stratospheric oxidation is described in </w:t>
+      </w:r>
+      <w:proofErr w:type="spellStart"/>
+      <w:r>
+        <w:rPr>
+          <w:rFonts w:ascii="Times" w:hAnsi="Times" w:cs="Times New Roman"/>
+        </w:rPr>
+        <w:t>Maasakkers</w:t>
+      </w:r>
+      <w:proofErr w:type="spellEnd"/>
+      <w:r>
+        <w:rPr>
+          <w:rFonts w:ascii="Times" w:hAnsi="Times" w:cs="Times New Roman"/>
+        </w:rPr>
+        <w:t xml:space="preserve"> et al. (2019). Initial conditions for January 2019 and 3-hourly boundary conditions for the year are given by the methane concentration fields from the global 2</w:t>
+      </w:r>
+      <w:r>
+        <w:rPr>
+          <w:rFonts w:ascii="Times" w:hAnsi="Times" w:cs="Times New Roman"/>
+        </w:rPr>
+        <w:t xml:space="preserve">° </w:t>
+      </w:r>
+      <w:r>
+        <w:rPr>
+          <w:rFonts w:ascii="Cambria Math" w:hAnsi="Cambria Math" w:cs="Times New Roman"/>
+        </w:rPr>
+        <w:t>⨉</w:t>
+      </w:r>
+      <w:r>
+        <w:rPr>
+          <w:rFonts w:ascii="Times" w:hAnsi="Times" w:cs="Times New Roman"/>
+        </w:rPr>
+        <w:t xml:space="preserve"> </w:t>
+      </w:r>
+      <w:r>
+        <w:rPr>
+          <w:rFonts w:ascii="Times" w:hAnsi="Times" w:cs="Times New Roman"/>
+        </w:rPr>
+        <w:t>2</w:t>
+      </w:r>
+      <w:r>
+        <w:rPr>
+          <w:rFonts w:ascii="Times" w:hAnsi="Times" w:cs="Times New Roman"/>
+        </w:rPr>
+        <w:t>.5°</w:t>
+      </w:r>
+      <w:r>
+        <w:rPr>
+          <w:rFonts w:ascii="Times" w:hAnsi="Times" w:cs="Times New Roman"/>
+        </w:rPr>
+        <w:t xml:space="preserve"> TROPOMI inversion conducted by Qu et al. (2021). These concentration fields are unbiased with respect to the global TROPOMI data and are informed predominantly by observations outside of North America.</w:t>
+      </w:r>
+    </w:p>
+    <w:p>
+      <w:pPr>
+        <w:rPr>
+          <w:rFonts w:ascii="Times" w:hAnsi="Times" w:cs="Times New Roman"/>
+        </w:rPr>
+      </w:pPr>
+    </w:p>
+    <w:p>
+      <w:pPr>
+        <w:rPr>
+          <w:rFonts w:ascii="Times" w:hAnsi="Times" w:cs="Times New Roman"/>
+        </w:rPr>
+      </w:pPr>
+      <w:r>
+        <w:rPr>
+          <w:rFonts w:ascii="Times" w:hAnsi="Times" w:cs="Times New Roman"/>
+        </w:rPr>
+        <w:t>We validate GEOS-Chem by comparison to surface and aircraft methane observations for May 2018. We use observations from the Atmospheric Tomography Mission (</w:t>
+      </w:r>
+      <w:proofErr w:type="spellStart"/>
+      <w:r>
+        <w:rPr>
+          <w:rFonts w:ascii="Times" w:hAnsi="Times" w:cs="Times New Roman"/>
+        </w:rPr>
+        <w:t>ATom</w:t>
+      </w:r>
+      <w:proofErr w:type="spellEnd"/>
+      <w:r>
+        <w:rPr>
+          <w:rFonts w:ascii="Times" w:hAnsi="Times" w:cs="Times New Roman"/>
+        </w:rPr>
+        <w:t>), the Atmospheric Carbon and Transport – America (ACT-America) campaign, and the NOAA Observation Package (</w:t>
+      </w:r>
+      <w:proofErr w:type="spellStart"/>
+      <w:r>
+        <w:rPr>
+          <w:rFonts w:ascii="Times" w:hAnsi="Times" w:cs="Times New Roman"/>
+        </w:rPr>
+        <w:t>ObsPack</w:t>
+      </w:r>
+      <w:proofErr w:type="spellEnd"/>
+      <w:r>
+        <w:rPr>
+          <w:rFonts w:ascii="Times" w:hAnsi="Times" w:cs="Times New Roman"/>
+        </w:rPr>
+        <w:t>). We find a mean model-observation bias of 6.36 and a correlation of R = 0.45. We also find no significant latitudinal bias in the model-observation difference, although the observations used provide significant coverage only between 30°N and 50°N. We expect no systematic bias with respect to albedo because GEOS-Chem does not simulate radiative transfer.</w:t>
+      </w:r>
+    </w:p>
+    <w:p>
+      <w:pPr>
+        <w:rPr>
+          <w:rFonts w:ascii="Times" w:hAnsi="Times" w:cs="Times New Roman"/>
+        </w:rPr>
+      </w:pPr>
+    </w:p>
+    <w:p>
+      <w:pPr>
+        <w:rPr>
+          <w:rFonts w:ascii="Times" w:hAnsi="Times" w:cs="Times New Roman"/>
         </w:rPr>
       </w:pPr>
       <w:r>
@@ -3666,61 +3795,268 @@
           <w:rFonts w:ascii="Times" w:hAnsi="Times" w:cs="Times New Roman"/>
           <w:b/>
           <w:bCs/>
-          <w:i/>
-          <w:iCs/>
-        </w:rPr>
-        <w:t>2.3.1 Forward model</w:t>
-      </w:r>
-    </w:p>
-    <w:p>
-      <w:pPr>
-        <w:rPr>
-          <w:rFonts w:ascii="Times" w:hAnsi="Times" w:cs="Times New Roman"/>
-        </w:rPr>
-      </w:pPr>
-      <w:r>
-        <w:rPr>
-          <w:rFonts w:ascii="Times" w:hAnsi="Times" w:cs="Times New Roman"/>
-        </w:rPr>
-        <w:t xml:space="preserve">We use the nested version of the GEOS-Chem chemical transport model (CTM) v12.7 at </w:t>
-      </w:r>
-      <w:r>
-        <w:rPr>
-          <w:rFonts w:ascii="Times" w:hAnsi="Times" w:cs="Times New Roman"/>
-        </w:rPr>
-        <w:t>0.25° x 0.3125°</w:t>
-      </w:r>
-      <w:r>
-        <w:rPr>
-          <w:rFonts w:ascii="Times" w:hAnsi="Times" w:cs="Times New Roman"/>
-        </w:rPr>
-        <w:t xml:space="preserve"> resolution over North America as the forward model for the inversion. Earlier versions of the methane simulation were described by Wecht et al. (2014) and Turner et al. (2015). The model is driven by ___ meteorological fields from the ___. Methane loss from OH, Cl, soil uptake, and stratospheric oxidation is described in </w:t>
+        </w:rPr>
+        <w:t>2.</w:t>
+      </w:r>
+      <w:r>
+        <w:rPr>
+          <w:rFonts w:ascii="Times" w:hAnsi="Times" w:cs="Times New Roman"/>
+          <w:b/>
+          <w:bCs/>
+        </w:rPr>
+        <w:t>4</w:t>
+      </w:r>
+      <w:r>
+        <w:rPr>
+          <w:rFonts w:ascii="Times" w:hAnsi="Times" w:cs="Times New Roman"/>
+          <w:b/>
+          <w:bCs/>
+        </w:rPr>
+        <w:t xml:space="preserve"> TROPOMI observations</w:t>
+      </w:r>
+    </w:p>
+    <w:p>
+      <w:pPr>
+        <w:rPr>
+          <w:rFonts w:ascii="Times" w:hAnsi="Times" w:cs="Times New Roman"/>
+        </w:rPr>
+      </w:pPr>
+      <w:r>
+        <w:rPr>
+          <w:rFonts w:ascii="Times" w:hAnsi="Times" w:cs="Times New Roman"/>
+        </w:rPr>
+        <w:t xml:space="preserve">The Tropospheric Monitoring Instrument (TROPOMI) aboard the Sentinel-5 Precursor satellite has provided </w:t>
+      </w:r>
+      <w:r>
+        <w:rPr>
+          <w:rFonts w:ascii="Times" w:hAnsi="Times" w:cs="Times New Roman"/>
+        </w:rPr>
+        <w:t xml:space="preserve">daily, global </w:t>
+      </w:r>
+      <w:r>
+        <w:rPr>
+          <w:rFonts w:ascii="Times" w:hAnsi="Times" w:cs="Times New Roman"/>
+        </w:rPr>
+        <w:t>observations of dry column methane mixing ratios at 7</w:t>
+      </w:r>
+      <w:r>
+        <w:rPr>
+          <w:rFonts w:ascii="Times" w:hAnsi="Times" w:cs="Times New Roman"/>
+        </w:rPr>
+        <w:t xml:space="preserve"> </w:t>
+      </w:r>
+      <w:r>
+        <w:rPr>
+          <w:rFonts w:ascii="Cambria Math" w:hAnsi="Cambria Math" w:cs="Times New Roman"/>
+        </w:rPr>
+        <w:t xml:space="preserve">⨉ </w:t>
+      </w:r>
+      <w:r>
+        <w:rPr>
+          <w:rFonts w:ascii="Times" w:hAnsi="Times" w:cs="Times New Roman"/>
+        </w:rPr>
+        <w:t xml:space="preserve">7 </w:t>
+      </w:r>
+      <w:r>
+        <w:rPr>
+          <w:rFonts w:ascii="Times" w:hAnsi="Times" w:cs="Times New Roman"/>
+        </w:rPr>
+        <w:t>km</w:t>
+      </w:r>
+      <w:r>
+        <w:rPr>
+          <w:rFonts w:ascii="Times" w:hAnsi="Times" w:cs="Times New Roman"/>
+          <w:vertAlign w:val="superscript"/>
+        </w:rPr>
+        <w:t>2</w:t>
+      </w:r>
+      <w:r>
+        <w:rPr>
+          <w:rFonts w:ascii="Times" w:hAnsi="Times" w:cs="Times New Roman"/>
+        </w:rPr>
+        <w:t xml:space="preserve"> nadir pixel resolution </w:t>
+      </w:r>
+      <w:r>
+        <w:rPr>
+          <w:rFonts w:ascii="Times" w:hAnsi="Times" w:cs="Times New Roman"/>
+        </w:rPr>
+        <w:t>since</w:t>
+      </w:r>
+      <w:r>
+        <w:rPr>
+          <w:rFonts w:ascii="Times" w:hAnsi="Times" w:cs="Times New Roman"/>
+        </w:rPr>
+        <w:t xml:space="preserve"> May 2018</w:t>
+      </w:r>
+      <w:r>
+        <w:rPr>
+          <w:rFonts w:ascii="Times" w:hAnsi="Times" w:cs="Times New Roman"/>
+        </w:rPr>
+        <w:t xml:space="preserve"> and at 5.5 </w:t>
+      </w:r>
+      <w:r>
+        <w:rPr>
+          <w:rFonts w:ascii="Cambria Math" w:hAnsi="Cambria Math" w:cs="Times New Roman"/>
+        </w:rPr>
+        <w:t xml:space="preserve">⨉ </w:t>
+      </w:r>
+      <w:r>
+        <w:rPr>
+          <w:rFonts w:ascii="Times" w:hAnsi="Times" w:cs="Times New Roman"/>
+        </w:rPr>
+        <w:t xml:space="preserve">7 </w:t>
+      </w:r>
+      <w:r>
+        <w:rPr>
+          <w:rFonts w:ascii="Times" w:hAnsi="Times" w:cs="Times New Roman"/>
+        </w:rPr>
+        <w:t>km</w:t>
+      </w:r>
+      <w:r>
+        <w:rPr>
+          <w:rFonts w:ascii="Times" w:hAnsi="Times" w:cs="Times New Roman"/>
+          <w:vertAlign w:val="superscript"/>
+        </w:rPr>
+        <w:t>2</w:t>
+      </w:r>
+      <w:r>
+        <w:rPr>
+          <w:rFonts w:ascii="Times" w:hAnsi="Times" w:cs="Times New Roman"/>
+        </w:rPr>
+        <w:t xml:space="preserve"> nadir pixel resolution since August 2019 </w:t>
+      </w:r>
+      <w:r>
+        <w:rPr>
+          <w:rFonts w:ascii="Times" w:hAnsi="Times" w:cs="Times New Roman"/>
+        </w:rPr>
+        <w:t>(</w:t>
+      </w:r>
+      <w:r>
+        <w:rPr>
+          <w:rFonts w:ascii="Times" w:hAnsi="Times" w:cs="Times New Roman"/>
+        </w:rPr>
+        <w:t>citation</w:t>
+      </w:r>
+      <w:r>
+        <w:rPr>
+          <w:rFonts w:ascii="Times" w:hAnsi="Times" w:cs="Times New Roman"/>
+        </w:rPr>
+        <w:t>). TROPOMI is in sun-synchronous orbit with a local overpass time of 13:30 (</w:t>
       </w:r>
       <w:proofErr w:type="spellStart"/>
       <w:r>
         <w:rPr>
           <w:rFonts w:ascii="Times" w:hAnsi="Times" w:cs="Times New Roman"/>
         </w:rPr>
-        <w:t>Maasakkers</w:t>
+        <w:t>Veefkind</w:t>
       </w:r>
       <w:proofErr w:type="spellEnd"/>
       <w:r>
         <w:rPr>
           <w:rFonts w:ascii="Times" w:hAnsi="Times" w:cs="Times New Roman"/>
         </w:rPr>
-        <w:t xml:space="preserve"> et al. (2019). Initial conditions for January 2019 and 3-hourly boundary conditions for the year are given by the methane concentration fields from the global 2</w:t>
-      </w:r>
-      <w:r>
-        <w:rPr>
-          <w:rFonts w:ascii="Times" w:hAnsi="Times" w:cs="Times New Roman"/>
-        </w:rPr>
-        <w:t xml:space="preserve">° </w:t>
-      </w:r>
-      <w:r>
-        <w:rPr>
-          <w:rFonts w:ascii="Cambria Math" w:hAnsi="Cambria Math" w:cs="Times New Roman"/>
-        </w:rPr>
-        <w:t>⨉</w:t>
+        <w:t xml:space="preserve"> et al. 2012). TROPOMI </w:t>
+      </w:r>
+      <w:r>
+        <w:rPr>
+          <w:rFonts w:ascii="Times" w:hAnsi="Times" w:cs="Times New Roman"/>
+        </w:rPr>
+        <w:t>retrieves methane concentrations at</w:t>
+      </w:r>
+      <w:r>
+        <w:rPr>
+          <w:rFonts w:ascii="Times" w:hAnsi="Times" w:cs="Times New Roman"/>
+        </w:rPr>
+        <w:t xml:space="preserve"> the 2.3 </w:t>
+      </w:r>
+      <w:proofErr w:type="spellStart"/>
+      <w:r>
+        <w:rPr>
+          <w:rFonts w:ascii="Times" w:hAnsi="Times" w:cs="Times New Roman"/>
+        </w:rPr>
+        <w:t>μm</w:t>
+      </w:r>
+      <w:proofErr w:type="spellEnd"/>
+      <w:r>
+        <w:rPr>
+          <w:rFonts w:ascii="Times" w:hAnsi="Times" w:cs="Times New Roman"/>
+        </w:rPr>
+        <w:t xml:space="preserve"> absorption feature </w:t>
+      </w:r>
+      <w:r>
+        <w:rPr>
+          <w:rFonts w:ascii="Times" w:hAnsi="Times" w:cs="Times New Roman"/>
+        </w:rPr>
+        <w:t>using</w:t>
+      </w:r>
+      <w:r>
+        <w:rPr>
+          <w:rFonts w:ascii="Times" w:hAnsi="Times" w:cs="Times New Roman"/>
+        </w:rPr>
+        <w:t xml:space="preserve"> a full-physics retrieval</w:t>
+      </w:r>
+      <w:r>
+        <w:rPr>
+          <w:rFonts w:ascii="Times" w:hAnsi="Times" w:cs="Times New Roman"/>
+        </w:rPr>
+        <w:t>, which</w:t>
+      </w:r>
+      <w:r>
+        <w:rPr>
+          <w:rFonts w:ascii="Times" w:hAnsi="Times" w:cs="Times New Roman"/>
+        </w:rPr>
+        <w:t xml:space="preserve"> is limited by cloud cover, variable topography, albedo, and high aerosol loading</w:t>
+      </w:r>
+      <w:r>
+        <w:rPr>
+          <w:rFonts w:ascii="Times" w:hAnsi="Times" w:cs="Times New Roman"/>
+        </w:rPr>
+        <w:t xml:space="preserve"> (citation)</w:t>
+      </w:r>
+      <w:r>
+        <w:rPr>
+          <w:rFonts w:ascii="Times" w:hAnsi="Times" w:cs="Times New Roman"/>
+        </w:rPr>
+        <w:t xml:space="preserve">. As a result, TROPOMI has a xx% retrieval rate over North America for 2019. </w:t>
+      </w:r>
+      <w:r>
+        <w:rPr>
+          <w:rFonts w:ascii="Times" w:hAnsi="Times" w:cs="Times New Roman"/>
+        </w:rPr>
+        <w:t xml:space="preserve">We use the retrieval described by </w:t>
+      </w:r>
+      <w:proofErr w:type="spellStart"/>
+      <w:r>
+        <w:rPr>
+          <w:rFonts w:ascii="Times" w:hAnsi="Times" w:cs="Times New Roman"/>
+        </w:rPr>
+        <w:t>Lorente</w:t>
+      </w:r>
+      <w:proofErr w:type="spellEnd"/>
+      <w:r>
+        <w:rPr>
+          <w:rFonts w:ascii="Times" w:hAnsi="Times" w:cs="Times New Roman"/>
+        </w:rPr>
+        <w:t xml:space="preserve"> et al. (2021)</w:t>
+      </w:r>
+      <w:r>
+        <w:rPr>
+          <w:rFonts w:ascii="Times" w:hAnsi="Times" w:cs="Times New Roman"/>
+        </w:rPr>
+        <w:t>, which</w:t>
+      </w:r>
+      <w:r>
+        <w:rPr>
+          <w:rFonts w:ascii="Times" w:hAnsi="Times" w:cs="Times New Roman"/>
+        </w:rPr>
+        <w:t xml:space="preserve"> has a -3.4 ± 5.6 ppb bias </w:t>
+      </w:r>
+      <w:r>
+        <w:rPr>
+          <w:rFonts w:ascii="Times" w:hAnsi="Times" w:cs="Times New Roman"/>
+        </w:rPr>
+        <w:lastRenderedPageBreak/>
+        <w:t>relative to the Total Carbon Column Observing Network (TCCON).</w:t>
       </w:r>
       <w:r>
         <w:rPr>
@@ -3732,138 +4068,140 @@
         <w:rPr>
           <w:rFonts w:ascii="Times" w:hAnsi="Times" w:cs="Times New Roman"/>
         </w:rPr>
-        <w:t>2</w:t>
-      </w:r>
-      <w:r>
-        <w:rPr>
-          <w:rFonts w:ascii="Times" w:hAnsi="Times" w:cs="Times New Roman"/>
-        </w:rPr>
-        <w:t>.5°</w:t>
-      </w:r>
-      <w:r>
-        <w:rPr>
-          <w:rFonts w:ascii="Times" w:hAnsi="Times" w:cs="Times New Roman"/>
-        </w:rPr>
-        <w:t xml:space="preserve"> TROPOMI inversion conducted by Qu et al. (2021). These concentration fields are unbiased with respect to the global TROPOMI data and are informed predominantly by observations outside of North America.</w:t>
-      </w:r>
-    </w:p>
-    <w:p>
-      <w:pPr>
-        <w:rPr>
-          <w:rFonts w:ascii="Times" w:hAnsi="Times" w:cs="Times New Roman"/>
-        </w:rPr>
-      </w:pPr>
-    </w:p>
-    <w:p>
-      <w:pPr>
-        <w:rPr>
-          <w:rFonts w:ascii="Times" w:hAnsi="Times" w:cs="Times New Roman"/>
-        </w:rPr>
-      </w:pPr>
-      <w:r>
-        <w:rPr>
-          <w:rFonts w:ascii="Times" w:hAnsi="Times" w:cs="Times New Roman"/>
-        </w:rPr>
-        <w:t>We validate GEOS-Chem by comparison to surface and aircraft methane observations for May 2018. We use observations from the Atmospheric Tomography Mission (</w:t>
+        <w:t>We use only high-quality retrievals as indicated by the quality assessment flag (</w:t>
       </w:r>
       <w:proofErr w:type="spellStart"/>
       <w:r>
         <w:rPr>
           <w:rFonts w:ascii="Times" w:hAnsi="Times" w:cs="Times New Roman"/>
         </w:rPr>
-        <w:t>ATom</w:t>
+        <w:t>q</w:t>
+      </w:r>
+      <w:r>
+        <w:rPr>
+          <w:rFonts w:ascii="Times" w:hAnsi="Times" w:cs="Times New Roman"/>
+          <w:vertAlign w:val="subscript"/>
+        </w:rPr>
+        <w:t>a</w:t>
       </w:r>
       <w:proofErr w:type="spellEnd"/>
       <w:r>
         <w:rPr>
           <w:rFonts w:ascii="Times" w:hAnsi="Times" w:cs="Times New Roman"/>
         </w:rPr>
-        <w:t>), the Atmospheric Carbon and Transport – America (ACT-America) campaign, and the NOAA Observation Package (</w:t>
+        <w:t xml:space="preserve"> = 1).</w:t>
+      </w:r>
+    </w:p>
+    <w:p>
+      <w:pPr>
+        <w:rPr>
+          <w:rFonts w:ascii="Times" w:hAnsi="Times" w:cs="Times New Roman"/>
+        </w:rPr>
+      </w:pPr>
+    </w:p>
+    <w:p>
+      <w:pPr>
+        <w:rPr>
+          <w:rFonts w:ascii="Times" w:hAnsi="Times" w:cs="Times New Roman"/>
+        </w:rPr>
+      </w:pPr>
+      <w:r>
+        <w:rPr>
+          <w:rFonts w:ascii="Times" w:hAnsi="Times" w:cs="Times New Roman"/>
+        </w:rPr>
+        <w:t xml:space="preserve">We find that systematic </w:t>
+      </w:r>
+      <w:r>
+        <w:rPr>
+          <w:rFonts w:ascii="Times" w:hAnsi="Times" w:cs="Times New Roman"/>
+        </w:rPr>
+        <w:t xml:space="preserve">albedo </w:t>
+      </w:r>
+      <w:r>
+        <w:rPr>
+          <w:rFonts w:ascii="Times" w:hAnsi="Times" w:cs="Times New Roman"/>
+        </w:rPr>
+        <w:t>biases in the GEOS-Chem</w:t>
+      </w:r>
+      <w:r>
+        <w:rPr>
+          <w:rFonts w:ascii="Times" w:hAnsi="Times" w:cs="Times New Roman"/>
+        </w:rPr>
+        <w:t xml:space="preserve"> – </w:t>
+      </w:r>
+      <w:r>
+        <w:rPr>
+          <w:rFonts w:ascii="Times" w:hAnsi="Times" w:cs="Times New Roman"/>
+        </w:rPr>
+        <w:t xml:space="preserve">TROPOMI </w:t>
+      </w:r>
+      <w:r>
+        <w:rPr>
+          <w:rFonts w:ascii="Times" w:hAnsi="Times" w:cs="Times New Roman"/>
+        </w:rPr>
+        <w:t xml:space="preserve">difference </w:t>
+      </w:r>
+      <w:r>
+        <w:rPr>
+          <w:rFonts w:ascii="Times" w:hAnsi="Times" w:cs="Times New Roman"/>
+        </w:rPr>
+        <w:t xml:space="preserve">are reduced by filtering </w:t>
+      </w:r>
+      <w:r>
+        <w:rPr>
+          <w:rFonts w:ascii="Times" w:hAnsi="Times" w:cs="Times New Roman"/>
+        </w:rPr>
+        <w:t>out scenes snow- or ice-cover or with low albedo values</w:t>
+      </w:r>
+      <w:r>
+        <w:rPr>
+          <w:rFonts w:ascii="Times" w:hAnsi="Times" w:cs="Times New Roman"/>
+        </w:rPr>
+        <w:t xml:space="preserve">, which are more likely </w:t>
+      </w:r>
+      <w:r>
+        <w:rPr>
+          <w:rFonts w:ascii="Times" w:hAnsi="Times" w:cs="Times New Roman"/>
+        </w:rPr>
+        <w:t>have large errors</w:t>
+      </w:r>
+      <w:r>
+        <w:rPr>
+          <w:rFonts w:ascii="Times" w:hAnsi="Times" w:cs="Times New Roman"/>
+        </w:rPr>
+        <w:t xml:space="preserve"> </w:t>
+      </w:r>
+      <w:r>
+        <w:rPr>
+          <w:rFonts w:ascii="Times" w:hAnsi="Times" w:cs="Times New Roman"/>
+        </w:rPr>
+        <w:t>(</w:t>
       </w:r>
       <w:proofErr w:type="spellStart"/>
       <w:r>
         <w:rPr>
           <w:rFonts w:ascii="Times" w:hAnsi="Times" w:cs="Times New Roman"/>
         </w:rPr>
-        <w:t>ObsPack</w:t>
+        <w:t>Lorente</w:t>
       </w:r>
       <w:proofErr w:type="spellEnd"/>
       <w:r>
         <w:rPr>
           <w:rFonts w:ascii="Times" w:hAnsi="Times" w:cs="Times New Roman"/>
         </w:rPr>
-        <w:t>). We find a mean model-observation bias of 6.36 and a correlation of R = 0.45. We also find no significant latitudinal bias in the model-observation difference, although the observations used provide significant coverage only between 30°N and 50°N. We expect no systematic bias with respect to albedo because GEOS-Chem does not simulate radiative transfer.</w:t>
-      </w:r>
-    </w:p>
-    <w:p>
-      <w:pPr>
-        <w:rPr>
-          <w:rFonts w:ascii="Times" w:hAnsi="Times" w:cs="Times New Roman"/>
-        </w:rPr>
-      </w:pPr>
-    </w:p>
-    <w:p>
-      <w:pPr>
-        <w:rPr>
-          <w:rFonts w:ascii="Times" w:hAnsi="Times" w:cs="Times New Roman"/>
-          <w:i/>
-          <w:iCs/>
-        </w:rPr>
-      </w:pPr>
-      <w:r>
-        <w:rPr>
-          <w:rFonts w:ascii="Times" w:hAnsi="Times" w:cs="Times New Roman"/>
-          <w:b/>
-          <w:bCs/>
-          <w:i/>
-          <w:iCs/>
-        </w:rPr>
-        <w:t>2.3</w:t>
-      </w:r>
-      <w:r>
-        <w:rPr>
-          <w:rFonts w:ascii="Times" w:hAnsi="Times" w:cs="Times New Roman"/>
-          <w:b/>
-          <w:bCs/>
-          <w:i/>
-          <w:iCs/>
-        </w:rPr>
-        <w:t>.2</w:t>
-      </w:r>
-      <w:r>
-        <w:rPr>
-          <w:rFonts w:ascii="Times" w:hAnsi="Times" w:cs="Times New Roman"/>
-          <w:b/>
-          <w:bCs/>
-          <w:i/>
-          <w:iCs/>
-        </w:rPr>
-        <w:t xml:space="preserve"> TROPOMI observations</w:t>
-      </w:r>
-    </w:p>
-    <w:p>
-      <w:pPr>
-        <w:rPr>
-          <w:rFonts w:ascii="Times" w:hAnsi="Times" w:cs="Times New Roman"/>
-        </w:rPr>
-      </w:pPr>
-      <w:r>
-        <w:rPr>
-          <w:rFonts w:ascii="Times" w:hAnsi="Times" w:cs="Times New Roman"/>
-        </w:rPr>
-        <w:t xml:space="preserve">The Tropospheric Monitoring Instrument (TROPOMI) aboard the Sentinel-5 Precursor satellite has provided </w:t>
-      </w:r>
-      <w:r>
-        <w:rPr>
-          <w:rFonts w:ascii="Times" w:hAnsi="Times" w:cs="Times New Roman"/>
-        </w:rPr>
-        <w:t xml:space="preserve">daily, global </w:t>
-      </w:r>
-      <w:r>
-        <w:rPr>
-          <w:rFonts w:ascii="Times" w:hAnsi="Times" w:cs="Times New Roman"/>
-        </w:rPr>
-        <w:t>observations of dry column methane mixing ratios at 7</w:t>
+        <w:t xml:space="preserve"> et al. 2021)</w:t>
+      </w:r>
+      <w:r>
+        <w:rPr>
+          <w:rFonts w:ascii="Times" w:hAnsi="Times" w:cs="Times New Roman"/>
+        </w:rPr>
+        <w:t xml:space="preserve">. We </w:t>
+      </w:r>
+      <w:r>
+        <w:rPr>
+          <w:rFonts w:ascii="Times" w:hAnsi="Times" w:cs="Times New Roman"/>
+        </w:rPr>
+        <w:t>identify</w:t>
       </w:r>
       <w:r>
         <w:rPr>
@@ -3873,141 +4211,15 @@
       </w:r>
       <w:r>
         <w:rPr>
-          <w:rFonts w:ascii="Cambria Math" w:hAnsi="Cambria Math" w:cs="Times New Roman"/>
-        </w:rPr>
-        <w:t xml:space="preserve">⨉ </w:t>
-      </w:r>
-      <w:r>
-        <w:rPr>
-          <w:rFonts w:ascii="Times" w:hAnsi="Times" w:cs="Times New Roman"/>
-        </w:rPr>
-        <w:t xml:space="preserve">7 </w:t>
-      </w:r>
-      <w:r>
-        <w:rPr>
-          <w:rFonts w:ascii="Times" w:hAnsi="Times" w:cs="Times New Roman"/>
-        </w:rPr>
-        <w:t>km</w:t>
-      </w:r>
-      <w:r>
-        <w:rPr>
-          <w:rFonts w:ascii="Times" w:hAnsi="Times" w:cs="Times New Roman"/>
-          <w:vertAlign w:val="superscript"/>
-        </w:rPr>
-        <w:t>2</w:t>
-      </w:r>
-      <w:r>
-        <w:rPr>
-          <w:rFonts w:ascii="Times" w:hAnsi="Times" w:cs="Times New Roman"/>
-        </w:rPr>
-        <w:t xml:space="preserve"> nadir pixel resolution </w:t>
-      </w:r>
-      <w:r>
-        <w:rPr>
-          <w:rFonts w:ascii="Times" w:hAnsi="Times" w:cs="Times New Roman"/>
-        </w:rPr>
-        <w:t>since</w:t>
-      </w:r>
-      <w:r>
-        <w:rPr>
-          <w:rFonts w:ascii="Times" w:hAnsi="Times" w:cs="Times New Roman"/>
-        </w:rPr>
-        <w:t xml:space="preserve"> May 2018</w:t>
-      </w:r>
-      <w:r>
-        <w:rPr>
-          <w:rFonts w:ascii="Times" w:hAnsi="Times" w:cs="Times New Roman"/>
-        </w:rPr>
-        <w:t xml:space="preserve"> and at 5.5 </w:t>
-      </w:r>
-      <w:r>
-        <w:rPr>
-          <w:rFonts w:ascii="Cambria Math" w:hAnsi="Cambria Math" w:cs="Times New Roman"/>
-        </w:rPr>
-        <w:t xml:space="preserve">⨉ </w:t>
-      </w:r>
-      <w:r>
-        <w:rPr>
-          <w:rFonts w:ascii="Times" w:hAnsi="Times" w:cs="Times New Roman"/>
-        </w:rPr>
-        <w:t xml:space="preserve">7 </w:t>
-      </w:r>
-      <w:r>
-        <w:rPr>
-          <w:rFonts w:ascii="Times" w:hAnsi="Times" w:cs="Times New Roman"/>
-        </w:rPr>
-        <w:t>km</w:t>
-      </w:r>
-      <w:r>
-        <w:rPr>
-          <w:rFonts w:ascii="Times" w:hAnsi="Times" w:cs="Times New Roman"/>
-          <w:vertAlign w:val="superscript"/>
-        </w:rPr>
-        <w:t>2</w:t>
-      </w:r>
-      <w:r>
-        <w:rPr>
-          <w:rFonts w:ascii="Times" w:hAnsi="Times" w:cs="Times New Roman"/>
-        </w:rPr>
-        <w:t xml:space="preserve"> nadir pixel resolution since August 2019 </w:t>
-      </w:r>
-      <w:r>
-        <w:rPr>
-          <w:rFonts w:ascii="Times" w:hAnsi="Times" w:cs="Times New Roman"/>
-        </w:rPr>
-        <w:t>(</w:t>
-      </w:r>
-      <w:r>
-        <w:rPr>
-          <w:rFonts w:ascii="Times" w:hAnsi="Times" w:cs="Times New Roman"/>
-        </w:rPr>
-        <w:t>citation</w:t>
-      </w:r>
-      <w:r>
-        <w:rPr>
-          <w:rFonts w:ascii="Times" w:hAnsi="Times" w:cs="Times New Roman"/>
-        </w:rPr>
-        <w:t>). TROPOMI is in sun-synchronous orbit with a local overpass time of 13:30 (</w:t>
-      </w:r>
-      <w:proofErr w:type="spellStart"/>
-      <w:r>
-        <w:rPr>
-          <w:rFonts w:ascii="Times" w:hAnsi="Times" w:cs="Times New Roman"/>
-        </w:rPr>
-        <w:t>Veefkind</w:t>
-      </w:r>
-      <w:proofErr w:type="spellEnd"/>
-      <w:r>
-        <w:rPr>
-          <w:rFonts w:ascii="Times" w:hAnsi="Times" w:cs="Times New Roman"/>
-        </w:rPr>
-        <w:t xml:space="preserve"> et al. 2012). TROPOMI </w:t>
-      </w:r>
-      <w:r>
-        <w:rPr>
-          <w:rFonts w:ascii="Times" w:hAnsi="Times" w:cs="Times New Roman"/>
-        </w:rPr>
-        <w:t>retrieves methane concentrations at</w:t>
-      </w:r>
-      <w:r>
-        <w:rPr>
-          <w:rFonts w:ascii="Times" w:hAnsi="Times" w:cs="Times New Roman"/>
-        </w:rPr>
-        <w:t xml:space="preserve"> the 2.3 </w:t>
-      </w:r>
-      <w:proofErr w:type="spellStart"/>
-      <w:r>
-        <w:rPr>
-          <w:rFonts w:ascii="Times" w:hAnsi="Times" w:cs="Times New Roman"/>
-        </w:rPr>
-        <w:t>μm</w:t>
-      </w:r>
-      <w:proofErr w:type="spellEnd"/>
-      <w:r>
-        <w:rPr>
-          <w:rFonts w:ascii="Times" w:hAnsi="Times" w:cs="Times New Roman"/>
-        </w:rPr>
-        <w:t xml:space="preserve"> absorption feature </w:t>
+          <w:rFonts w:ascii="Times" w:hAnsi="Times" w:cs="Times New Roman"/>
+        </w:rPr>
+        <w:t>snow- and ice-covered</w:t>
+      </w:r>
+      <w:r>
+        <w:rPr>
+          <w:rFonts w:ascii="Times" w:hAnsi="Times" w:cs="Times New Roman"/>
+        </w:rPr>
+        <w:t xml:space="preserve"> scenes </w:t>
       </w:r>
       <w:r>
         <w:rPr>
@@ -4019,123 +4231,31 @@
         <w:rPr>
           <w:rFonts w:ascii="Times" w:hAnsi="Times" w:cs="Times New Roman"/>
         </w:rPr>
-        <w:t xml:space="preserve"> a full-physics retrieval</w:t>
-      </w:r>
-      <w:r>
-        <w:rPr>
-          <w:rFonts w:ascii="Times" w:hAnsi="Times" w:cs="Times New Roman"/>
-        </w:rPr>
-        <w:t>, which</w:t>
-      </w:r>
-      <w:r>
-        <w:rPr>
-          <w:rFonts w:ascii="Times" w:hAnsi="Times" w:cs="Times New Roman"/>
-        </w:rPr>
-        <w:t xml:space="preserve"> is limited by cloud cover, variable topography, albedo, and high aerosol loading</w:t>
-      </w:r>
-      <w:r>
-        <w:rPr>
-          <w:rFonts w:ascii="Times" w:hAnsi="Times" w:cs="Times New Roman"/>
-        </w:rPr>
-        <w:t xml:space="preserve"> (citation)</w:t>
-      </w:r>
-      <w:r>
-        <w:rPr>
-          <w:rFonts w:ascii="Times" w:hAnsi="Times" w:cs="Times New Roman"/>
-        </w:rPr>
-        <w:t xml:space="preserve">. As a result, TROPOMI has a xx% retrieval rate over North America </w:t>
-      </w:r>
-      <w:r>
-        <w:rPr>
-          <w:rFonts w:ascii="Times" w:hAnsi="Times" w:cs="Times New Roman"/>
-        </w:rPr>
-        <w:lastRenderedPageBreak/>
-        <w:t xml:space="preserve">for 2019. </w:t>
-      </w:r>
-      <w:r>
-        <w:rPr>
-          <w:rFonts w:ascii="Times" w:hAnsi="Times" w:cs="Times New Roman"/>
-        </w:rPr>
-        <w:t xml:space="preserve">We use the retrieval described by </w:t>
-      </w:r>
-      <w:proofErr w:type="spellStart"/>
-      <w:r>
-        <w:rPr>
-          <w:rFonts w:ascii="Times" w:hAnsi="Times" w:cs="Times New Roman"/>
-        </w:rPr>
-        <w:t>Lorente</w:t>
-      </w:r>
-      <w:proofErr w:type="spellEnd"/>
-      <w:r>
-        <w:rPr>
-          <w:rFonts w:ascii="Times" w:hAnsi="Times" w:cs="Times New Roman"/>
-        </w:rPr>
-        <w:t xml:space="preserve"> et al. (2021)</w:t>
-      </w:r>
-      <w:r>
-        <w:rPr>
-          <w:rFonts w:ascii="Times" w:hAnsi="Times" w:cs="Times New Roman"/>
-        </w:rPr>
-        <w:t>, which</w:t>
-      </w:r>
-      <w:r>
-        <w:rPr>
-          <w:rFonts w:ascii="Times" w:hAnsi="Times" w:cs="Times New Roman"/>
-        </w:rPr>
-        <w:t xml:space="preserve"> has a -3.4 ± 5.6 ppb bias relative to the Total Carbon Column Observing Network (TCCON).</w:t>
-      </w:r>
-      <w:r>
-        <w:rPr>
-          <w:rFonts w:ascii="Times" w:hAnsi="Times" w:cs="Times New Roman"/>
-        </w:rPr>
         <w:t xml:space="preserve"> </w:t>
       </w:r>
       <w:r>
         <w:rPr>
           <w:rFonts w:ascii="Times" w:hAnsi="Times" w:cs="Times New Roman"/>
         </w:rPr>
-        <w:t>We use only high-quality retrievals as indicated by the quality assessment flag (</w:t>
-      </w:r>
-      <w:proofErr w:type="spellStart"/>
-      <w:r>
-        <w:rPr>
-          <w:rFonts w:ascii="Times" w:hAnsi="Times" w:cs="Times New Roman"/>
-        </w:rPr>
-        <w:t>q</w:t>
-      </w:r>
-      <w:r>
-        <w:rPr>
-          <w:rFonts w:ascii="Times" w:hAnsi="Times" w:cs="Times New Roman"/>
-          <w:vertAlign w:val="subscript"/>
-        </w:rPr>
-        <w:t>a</w:t>
-      </w:r>
-      <w:proofErr w:type="spellEnd"/>
-      <w:r>
-        <w:rPr>
-          <w:rFonts w:ascii="Times" w:hAnsi="Times" w:cs="Times New Roman"/>
-        </w:rPr>
-        <w:t xml:space="preserve"> = 1).</w:t>
-      </w:r>
-    </w:p>
-    <w:p>
-      <w:pPr>
-        <w:rPr>
-          <w:rFonts w:ascii="Times" w:hAnsi="Times" w:cs="Times New Roman"/>
-        </w:rPr>
-      </w:pPr>
-    </w:p>
-    <w:p>
-      <w:pPr>
-        <w:rPr>
-          <w:rFonts w:ascii="Times" w:hAnsi="Times" w:cs="Times New Roman"/>
-        </w:rPr>
-      </w:pPr>
-      <w:r>
-        <w:rPr>
-          <w:rFonts w:ascii="Times" w:hAnsi="Times" w:cs="Times New Roman"/>
-        </w:rPr>
-        <w:t xml:space="preserve">We find that systematic </w:t>
+        <w:t xml:space="preserve">the </w:t>
+      </w:r>
+      <w:r>
+        <w:rPr>
+          <w:rFonts w:ascii="Times" w:hAnsi="Times" w:cs="Times New Roman"/>
+        </w:rPr>
+        <w:t>blended albedo, an empirical parameter that is a function of the</w:t>
+      </w:r>
+      <w:r>
+        <w:rPr>
+          <w:rFonts w:ascii="Times" w:hAnsi="Times" w:cs="Times New Roman"/>
+        </w:rPr>
+        <w:t xml:space="preserve"> shortwave and near-infrared</w:t>
+      </w:r>
+      <w:r>
+        <w:rPr>
+          <w:rFonts w:ascii="Times" w:hAnsi="Times" w:cs="Times New Roman"/>
+        </w:rPr>
+        <w:t xml:space="preserve"> </w:t>
       </w:r>
       <w:r>
         <w:rPr>
@@ -4147,152 +4267,6 @@
         <w:rPr>
           <w:rFonts w:ascii="Times" w:hAnsi="Times" w:cs="Times New Roman"/>
         </w:rPr>
-        <w:t>biases in the GEOS-Chem</w:t>
-      </w:r>
-      <w:r>
-        <w:rPr>
-          <w:rFonts w:ascii="Times" w:hAnsi="Times" w:cs="Times New Roman"/>
-        </w:rPr>
-        <w:t xml:space="preserve"> – </w:t>
-      </w:r>
-      <w:r>
-        <w:rPr>
-          <w:rFonts w:ascii="Times" w:hAnsi="Times" w:cs="Times New Roman"/>
-        </w:rPr>
-        <w:t xml:space="preserve">TROPOMI </w:t>
-      </w:r>
-      <w:r>
-        <w:rPr>
-          <w:rFonts w:ascii="Times" w:hAnsi="Times" w:cs="Times New Roman"/>
-        </w:rPr>
-        <w:t xml:space="preserve">difference </w:t>
-      </w:r>
-      <w:r>
-        <w:rPr>
-          <w:rFonts w:ascii="Times" w:hAnsi="Times" w:cs="Times New Roman"/>
-        </w:rPr>
-        <w:t xml:space="preserve">are reduced by filtering </w:t>
-      </w:r>
-      <w:r>
-        <w:rPr>
-          <w:rFonts w:ascii="Times" w:hAnsi="Times" w:cs="Times New Roman"/>
-        </w:rPr>
-        <w:t>out scenes snow- or ice-cover or with low albedo values</w:t>
-      </w:r>
-      <w:r>
-        <w:rPr>
-          <w:rFonts w:ascii="Times" w:hAnsi="Times" w:cs="Times New Roman"/>
-        </w:rPr>
-        <w:t xml:space="preserve">, which are more likely </w:t>
-      </w:r>
-      <w:r>
-        <w:rPr>
-          <w:rFonts w:ascii="Times" w:hAnsi="Times" w:cs="Times New Roman"/>
-        </w:rPr>
-        <w:t>have large errors</w:t>
-      </w:r>
-      <w:r>
-        <w:rPr>
-          <w:rFonts w:ascii="Times" w:hAnsi="Times" w:cs="Times New Roman"/>
-        </w:rPr>
-        <w:t xml:space="preserve"> </w:t>
-      </w:r>
-      <w:r>
-        <w:rPr>
-          <w:rFonts w:ascii="Times" w:hAnsi="Times" w:cs="Times New Roman"/>
-        </w:rPr>
-        <w:t>(</w:t>
-      </w:r>
-      <w:proofErr w:type="spellStart"/>
-      <w:r>
-        <w:rPr>
-          <w:rFonts w:ascii="Times" w:hAnsi="Times" w:cs="Times New Roman"/>
-        </w:rPr>
-        <w:t>Lorente</w:t>
-      </w:r>
-      <w:proofErr w:type="spellEnd"/>
-      <w:r>
-        <w:rPr>
-          <w:rFonts w:ascii="Times" w:hAnsi="Times" w:cs="Times New Roman"/>
-        </w:rPr>
-        <w:t xml:space="preserve"> et al. 2021)</w:t>
-      </w:r>
-      <w:r>
-        <w:rPr>
-          <w:rFonts w:ascii="Times" w:hAnsi="Times" w:cs="Times New Roman"/>
-        </w:rPr>
-        <w:t xml:space="preserve">. We </w:t>
-      </w:r>
-      <w:r>
-        <w:rPr>
-          <w:rFonts w:ascii="Times" w:hAnsi="Times" w:cs="Times New Roman"/>
-        </w:rPr>
-        <w:t>identify</w:t>
-      </w:r>
-      <w:r>
-        <w:rPr>
-          <w:rFonts w:ascii="Times" w:hAnsi="Times" w:cs="Times New Roman"/>
-        </w:rPr>
-        <w:t xml:space="preserve"> </w:t>
-      </w:r>
-      <w:r>
-        <w:rPr>
-          <w:rFonts w:ascii="Times" w:hAnsi="Times" w:cs="Times New Roman"/>
-        </w:rPr>
-        <w:t>snow- and ice-covered</w:t>
-      </w:r>
-      <w:r>
-        <w:rPr>
-          <w:rFonts w:ascii="Times" w:hAnsi="Times" w:cs="Times New Roman"/>
-        </w:rPr>
-        <w:t xml:space="preserve"> scenes </w:t>
-      </w:r>
-      <w:r>
-        <w:rPr>
-          <w:rFonts w:ascii="Times" w:hAnsi="Times" w:cs="Times New Roman"/>
-        </w:rPr>
-        <w:t>using</w:t>
-      </w:r>
-      <w:r>
-        <w:rPr>
-          <w:rFonts w:ascii="Times" w:hAnsi="Times" w:cs="Times New Roman"/>
-        </w:rPr>
-        <w:t xml:space="preserve"> </w:t>
-      </w:r>
-      <w:r>
-        <w:rPr>
-          <w:rFonts w:ascii="Times" w:hAnsi="Times" w:cs="Times New Roman"/>
-        </w:rPr>
-        <w:t xml:space="preserve">the </w:t>
-      </w:r>
-      <w:r>
-        <w:rPr>
-          <w:rFonts w:ascii="Times" w:hAnsi="Times" w:cs="Times New Roman"/>
-        </w:rPr>
-        <w:t>blended albedo, an empirical parameter that is a function of the</w:t>
-      </w:r>
-      <w:r>
-        <w:rPr>
-          <w:rFonts w:ascii="Times" w:hAnsi="Times" w:cs="Times New Roman"/>
-        </w:rPr>
-        <w:t xml:space="preserve"> shortwave and near-infrared</w:t>
-      </w:r>
-      <w:r>
-        <w:rPr>
-          <w:rFonts w:ascii="Times" w:hAnsi="Times" w:cs="Times New Roman"/>
-        </w:rPr>
-        <w:t xml:space="preserve"> </w:t>
-      </w:r>
-      <w:r>
-        <w:rPr>
-          <w:rFonts w:ascii="Times" w:hAnsi="Times" w:cs="Times New Roman"/>
-        </w:rPr>
-        <w:t xml:space="preserve">albedo </w:t>
-      </w:r>
-      <w:r>
-        <w:rPr>
-          <w:rFonts w:ascii="Times" w:hAnsi="Times" w:cs="Times New Roman"/>
-        </w:rPr>
         <w:t xml:space="preserve">and that correlates with snow- and ice-cover when greater than about 1 (Wunch et al. 2011). We </w:t>
       </w:r>
       <w:r>
@@ -4305,19 +4279,25 @@
         <w:rPr>
           <w:rFonts w:ascii="Times" w:hAnsi="Times" w:cs="Times New Roman"/>
         </w:rPr>
-        <w:t>with blended albedo &gt; 1.1. We also remove scenes north of 50</w:t>
-      </w:r>
-      <w:r>
-        <w:rPr>
-          <w:rFonts w:ascii="Times" w:hAnsi="Times" w:cs="Times New Roman"/>
-        </w:rPr>
-        <w:t>°</w:t>
-      </w:r>
-      <w:r>
-        <w:rPr>
-          <w:rFonts w:ascii="Times" w:hAnsi="Times" w:cs="Times New Roman"/>
-        </w:rPr>
-        <w:t>N in winter (DJF). Finally</w:t>
+        <w:t xml:space="preserve">with blended albedo &gt; </w:t>
+      </w:r>
+      <w:r>
+        <w:rPr>
+          <w:rFonts w:ascii="Times" w:hAnsi="Times" w:cs="Times New Roman"/>
+        </w:rPr>
+        <w:t xml:space="preserve">0.75 in months </w:t>
+      </w:r>
+      <w:r>
+        <w:rPr>
+          <w:rFonts w:ascii="Times" w:hAnsi="Times" w:cs="Times New Roman"/>
+        </w:rPr>
+        <w:t>that show the characteristic cluster of points …</w:t>
+      </w:r>
+      <w:r>
+        <w:rPr>
+          <w:rFonts w:ascii="Times" w:hAnsi="Times" w:cs="Times New Roman"/>
+        </w:rPr>
+        <w:t>. Finally</w:t>
       </w:r>
       <w:r>
         <w:rPr>
@@ -4630,7 +4610,19 @@
                 <w:rPr>
                   <w:rFonts w:ascii="Cambria Math" w:hAnsi="Cambria Math" w:cs="Times New Roman"/>
                 </w:rPr>
-                <m:t xml:space="preserve"> = -8.22 + 0.44</m:t>
+                <m:t xml:space="preserve"> = -8.</m:t>
+              </m:r>
+              <m:r>
+                <w:rPr>
+                  <w:rFonts w:ascii="Cambria Math" w:hAnsi="Cambria Math" w:cs="Times New Roman"/>
+                </w:rPr>
+                <m:t>18</m:t>
+              </m:r>
+              <m:r>
+                <w:rPr>
+                  <w:rFonts w:ascii="Cambria Math" w:hAnsi="Cambria Math" w:cs="Times New Roman"/>
+                </w:rPr>
+                <m:t xml:space="preserve"> + 0.44</m:t>
               </m:r>
               <m:r>
                 <m:rPr>
@@ -4788,7 +4780,31 @@
         <w:rPr>
           <w:rFonts w:ascii="Times" w:hAnsi="Times" w:cs="Times New Roman"/>
         </w:rPr>
-        <w:t xml:space="preserve">igure xx shows the remaining 2948288 observations, </w:t>
+        <w:t>igure xx shows the remaining 294</w:t>
+      </w:r>
+      <w:r>
+        <w:rPr>
+          <w:rFonts w:ascii="Times" w:hAnsi="Times" w:cs="Times New Roman"/>
+        </w:rPr>
+        <w:t>6</w:t>
+      </w:r>
+      <w:r>
+        <w:rPr>
+          <w:rFonts w:ascii="Times" w:hAnsi="Times" w:cs="Times New Roman"/>
+        </w:rPr>
+        <w:t>2</w:t>
+      </w:r>
+      <w:r>
+        <w:rPr>
+          <w:rFonts w:ascii="Times" w:hAnsi="Times" w:cs="Times New Roman"/>
+        </w:rPr>
+        <w:t>16</w:t>
+      </w:r>
+      <w:r>
+        <w:rPr>
+          <w:rFonts w:ascii="Times" w:hAnsi="Times" w:cs="Times New Roman"/>
+        </w:rPr>
+        <w:t xml:space="preserve"> observations, </w:t>
       </w:r>
       <w:proofErr w:type="spellStart"/>
       <w:r>
@@ -4838,72 +4854,120 @@
           <w:rFonts w:ascii="Times" w:eastAsiaTheme="minorEastAsia" w:hAnsi="Times" w:cs="Times New Roman"/>
           <w:b/>
           <w:bCs/>
-          <w:i/>
+        </w:rPr>
+      </w:pPr>
+      <w:r>
+        <w:rPr>
+          <w:rFonts w:ascii="Times" w:eastAsiaTheme="minorEastAsia" w:hAnsi="Times" w:cs="Times New Roman"/>
+          <w:b/>
+          <w:bCs/>
+        </w:rPr>
+        <w:t>2.</w:t>
+      </w:r>
+      <w:r>
+        <w:rPr>
+          <w:rFonts w:ascii="Times" w:eastAsiaTheme="minorEastAsia" w:hAnsi="Times" w:cs="Times New Roman"/>
+          <w:b/>
+          <w:bCs/>
+        </w:rPr>
+        <w:t>5</w:t>
+      </w:r>
+      <w:r>
+        <w:rPr>
+          <w:rFonts w:ascii="Times" w:eastAsiaTheme="minorEastAsia" w:hAnsi="Times" w:cs="Times New Roman"/>
+          <w:b/>
+          <w:bCs/>
+        </w:rPr>
+        <w:t xml:space="preserve"> Observ</w:t>
+      </w:r>
+      <w:r>
+        <w:rPr>
+          <w:rFonts w:ascii="Times" w:eastAsiaTheme="minorEastAsia" w:hAnsi="Times" w:cs="Times New Roman"/>
+          <w:b/>
+          <w:bCs/>
+        </w:rPr>
+        <w:t>ing system</w:t>
+      </w:r>
+      <w:r>
+        <w:rPr>
+          <w:rFonts w:ascii="Times" w:eastAsiaTheme="minorEastAsia" w:hAnsi="Times" w:cs="Times New Roman"/>
+          <w:b/>
+          <w:bCs/>
+        </w:rPr>
+        <w:t xml:space="preserve"> error</w:t>
+      </w:r>
+      <w:r>
+        <w:rPr>
+          <w:rFonts w:ascii="Times" w:eastAsiaTheme="minorEastAsia" w:hAnsi="Times" w:cs="Times New Roman"/>
+          <w:b/>
+          <w:bCs/>
+        </w:rPr>
+        <w:t>s</w:t>
+      </w:r>
+    </w:p>
+    <w:p>
+      <w:pPr>
+        <w:rPr>
+          <w:rFonts w:ascii="Times" w:eastAsiaTheme="minorEastAsia" w:hAnsi="Times" w:cs="Times New Roman"/>
+          <w:bCs/>
           <w:iCs/>
         </w:rPr>
       </w:pPr>
       <w:r>
         <w:rPr>
           <w:rFonts w:ascii="Times" w:eastAsiaTheme="minorEastAsia" w:hAnsi="Times" w:cs="Times New Roman"/>
-          <w:b/>
-          <w:bCs/>
-          <w:i/>
+        </w:rPr>
+        <w:t xml:space="preserve">The bottom row of figure xx shows the error standard deviations of the observing system, including </w:t>
+      </w:r>
+      <w:r>
+        <w:rPr>
+          <w:rFonts w:ascii="Times" w:eastAsiaTheme="minorEastAsia" w:hAnsi="Times" w:cs="Times New Roman"/>
+          <w:bCs/>
           <w:iCs/>
         </w:rPr>
-        <w:t>2.3.3 Observ</w:t>
-      </w:r>
-      <w:r>
-        <w:rPr>
-          <w:rFonts w:ascii="Times" w:eastAsiaTheme="minorEastAsia" w:hAnsi="Times" w:cs="Times New Roman"/>
-          <w:b/>
-          <w:bCs/>
-          <w:i/>
+        <w:t xml:space="preserve">contributions from the forward model, </w:t>
+      </w:r>
+      <w:r>
+        <w:rPr>
+          <w:rFonts w:ascii="Times" w:eastAsiaTheme="minorEastAsia" w:hAnsi="Times" w:cs="Times New Roman"/>
+          <w:bCs/>
           <w:iCs/>
         </w:rPr>
-        <w:t>ing system</w:t>
-      </w:r>
-      <w:r>
-        <w:rPr>
-          <w:rFonts w:ascii="Times" w:eastAsiaTheme="minorEastAsia" w:hAnsi="Times" w:cs="Times New Roman"/>
-          <w:b/>
-          <w:bCs/>
-          <w:i/>
+        <w:t xml:space="preserve">the </w:t>
+      </w:r>
+      <w:r>
+        <w:rPr>
+          <w:rFonts w:ascii="Times" w:eastAsiaTheme="minorEastAsia" w:hAnsi="Times" w:cs="Times New Roman"/>
+          <w:bCs/>
           <w:iCs/>
         </w:rPr>
-        <w:t xml:space="preserve"> error</w:t>
-      </w:r>
-      <w:r>
-        <w:rPr>
-          <w:rFonts w:ascii="Times" w:eastAsiaTheme="minorEastAsia" w:hAnsi="Times" w:cs="Times New Roman"/>
-          <w:b/>
-          <w:bCs/>
-          <w:i/>
+        <w:t>instrument, and representation error</w:t>
+      </w:r>
+      <w:r>
+        <w:rPr>
+          <w:rFonts w:ascii="Times" w:eastAsiaTheme="minorEastAsia" w:hAnsi="Times" w:cs="Times New Roman"/>
+          <w:bCs/>
           <w:iCs/>
         </w:rPr>
-        <w:t>s</w:t>
-      </w:r>
-    </w:p>
-    <w:p>
-      <w:pPr>
+        <w:t xml:space="preserve">, </w:t>
+      </w:r>
+      <w:proofErr w:type="spellStart"/>
+      <w:r>
         <w:rPr>
           <w:rFonts w:ascii="Times" w:eastAsiaTheme="minorEastAsia" w:hAnsi="Times" w:cs="Times New Roman"/>
           <w:bCs/>
           <w:iCs/>
         </w:rPr>
-      </w:pPr>
-      <w:r>
-        <w:rPr>
-          <w:rFonts w:ascii="Times" w:eastAsiaTheme="minorEastAsia" w:hAnsi="Times" w:cs="Times New Roman"/>
-        </w:rPr>
-        <w:t xml:space="preserve">The bottom row of figure xx shows the error standard deviations of the observing system, including </w:t>
-      </w:r>
+        <w:t>regridded</w:t>
+      </w:r>
+      <w:proofErr w:type="spellEnd"/>
       <w:r>
         <w:rPr>
           <w:rFonts w:ascii="Times" w:eastAsiaTheme="minorEastAsia" w:hAnsi="Times" w:cs="Times New Roman"/>
           <w:bCs/>
           <w:iCs/>
         </w:rPr>
-        <w:t xml:space="preserve">contributions from the forward model, </w:t>
+        <w:t xml:space="preserve"> onto the GEOS-Chem grid and averaged seasonally</w:t>
       </w:r>
       <w:r>
         <w:rPr>
@@ -4911,7 +4975,7 @@
           <w:bCs/>
           <w:iCs/>
         </w:rPr>
-        <w:t xml:space="preserve">the </w:t>
+        <w:t xml:space="preserve">. We calculate the variances using the residual error method (Heald et al. 2004). </w:t>
       </w:r>
       <w:r>
         <w:rPr>
@@ -4919,7 +4983,7 @@
           <w:bCs/>
           <w:iCs/>
         </w:rPr>
-        <w:t>instrument, and representation error</w:t>
+        <w:t xml:space="preserve">This method assumes that the mean difference between the TROPOMI observations and the prior GEOS-Chem simulation </w:t>
       </w:r>
       <w:r>
         <w:rPr>
@@ -4927,7 +4991,39 @@
           <w:bCs/>
           <w:iCs/>
         </w:rPr>
-        <w:t xml:space="preserve">, </w:t>
+        <w:t xml:space="preserve">in each grid cell and month </w:t>
+      </w:r>
+      <w:r>
+        <w:rPr>
+          <w:rFonts w:ascii="Times" w:eastAsiaTheme="minorEastAsia" w:hAnsi="Times" w:cs="Times New Roman"/>
+          <w:bCs/>
+          <w:iCs/>
+        </w:rPr>
+        <w:t>is caused by errors in emissions that will be corrected by the inversion. The residual standard deviation after subtracting th</w:t>
+      </w:r>
+      <w:r>
+        <w:rPr>
+          <w:rFonts w:ascii="Times" w:eastAsiaTheme="minorEastAsia" w:hAnsi="Times" w:cs="Times New Roman"/>
+          <w:bCs/>
+          <w:iCs/>
+        </w:rPr>
+        <w:t xml:space="preserve">e mean monthly, gridded error gives an estimate of the observational error standard deviation. </w:t>
+      </w:r>
+      <w:r>
+        <w:rPr>
+          <w:rFonts w:ascii="Times" w:eastAsiaTheme="minorEastAsia" w:hAnsi="Times" w:cs="Times New Roman"/>
+          <w:bCs/>
+          <w:iCs/>
+        </w:rPr>
+        <w:t>In the 1% of scenes where</w:t>
+      </w:r>
+      <w:r>
+        <w:rPr>
+          <w:rFonts w:ascii="Times" w:eastAsiaTheme="minorEastAsia" w:hAnsi="Times" w:cs="Times New Roman"/>
+          <w:bCs/>
+          <w:iCs/>
+        </w:rPr>
+        <w:t xml:space="preserve"> the residual standard deviation is less than the reported instrument error standard deviation (</w:t>
       </w:r>
       <w:proofErr w:type="spellStart"/>
       <w:r>
@@ -4936,7 +5032,7 @@
           <w:bCs/>
           <w:iCs/>
         </w:rPr>
-        <w:t>regridded</w:t>
+        <w:t>Lorente</w:t>
       </w:r>
       <w:proofErr w:type="spellEnd"/>
       <w:r>
@@ -4945,7 +5041,7 @@
           <w:bCs/>
           <w:iCs/>
         </w:rPr>
-        <w:t xml:space="preserve"> onto the GEOS-Chem grid and averaged seasonally</w:t>
+        <w:t xml:space="preserve"> et al., 2021), we use the latter instead</w:t>
       </w:r>
       <w:r>
         <w:rPr>
@@ -4953,7 +5049,7 @@
           <w:bCs/>
           <w:iCs/>
         </w:rPr>
-        <w:t xml:space="preserve">. We calculate the variances using the residual error method (Heald et al. 2004). </w:t>
+        <w:t xml:space="preserve">. </w:t>
       </w:r>
       <w:r>
         <w:rPr>
@@ -4961,7 +5057,7 @@
           <w:bCs/>
           <w:iCs/>
         </w:rPr>
-        <w:t xml:space="preserve">This method assumes that the mean difference between the TROPOMI observations and the prior GEOS-Chem simulation </w:t>
+        <w:t xml:space="preserve">We find a mean observational error standard deviation of </w:t>
       </w:r>
       <w:r>
         <w:rPr>
@@ -4969,7 +5065,7 @@
           <w:bCs/>
           <w:iCs/>
         </w:rPr>
-        <w:t xml:space="preserve">in each grid cell and month </w:t>
+        <w:t>9.</w:t>
       </w:r>
       <w:r>
         <w:rPr>
@@ -4977,73 +5073,7 @@
           <w:bCs/>
           <w:iCs/>
         </w:rPr>
-        <w:t>is caused by errors in emissions that will be corrected by the inversion. The residual standard deviation after subtracting th</w:t>
-      </w:r>
-      <w:r>
-        <w:rPr>
-          <w:rFonts w:ascii="Times" w:eastAsiaTheme="minorEastAsia" w:hAnsi="Times" w:cs="Times New Roman"/>
-          <w:bCs/>
-          <w:iCs/>
-        </w:rPr>
-        <w:t xml:space="preserve">e mean monthly, gridded error gives an estimate of the observational error standard deviation. </w:t>
-      </w:r>
-      <w:r>
-        <w:rPr>
-          <w:rFonts w:ascii="Times" w:eastAsiaTheme="minorEastAsia" w:hAnsi="Times" w:cs="Times New Roman"/>
-          <w:bCs/>
-          <w:iCs/>
-        </w:rPr>
-        <w:t>In the 1% of scenes where</w:t>
-      </w:r>
-      <w:r>
-        <w:rPr>
-          <w:rFonts w:ascii="Times" w:eastAsiaTheme="minorEastAsia" w:hAnsi="Times" w:cs="Times New Roman"/>
-          <w:bCs/>
-          <w:iCs/>
-        </w:rPr>
-        <w:t xml:space="preserve"> the residual standard deviation is less than the reported instrument error standard deviation (</w:t>
-      </w:r>
-      <w:proofErr w:type="spellStart"/>
-      <w:r>
-        <w:rPr>
-          <w:rFonts w:ascii="Times" w:eastAsiaTheme="minorEastAsia" w:hAnsi="Times" w:cs="Times New Roman"/>
-          <w:bCs/>
-          <w:iCs/>
-        </w:rPr>
-        <w:t>Lorente</w:t>
-      </w:r>
-      <w:proofErr w:type="spellEnd"/>
-      <w:r>
-        <w:rPr>
-          <w:rFonts w:ascii="Times" w:eastAsiaTheme="minorEastAsia" w:hAnsi="Times" w:cs="Times New Roman"/>
-          <w:bCs/>
-          <w:iCs/>
-        </w:rPr>
-        <w:t xml:space="preserve"> et al., 2021), we use the latter instead</w:t>
-      </w:r>
-      <w:r>
-        <w:rPr>
-          <w:rFonts w:ascii="Times" w:eastAsiaTheme="minorEastAsia" w:hAnsi="Times" w:cs="Times New Roman"/>
-          <w:bCs/>
-          <w:iCs/>
-        </w:rPr>
-        <w:t xml:space="preserve">. </w:t>
-      </w:r>
-      <w:r>
-        <w:rPr>
-          <w:rFonts w:ascii="Times" w:eastAsiaTheme="minorEastAsia" w:hAnsi="Times" w:cs="Times New Roman"/>
-          <w:bCs/>
-          <w:iCs/>
-        </w:rPr>
-        <w:t xml:space="preserve">We find a mean observational error standard deviation of </w:t>
-      </w:r>
-      <w:r>
-        <w:rPr>
-          <w:rFonts w:ascii="Times" w:eastAsiaTheme="minorEastAsia" w:hAnsi="Times" w:cs="Times New Roman"/>
-          <w:bCs/>
-          <w:iCs/>
-        </w:rPr>
-        <w:t>9.4</w:t>
+        <w:t>5</w:t>
       </w:r>
       <w:r>
         <w:rPr>
@@ -5271,6 +5301,115 @@
       <w:pPr>
         <w:rPr>
           <w:rFonts w:ascii="Times" w:eastAsiaTheme="minorEastAsia" w:hAnsi="Times" w:cs="Times New Roman"/>
+          <w:bCs/>
+          <w:iCs/>
+        </w:rPr>
+      </w:pPr>
+      <w:proofErr w:type="spellStart"/>
+      <w:r>
+        <w:rPr>
+          <w:rFonts w:ascii="Times" w:eastAsiaTheme="minorEastAsia" w:hAnsi="Times" w:cs="Times New Roman"/>
+          <w:bCs/>
+          <w:iCs/>
+        </w:rPr>
+        <w:t>Houweling</w:t>
+      </w:r>
+      <w:proofErr w:type="spellEnd"/>
+      <w:r>
+        <w:rPr>
+          <w:rFonts w:ascii="Times" w:eastAsiaTheme="minorEastAsia" w:hAnsi="Times" w:cs="Times New Roman"/>
+          <w:bCs/>
+          <w:iCs/>
+        </w:rPr>
+        <w:t xml:space="preserve"> et al. (2017):</w:t>
+      </w:r>
+    </w:p>
+    <w:p>
+      <w:pPr>
+        <w:ind w:left="720"/>
+        <w:rPr>
+          <w:rFonts w:ascii="Times New Roman" w:eastAsia="Times New Roman" w:hAnsi="Times New Roman" w:cs="Times New Roman"/>
+        </w:rPr>
+      </w:pPr>
+      <w:r>
+        <w:rPr>
+          <w:rFonts w:ascii="Times New Roman" w:eastAsia="Times New Roman" w:hAnsi="Times New Roman" w:cs="Times New Roman"/>
+        </w:rPr>
+        <w:t>“</w:t>
+      </w:r>
+      <w:r>
+        <w:rPr>
+          <w:rFonts w:ascii="Times New Roman" w:eastAsia="Times New Roman" w:hAnsi="Times New Roman" w:cs="Times New Roman"/>
+        </w:rPr>
+        <w:t xml:space="preserve">Errors that behave quasi-random and affect neighboring retrievals in a coherent way can in theory be accounted for by specifying the off-diagonal terms in the data error covariance matrix. In practice, there are many ways to do this, but quantitative information to justify a specific choice is lacking. In general, correlated uncertainty reduces the number of independent measurements, which justifies averaging retrievals within a certain distance of each other. </w:t>
+      </w:r>
+      <w:proofErr w:type="gramStart"/>
+      <w:r>
+        <w:rPr>
+          <w:rFonts w:ascii="Times New Roman" w:eastAsia="Times New Roman" w:hAnsi="Times New Roman" w:cs="Times New Roman"/>
+        </w:rPr>
+        <w:t>Usually</w:t>
+      </w:r>
+      <w:proofErr w:type="gramEnd"/>
+      <w:r>
+        <w:rPr>
+          <w:rFonts w:ascii="Times New Roman" w:eastAsia="Times New Roman" w:hAnsi="Times New Roman" w:cs="Times New Roman"/>
+        </w:rPr>
+        <w:t xml:space="preserve"> the uncertainty of the mean is calculated using a lower bound representing the contribution of purely systematic error. An alternative approach, referred to </w:t>
+      </w:r>
+      <w:proofErr w:type="gramStart"/>
+      <w:r>
+        <w:rPr>
+          <w:rFonts w:ascii="Times New Roman" w:eastAsia="Times New Roman" w:hAnsi="Times New Roman" w:cs="Times New Roman"/>
+        </w:rPr>
+        <w:t>as ”error</w:t>
+      </w:r>
+      <w:proofErr w:type="gramEnd"/>
+      <w:r>
+        <w:rPr>
+          <w:rFonts w:ascii="Times New Roman" w:eastAsia="Times New Roman" w:hAnsi="Times New Roman" w:cs="Times New Roman"/>
+        </w:rPr>
+        <w:t xml:space="preserve"> inflation”, is to increase the error of individually assimilated retrievals such that the uncertainty of a mean of surrounding retrievals does not drop below this minimum level (</w:t>
+      </w:r>
+      <w:proofErr w:type="spellStart"/>
+      <w:r>
+        <w:rPr>
+          <w:rFonts w:ascii="Times New Roman" w:eastAsia="Times New Roman" w:hAnsi="Times New Roman" w:cs="Times New Roman"/>
+        </w:rPr>
+        <w:t>Chevallier</w:t>
+      </w:r>
+      <w:proofErr w:type="spellEnd"/>
+      <w:r>
+        <w:rPr>
+          <w:rFonts w:ascii="Times New Roman" w:eastAsia="Times New Roman" w:hAnsi="Times New Roman" w:cs="Times New Roman"/>
+        </w:rPr>
+        <w:t xml:space="preserve">, 2007). The advantage of this approach is that it avoids subjective decisions about which samples to combine into an average. Error inflation, or similar methods that compensate the neglect of off diagonals in the data error covariance matrix by increasing the (diagonal) uncertainty, lead to a χ 2 below 1. Although this may seem suboptimal from a statistical point of view, </w:t>
+      </w:r>
+      <w:proofErr w:type="spellStart"/>
+      <w:r>
+        <w:rPr>
+          <w:rFonts w:ascii="Times New Roman" w:eastAsia="Times New Roman" w:hAnsi="Times New Roman" w:cs="Times New Roman"/>
+        </w:rPr>
+        <w:t>Chevallier</w:t>
+      </w:r>
+      <w:proofErr w:type="spellEnd"/>
+      <w:r>
+        <w:rPr>
+          <w:rFonts w:ascii="Times New Roman" w:eastAsia="Times New Roman" w:hAnsi="Times New Roman" w:cs="Times New Roman"/>
+        </w:rPr>
+        <w:t xml:space="preserve"> (2007) demonstrated that this de-weighing of data nevertheless leads to uncertainty reductions that are closer to those obtained when off diagonals in R had been accounted for. Therefore, this approach avoids over constraining the problem by neglecting the contribution of data error covariance.</w:t>
+      </w:r>
+      <w:r>
+        <w:rPr>
+          <w:rFonts w:ascii="Times New Roman" w:eastAsia="Times New Roman" w:hAnsi="Times New Roman" w:cs="Times New Roman"/>
+        </w:rPr>
+        <w:t>”</w:t>
+      </w:r>
+    </w:p>
+    <w:p>
+      <w:pPr>
+        <w:rPr>
+          <w:rFonts w:ascii="Times" w:eastAsiaTheme="minorEastAsia" w:hAnsi="Times" w:cs="Times New Roman"/>
           <w:b/>
           <w:bCs/>
         </w:rPr>
@@ -5282,8 +5421,6 @@
           <w:rFonts w:ascii="Times" w:eastAsiaTheme="minorEastAsia" w:hAnsi="Times" w:cs="Times New Roman"/>
           <w:b/>
           <w:bCs/>
-          <w:i/>
-          <w:iCs/>
         </w:rPr>
       </w:pPr>
       <w:r>
@@ -5291,10 +5428,16 @@
           <w:rFonts w:ascii="Times" w:eastAsiaTheme="minorEastAsia" w:hAnsi="Times" w:cs="Times New Roman"/>
           <w:b/>
           <w:bCs/>
-          <w:i/>
-          <w:iCs/>
-        </w:rPr>
-        <w:t>2.3.4 Jacobian matrix</w:t>
+        </w:rPr>
+        <w:t>2.5</w:t>
+      </w:r>
+      <w:r>
+        <w:rPr>
+          <w:rFonts w:ascii="Times" w:eastAsiaTheme="minorEastAsia" w:hAnsi="Times" w:cs="Times New Roman"/>
+          <w:b/>
+          <w:bCs/>
+        </w:rPr>
+        <w:t xml:space="preserve"> Jacobian matrix</w:t>
       </w:r>
     </w:p>
     <w:p>
@@ -5929,6 +6072,7 @@
         <w:rPr>
           <w:rFonts w:ascii="Times" w:hAnsi="Times" w:cs="Times New Roman"/>
         </w:rPr>
+        <w:lastRenderedPageBreak/>
         <w:t xml:space="preserve">where </w:t>
       </w:r>
       <m:oMath>
@@ -6900,7 +7044,6 @@
         <w:rPr>
           <w:rFonts w:ascii="Times" w:eastAsiaTheme="minorEastAsia" w:hAnsi="Times" w:cs="Times New Roman"/>
         </w:rPr>
-        <w:lastRenderedPageBreak/>
         <w:t xml:space="preserve">where </w:t>
       </w:r>
       <m:oMath>
@@ -8423,7 +8566,7 @@
         <w:rFonts w:ascii="Times" w:eastAsiaTheme="minorHAnsi" w:hAnsi="Times" w:cs="Times New Roman" w:hint="default"/>
       </w:rPr>
     </w:lvl>
-    <w:lvl w:ilvl="1" w:tplc="04090003" w:tentative="1">
+    <w:lvl w:ilvl="1" w:tplc="04090003">
       <w:start w:val="1"/>
       <w:numFmt w:val="bullet"/>
       <w:lvlText w:val="o"/>

</xml_diff>

<commit_message>
Honestly don't even remember what changes I made
</commit_message>
<xml_diff>
--- a/paper/draft01.docx
+++ b/paper/draft01.docx
@@ -1,6 +1,6 @@
 
 <file path=word/document.xml><?xml version="1.0" encoding="utf-8"?>
-<w:document xmlns:wpc="http://schemas.microsoft.com/office/word/2010/wordprocessingCanvas" xmlns:cx="http://schemas.microsoft.com/office/drawing/2014/chartex" xmlns:cx1="http://schemas.microsoft.com/office/drawing/2015/9/8/chartex" xmlns:cx2="http://schemas.microsoft.com/office/drawing/2015/10/21/chartex" xmlns:cx3="http://schemas.microsoft.com/office/drawing/2016/5/9/chartex" xmlns:cx4="http://schemas.microsoft.com/office/drawing/2016/5/10/chartex" xmlns:cx5="http://schemas.microsoft.com/office/drawing/2016/5/11/chartex" xmlns:cx6="http://schemas.microsoft.com/office/drawing/2016/5/12/chartex" xmlns:cx7="http://schemas.microsoft.com/office/drawing/2016/5/13/chartex" xmlns:cx8="http://schemas.microsoft.com/office/drawing/2016/5/14/chartex" xmlns:mc="http://schemas.openxmlformats.org/markup-compatibility/2006" xmlns:aink="http://schemas.microsoft.com/office/drawing/2016/ink" xmlns:am3d="http://schemas.microsoft.com/office/drawing/2017/model3d" xmlns:o="urn:schemas-microsoft-com:office:office" xmlns:r="http://schemas.openxmlformats.org/officeDocument/2006/relationships" xmlns:m="http://schemas.openxmlformats.org/officeDocument/2006/math" xmlns:v="urn:schemas-microsoft-com:vml" xmlns:wp14="http://schemas.microsoft.com/office/word/2010/wordprocessingDrawing" xmlns:wp="http://schemas.openxmlformats.org/drawingml/2006/wordprocessingDrawing" xmlns:w10="urn:schemas-microsoft-com:office:word" xmlns:w="http://schemas.openxmlformats.org/wordprocessingml/2006/main" xmlns:w14="http://schemas.microsoft.com/office/word/2010/wordml" xmlns:w15="http://schemas.microsoft.com/office/word/2012/wordml" xmlns:w16cex="http://schemas.microsoft.com/office/word/2018/wordml/cex" xmlns:w16cid="http://schemas.microsoft.com/office/word/2016/wordml/cid" xmlns:w16="http://schemas.microsoft.com/office/word/2018/wordml" xmlns:w16se="http://schemas.microsoft.com/office/word/2015/wordml/symex" xmlns:wpg="http://schemas.microsoft.com/office/word/2010/wordprocessingGroup" xmlns:wpi="http://schemas.microsoft.com/office/word/2010/wordprocessingInk" xmlns:wne="http://schemas.microsoft.com/office/word/2006/wordml" xmlns:wps="http://schemas.microsoft.com/office/word/2010/wordprocessingShape" mc:Ignorable="w14 w15 w16se w16cid w16 w16cex wp14">
+<w:document xmlns:wpc="http://schemas.microsoft.com/office/word/2010/wordprocessingCanvas" xmlns:cx="http://schemas.microsoft.com/office/drawing/2014/chartex" xmlns:cx1="http://schemas.microsoft.com/office/drawing/2015/9/8/chartex" xmlns:cx2="http://schemas.microsoft.com/office/drawing/2015/10/21/chartex" xmlns:cx3="http://schemas.microsoft.com/office/drawing/2016/5/9/chartex" xmlns:cx4="http://schemas.microsoft.com/office/drawing/2016/5/10/chartex" xmlns:cx5="http://schemas.microsoft.com/office/drawing/2016/5/11/chartex" xmlns:cx6="http://schemas.microsoft.com/office/drawing/2016/5/12/chartex" xmlns:cx7="http://schemas.microsoft.com/office/drawing/2016/5/13/chartex" xmlns:cx8="http://schemas.microsoft.com/office/drawing/2016/5/14/chartex" xmlns:mc="http://schemas.openxmlformats.org/markup-compatibility/2006" xmlns:aink="http://schemas.microsoft.com/office/drawing/2016/ink" xmlns:am3d="http://schemas.microsoft.com/office/drawing/2017/model3d" xmlns:o="urn:schemas-microsoft-com:office:office" xmlns:r="http://schemas.openxmlformats.org/officeDocument/2006/relationships" xmlns:m="http://schemas.openxmlformats.org/officeDocument/2006/math" xmlns:v="urn:schemas-microsoft-com:vml" xmlns:wp14="http://schemas.microsoft.com/office/word/2010/wordprocessingDrawing" xmlns:wp="http://schemas.openxmlformats.org/drawingml/2006/wordprocessingDrawing" xmlns:w10="urn:schemas-microsoft-com:office:word" xmlns:w="http://schemas.openxmlformats.org/wordprocessingml/2006/main" xmlns:w14="http://schemas.microsoft.com/office/word/2010/wordml" xmlns:w15="http://schemas.microsoft.com/office/word/2012/wordml" xmlns:w16cex="http://schemas.microsoft.com/office/word/2018/wordml/cex" xmlns:w16cid="http://schemas.microsoft.com/office/word/2016/wordml/cid" xmlns:w16="http://schemas.microsoft.com/office/word/2018/wordml" xmlns:w16sdtdh="http://schemas.microsoft.com/office/word/2020/wordml/sdtdatahash" xmlns:w16se="http://schemas.microsoft.com/office/word/2015/wordml/symex" xmlns:wpg="http://schemas.microsoft.com/office/word/2010/wordprocessingGroup" xmlns:wpi="http://schemas.microsoft.com/office/word/2010/wordprocessingInk" xmlns:wne="http://schemas.microsoft.com/office/word/2006/wordml" xmlns:wps="http://schemas.microsoft.com/office/word/2010/wordprocessingShape" mc:Ignorable="w14 w15 w16se w16cid w16 w16cex w16sdtdh wp14">
   <w:body>
     <w:p>
       <w:pPr>
@@ -3475,14 +3475,26 @@
         <w:rPr>
           <w:rFonts w:ascii="Times" w:hAnsi="Times" w:cs="Times New Roman"/>
         </w:rPr>
-        <w:t xml:space="preserve"> data and scale the total natural gas transmission, processing, and distribution emissions to match 2018 emissions as reported in the 2020 GHGI. All other anthropogenic emissions in the North American domain are provided by </w:t>
+        <w:t xml:space="preserve"> data and scale the total natural gas </w:t>
+      </w:r>
+      <w:r>
+        <w:rPr>
+          <w:rFonts w:ascii="Times" w:hAnsi="Times" w:cs="Times New Roman"/>
+        </w:rPr>
+        <w:t xml:space="preserve">production, </w:t>
+      </w:r>
+      <w:r>
+        <w:rPr>
+          <w:rFonts w:ascii="Times" w:hAnsi="Times" w:cs="Times New Roman"/>
+        </w:rPr>
+        <w:t xml:space="preserve">transmission, processing, and distribution emissions to match 2018 emissions as reported in the 2020 GHGI. All other anthropogenic emissions in the North American domain </w:t>
       </w:r>
       <w:r>
         <w:rPr>
           <w:rFonts w:ascii="Times" w:hAnsi="Times" w:cs="Times New Roman"/>
         </w:rPr>
         <w:lastRenderedPageBreak/>
-        <w:t xml:space="preserve">the EDGAR v4.3.2 (?) global emission inventory for 2012 (?). Anthropogenic emissions are assumed </w:t>
+        <w:t xml:space="preserve">are provided by the EDGAR v4.3.2 (?) global emission inventory for 2012 (?). Anthropogenic emissions are assumed </w:t>
       </w:r>
       <w:proofErr w:type="spellStart"/>
       <w:r>
@@ -4610,19 +4622,7 @@
                 <w:rPr>
                   <w:rFonts w:ascii="Cambria Math" w:hAnsi="Cambria Math" w:cs="Times New Roman"/>
                 </w:rPr>
-                <m:t xml:space="preserve"> = -8.</m:t>
-              </m:r>
-              <m:r>
-                <w:rPr>
-                  <w:rFonts w:ascii="Cambria Math" w:hAnsi="Cambria Math" w:cs="Times New Roman"/>
-                </w:rPr>
-                <m:t>18</m:t>
-              </m:r>
-              <m:r>
-                <w:rPr>
-                  <w:rFonts w:ascii="Cambria Math" w:hAnsi="Cambria Math" w:cs="Times New Roman"/>
-                </w:rPr>
-                <m:t xml:space="preserve"> + 0.44</m:t>
+                <m:t xml:space="preserve"> = -8.18 + 0.44</m:t>
               </m:r>
               <m:r>
                 <m:rPr>
@@ -8061,7 +8061,7 @@
 </file>
 
 <file path=word/endnotes.xml><?xml version="1.0" encoding="utf-8"?>
-<w:endnotes xmlns:wpc="http://schemas.microsoft.com/office/word/2010/wordprocessingCanvas" xmlns:cx="http://schemas.microsoft.com/office/drawing/2014/chartex" xmlns:cx1="http://schemas.microsoft.com/office/drawing/2015/9/8/chartex" xmlns:cx2="http://schemas.microsoft.com/office/drawing/2015/10/21/chartex" xmlns:cx3="http://schemas.microsoft.com/office/drawing/2016/5/9/chartex" xmlns:cx4="http://schemas.microsoft.com/office/drawing/2016/5/10/chartex" xmlns:cx5="http://schemas.microsoft.com/office/drawing/2016/5/11/chartex" xmlns:cx6="http://schemas.microsoft.com/office/drawing/2016/5/12/chartex" xmlns:cx7="http://schemas.microsoft.com/office/drawing/2016/5/13/chartex" xmlns:cx8="http://schemas.microsoft.com/office/drawing/2016/5/14/chartex" xmlns:mc="http://schemas.openxmlformats.org/markup-compatibility/2006" xmlns:aink="http://schemas.microsoft.com/office/drawing/2016/ink" xmlns:am3d="http://schemas.microsoft.com/office/drawing/2017/model3d" xmlns:o="urn:schemas-microsoft-com:office:office" xmlns:r="http://schemas.openxmlformats.org/officeDocument/2006/relationships" xmlns:m="http://schemas.openxmlformats.org/officeDocument/2006/math" xmlns:v="urn:schemas-microsoft-com:vml" xmlns:wp14="http://schemas.microsoft.com/office/word/2010/wordprocessingDrawing" xmlns:wp="http://schemas.openxmlformats.org/drawingml/2006/wordprocessingDrawing" xmlns:w10="urn:schemas-microsoft-com:office:word" xmlns:w="http://schemas.openxmlformats.org/wordprocessingml/2006/main" xmlns:w14="http://schemas.microsoft.com/office/word/2010/wordml" xmlns:w15="http://schemas.microsoft.com/office/word/2012/wordml" xmlns:w16cex="http://schemas.microsoft.com/office/word/2018/wordml/cex" xmlns:w16cid="http://schemas.microsoft.com/office/word/2016/wordml/cid" xmlns:w16="http://schemas.microsoft.com/office/word/2018/wordml" xmlns:w16se="http://schemas.microsoft.com/office/word/2015/wordml/symex" xmlns:wpg="http://schemas.microsoft.com/office/word/2010/wordprocessingGroup" xmlns:wpi="http://schemas.microsoft.com/office/word/2010/wordprocessingInk" xmlns:wne="http://schemas.microsoft.com/office/word/2006/wordml" xmlns:wps="http://schemas.microsoft.com/office/word/2010/wordprocessingShape" mc:Ignorable="w14 w15 w16se w16cid w16 w16cex wp14">
+<w:endnotes xmlns:wpc="http://schemas.microsoft.com/office/word/2010/wordprocessingCanvas" xmlns:cx="http://schemas.microsoft.com/office/drawing/2014/chartex" xmlns:cx1="http://schemas.microsoft.com/office/drawing/2015/9/8/chartex" xmlns:cx2="http://schemas.microsoft.com/office/drawing/2015/10/21/chartex" xmlns:cx3="http://schemas.microsoft.com/office/drawing/2016/5/9/chartex" xmlns:cx4="http://schemas.microsoft.com/office/drawing/2016/5/10/chartex" xmlns:cx5="http://schemas.microsoft.com/office/drawing/2016/5/11/chartex" xmlns:cx6="http://schemas.microsoft.com/office/drawing/2016/5/12/chartex" xmlns:cx7="http://schemas.microsoft.com/office/drawing/2016/5/13/chartex" xmlns:cx8="http://schemas.microsoft.com/office/drawing/2016/5/14/chartex" xmlns:mc="http://schemas.openxmlformats.org/markup-compatibility/2006" xmlns:aink="http://schemas.microsoft.com/office/drawing/2016/ink" xmlns:am3d="http://schemas.microsoft.com/office/drawing/2017/model3d" xmlns:o="urn:schemas-microsoft-com:office:office" xmlns:r="http://schemas.openxmlformats.org/officeDocument/2006/relationships" xmlns:m="http://schemas.openxmlformats.org/officeDocument/2006/math" xmlns:v="urn:schemas-microsoft-com:vml" xmlns:wp14="http://schemas.microsoft.com/office/word/2010/wordprocessingDrawing" xmlns:wp="http://schemas.openxmlformats.org/drawingml/2006/wordprocessingDrawing" xmlns:w10="urn:schemas-microsoft-com:office:word" xmlns:w="http://schemas.openxmlformats.org/wordprocessingml/2006/main" xmlns:w14="http://schemas.microsoft.com/office/word/2010/wordml" xmlns:w15="http://schemas.microsoft.com/office/word/2012/wordml" xmlns:w16cex="http://schemas.microsoft.com/office/word/2018/wordml/cex" xmlns:w16cid="http://schemas.microsoft.com/office/word/2016/wordml/cid" xmlns:w16="http://schemas.microsoft.com/office/word/2018/wordml" xmlns:w16sdtdh="http://schemas.microsoft.com/office/word/2020/wordml/sdtdatahash" xmlns:w16se="http://schemas.microsoft.com/office/word/2015/wordml/symex" xmlns:wpg="http://schemas.microsoft.com/office/word/2010/wordprocessingGroup" xmlns:wpi="http://schemas.microsoft.com/office/word/2010/wordprocessingInk" xmlns:wne="http://schemas.microsoft.com/office/word/2006/wordml" xmlns:wps="http://schemas.microsoft.com/office/word/2010/wordprocessingShape" mc:Ignorable="w14 w15 w16se w16cid w16 w16cex w16sdtdh wp14">
   <w:endnote w:type="separator" w:id="-1">
     <w:p>
       <w:r>
@@ -8080,7 +8080,7 @@
 </file>
 
 <file path=word/footnotes.xml><?xml version="1.0" encoding="utf-8"?>
-<w:footnotes xmlns:wpc="http://schemas.microsoft.com/office/word/2010/wordprocessingCanvas" xmlns:cx="http://schemas.microsoft.com/office/drawing/2014/chartex" xmlns:cx1="http://schemas.microsoft.com/office/drawing/2015/9/8/chartex" xmlns:cx2="http://schemas.microsoft.com/office/drawing/2015/10/21/chartex" xmlns:cx3="http://schemas.microsoft.com/office/drawing/2016/5/9/chartex" xmlns:cx4="http://schemas.microsoft.com/office/drawing/2016/5/10/chartex" xmlns:cx5="http://schemas.microsoft.com/office/drawing/2016/5/11/chartex" xmlns:cx6="http://schemas.microsoft.com/office/drawing/2016/5/12/chartex" xmlns:cx7="http://schemas.microsoft.com/office/drawing/2016/5/13/chartex" xmlns:cx8="http://schemas.microsoft.com/office/drawing/2016/5/14/chartex" xmlns:mc="http://schemas.openxmlformats.org/markup-compatibility/2006" xmlns:aink="http://schemas.microsoft.com/office/drawing/2016/ink" xmlns:am3d="http://schemas.microsoft.com/office/drawing/2017/model3d" xmlns:o="urn:schemas-microsoft-com:office:office" xmlns:r="http://schemas.openxmlformats.org/officeDocument/2006/relationships" xmlns:m="http://schemas.openxmlformats.org/officeDocument/2006/math" xmlns:v="urn:schemas-microsoft-com:vml" xmlns:wp14="http://schemas.microsoft.com/office/word/2010/wordprocessingDrawing" xmlns:wp="http://schemas.openxmlformats.org/drawingml/2006/wordprocessingDrawing" xmlns:w10="urn:schemas-microsoft-com:office:word" xmlns:w="http://schemas.openxmlformats.org/wordprocessingml/2006/main" xmlns:w14="http://schemas.microsoft.com/office/word/2010/wordml" xmlns:w15="http://schemas.microsoft.com/office/word/2012/wordml" xmlns:w16cex="http://schemas.microsoft.com/office/word/2018/wordml/cex" xmlns:w16cid="http://schemas.microsoft.com/office/word/2016/wordml/cid" xmlns:w16="http://schemas.microsoft.com/office/word/2018/wordml" xmlns:w16se="http://schemas.microsoft.com/office/word/2015/wordml/symex" xmlns:wpg="http://schemas.microsoft.com/office/word/2010/wordprocessingGroup" xmlns:wpi="http://schemas.microsoft.com/office/word/2010/wordprocessingInk" xmlns:wne="http://schemas.microsoft.com/office/word/2006/wordml" xmlns:wps="http://schemas.microsoft.com/office/word/2010/wordprocessingShape" mc:Ignorable="w14 w15 w16se w16cid w16 w16cex wp14">
+<w:footnotes xmlns:wpc="http://schemas.microsoft.com/office/word/2010/wordprocessingCanvas" xmlns:cx="http://schemas.microsoft.com/office/drawing/2014/chartex" xmlns:cx1="http://schemas.microsoft.com/office/drawing/2015/9/8/chartex" xmlns:cx2="http://schemas.microsoft.com/office/drawing/2015/10/21/chartex" xmlns:cx3="http://schemas.microsoft.com/office/drawing/2016/5/9/chartex" xmlns:cx4="http://schemas.microsoft.com/office/drawing/2016/5/10/chartex" xmlns:cx5="http://schemas.microsoft.com/office/drawing/2016/5/11/chartex" xmlns:cx6="http://schemas.microsoft.com/office/drawing/2016/5/12/chartex" xmlns:cx7="http://schemas.microsoft.com/office/drawing/2016/5/13/chartex" xmlns:cx8="http://schemas.microsoft.com/office/drawing/2016/5/14/chartex" xmlns:mc="http://schemas.openxmlformats.org/markup-compatibility/2006" xmlns:aink="http://schemas.microsoft.com/office/drawing/2016/ink" xmlns:am3d="http://schemas.microsoft.com/office/drawing/2017/model3d" xmlns:o="urn:schemas-microsoft-com:office:office" xmlns:r="http://schemas.openxmlformats.org/officeDocument/2006/relationships" xmlns:m="http://schemas.openxmlformats.org/officeDocument/2006/math" xmlns:v="urn:schemas-microsoft-com:vml" xmlns:wp14="http://schemas.microsoft.com/office/word/2010/wordprocessingDrawing" xmlns:wp="http://schemas.openxmlformats.org/drawingml/2006/wordprocessingDrawing" xmlns:w10="urn:schemas-microsoft-com:office:word" xmlns:w="http://schemas.openxmlformats.org/wordprocessingml/2006/main" xmlns:w14="http://schemas.microsoft.com/office/word/2010/wordml" xmlns:w15="http://schemas.microsoft.com/office/word/2012/wordml" xmlns:w16cex="http://schemas.microsoft.com/office/word/2018/wordml/cex" xmlns:w16cid="http://schemas.microsoft.com/office/word/2016/wordml/cid" xmlns:w16="http://schemas.microsoft.com/office/word/2018/wordml" xmlns:w16sdtdh="http://schemas.microsoft.com/office/word/2020/wordml/sdtdatahash" xmlns:w16se="http://schemas.microsoft.com/office/word/2015/wordml/symex" xmlns:wpg="http://schemas.microsoft.com/office/word/2010/wordprocessingGroup" xmlns:wpi="http://schemas.microsoft.com/office/word/2010/wordprocessingInk" xmlns:wne="http://schemas.microsoft.com/office/word/2006/wordml" xmlns:wps="http://schemas.microsoft.com/office/word/2010/wordprocessingShape" mc:Ignorable="w14 w15 w16se w16cid w16 w16cex w16sdtdh wp14">
   <w:footnote w:type="separator" w:id="-1">
     <w:p>
       <w:r>
@@ -8099,7 +8099,7 @@
 </file>
 
 <file path=word/numbering.xml><?xml version="1.0" encoding="utf-8"?>
-<w:numbering xmlns:wpc="http://schemas.microsoft.com/office/word/2010/wordprocessingCanvas" xmlns:cx="http://schemas.microsoft.com/office/drawing/2014/chartex" xmlns:cx1="http://schemas.microsoft.com/office/drawing/2015/9/8/chartex" xmlns:cx2="http://schemas.microsoft.com/office/drawing/2015/10/21/chartex" xmlns:cx3="http://schemas.microsoft.com/office/drawing/2016/5/9/chartex" xmlns:cx4="http://schemas.microsoft.com/office/drawing/2016/5/10/chartex" xmlns:cx5="http://schemas.microsoft.com/office/drawing/2016/5/11/chartex" xmlns:cx6="http://schemas.microsoft.com/office/drawing/2016/5/12/chartex" xmlns:cx7="http://schemas.microsoft.com/office/drawing/2016/5/13/chartex" xmlns:cx8="http://schemas.microsoft.com/office/drawing/2016/5/14/chartex" xmlns:mc="http://schemas.openxmlformats.org/markup-compatibility/2006" xmlns:aink="http://schemas.microsoft.com/office/drawing/2016/ink" xmlns:am3d="http://schemas.microsoft.com/office/drawing/2017/model3d" xmlns:o="urn:schemas-microsoft-com:office:office" xmlns:r="http://schemas.openxmlformats.org/officeDocument/2006/relationships" xmlns:m="http://schemas.openxmlformats.org/officeDocument/2006/math" xmlns:v="urn:schemas-microsoft-com:vml" xmlns:wp14="http://schemas.microsoft.com/office/word/2010/wordprocessingDrawing" xmlns:wp="http://schemas.openxmlformats.org/drawingml/2006/wordprocessingDrawing" xmlns:w10="urn:schemas-microsoft-com:office:word" xmlns:w="http://schemas.openxmlformats.org/wordprocessingml/2006/main" xmlns:w14="http://schemas.microsoft.com/office/word/2010/wordml" xmlns:w15="http://schemas.microsoft.com/office/word/2012/wordml" xmlns:w16cex="http://schemas.microsoft.com/office/word/2018/wordml/cex" xmlns:w16cid="http://schemas.microsoft.com/office/word/2016/wordml/cid" xmlns:w16="http://schemas.microsoft.com/office/word/2018/wordml" xmlns:w16se="http://schemas.microsoft.com/office/word/2015/wordml/symex" xmlns:wpg="http://schemas.microsoft.com/office/word/2010/wordprocessingGroup" xmlns:wpi="http://schemas.microsoft.com/office/word/2010/wordprocessingInk" xmlns:wne="http://schemas.microsoft.com/office/word/2006/wordml" xmlns:wps="http://schemas.microsoft.com/office/word/2010/wordprocessingShape" mc:Ignorable="w14 w15 w16se w16cid w16 w16cex wp14">
+<w:numbering xmlns:wpc="http://schemas.microsoft.com/office/word/2010/wordprocessingCanvas" xmlns:cx="http://schemas.microsoft.com/office/drawing/2014/chartex" xmlns:cx1="http://schemas.microsoft.com/office/drawing/2015/9/8/chartex" xmlns:cx2="http://schemas.microsoft.com/office/drawing/2015/10/21/chartex" xmlns:cx3="http://schemas.microsoft.com/office/drawing/2016/5/9/chartex" xmlns:cx4="http://schemas.microsoft.com/office/drawing/2016/5/10/chartex" xmlns:cx5="http://schemas.microsoft.com/office/drawing/2016/5/11/chartex" xmlns:cx6="http://schemas.microsoft.com/office/drawing/2016/5/12/chartex" xmlns:cx7="http://schemas.microsoft.com/office/drawing/2016/5/13/chartex" xmlns:cx8="http://schemas.microsoft.com/office/drawing/2016/5/14/chartex" xmlns:mc="http://schemas.openxmlformats.org/markup-compatibility/2006" xmlns:aink="http://schemas.microsoft.com/office/drawing/2016/ink" xmlns:am3d="http://schemas.microsoft.com/office/drawing/2017/model3d" xmlns:o="urn:schemas-microsoft-com:office:office" xmlns:r="http://schemas.openxmlformats.org/officeDocument/2006/relationships" xmlns:m="http://schemas.openxmlformats.org/officeDocument/2006/math" xmlns:v="urn:schemas-microsoft-com:vml" xmlns:wp14="http://schemas.microsoft.com/office/word/2010/wordprocessingDrawing" xmlns:wp="http://schemas.openxmlformats.org/drawingml/2006/wordprocessingDrawing" xmlns:w10="urn:schemas-microsoft-com:office:word" xmlns:w="http://schemas.openxmlformats.org/wordprocessingml/2006/main" xmlns:w14="http://schemas.microsoft.com/office/word/2010/wordml" xmlns:w15="http://schemas.microsoft.com/office/word/2012/wordml" xmlns:w16cex="http://schemas.microsoft.com/office/word/2018/wordml/cex" xmlns:w16cid="http://schemas.microsoft.com/office/word/2016/wordml/cid" xmlns:w16="http://schemas.microsoft.com/office/word/2018/wordml" xmlns:w16sdtdh="http://schemas.microsoft.com/office/word/2020/wordml/sdtdatahash" xmlns:w16se="http://schemas.microsoft.com/office/word/2015/wordml/symex" xmlns:wpg="http://schemas.microsoft.com/office/word/2010/wordprocessingGroup" xmlns:wpi="http://schemas.microsoft.com/office/word/2010/wordprocessingInk" xmlns:wne="http://schemas.microsoft.com/office/word/2006/wordml" xmlns:wps="http://schemas.microsoft.com/office/word/2010/wordprocessingShape" mc:Ignorable="w14 w15 w16se w16cid w16 w16cex w16sdtdh wp14">
   <w:abstractNum w:abstractNumId="0" w15:restartNumberingAfterBreak="0">
     <w:nsid w:val="05B75EE1"/>
     <w:multiLevelType w:val="hybridMultilevel"/>
@@ -9610,7 +9610,7 @@
 </file>
 
 <file path=word/styles.xml><?xml version="1.0" encoding="utf-8"?>
-<w:styles xmlns:mc="http://schemas.openxmlformats.org/markup-compatibility/2006" xmlns:r="http://schemas.openxmlformats.org/officeDocument/2006/relationships" xmlns:w="http://schemas.openxmlformats.org/wordprocessingml/2006/main" xmlns:w14="http://schemas.microsoft.com/office/word/2010/wordml" xmlns:w15="http://schemas.microsoft.com/office/word/2012/wordml" xmlns:w16cex="http://schemas.microsoft.com/office/word/2018/wordml/cex" xmlns:w16cid="http://schemas.microsoft.com/office/word/2016/wordml/cid" xmlns:w16="http://schemas.microsoft.com/office/word/2018/wordml" xmlns:w16se="http://schemas.microsoft.com/office/word/2015/wordml/symex" mc:Ignorable="w14 w15 w16se w16cid w16 w16cex">
+<w:styles xmlns:mc="http://schemas.openxmlformats.org/markup-compatibility/2006" xmlns:r="http://schemas.openxmlformats.org/officeDocument/2006/relationships" xmlns:w="http://schemas.openxmlformats.org/wordprocessingml/2006/main" xmlns:w14="http://schemas.microsoft.com/office/word/2010/wordml" xmlns:w15="http://schemas.microsoft.com/office/word/2012/wordml" xmlns:w16cex="http://schemas.microsoft.com/office/word/2018/wordml/cex" xmlns:w16cid="http://schemas.microsoft.com/office/word/2016/wordml/cid" xmlns:w16="http://schemas.microsoft.com/office/word/2018/wordml" xmlns:w16sdtdh="http://schemas.microsoft.com/office/word/2020/wordml/sdtdatahash" xmlns:w16se="http://schemas.microsoft.com/office/word/2015/wordml/symex" mc:Ignorable="w14 w15 w16se w16cid w16 w16cex w16sdtdh">
   <w:docDefaults>
     <w:rPrDefault>
       <w:rPr>

</xml_diff>